<commit_message>
lit review openstack & dynamodb
lit review openstack & dynamodb
</commit_message>
<xml_diff>
--- a/TM470_EMA_Lucy_Morris_zx181423.docx
+++ b/TM470_EMA_Lucy_Morris_zx181423.docx
@@ -2089,15 +2089,7 @@
     </w:p>
     <w:p>
       <w:r>
-        <w:t xml:space="preserve">There are many vital services available to the transgender community in Liverpool, but it can be a challenge to find them. This is particularly the case for new members of the community who may be in a vulnerable situation, as the point of coming out is a huge life change that may be accompanied by mental health issues and the loss of relationships. This is compounded by transgender healthcare facing profound ignorance (and in some cases outright bigotry) from many GPs, who may attempt to </w:t>
-      </w:r>
-      <w:proofErr w:type="gramStart"/>
-      <w:r>
-        <w:t>block</w:t>
-      </w:r>
-      <w:proofErr w:type="gramEnd"/>
-      <w:r>
-        <w:t xml:space="preserve"> or delay attempts at medical transition, alongside extreme waiting lists for appointments at Gender Identity Clinics (McAuley, 2022).</w:t>
+        <w:t>There are many vital services available to the transgender community in Liverpool, but it can be a challenge to find them. This is particularly the case for new members of the community who may be in a vulnerable situation, as the point of coming out is a huge life change that may be accompanied by mental health issues and the loss of relationships. This is compounded by transgender healthcare facing profound ignorance (and in some cases outright bigotry) from many GPs, who may attempt to block or delay attempts at medical transition, alongside extreme waiting lists for appointments at Gender Identity Clinics (McAuley, 2022).</w:t>
       </w:r>
     </w:p>
     <w:p>
@@ -2879,15 +2871,7 @@
         <w:t xml:space="preserve"> would</w:t>
       </w:r>
       <w:r>
-        <w:t xml:space="preserve"> automatically meet responsibilities for Equality, Diversity, and Inclusion. Even within the transgender community there are many different experiences that are quite different, trans masculine, trans feminine and non-binary for example and these identities may intersect with other identities such as neurodivergence, race and disability. For transgender people, examining the nature of gender and how it exists in society is often part of the experience of transition and trans feminine people frequently experience what is known as transmisogyny (Julia </w:t>
-      </w:r>
-      <w:proofErr w:type="spellStart"/>
-      <w:r>
-        <w:t>Serano</w:t>
-      </w:r>
-      <w:proofErr w:type="spellEnd"/>
-      <w:r>
-        <w:t xml:space="preserve">, 2007), the simultaneous experience of sexism and transphobia </w:t>
+        <w:t xml:space="preserve"> automatically meet responsibilities for Equality, Diversity, and Inclusion. Even within the transgender community there are many different experiences that are quite different, trans masculine, trans feminine and non-binary for example and these identities may intersect with other identities such as neurodivergence, race and disability. For transgender people, examining the nature of gender and how it exists in society is often part of the experience of transition and trans feminine people frequently experience what is known as transmisogyny (Julia Serano, 2007), the simultaneous experience of sexism and transphobia </w:t>
       </w:r>
       <w:proofErr w:type="gramStart"/>
       <w:r>
@@ -3361,13 +3345,8 @@
       </w:r>
     </w:p>
     <w:p>
-      <w:proofErr w:type="spellStart"/>
-      <w:r>
-        <w:t>Poljak</w:t>
-      </w:r>
-      <w:proofErr w:type="spellEnd"/>
-      <w:r>
-        <w:t xml:space="preserve"> et al (2017) compare three popular relational database management systems, MySQL, </w:t>
+      <w:r>
+        <w:t xml:space="preserve">Poljak et al (2017) compare three popular relational database management systems, MySQL, </w:t>
       </w:r>
       <w:proofErr w:type="gramStart"/>
       <w:r>
@@ -3502,15 +3481,7 @@
     <w:p/>
     <w:p>
       <w:r>
-        <w:t>Al-</w:t>
-      </w:r>
-      <w:proofErr w:type="spellStart"/>
-      <w:r>
-        <w:t>Refai</w:t>
-      </w:r>
-      <w:proofErr w:type="spellEnd"/>
-      <w:r>
-        <w:t xml:space="preserve"> et al (2021) lays out some of the challenges facing Database-as-a-Service (DBaaS) service model; unavailability, interoperability and confidentiality and proposes solutions to tackle them. </w:t>
+        <w:t xml:space="preserve">Al-Refai et al (2021) lays out some of the challenges facing Database-as-a-Service (DBaaS) service model; unavailability, interoperability and confidentiality and proposes solutions to tackle them. </w:t>
       </w:r>
       <w:r>
         <w:t>The source was important for understanding the implications of using a</w:t>
@@ -3532,184 +3503,54 @@
       </w:r>
     </w:p>
     <w:p>
-      <w:r>
-        <w:t xml:space="preserve">The official documentation (e.g., from </w:t>
-      </w:r>
-      <w:r>
-        <w:rPr>
-          <w:color w:val="FF0000"/>
-        </w:rPr>
-        <w:t>Amazon (2023g</w:t>
-      </w:r>
-      <w:r>
-        <w:t xml:space="preserve">) and </w:t>
-      </w:r>
-      <w:proofErr w:type="spellStart"/>
-      <w:r>
-        <w:t>Openstack</w:t>
-      </w:r>
-      <w:proofErr w:type="spellEnd"/>
-      <w:r>
-        <w:t xml:space="preserve"> (2020)) for the DBaaS’s </w:t>
+      <w:pPr>
+        <w:rPr>
+          <w:rStyle w:val="Hyperlink"/>
+        </w:rPr>
+      </w:pPr>
+      <w:r>
+        <w:t xml:space="preserve">Security </w:t>
       </w:r>
       <w:r>
         <w:t>was</w:t>
       </w:r>
       <w:r>
-        <w:t xml:space="preserve"> important for comparing them and deciding which one to use. Additionally, they </w:t>
-      </w:r>
-      <w:r>
-        <w:t>were</w:t>
-      </w:r>
-      <w:r>
-        <w:t xml:space="preserve"> a crucial resource for setting up and usi</w:t>
-      </w:r>
-      <w:r>
-        <w:t>ng the database once chosen</w:t>
-      </w:r>
-      <w:r>
-        <w:t>. Although the Open</w:t>
-      </w:r>
-      <w:r>
-        <w:t>S</w:t>
-      </w:r>
-      <w:r>
-        <w:t>tack</w:t>
-      </w:r>
-      <w:r>
-        <w:t xml:space="preserve"> Trove</w:t>
-      </w:r>
-      <w:r>
-        <w:t xml:space="preserve"> DBaaS was used in TM352, this had been setup ahead of time so some learning </w:t>
-      </w:r>
-      <w:r>
-        <w:t>would</w:t>
-      </w:r>
-      <w:r>
-        <w:t xml:space="preserve"> still</w:t>
-      </w:r>
-      <w:r>
-        <w:t xml:space="preserve"> have been</w:t>
-      </w:r>
-      <w:r>
-        <w:t xml:space="preserve"> required if </w:t>
-      </w:r>
-      <w:r>
-        <w:t>it were</w:t>
-      </w:r>
-      <w:r>
-        <w:t xml:space="preserve"> chosen.</w:t>
-      </w:r>
-    </w:p>
-    <w:p>
-      <w:pPr>
+        <w:t xml:space="preserve"> another important consideration when using databases and </w:t>
+      </w:r>
+      <w:r>
+        <w:t>was</w:t>
+      </w:r>
+      <w:r>
+        <w:t xml:space="preserve"> particularly crucial for this project as protecting users’ privacy is essential both from a moral point of view and to maintain user confidence.  Mehak et al (2014) outline the challenges of DBaaS security in detail, including confidentiality, integrity, availability, and privacy. They conclude that further research is needed into the topic, and it should be noted that since this book was published in 2014 more recent literature should be considered to supplement this. The book ‘Cloud Computing: challenges, limitations and R&amp;D solutions’ was described as a “comprehensive overview” by Beidler (2015) for Choice Reviews and the book and the relevant chapter has been widely cited in published works.</w:t>
+      </w:r>
+      <w:r>
         <w:rPr>
           <w:rStyle w:val="Hyperlink"/>
         </w:rPr>
-      </w:pPr>
-      <w:r>
-        <w:t xml:space="preserve">Security </w:t>
-      </w:r>
-      <w:r>
-        <w:t>was</w:t>
-      </w:r>
-      <w:r>
-        <w:t xml:space="preserve"> another important consideration when using databases and </w:t>
-      </w:r>
-      <w:r>
-        <w:t>was</w:t>
-      </w:r>
-      <w:r>
-        <w:t xml:space="preserve"> particularly crucial for this project as protecting users’ privacy is essential both from a moral point of view and to maintain user confidence.  Mehak et al (2014) outline the challenges of DBaaS security in detail, including confidentiality, integrity, availability, and privacy. They conclude that further research is needed into the topic, and it should be noted that since this book was published in 2014 more recent literature should be considered to supplement this. The book ‘Cloud Computing: challenges, limitations and R&amp;D solutions’ was described as a “comprehensive overview” by </w:t>
-      </w:r>
-      <w:proofErr w:type="spellStart"/>
-      <w:r>
-        <w:t>Beidler</w:t>
-      </w:r>
-      <w:proofErr w:type="spellEnd"/>
-      <w:r>
-        <w:t xml:space="preserve"> (2015) for Choice Reviews and the book and the relevant chapter has been widely cited in published works.</w:t>
-      </w:r>
-      <w:r>
-        <w:rPr>
-          <w:rStyle w:val="Hyperlink"/>
-        </w:rPr>
         <w:t xml:space="preserve"> </w:t>
       </w:r>
     </w:p>
     <w:p>
       <w:r>
+        <w:t xml:space="preserve">Some important factors when choosing database technology are whether to use a relational database or a NoSQL database; whether the database is free; familiarity with the database and the performance of the database. There are multiple solutions that could be viewed as equally correct, or with only marginal differences, so in some instances an arbitrary decision must be made because the time to consider the differences in detail could be used to on more important work. </w:t>
+      </w:r>
+      <w:r>
+        <w:t>T</w:t>
+      </w:r>
+      <w:r>
+        <w:t xml:space="preserve">he database </w:t>
+      </w:r>
+      <w:r>
+        <w:t>did</w:t>
+      </w:r>
+      <w:r>
+        <w:t xml:space="preserve"> not require interlinked tables since each service would only have properties associated </w:t>
+      </w:r>
+      <w:r>
         <w:lastRenderedPageBreak/>
-        <w:t xml:space="preserve">Some important factors when choosing database technology are whether to use a relational database or a NoSQL database; whether the database is free; familiarity with the database and the performance of the database. There are multiple solutions that could be viewed as equally correct, or with only marginal differences, so in some instances an arbitrary decision must be made because the time to consider the differences in detail could be used to on more important work. </w:t>
-      </w:r>
-      <w:r>
-        <w:t>T</w:t>
-      </w:r>
-      <w:r>
-        <w:t xml:space="preserve">he database </w:t>
-      </w:r>
-      <w:r>
-        <w:t>did</w:t>
-      </w:r>
-      <w:r>
-        <w:t xml:space="preserve"> not require interlinked tables since each service would only have properties associated with itself, so a better performing (Patil et al, 2017) NoSQL database such as MongoDB could be used. The OpenStack Trove DBaaS is</w:t>
-      </w:r>
-      <w:r>
-        <w:t xml:space="preserve"> a</w:t>
-      </w:r>
-      <w:r>
-        <w:t xml:space="preserve"> free and </w:t>
-      </w:r>
-      <w:r>
-        <w:t>open-source</w:t>
-      </w:r>
-      <w:r>
-        <w:t xml:space="preserve"> option and was used in TM352 so there </w:t>
-      </w:r>
-      <w:r>
-        <w:t>was</w:t>
-      </w:r>
-      <w:r>
-        <w:t xml:space="preserve"> already some familiarity. Another option </w:t>
-      </w:r>
-      <w:r>
-        <w:t>was</w:t>
-      </w:r>
-      <w:r>
-        <w:t xml:space="preserve"> AWS</w:t>
-      </w:r>
-      <w:r>
-        <w:t xml:space="preserve"> DynamoDB which is available on the Amazon Free </w:t>
-      </w:r>
-      <w:r>
-        <w:t>Tier but</w:t>
-      </w:r>
-      <w:r>
-        <w:t xml:space="preserve"> may have costs if </w:t>
-      </w:r>
-      <w:r>
-        <w:t>the free allocation is exceeded</w:t>
-      </w:r>
-      <w:r>
-        <w:t xml:space="preserve"> (</w:t>
-      </w:r>
-      <w:r>
-        <w:rPr>
-          <w:color w:val="FF0000"/>
-        </w:rPr>
-        <w:t>Amazon, 2023</w:t>
-      </w:r>
-      <w:r>
-        <w:rPr>
-          <w:color w:val="FF0000"/>
-        </w:rPr>
-        <w:t>a</w:t>
-      </w:r>
-      <w:r>
-        <w:t>).</w:t>
-      </w:r>
-    </w:p>
-    <w:p/>
+        <w:t>with itself, so a better performing (Patil et al, 2017) NoSQL database such as MongoDB could be used.</w:t>
+      </w:r>
+    </w:p>
     <w:p>
       <w:pPr>
         <w:pStyle w:val="Heading3"/>
@@ -3803,11 +3644,9 @@
       <w:r>
         <w:t xml:space="preserve">Nilsson &amp; </w:t>
       </w:r>
-      <w:proofErr w:type="spellStart"/>
       <w:r>
         <w:t>Fagerström</w:t>
       </w:r>
-      <w:proofErr w:type="spellEnd"/>
       <w:r>
         <w:t xml:space="preserve"> (2006) discuss the analysis of requirements once stakeholders have been consulted and how to balance their potentially competing interests to aid in the decision-making process. Furthermore, they outline a method of analysis considers different needs stakeholders might have and the extent to which requirements may meet them. They outline a method of collating all this in a ‘stakeholder and requirement matrix’ as shown in </w:t>
       </w:r>
@@ -3896,77 +3735,80 @@
     <w:p/>
     <w:p>
       <w:r>
+        <w:t xml:space="preserve">Robertson &amp; Robertson (2006) provide a detailed overview of requirements, covering topics such as what requirements are, why they are important and the process of writing them. It also covers the </w:t>
+      </w:r>
+      <w:proofErr w:type="spellStart"/>
+      <w:r>
+        <w:t>Volere</w:t>
+      </w:r>
+      <w:proofErr w:type="spellEnd"/>
+      <w:r>
+        <w:t xml:space="preserve"> Requirements Specification Template that was pioneered by Robertson &amp; Robertson with others, that forms a foundation and structure for requirements specifications. This book covers important foundational concepts and informed the TM354 module on software engineering, so can be considered a trustworthy source.</w:t>
+      </w:r>
+    </w:p>
+    <w:p>
+      <w:r>
+        <w:t>These sources</w:t>
+      </w:r>
+      <w:r>
+        <w:t xml:space="preserve"> </w:t>
+      </w:r>
+      <w:r>
+        <w:t>provid</w:t>
+      </w:r>
+      <w:r>
+        <w:t>e</w:t>
+      </w:r>
+      <w:r>
+        <w:t xml:space="preserve"> different</w:t>
+      </w:r>
+      <w:r>
+        <w:t xml:space="preserve"> but</w:t>
+      </w:r>
+      <w:r>
+        <w:t xml:space="preserve"> complimentary ways to consider and analyse requirements. Both the stakeholder and requirements matrix and </w:t>
+      </w:r>
+      <w:proofErr w:type="spellStart"/>
+      <w:r>
+        <w:t>Volere</w:t>
+      </w:r>
+      <w:proofErr w:type="spellEnd"/>
+      <w:r>
+        <w:t xml:space="preserve"> template </w:t>
+      </w:r>
+      <w:r>
+        <w:t>were</w:t>
+      </w:r>
+      <w:r>
+        <w:t xml:space="preserve"> useful tools </w:t>
+      </w:r>
+      <w:r>
+        <w:t>to</w:t>
+      </w:r>
+      <w:r>
+        <w:t xml:space="preserve"> be utilised, but care</w:t>
+      </w:r>
+      <w:r>
+        <w:t xml:space="preserve"> was</w:t>
+      </w:r>
+      <w:r>
+        <w:t xml:space="preserve"> also taken that they </w:t>
+      </w:r>
+      <w:r>
+        <w:t>were</w:t>
+      </w:r>
+      <w:r>
+        <w:t xml:space="preserve"> used in a proportionate way for th</w:t>
+      </w:r>
+      <w:r>
+        <w:t>e</w:t>
+      </w:r>
+      <w:r>
+        <w:t xml:space="preserve"> project. Using them to </w:t>
+      </w:r>
+      <w:r>
         <w:lastRenderedPageBreak/>
-        <w:t xml:space="preserve">Robertson &amp; Robertson (2006) provide a detailed overview of requirements, covering topics such as what requirements are, why they are important and the process of writing them. It also covers the </w:t>
-      </w:r>
-      <w:proofErr w:type="spellStart"/>
-      <w:r>
-        <w:t>Volere</w:t>
-      </w:r>
-      <w:proofErr w:type="spellEnd"/>
-      <w:r>
-        <w:t xml:space="preserve"> Requirements Specification Template that was pioneered by Robertson &amp; Robertson with others, that forms a foundation and structure for requirements specifications. This book covers important foundational concepts and informed the TM354 module on software engineering, so can be considered a trustworthy source.</w:t>
-      </w:r>
-    </w:p>
-    <w:p>
-      <w:r>
-        <w:t>These sources</w:t>
-      </w:r>
-      <w:r>
-        <w:t xml:space="preserve"> </w:t>
-      </w:r>
-      <w:r>
-        <w:t>provid</w:t>
-      </w:r>
-      <w:r>
-        <w:t>e</w:t>
-      </w:r>
-      <w:r>
-        <w:t xml:space="preserve"> different</w:t>
-      </w:r>
-      <w:r>
-        <w:t xml:space="preserve"> but</w:t>
-      </w:r>
-      <w:r>
-        <w:t xml:space="preserve"> complimentary ways to consider and analyse requirements. Both the stakeholder and requirements matrix and </w:t>
-      </w:r>
-      <w:proofErr w:type="spellStart"/>
-      <w:r>
-        <w:t>Volere</w:t>
-      </w:r>
-      <w:proofErr w:type="spellEnd"/>
-      <w:r>
-        <w:t xml:space="preserve"> template </w:t>
-      </w:r>
-      <w:r>
-        <w:t>were</w:t>
-      </w:r>
-      <w:r>
-        <w:t xml:space="preserve"> useful tools </w:t>
-      </w:r>
-      <w:r>
-        <w:t>to</w:t>
-      </w:r>
-      <w:r>
-        <w:t xml:space="preserve"> be utilised, but care</w:t>
-      </w:r>
-      <w:r>
-        <w:t xml:space="preserve"> was</w:t>
-      </w:r>
-      <w:r>
-        <w:t xml:space="preserve"> also taken that they </w:t>
-      </w:r>
-      <w:r>
-        <w:t>were</w:t>
-      </w:r>
-      <w:r>
-        <w:t xml:space="preserve"> used in a proportionate way for th</w:t>
-      </w:r>
-      <w:r>
-        <w:t>e</w:t>
-      </w:r>
-      <w:r>
-        <w:t xml:space="preserve"> project. Using them to their full potential would</w:t>
+        <w:t>their full potential would</w:t>
       </w:r>
       <w:r>
         <w:t xml:space="preserve"> have</w:t>
@@ -4247,47 +4089,44 @@
       </w:r>
       <w:proofErr w:type="spellEnd"/>
       <w:r>
-        <w:t xml:space="preserve">, 2019) is a more recent one, </w:t>
-      </w:r>
+        <w:t xml:space="preserve">, 2019) is a more recent one, ensuring that newer updates to the language can be covered if necessary. Additionally, the author has written many other books which have sold ‘over four million copies’ on the web development and related topics, so can be considered reliable source when covering an introductory topic. The Book covers the basics of CSS and HTML including topics such as pseudo-elements and how the cascade and inheritance work. </w:t>
+      </w:r>
+    </w:p>
+    <w:p>
+      <w:r>
+        <w:t xml:space="preserve">These sources </w:t>
+      </w:r>
+      <w:r>
+        <w:t>gave</w:t>
+      </w:r>
+      <w:r>
+        <w:t xml:space="preserve"> a solid grounding in CSS, combining audio-visual and written learning to aid in the skills development required for the project. They also help</w:t>
+      </w:r>
+      <w:r>
+        <w:t>ed when</w:t>
+      </w:r>
+      <w:r>
+        <w:t xml:space="preserve"> consider</w:t>
+      </w:r>
+      <w:r>
+        <w:t>ing</w:t>
+      </w:r>
+      <w:r>
+        <w:t xml:space="preserve"> accessibility issues as development </w:t>
+      </w:r>
+      <w:r>
+        <w:t>went on</w:t>
+      </w:r>
+      <w:r>
+        <w:t>, to ensure that the app is pleasant to use for people who use screen readers, have colour blindness or any other potential barriers to using the app.</w:t>
+      </w:r>
+    </w:p>
+    <w:p>
+      <w:pPr>
+        <w:pStyle w:val="Heading2"/>
+      </w:pPr>
       <w:r>
         <w:lastRenderedPageBreak/>
-        <w:t xml:space="preserve">ensuring that newer updates to the language can be covered if necessary. Additionally, the author has written many other books which have sold ‘over four million copies’ on the web development and related topics, so can be considered reliable source when covering an introductory topic. The Book covers the basics of CSS and HTML including topics such as pseudo-elements and how the cascade and inheritance work. </w:t>
-      </w:r>
-    </w:p>
-    <w:p>
-      <w:r>
-        <w:t xml:space="preserve">These sources </w:t>
-      </w:r>
-      <w:r>
-        <w:t>gave</w:t>
-      </w:r>
-      <w:r>
-        <w:t xml:space="preserve"> a solid grounding in CSS, combining audio-visual and written learning to aid in the skills development required for the project. They also help</w:t>
-      </w:r>
-      <w:r>
-        <w:t>ed when</w:t>
-      </w:r>
-      <w:r>
-        <w:t xml:space="preserve"> consider</w:t>
-      </w:r>
-      <w:r>
-        <w:t>ing</w:t>
-      </w:r>
-      <w:r>
-        <w:t xml:space="preserve"> accessibility issues as development </w:t>
-      </w:r>
-      <w:r>
-        <w:t>went on</w:t>
-      </w:r>
-      <w:r>
-        <w:t>, to ensure that the app is pleasant to use for people who use screen readers, have colour blindness or any other potential barriers to using the app.</w:t>
-      </w:r>
-    </w:p>
-    <w:p>
-      <w:pPr>
-        <w:pStyle w:val="Heading2"/>
-      </w:pPr>
-      <w:r>
         <w:t>2.4 Choice of Database</w:t>
       </w:r>
     </w:p>
@@ -4299,58 +4138,111 @@
         <w:t>2</w:t>
       </w:r>
       <w:r>
-        <w:t>.1 concluded that a NoSQL database would be a suitable for the project, and that</w:t>
-      </w:r>
-      <w:r>
-        <w:t xml:space="preserve"> two option to consider were</w:t>
+        <w:t>.1 concluded that a NoSQL database would be a suitable for the project</w:t>
+      </w:r>
+      <w:r>
+        <w:t>. Two</w:t>
+      </w:r>
+      <w:r>
+        <w:t xml:space="preserve"> </w:t>
+      </w:r>
+      <w:r>
+        <w:t xml:space="preserve">NoSQL options that </w:t>
+      </w:r>
+      <w:r>
+        <w:t>were considered as options for the project</w:t>
+      </w:r>
+      <w:r>
+        <w:t xml:space="preserve"> are</w:t>
       </w:r>
       <w:r>
         <w:t xml:space="preserve"> OpenStack Trove</w:t>
       </w:r>
       <w:r>
-        <w:t xml:space="preserve"> and AWS Dynamo DB.</w:t>
-      </w:r>
-      <w:r>
-        <w:t xml:space="preserve"> Further literature was considered so that a decision could be made about which </w:t>
-      </w:r>
-      <w:r>
-        <w:t>was most appropriate</w:t>
-      </w:r>
-      <w:r>
-        <w:t>.</w:t>
+        <w:t xml:space="preserve"> and AWS DynamoDB</w:t>
+      </w:r>
+      <w:r>
+        <w:t xml:space="preserve"> and this literature review compares the two</w:t>
+      </w:r>
+      <w:r>
+        <w:t>, provides sources for skills development and</w:t>
       </w:r>
       <w:r>
         <w:t xml:space="preserve"> </w:t>
       </w:r>
       <w:r>
-        <w:t>The</w:t>
-      </w:r>
-      <w:r>
-        <w:t xml:space="preserve"> previously stated</w:t>
-      </w:r>
-      <w:r>
-        <w:t xml:space="preserve"> familiarity with OpenStack Trove was with the use of the database and API calls, not its installation and setup, so some skills development </w:t>
-      </w:r>
-      <w:r>
-        <w:t>would still be</w:t>
-      </w:r>
-      <w:r>
-        <w:t xml:space="preserve"> required </w:t>
-      </w:r>
-      <w:r>
-        <w:t>to use it</w:t>
-      </w:r>
-      <w:r>
-        <w:t>. The official documentation for OpenStack was previously reviewed in section 2.1 and literature in this section will supplement this.</w:t>
+        <w:t>concludes</w:t>
+      </w:r>
+      <w:r>
+        <w:t xml:space="preserve"> about the most suitable choice.</w:t>
       </w:r>
       <w:r>
         <w:t xml:space="preserve"> </w:t>
       </w:r>
       <w:r>
+        <w:t>OpenStack Trove</w:t>
+      </w:r>
+      <w:r>
+        <w:t xml:space="preserve"> is an open-source option that</w:t>
+      </w:r>
+      <w:r>
+        <w:t xml:space="preserve"> was</w:t>
+      </w:r>
+      <w:r>
+        <w:t xml:space="preserve"> used in </w:t>
+      </w:r>
+      <w:r>
+        <w:t>TM352, so some familiarity with it already exists. DynamoDB is a popular option from Amazon Web Services that is available on the Amazon Free Tier but may have some costs if the free allocation is exceeded (</w:t>
+      </w:r>
+      <w:r>
         <w:rPr>
           <w:color w:val="FF0000"/>
         </w:rPr>
-        <w:t>(DynamoDB here)</w:t>
+        <w:t>Amazon, 2023a</w:t>
+      </w:r>
+      <w:r>
+        <w:t>).</w:t>
+      </w:r>
+    </w:p>
+    <w:p>
+      <w:r>
+        <w:t xml:space="preserve">The official documentation </w:t>
+      </w:r>
+      <w:r>
+        <w:t>for</w:t>
+      </w:r>
+      <w:r>
+        <w:t xml:space="preserve"> Open</w:t>
+      </w:r>
+      <w:r>
+        <w:t>S</w:t>
+      </w:r>
+      <w:r>
+        <w:t>tack (2020)</w:t>
+      </w:r>
+      <w:r>
+        <w:t xml:space="preserve"> was an important starting point when consider</w:t>
+      </w:r>
+      <w:r>
+        <w:t xml:space="preserve">ing which database to use. </w:t>
+      </w:r>
+      <w:r>
+        <w:t>As previously stated in TM352 the OpenStack Trove database already set up and the focus of the module was on the API calls and the use of the database. This documentation covers the installation and setup of the database which w</w:t>
+      </w:r>
+      <w:r>
+        <w:t>ould</w:t>
+      </w:r>
+      <w:r>
+        <w:t xml:space="preserve"> be a crucial</w:t>
+      </w:r>
+      <w:r>
+        <w:t xml:space="preserve"> part of skills development if OpenStack Trove were chosen.</w:t>
+      </w:r>
+      <w:r>
+        <w:t xml:space="preserve"> As the official documentation it can be considered a definitive and highly reliable source, though </w:t>
+      </w:r>
+      <w:r>
+        <w:t>other sources may provide additional information and audiovisual guides may be a useful supplement to this.</w:t>
       </w:r>
     </w:p>
     <w:p>
@@ -4426,7 +4318,13 @@
       </w:r>
       <w:proofErr w:type="spellEnd"/>
       <w:r>
-        <w:t xml:space="preserve"> &amp; Rama Krishna Bhupathi, software engineers for Hewlitt Packard Enterprise, each with decades of experience in the industry. The presentation includes a demonstration of a non-relational database, MongoDB, which it was decided in the literature review in section 2.1 would be </w:t>
+        <w:t xml:space="preserve"> &amp; Rama Krishna Bhupathi, software engineers for Hewlitt Packard Enterprise, each with decades of experience in the industry. The presentation includes a demonstration of a non-relational database, MongoDB, which it was decided in the literature review in section 2.1 </w:t>
+      </w:r>
+      <w:r>
+        <w:t>c</w:t>
+      </w:r>
+      <w:r>
+        <w:t xml:space="preserve">ould be </w:t>
       </w:r>
       <w:r>
         <w:t>an</w:t>
@@ -4456,61 +4354,59 @@
       </w:r>
     </w:p>
     <w:p>
-      <w:pPr>
+      <w:r>
+        <w:t>As with OpenStack, t</w:t>
+      </w:r>
+      <w:r>
+        <w:t xml:space="preserve">he official documentation for </w:t>
+      </w:r>
+      <w:r>
+        <w:t>AWS DynamoDB is also a crucial resource</w:t>
+      </w:r>
+      <w:r>
+        <w:t xml:space="preserve"> and can be considered a definitive, reliable source</w:t>
+      </w:r>
+      <w:r>
+        <w:t xml:space="preserve">. It provides detailed guides for </w:t>
+      </w:r>
+      <w:r>
+        <w:t xml:space="preserve">setting up and using DynamoDB tables (the terminology used to refer to a database) and how the unique identifiers, the partition key and sort key work. One of the challenges of using DynamoDB is that the API’s need to be set up manually, as although AWS provides low level APIs these can be cumbersome to use, and it is recommended that using the AWS SDK (Software Development Kit) is a better approach. The documentation includes a step-by-step guide on how to set this up and how to use the SDK. The AWS SDK constructs the requests and converts the responses on your behalf, and the structure of the SDK between the application and DynamoDB is shown </w:t>
+      </w:r>
+      <w:r>
+        <w:rPr>
+          <w:color w:val="000000" w:themeColor="text1"/>
+        </w:rPr>
+        <w:t xml:space="preserve">in </w:t>
+      </w:r>
+      <w:r>
         <w:rPr>
           <w:color w:val="FF0000"/>
         </w:rPr>
-      </w:pPr>
+        <w:t>figure 2</w:t>
+      </w:r>
+      <w:r>
+        <w:rPr>
+          <w:color w:val="000000" w:themeColor="text1"/>
+        </w:rPr>
+        <w:t xml:space="preserve"> </w:t>
+      </w:r>
+      <w:r>
+        <w:rPr>
+          <w:color w:val="000000" w:themeColor="text1"/>
+        </w:rPr>
+        <w:t>(</w:t>
+      </w:r>
       <w:r>
         <w:rPr>
           <w:color w:val="FF0000"/>
         </w:rPr>
-        <w:t xml:space="preserve">(consider dropping official documentation for trove &amp; </w:t>
-      </w:r>
-      <w:proofErr w:type="spellStart"/>
-      <w:r>
-        <w:rPr>
-          <w:color w:val="FF0000"/>
-        </w:rPr>
-        <w:t>dynamodb</w:t>
-      </w:r>
-      <w:proofErr w:type="spellEnd"/>
-      <w:r>
-        <w:rPr>
-          <w:color w:val="FF0000"/>
-        </w:rPr>
-        <w:t xml:space="preserve"> in </w:t>
-      </w:r>
-      <w:proofErr w:type="gramStart"/>
-      <w:r>
-        <w:rPr>
-          <w:color w:val="FF0000"/>
-        </w:rPr>
-        <w:t>2.1??</w:t>
-      </w:r>
-      <w:proofErr w:type="gramEnd"/>
-      <w:r>
-        <w:rPr>
-          <w:color w:val="FF0000"/>
+        <w:t>Amazon, 2023b</w:t>
+      </w:r>
+      <w:r>
+        <w:rPr>
+          <w:color w:val="000000" w:themeColor="text1"/>
         </w:rPr>
         <w:t>)</w:t>
-      </w:r>
-    </w:p>
-    <w:p>
-      <w:r>
-        <w:t xml:space="preserve">Skills development for the use of AWS DynamoDB therefore also needed to be undertaken, with the AWS documentation developer guide being a crucial resource. As it is provided by Amazon, it can be considered a definitive source and it features guides for setting up and using DynamoDB tables (the terminology used to refer to a database) and how the unique identifiers, the partition key and sort key work. One of the challenges of using DynamoDB is that the API’s need to be set up manually, as although AWS provides low level APIs these can be cumbersome to use, and it is recommended that using the AWS SDK (Software Development Kit) is a better approach. The documentation includes a step-by-step guide on how to set this up and how to use the SDK. The AWS SDK constructs the requests and converts the responses on your behalf, and the structure of the SDK between the application and DynamoDB is shown </w:t>
-      </w:r>
-      <w:r>
-        <w:rPr>
-          <w:color w:val="000000" w:themeColor="text1"/>
-        </w:rPr>
-        <w:t xml:space="preserve">in figure 2 </w:t>
-      </w:r>
-      <w:r>
-        <w:rPr>
-          <w:color w:val="000000" w:themeColor="text1"/>
-        </w:rPr>
-        <w:t>(Amazon, 2023b)</w:t>
       </w:r>
       <w:r>
         <w:t>.</w:t>
@@ -5248,15 +5144,7 @@
     </w:p>
     <w:p>
       <w:r>
-        <w:t xml:space="preserve">Nilsson &amp; </w:t>
-      </w:r>
-      <w:proofErr w:type="spellStart"/>
-      <w:r>
-        <w:t>Fagerstrom</w:t>
-      </w:r>
-      <w:proofErr w:type="spellEnd"/>
-      <w:r>
-        <w:t xml:space="preserve"> (2005) suggest constructing a ‘stakeholder and requirements matrix’ which can be used to show “a rich picture of all the stakeholders” and the relative importance of their needs. As previously discussed, the amount of feedback sought from stakeholders has been scaled down to be manageable for the scope of this project, so only a partial matrix will be constructed, but a full release that elicited more responses could flesh it out further. A questionnaire was therefore designed to elicit responses from stakeholders that would assist in both the creation of the matrix and to get feedback on the proposed requirements. Participants were asked how useful a feature (that that delivered a proposed requirement) would be to them; to rate the importance of it; and for further feedback, as shown in figure 23. A full copy of the questionnaire is included in </w:t>
+        <w:t xml:space="preserve">Nilsson &amp; Fagerstrom (2005) suggest constructing a ‘stakeholder and requirements matrix’ which can be used to show “a rich picture of all the stakeholders” and the relative importance of their needs. As previously discussed, the amount of feedback sought from stakeholders has been scaled down to be manageable for the scope of this project, so only a partial matrix will be constructed, but a full release that elicited more responses could flesh it out further. A questionnaire was therefore designed to elicit responses from stakeholders that would assist in both the creation of the matrix and to get feedback on the proposed requirements. Participants were asked how useful a feature (that that delivered a proposed requirement) would be to them; to rate the importance of it; and for further feedback, as shown in figure 23. A full copy of the questionnaire is included in </w:t>
       </w:r>
       <w:r>
         <w:t xml:space="preserve">Appendix </w:t>
@@ -11273,15 +11161,7 @@
           </w:tcPr>
           <w:p>
             <w:r>
-              <w:t xml:space="preserve">Extension </w:t>
-            </w:r>
-            <w:proofErr w:type="gramStart"/>
-            <w:r>
-              <w:t>request</w:t>
-            </w:r>
-            <w:proofErr w:type="gramEnd"/>
-            <w:r>
-              <w:t xml:space="preserve"> for TMA02 due to personal circumstances</w:t>
+              <w:t>Extension request for TMA02 due to personal circumstances</w:t>
             </w:r>
           </w:p>
         </w:tc>
@@ -12028,13 +11908,8 @@
       </w:r>
     </w:p>
     <w:p>
-      <w:proofErr w:type="spellStart"/>
-      <w:r>
-        <w:t>Serano</w:t>
-      </w:r>
-      <w:proofErr w:type="spellEnd"/>
-      <w:r>
-        <w:t xml:space="preserve">, J (2021), </w:t>
+      <w:r>
+        <w:t xml:space="preserve">Serano, J (2021), </w:t>
       </w:r>
       <w:r>
         <w:rPr>
@@ -12139,15 +12014,7 @@
       </w:r>
       <w:proofErr w:type="spellEnd"/>
       <w:r>
-        <w:t xml:space="preserve">, A. (2023) ‘Trans rights protester met with Nazis at </w:t>
-      </w:r>
-      <w:proofErr w:type="spellStart"/>
-      <w:r>
-        <w:t>Posie</w:t>
-      </w:r>
-      <w:proofErr w:type="spellEnd"/>
-      <w:r>
-        <w:t xml:space="preserve"> Parker rally recounts ‘terrifying chaos’’, </w:t>
+        <w:t xml:space="preserve">, A. (2023) ‘Trans rights protester met with Nazis at Posie Parker rally recounts ‘terrifying chaos’’, </w:t>
       </w:r>
       <w:r>
         <w:rPr>
@@ -12204,15 +12071,7 @@
       </w:r>
       <w:proofErr w:type="gramEnd"/>
       <w:r>
-        <w:t xml:space="preserve"> Attack on </w:t>
-      </w:r>
-      <w:proofErr w:type="spellStart"/>
-      <w:r>
-        <w:t>Honor</w:t>
-      </w:r>
-      <w:proofErr w:type="spellEnd"/>
-      <w:r>
-        <w:t xml:space="preserve"> Oak’, </w:t>
+        <w:t xml:space="preserve"> Attack on Honor Oak’, </w:t>
       </w:r>
       <w:r>
         <w:rPr>
@@ -12322,29 +12181,16 @@
       </w:r>
     </w:p>
     <w:p>
+      <w:r>
+        <w:t xml:space="preserve">Poljak, R. </w:t>
+      </w:r>
       <w:proofErr w:type="spellStart"/>
       <w:r>
-        <w:t>Poljak</w:t>
+        <w:t>Poščić</w:t>
       </w:r>
       <w:proofErr w:type="spellEnd"/>
       <w:r>
-        <w:t xml:space="preserve">, R. </w:t>
-      </w:r>
-      <w:proofErr w:type="spellStart"/>
-      <w:r>
-        <w:t>Poščić</w:t>
-      </w:r>
-      <w:proofErr w:type="spellEnd"/>
-      <w:r>
-        <w:t xml:space="preserve">, P. </w:t>
-      </w:r>
-      <w:proofErr w:type="spellStart"/>
-      <w:r>
-        <w:t>Jakšić</w:t>
-      </w:r>
-      <w:proofErr w:type="spellEnd"/>
-      <w:r>
-        <w:t xml:space="preserve">, D. (2017) "Comparative analysis of the selected relational database management systems," 2017 40th International Convention on Information and Communication Technology, Electronics and Microelectronics (MIPRO), </w:t>
+        <w:t xml:space="preserve">, P. Jakšić, D. (2017) "Comparative analysis of the selected relational database management systems," 2017 40th International Convention on Information and Communication Technology, Electronics and Microelectronics (MIPRO), </w:t>
       </w:r>
       <w:proofErr w:type="spellStart"/>
       <w:r>
@@ -12377,23 +12223,7 @@
     </w:p>
     <w:p>
       <w:r>
-        <w:t xml:space="preserve">Patil, M. M. </w:t>
-      </w:r>
-      <w:proofErr w:type="spellStart"/>
-      <w:r>
-        <w:t>Hanni</w:t>
-      </w:r>
-      <w:proofErr w:type="spellEnd"/>
-      <w:r>
-        <w:t xml:space="preserve">, A. </w:t>
-      </w:r>
-      <w:proofErr w:type="spellStart"/>
-      <w:r>
-        <w:t>Tejeshwar</w:t>
-      </w:r>
-      <w:proofErr w:type="spellEnd"/>
-      <w:r>
-        <w:t xml:space="preserve">, C. H. Patil, P (2017) "A qualitative analysis of the performance of MongoDB vs MySQL database based on insertion and </w:t>
+        <w:t xml:space="preserve">Patil, M. M. Hanni, A. Tejeshwar, C. H. Patil, P (2017) "A qualitative analysis of the performance of MongoDB vs MySQL database based on insertion and </w:t>
       </w:r>
       <w:proofErr w:type="spellStart"/>
       <w:r>
@@ -12442,15 +12272,7 @@
     </w:p>
     <w:p>
       <w:r>
-        <w:t>Al-</w:t>
-      </w:r>
-      <w:proofErr w:type="spellStart"/>
-      <w:r>
-        <w:t>Refai</w:t>
-      </w:r>
-      <w:proofErr w:type="spellEnd"/>
-      <w:r>
-        <w:t xml:space="preserve">, M. N. Haya, A. </w:t>
+        <w:t xml:space="preserve">Al-Refai, M. N. Haya, A. </w:t>
       </w:r>
       <w:proofErr w:type="spellStart"/>
       <w:r>
@@ -12491,39 +12313,26 @@
     </w:p>
     <w:p>
       <w:r>
-        <w:t xml:space="preserve">Amazon (2023g), ‘What is Amazon Relational Database Service (Amazon RDS)?’, Amazon Web Services [Online]. Available at </w:t>
+        <w:t xml:space="preserve">OpenStack (2020), ‘Welcome to Trove’s documentation!’, [Online]. Available at </w:t>
       </w:r>
       <w:hyperlink r:id="rId53" w:history="1">
         <w:r>
           <w:rPr>
             <w:rStyle w:val="Hyperlink"/>
           </w:rPr>
-          <w:t>https://docs.aws.amazon.com/AmazonRDS/latest/UserGuide/Welcome.html</w:t>
+          <w:t>https://docs.openstack.org/</w:t>
         </w:r>
-      </w:hyperlink>
-      <w:r>
-        <w:t xml:space="preserve"> (Accessed 27</w:t>
-      </w:r>
-      <w:r>
-        <w:rPr>
-          <w:vertAlign w:val="superscript"/>
-        </w:rPr>
-        <w:t>th</w:t>
-      </w:r>
-      <w:r>
-        <w:t xml:space="preserve"> February 2023).</w:t>
-      </w:r>
-    </w:p>
-    <w:p>
-      <w:r>
-        <w:t xml:space="preserve">OpenStack (2020), ‘Welcome to Trove’s documentation!’, [Online]. Available at </w:t>
-      </w:r>
-      <w:hyperlink r:id="rId54" w:history="1">
         <w:r>
           <w:rPr>
             <w:rStyle w:val="Hyperlink"/>
           </w:rPr>
-          <w:t>https://docs.openstack.org/trove/latest/</w:t>
+          <w:t>t</w:t>
+        </w:r>
+        <w:r>
+          <w:rPr>
+            <w:rStyle w:val="Hyperlink"/>
+          </w:rPr>
+          <w:t>rove/latest/</w:t>
         </w:r>
       </w:hyperlink>
       <w:r>
@@ -12543,7 +12352,7 @@
       <w:r>
         <w:t xml:space="preserve">Mehak, F. Masood, R. Ghazi, Y. Shibli, A. Khan, S. (2014) Security Aspects of Database-as-a-Service (DBaaS) in Cloud Computing: Challenges, Limitations and R&amp;D Solutions [Online]. Available at </w:t>
       </w:r>
-      <w:hyperlink r:id="rId55" w:history="1">
+      <w:hyperlink r:id="rId54" w:history="1">
         <w:r>
           <w:rPr>
             <w:rStyle w:val="Hyperlink"/>
@@ -12565,15 +12374,10 @@
       </w:r>
     </w:p>
     <w:p>
-      <w:proofErr w:type="spellStart"/>
-      <w:r>
-        <w:t>Beidler</w:t>
-      </w:r>
-      <w:proofErr w:type="spellEnd"/>
-      <w:r>
-        <w:t xml:space="preserve">, J. (2015) “Cloud computing: challenges, limitations and R&amp;D solutions." CHOICE: Current Reviews for Academic Libraries, vol. 52, no. 9, p. 1539. Gale Academic OneFile [Online]. </w:t>
-      </w:r>
-      <w:hyperlink r:id="rId56" w:history="1">
+      <w:r>
+        <w:t xml:space="preserve">Beidler, J. (2015) “Cloud computing: challenges, limitations and R&amp;D solutions." CHOICE: Current Reviews for Academic Libraries, vol. 52, no. 9, p. 1539. Gale Academic OneFile [Online]. </w:t>
+      </w:r>
+      <w:hyperlink r:id="rId55" w:history="1">
         <w:r>
           <w:rPr>
             <w:rStyle w:val="Hyperlink"/>
@@ -12620,7 +12424,7 @@
       <w:r>
         <w:t xml:space="preserve"> [Online]. Available at </w:t>
       </w:r>
-      <w:hyperlink r:id="rId57" w:history="1">
+      <w:hyperlink r:id="rId56" w:history="1">
         <w:r>
           <w:rPr>
             <w:rStyle w:val="Hyperlink"/>
@@ -12645,15 +12449,13 @@
       <w:r>
         <w:t xml:space="preserve">Nilsson, P &amp; </w:t>
       </w:r>
-      <w:proofErr w:type="spellStart"/>
       <w:r>
         <w:t>Fagerström</w:t>
       </w:r>
-      <w:proofErr w:type="spellEnd"/>
       <w:r>
         <w:t xml:space="preserve">, B (2006) ‘Managing stakeholder requirements in a product modelling system’, Computers in Industry, vol. 57, no. 2, pp. 167-177 [Online]. Available at </w:t>
       </w:r>
-      <w:hyperlink r:id="rId58" w:history="1">
+      <w:hyperlink r:id="rId57" w:history="1">
         <w:r>
           <w:rPr>
             <w:rStyle w:val="Hyperlink"/>
@@ -12678,19 +12480,12 @@
       <w:r>
         <w:t xml:space="preserve">Robertson, S &amp; Robertson, J (2006), Mastering the Requirements Process, Second Edition, Boston, Addison-Wesley Professional. Available at </w:t>
       </w:r>
-      <w:hyperlink r:id="rId59" w:history="1">
+      <w:hyperlink r:id="rId58" w:history="1">
         <w:r>
           <w:rPr>
             <w:rStyle w:val="Hyperlink"/>
           </w:rPr>
-          <w:t>https://learning-oreilly-</w:t>
-        </w:r>
-        <w:r>
-          <w:rPr>
-            <w:rStyle w:val="Hyperlink"/>
-          </w:rPr>
-          <w:lastRenderedPageBreak/>
-          <w:t>com.libezproxy.open.ac.uk/library/view/mastering-the-requirements/0321419499/title.html</w:t>
+          <w:t>https://learning-oreilly-com.libezproxy.open.ac.uk/library/view/mastering-the-requirements/0321419499/title.html</w:t>
         </w:r>
       </w:hyperlink>
       <w:r>
@@ -12724,6 +12519,7 @@
     <w:p>
       <w:proofErr w:type="spellStart"/>
       <w:r>
+        <w:lastRenderedPageBreak/>
         <w:t>Meiert</w:t>
       </w:r>
       <w:proofErr w:type="spellEnd"/>
@@ -12743,7 +12539,7 @@
       <w:r>
         <w:t xml:space="preserve">[Online]. O’Reilly Media Inc. Available at </w:t>
       </w:r>
-      <w:hyperlink r:id="rId60" w:history="1">
+      <w:hyperlink r:id="rId59" w:history="1">
         <w:r>
           <w:rPr>
             <w:rStyle w:val="Hyperlink"/>
@@ -12768,7 +12564,7 @@
       <w:r>
         <w:t xml:space="preserve">W3C (2023) Markup Validation Service [Online]. Available at </w:t>
       </w:r>
-      <w:hyperlink r:id="rId61" w:history="1">
+      <w:hyperlink r:id="rId60" w:history="1">
         <w:r>
           <w:rPr>
             <w:rStyle w:val="Hyperlink"/>
@@ -12798,7 +12594,7 @@
       <w:r>
         <w:t xml:space="preserve">, P. (2019) Web Design Playground: HTML and CSS the Interactive Way [Online]. New York, Manning Publications Co. LLC. Available at </w:t>
       </w:r>
-      <w:hyperlink r:id="rId62" w:history="1">
+      <w:hyperlink r:id="rId61" w:history="1">
         <w:r>
           <w:rPr>
             <w:rStyle w:val="Hyperlink"/>
@@ -12819,6 +12615,155 @@
         <w:t xml:space="preserve"> April 2023).</w:t>
       </w:r>
     </w:p>
+    <w:p>
+      <w:r>
+        <w:t>OpenStack Tutorial – Operate Your Own Private Cloud (Full Course)</w:t>
+      </w:r>
+      <w:r>
+        <w:t xml:space="preserve"> (2022) YouTube video, added by freeCodeCamp.org [Online]. Available at </w:t>
+      </w:r>
+      <w:hyperlink r:id="rId62" w:history="1">
+        <w:r>
+          <w:rPr>
+            <w:rStyle w:val="Hyperlink"/>
+          </w:rPr>
+          <w:t>https://www.youtube.com/watch?v=_gWfFEuert8&amp;t=1203s&amp;ab_channel=freeCodeCamp.org</w:t>
+        </w:r>
+      </w:hyperlink>
+      <w:r>
+        <w:t xml:space="preserve"> (Accessed 4</w:t>
+      </w:r>
+      <w:r>
+        <w:rPr>
+          <w:vertAlign w:val="superscript"/>
+        </w:rPr>
+        <w:t>th</w:t>
+      </w:r>
+      <w:r>
+        <w:t xml:space="preserve"> July 2023).</w:t>
+      </w:r>
+    </w:p>
+    <w:p>
+      <w:proofErr w:type="spellStart"/>
+      <w:r>
+        <w:t>OpenInfra</w:t>
+      </w:r>
+      <w:proofErr w:type="spellEnd"/>
+      <w:r>
+        <w:t xml:space="preserve"> Foundation (n.d.) </w:t>
+      </w:r>
+      <w:proofErr w:type="spellStart"/>
+      <w:r>
+        <w:t>OpenInfra</w:t>
+      </w:r>
+      <w:proofErr w:type="spellEnd"/>
+      <w:r>
+        <w:t xml:space="preserve"> Foundation [Online]. Available at </w:t>
+      </w:r>
+      <w:hyperlink r:id="rId63" w:history="1">
+        <w:r>
+          <w:rPr>
+            <w:rStyle w:val="Hyperlink"/>
+          </w:rPr>
+          <w:t>https://openinfra.dev/about/</w:t>
+        </w:r>
+      </w:hyperlink>
+      <w:r>
+        <w:t xml:space="preserve"> (Accessed 4</w:t>
+      </w:r>
+      <w:r>
+        <w:rPr>
+          <w:vertAlign w:val="superscript"/>
+        </w:rPr>
+        <w:t>th</w:t>
+      </w:r>
+      <w:r>
+        <w:t xml:space="preserve"> July 2023).</w:t>
+      </w:r>
+    </w:p>
+    <w:p>
+      <w:r>
+        <w:t>Configure, Debug and Install OpenStack Trove</w:t>
+      </w:r>
+      <w:r>
+        <w:t xml:space="preserve"> (2016) YouTube video, added by </w:t>
+      </w:r>
+      <w:proofErr w:type="spellStart"/>
+      <w:r>
+        <w:t>OpenInfra</w:t>
+      </w:r>
+      <w:proofErr w:type="spellEnd"/>
+      <w:r>
+        <w:t xml:space="preserve"> Foundation [Online]. Available at </w:t>
+      </w:r>
+      <w:hyperlink r:id="rId64" w:history="1">
+        <w:r>
+          <w:rPr>
+            <w:rStyle w:val="Hyperlink"/>
+          </w:rPr>
+          <w:t>https://www.youtube.com/watch?v=hUBcAaybepA&amp;t=2s&amp;ab_channel=OpenInfraFoundation</w:t>
+        </w:r>
+      </w:hyperlink>
+      <w:r>
+        <w:t xml:space="preserve"> (Accessed 4</w:t>
+      </w:r>
+      <w:r>
+        <w:rPr>
+          <w:vertAlign w:val="superscript"/>
+        </w:rPr>
+        <w:t>th</w:t>
+      </w:r>
+      <w:r>
+        <w:t xml:space="preserve"> July 2023).</w:t>
+      </w:r>
+    </w:p>
+    <w:p>
+      <w:r>
+        <w:t xml:space="preserve">Amazon (2023b) ‘Amazon DynamoDB Developer Guide’, </w:t>
+      </w:r>
+      <w:r>
+        <w:rPr>
+          <w:i/>
+          <w:iCs/>
+        </w:rPr>
+        <w:t>Amazon Web Services</w:t>
+      </w:r>
+      <w:r>
+        <w:t xml:space="preserve"> [Online]. Available at </w:t>
+      </w:r>
+      <w:hyperlink r:id="rId65" w:history="1">
+        <w:r>
+          <w:rPr>
+            <w:rStyle w:val="Hyperlink"/>
+          </w:rPr>
+          <w:t>https://docs.aws.amazon.com/amazondynamodb/latest/developerguide/In</w:t>
+        </w:r>
+        <w:r>
+          <w:rPr>
+            <w:rStyle w:val="Hyperlink"/>
+          </w:rPr>
+          <w:t>t</w:t>
+        </w:r>
+        <w:r>
+          <w:rPr>
+            <w:rStyle w:val="Hyperlink"/>
+          </w:rPr>
+          <w:t>roduction.html</w:t>
+        </w:r>
+      </w:hyperlink>
+      <w:r>
+        <w:t xml:space="preserve"> (Accessed 4</w:t>
+      </w:r>
+      <w:r>
+        <w:rPr>
+          <w:vertAlign w:val="superscript"/>
+        </w:rPr>
+        <w:t>th</w:t>
+      </w:r>
+      <w:r>
+        <w:t xml:space="preserve"> July 2023).</w:t>
+      </w:r>
+    </w:p>
     <w:p/>
     <w:p>
       <w:pPr>
@@ -12837,10 +12782,10 @@
       </w:r>
     </w:p>
     <w:sectPr>
-      <w:headerReference w:type="default" r:id="rId63"/>
-      <w:footerReference w:type="default" r:id="rId64"/>
-      <w:headerReference w:type="first" r:id="rId65"/>
-      <w:footerReference w:type="first" r:id="rId66"/>
+      <w:headerReference w:type="default" r:id="rId66"/>
+      <w:footerReference w:type="default" r:id="rId67"/>
+      <w:headerReference w:type="first" r:id="rId68"/>
+      <w:footerReference w:type="first" r:id="rId69"/>
       <w:pgSz w:w="11906" w:h="16838"/>
       <w:pgMar w:top="1440" w:right="1440" w:bottom="1440" w:left="1440" w:header="708" w:footer="708" w:gutter="0"/>
       <w:cols w:space="708"/>

</xml_diff>

<commit_message>
lit review os trove vs dyn db
lit review os trove vs dyn db
</commit_message>
<xml_diff>
--- a/TM470_EMA_Lucy_Morris_zx181423.docx
+++ b/TM470_EMA_Lucy_Morris_zx181423.docx
@@ -15,17 +15,8 @@
           <w:sz w:val="52"/>
           <w:szCs w:val="52"/>
         </w:rPr>
-        <w:t xml:space="preserve">The design of a web application to act as a hub of services for the transgender community in </w:t>
-      </w:r>
-      <w:proofErr w:type="gramStart"/>
-      <w:r>
-        <w:rPr>
-          <w:sz w:val="52"/>
-          <w:szCs w:val="52"/>
-        </w:rPr>
-        <w:t>Liverpool</w:t>
-      </w:r>
-      <w:proofErr w:type="gramEnd"/>
+        <w:t>The design of a web application to act as a hub of services for the transgender community in Liverpool</w:t>
+      </w:r>
     </w:p>
     <w:p/>
     <w:p>
@@ -2063,13 +2054,8 @@
     </w:p>
     <w:p>
       <w:r>
-        <w:t xml:space="preserve">The design of a web application to act as a hub of services for the transgender community in </w:t>
-      </w:r>
-      <w:proofErr w:type="gramStart"/>
-      <w:r>
-        <w:t>Liverpool</w:t>
-      </w:r>
-      <w:proofErr w:type="gramEnd"/>
+        <w:t>The design of a web application to act as a hub of services for the transgender community in Liverpool</w:t>
+      </w:r>
     </w:p>
     <w:p>
       <w:pPr>
@@ -2094,23 +2080,7 @@
     </w:p>
     <w:p>
       <w:r>
-        <w:t>The trans community attempts to solve these issues in numerous ways, mostly informal (</w:t>
-      </w:r>
-      <w:proofErr w:type="gramStart"/>
-      <w:r>
-        <w:t>e.g.</w:t>
-      </w:r>
-      <w:proofErr w:type="gramEnd"/>
-      <w:r>
-        <w:t xml:space="preserve"> by word of mouth in group chats), but two more formal ways are the Liverpool Trans Wiki (</w:t>
-      </w:r>
-      <w:proofErr w:type="spellStart"/>
-      <w:r>
-        <w:t>TransLiverpool</w:t>
-      </w:r>
-      <w:proofErr w:type="spellEnd"/>
-      <w:r>
-        <w:t xml:space="preserve"> Wiki, 2023) which catalogues and comments on many services that are available; and the Spirit Level peer support group which invites in guests from services to explain what they offer to the community. The </w:t>
+        <w:t xml:space="preserve">The trans community attempts to solve these issues in numerous ways, mostly informal (e.g. by word of mouth in group chats), but two more formal ways are the Liverpool Trans Wiki (TransLiverpool Wiki, 2023) which catalogues and comments on many services that are available; and the Spirit Level peer support group which invites in guests from services to explain what they offer to the community. The </w:t>
       </w:r>
       <w:r>
         <w:t>developed</w:t>
@@ -2165,15 +2135,7 @@
         <w:t>is</w:t>
       </w:r>
       <w:r>
-        <w:t xml:space="preserve"> filterable by type (</w:t>
-      </w:r>
-      <w:proofErr w:type="gramStart"/>
-      <w:r>
-        <w:t>e.g.</w:t>
-      </w:r>
-      <w:proofErr w:type="gramEnd"/>
-      <w:r>
-        <w:t xml:space="preserve"> mental health or peer support)</w:t>
+        <w:t xml:space="preserve"> filterable by type (e.g. mental health or peer support)</w:t>
       </w:r>
       <w:r>
         <w:t xml:space="preserve"> and gender identity (e.g. transfeminine and transmasculine);</w:t>
@@ -2351,15 +2313,7 @@
         <w:t>was</w:t>
       </w:r>
       <w:r>
-        <w:t xml:space="preserve"> that they must offer something specific to the trans community, rather than broader services (</w:t>
-      </w:r>
-      <w:proofErr w:type="gramStart"/>
-      <w:r>
-        <w:t>e.g.</w:t>
-      </w:r>
-      <w:proofErr w:type="gramEnd"/>
-      <w:r>
-        <w:t xml:space="preserve"> the</w:t>
+        <w:t xml:space="preserve"> that they must offer something specific to the trans community, rather than broader services (e.g. the</w:t>
       </w:r>
       <w:r>
         <w:t xml:space="preserve"> trans focused</w:t>
@@ -2478,16 +2432,8 @@
         <w:rPr>
           <w:color w:val="FF0000"/>
         </w:rPr>
-        <w:t xml:space="preserve">section </w:t>
-      </w:r>
-      <w:proofErr w:type="spellStart"/>
-      <w:r>
-        <w:rPr>
-          <w:color w:val="FF0000"/>
-        </w:rPr>
-        <w:t>x.x</w:t>
-      </w:r>
-      <w:proofErr w:type="spellEnd"/>
+        <w:t>section x.x</w:t>
+      </w:r>
       <w:r>
         <w:t>)</w:t>
       </w:r>
@@ -2677,13 +2623,8 @@
         </w:r>
       </w:fldSimple>
       <w:r>
-        <w:t xml:space="preserve"> AWS Config submitted credentials to allow access to </w:t>
-      </w:r>
-      <w:proofErr w:type="gramStart"/>
-      <w:r>
-        <w:t>services</w:t>
-      </w:r>
-      <w:proofErr w:type="gramEnd"/>
+        <w:t xml:space="preserve"> AWS Config submitted credentials to allow access to services</w:t>
+      </w:r>
     </w:p>
     <w:p>
       <w:r>
@@ -2871,13 +2812,8 @@
         <w:t xml:space="preserve"> would</w:t>
       </w:r>
       <w:r>
-        <w:t xml:space="preserve"> automatically meet responsibilities for Equality, Diversity, and Inclusion. Even within the transgender community there are many different experiences that are quite different, trans masculine, trans feminine and non-binary for example and these identities may intersect with other identities such as neurodivergence, race and disability. For transgender people, examining the nature of gender and how it exists in society is often part of the experience of transition and trans feminine people frequently experience what is known as transmisogyny (Julia Serano, 2007), the simultaneous experience of sexism and transphobia </w:t>
-      </w:r>
-      <w:proofErr w:type="gramStart"/>
-      <w:r>
-        <w:t>i.e.</w:t>
-      </w:r>
-      <w:proofErr w:type="gramEnd"/>
+        <w:t xml:space="preserve"> automatically meet responsibilities for Equality, Diversity, and Inclusion. Even within the transgender community there are many different experiences that are quite different, trans masculine, trans feminine and non-binary for example and these identities may intersect with other identities such as neurodivergence, race and disability. For transgender people, examining the nature of gender and how it exists in society is often part of the experience of transition and trans feminine people frequently experience what is known as transmisogyny (Julia Serano, 2007), the simultaneous experience of sexism and transphobia i.e.</w:t>
+      </w:r>
       <w:r>
         <w:t xml:space="preserve"> being</w:t>
       </w:r>
@@ -2896,15 +2832,7 @@
     </w:p>
     <w:p>
       <w:r>
-        <w:t xml:space="preserve">The questionnaire for requirements elicitation resulted in respondents discussing some of these issues, making suggestions for transmasculine, non-binary people and those who are neurodivergent, such as having service tags to filter content specifically for identities </w:t>
-      </w:r>
-      <w:proofErr w:type="gramStart"/>
-      <w:r>
-        <w:t>e.g.</w:t>
-      </w:r>
-      <w:proofErr w:type="gramEnd"/>
-      <w:r>
-        <w:t xml:space="preserve"> transmasculine people. This is not just for the convenience of the user, but also their mental wellbeing as some services that people transitioning from male to female might trigger gender incongruence in those transitioning from female to male, and in my own experience it is common in trans spaces to be aware of these issues.</w:t>
+        <w:t>The questionnaire for requirements elicitation resulted in respondents discussing some of these issues, making suggestions for transmasculine, non-binary people and those who are neurodivergent, such as having service tags to filter content specifically for identities e.g. transmasculine people. This is not just for the convenience of the user, but also their mental wellbeing as some services that people transitioning from male to female might trigger gender incongruence in those transitioning from female to male, and in my own experience it is common in trans spaces to be aware of these issues.</w:t>
       </w:r>
       <w:r>
         <w:t xml:space="preserve"> The final app implemented</w:t>
@@ -2956,39 +2884,11 @@
     </w:p>
     <w:p>
       <w:r>
-        <w:t>It was also important to consider how it would be read by a screen reader and with particular care taken when using a property such as ‘</w:t>
-      </w:r>
-      <w:proofErr w:type="spellStart"/>
-      <w:proofErr w:type="gramStart"/>
-      <w:r>
-        <w:t>display:none</w:t>
-      </w:r>
-      <w:proofErr w:type="spellEnd"/>
-      <w:proofErr w:type="gramEnd"/>
-      <w:r>
-        <w:t xml:space="preserve">’, which not only hides an element from view but also from being read by a screen reader. The pop-in side menu is triggered by toggling a checkbox </w:t>
+        <w:t xml:space="preserve">It was also important to consider how it would be read by a screen reader and with particular care taken when using a property such as ‘display:none’, which not only hides an element from view but also from being read by a screen reader. The pop-in side menu is triggered by toggling a checkbox </w:t>
       </w:r>
       <w:r>
         <w:lastRenderedPageBreak/>
-        <w:t>(by pressing the hamburger menu symbol) and initially this was hidden from view by using ‘</w:t>
-      </w:r>
-      <w:proofErr w:type="spellStart"/>
-      <w:proofErr w:type="gramStart"/>
-      <w:r>
-        <w:t>display:none</w:t>
-      </w:r>
-      <w:proofErr w:type="spellEnd"/>
-      <w:proofErr w:type="gramEnd"/>
-      <w:r>
-        <w:t xml:space="preserve">’, which made it un-selectable by tabbing through elements. To change this, a style was added to the checkbox so that when it is in focus, the hamburger icon changes background colour as it does when </w:t>
-      </w:r>
-      <w:proofErr w:type="gramStart"/>
-      <w:r>
-        <w:t>hovered</w:t>
-      </w:r>
-      <w:proofErr w:type="gramEnd"/>
-      <w:r>
-        <w:t xml:space="preserve"> over and the checkbox was then hidden by setting the opacity to 0. The code snippet in </w:t>
+        <w:t xml:space="preserve">(by pressing the hamburger menu symbol) and initially this was hidden from view by using ‘display:none’, which made it un-selectable by tabbing through elements. To change this, a style was added to the checkbox so that when it is in focus, the hamburger icon changes background colour as it does when hovered over and the checkbox was then hidden by setting the opacity to 0. The code snippet in </w:t>
       </w:r>
       <w:r>
         <w:rPr>
@@ -3074,17 +2974,7 @@
         </w:r>
       </w:fldSimple>
       <w:r>
-        <w:t xml:space="preserve"> Removal of </w:t>
-      </w:r>
-      <w:proofErr w:type="spellStart"/>
-      <w:proofErr w:type="gramStart"/>
-      <w:r>
-        <w:t>display:none</w:t>
-      </w:r>
-      <w:proofErr w:type="spellEnd"/>
-      <w:proofErr w:type="gramEnd"/>
-      <w:r>
-        <w:t xml:space="preserve"> for screen readers</w:t>
+        <w:t xml:space="preserve"> Removal of display:none for screen readers</w:t>
       </w:r>
     </w:p>
     <w:p/>
@@ -3137,47 +3027,7 @@
         <w:t>)</w:t>
       </w:r>
       <w:r>
-        <w:t>, including protests accusing trans and gender non-conforming people of paedophilia (</w:t>
-      </w:r>
-      <w:proofErr w:type="spellStart"/>
-      <w:r>
-        <w:t>Hansford</w:t>
-      </w:r>
-      <w:proofErr w:type="spellEnd"/>
-      <w:r>
-        <w:t>, 2023); violence directed at trans people and allies; and faeces smeared on the entrance of a supportive church (</w:t>
-      </w:r>
-      <w:proofErr w:type="spellStart"/>
-      <w:r>
-        <w:t>O’Thomson</w:t>
-      </w:r>
-      <w:proofErr w:type="spellEnd"/>
-      <w:r>
-        <w:t xml:space="preserve">, 2023). During requirements elicitation one of the respondents raised this as a potential risk for the app: “not sure if this might allow </w:t>
-      </w:r>
-      <w:proofErr w:type="spellStart"/>
-      <w:r>
-        <w:t>terfs</w:t>
-      </w:r>
-      <w:proofErr w:type="spellEnd"/>
-      <w:r>
-        <w:t xml:space="preserve"> to find and cause problems for those services/users who attend that place?” (</w:t>
-      </w:r>
-      <w:proofErr w:type="spellStart"/>
-      <w:r>
-        <w:t>n.b.</w:t>
-      </w:r>
-      <w:proofErr w:type="spellEnd"/>
-      <w:r>
-        <w:t xml:space="preserve"> ‘</w:t>
-      </w:r>
-      <w:proofErr w:type="spellStart"/>
-      <w:r>
-        <w:t>terf</w:t>
-      </w:r>
-      <w:proofErr w:type="spellEnd"/>
-      <w:r>
-        <w:t>’ stands for Trans Exclusionary Radical Feminist and is a disparaging term for people from a feminist tradition who are anti-trans, but it is often used as a synonym for the broader ‘Gender Critical’ movement or all people who are anti-trans). There is a risk therefore that this app would provide a way for those with ill intent to target these services.</w:t>
+        <w:t>, including protests accusing trans and gender non-conforming people of paedophilia (Hansford, 2023); violence directed at trans people and allies; and faeces smeared on the entrance of a supportive church (O’Thomson, 2023). During requirements elicitation one of the respondents raised this as a potential risk for the app: “not sure if this might allow terfs to find and cause problems for those services/users who attend that place?” (n.b. ‘terf’ stands for Trans Exclusionary Radical Feminist and is a disparaging term for people from a feminist tradition who are anti-trans, but it is often used as a synonym for the broader ‘Gender Critical’ movement or all people who are anti-trans). There is a risk therefore that this app would provide a way for those with ill intent to target these services.</w:t>
       </w:r>
     </w:p>
     <w:p>
@@ -3195,41 +3045,13 @@
         <w:rPr>
           <w:color w:val="FF0000"/>
         </w:rPr>
-        <w:t>Source for ‘</w:t>
-      </w:r>
-      <w:proofErr w:type="spellStart"/>
+        <w:t>Source for ‘terf’??</w:t>
+      </w:r>
       <w:r>
         <w:rPr>
           <w:color w:val="FF0000"/>
         </w:rPr>
-        <w:t>terf</w:t>
-      </w:r>
-      <w:proofErr w:type="spellEnd"/>
-      <w:r>
-        <w:rPr>
-          <w:color w:val="FF0000"/>
-        </w:rPr>
-        <w:t>’??</w:t>
-      </w:r>
-      <w:r>
-        <w:rPr>
-          <w:color w:val="FF0000"/>
-        </w:rPr>
-        <w:t xml:space="preserve"> Source for </w:t>
-      </w:r>
-      <w:proofErr w:type="spellStart"/>
-      <w:r>
-        <w:rPr>
-          <w:color w:val="FF0000"/>
-        </w:rPr>
-        <w:t>TDoV</w:t>
-      </w:r>
-      <w:proofErr w:type="spellEnd"/>
-      <w:r>
-        <w:rPr>
-          <w:color w:val="FF0000"/>
-        </w:rPr>
-        <w:t>??</w:t>
+        <w:t xml:space="preserve"> Source for TDoV??</w:t>
       </w:r>
     </w:p>
     <w:p>
@@ -3273,15 +3095,7 @@
         <w:t xml:space="preserve"> the</w:t>
       </w:r>
       <w:r>
-        <w:t xml:space="preserve"> literature review was on sources relating to databases, </w:t>
-      </w:r>
-      <w:proofErr w:type="spellStart"/>
-      <w:r>
-        <w:t>DataBase</w:t>
-      </w:r>
-      <w:proofErr w:type="spellEnd"/>
-      <w:r>
-        <w:t xml:space="preserve">-as-a-Service (DBaaS) products and security and privacy issues relating to databases. The database </w:t>
+        <w:t xml:space="preserve"> literature review was on sources relating to databases, DataBase-as-a-Service (DBaaS) products and security and privacy issues relating to databases. The database </w:t>
       </w:r>
       <w:r>
         <w:t>is</w:t>
@@ -3346,15 +3160,7 @@
     </w:p>
     <w:p>
       <w:r>
-        <w:t xml:space="preserve">Poljak et al (2017) compare three popular relational database management systems, MySQL, </w:t>
-      </w:r>
-      <w:proofErr w:type="gramStart"/>
-      <w:r>
-        <w:t>PostgreSQL</w:t>
-      </w:r>
-      <w:proofErr w:type="gramEnd"/>
-      <w:r>
-        <w:t xml:space="preserve"> and Oracle database 11g using criteria such as differences in syntax and performance. It concludes that Oracle is the best option where speed and performance of complex operations is important, but that MySQL is a good open-source alternative if the cost of Oracle is prohibitive. This </w:t>
+        <w:t xml:space="preserve">Poljak et al (2017) compare three popular relational database management systems, MySQL, PostgreSQL and Oracle database 11g using criteria such as differences in syntax and performance. It concludes that Oracle is the best option where speed and performance of complex operations is important, but that MySQL is a good open-source alternative if the cost of Oracle is prohibitive. This </w:t>
       </w:r>
       <w:r>
         <w:t>would</w:t>
@@ -3470,13 +3276,8 @@
         </w:r>
       </w:fldSimple>
       <w:r>
-        <w:t xml:space="preserve"> Time taken to load records by two </w:t>
-      </w:r>
-      <w:proofErr w:type="gramStart"/>
-      <w:r>
-        <w:t>databases</w:t>
-      </w:r>
-      <w:proofErr w:type="gramEnd"/>
+        <w:t xml:space="preserve"> Time taken to load records by two databases</w:t>
+      </w:r>
     </w:p>
     <w:p/>
     <w:p>
@@ -3735,15 +3536,7 @@
     <w:p/>
     <w:p>
       <w:r>
-        <w:t xml:space="preserve">Robertson &amp; Robertson (2006) provide a detailed overview of requirements, covering topics such as what requirements are, why they are important and the process of writing them. It also covers the </w:t>
-      </w:r>
-      <w:proofErr w:type="spellStart"/>
-      <w:r>
-        <w:t>Volere</w:t>
-      </w:r>
-      <w:proofErr w:type="spellEnd"/>
-      <w:r>
-        <w:t xml:space="preserve"> Requirements Specification Template that was pioneered by Robertson &amp; Robertson with others, that forms a foundation and structure for requirements specifications. This book covers important foundational concepts and informed the TM354 module on software engineering, so can be considered a trustworthy source.</w:t>
+        <w:t>Robertson &amp; Robertson (2006) provide a detailed overview of requirements, covering topics such as what requirements are, why they are important and the process of writing them. It also covers the Volere Requirements Specification Template that was pioneered by Robertson &amp; Robertson with others, that forms a foundation and structure for requirements specifications. This book covers important foundational concepts and informed the TM354 module on software engineering, so can be considered a trustworthy source.</w:t>
       </w:r>
     </w:p>
     <w:p>
@@ -3766,15 +3559,7 @@
         <w:t xml:space="preserve"> but</w:t>
       </w:r>
       <w:r>
-        <w:t xml:space="preserve"> complimentary ways to consider and analyse requirements. Both the stakeholder and requirements matrix and </w:t>
-      </w:r>
-      <w:proofErr w:type="spellStart"/>
-      <w:r>
-        <w:t>Volere</w:t>
-      </w:r>
-      <w:proofErr w:type="spellEnd"/>
-      <w:r>
-        <w:t xml:space="preserve"> template </w:t>
+        <w:t xml:space="preserve"> complimentary ways to consider and analyse requirements. Both the stakeholder and requirements matrix and Volere template </w:t>
       </w:r>
       <w:r>
         <w:t>were</w:t>
@@ -3814,31 +3599,23 @@
         <w:t xml:space="preserve"> have</w:t>
       </w:r>
       <w:r>
+        <w:t xml:space="preserve"> take a very significant amount of time so shortened versions</w:t>
+      </w:r>
+      <w:r>
+        <w:t xml:space="preserve"> were used,</w:t>
+      </w:r>
+      <w:r>
+        <w:t xml:space="preserve"> which </w:t>
+      </w:r>
+      <w:r>
+        <w:t>were</w:t>
+      </w:r>
+      <w:r>
+        <w:t xml:space="preserve"> still</w:t>
+      </w:r>
+      <w:r>
         <w:t xml:space="preserve"> </w:t>
       </w:r>
-      <w:proofErr w:type="spellStart"/>
-      <w:r>
-        <w:t>take</w:t>
-      </w:r>
-      <w:proofErr w:type="spellEnd"/>
-      <w:r>
-        <w:t xml:space="preserve"> a very significant amount of time so shortened versions</w:t>
-      </w:r>
-      <w:r>
-        <w:t xml:space="preserve"> were used,</w:t>
-      </w:r>
-      <w:r>
-        <w:t xml:space="preserve"> which </w:t>
-      </w:r>
-      <w:r>
-        <w:t>were</w:t>
-      </w:r>
-      <w:r>
-        <w:t xml:space="preserve"> still</w:t>
-      </w:r>
-      <w:r>
-        <w:t xml:space="preserve"> </w:t>
-      </w:r>
       <w:r>
         <w:t>elucidating and provide</w:t>
       </w:r>
@@ -3852,15 +3629,7 @@
         <w:t xml:space="preserve"> further</w:t>
       </w:r>
       <w:r>
-        <w:t xml:space="preserve"> discussion. The textbook for TM354: Software Engineering Block 1 Units 1-4 From domain to requirements (The Open University, 2014) does this with the </w:t>
-      </w:r>
-      <w:proofErr w:type="spellStart"/>
-      <w:r>
-        <w:t>Volere</w:t>
-      </w:r>
-      <w:proofErr w:type="spellEnd"/>
-      <w:r>
-        <w:t xml:space="preserve"> Template and so w</w:t>
+        <w:t xml:space="preserve"> discussion. The textbook for TM354: Software Engineering Block 1 Units 1-4 From domain to requirements (The Open University, 2014) does this with the Volere Template and so w</w:t>
       </w:r>
       <w:r>
         <w:t>as</w:t>
@@ -3897,15 +3666,7 @@
     </w:p>
     <w:p>
       <w:r>
-        <w:t xml:space="preserve">Gray with CSS Tutorial – Full Course for Beginners (2022), produced an extensive video tutorial for </w:t>
-      </w:r>
-      <w:proofErr w:type="spellStart"/>
-      <w:r>
-        <w:t>freeCodeCamp</w:t>
-      </w:r>
-      <w:proofErr w:type="spellEnd"/>
-      <w:r>
-        <w:t xml:space="preserve"> on CSS starting at the very basics including fonts and colour changes. It also covers grid layout and flexbox, as well as </w:t>
+        <w:t xml:space="preserve">Gray with CSS Tutorial – Full Course for Beginners (2022), produced an extensive video tutorial for freeCodeCamp on CSS starting at the very basics including fonts and colour changes. It also covers grid layout and flexbox, as well as </w:t>
       </w:r>
       <w:r>
         <w:rPr>
@@ -3946,13 +3707,8 @@
       <w:r>
         <w:t xml:space="preserve"> addressed, as discussed in section 1.4. </w:t>
       </w:r>
-      <w:proofErr w:type="spellStart"/>
-      <w:r>
-        <w:t>FreeCodeCamp</w:t>
-      </w:r>
-      <w:proofErr w:type="spellEnd"/>
-      <w:r>
-        <w:t xml:space="preserve"> is a charity founded by a teacher to provide free online courses teaching coding and has other learning materials that </w:t>
+      <w:r>
+        <w:t xml:space="preserve">FreeCodeCamp is a charity founded by a teacher to provide free online courses teaching coding and has other learning materials that </w:t>
       </w:r>
       <w:r>
         <w:t>was</w:t>
@@ -3992,13 +3748,8 @@
       </w:r>
     </w:p>
     <w:p>
-      <w:proofErr w:type="spellStart"/>
-      <w:r>
-        <w:t>Meiert</w:t>
-      </w:r>
-      <w:proofErr w:type="spellEnd"/>
-      <w:r>
-        <w:t xml:space="preserve"> (2015) in ‘The Little Book of HTML/CSS Coding Guidelines’ provides guidelines for coding, explaining good practise and the reasons for it. For example, naming classes/IDs so they properly reflect the purpose of an element and are ‘as short as possible but as long as necessary’. This</w:t>
+      <w:r>
+        <w:t>Meiert (2015) in ‘The Little Book of HTML/CSS Coding Guidelines’ provides guidelines for coding, explaining good practise and the reasons for it. For example, naming classes/IDs so they properly reflect the purpose of an element and are ‘as short as possible but as long as necessary’. This</w:t>
       </w:r>
       <w:r>
         <w:t xml:space="preserve"> </w:t>
@@ -4081,15 +3832,7 @@
         <w:t>e</w:t>
       </w:r>
       <w:r>
-        <w:t xml:space="preserve"> project, so there must be a degree of arbitrary choice when considering which one to use. Web Design Playground: HTML and CSS the Interactive Way (</w:t>
-      </w:r>
-      <w:proofErr w:type="spellStart"/>
-      <w:r>
-        <w:t>McFedries</w:t>
-      </w:r>
-      <w:proofErr w:type="spellEnd"/>
-      <w:r>
-        <w:t xml:space="preserve">, 2019) is a more recent one, ensuring that newer updates to the language can be covered if necessary. Additionally, the author has written many other books which have sold ‘over four million copies’ on the web development and related topics, so can be considered reliable source when covering an introductory topic. The Book covers the basics of CSS and HTML including topics such as pseudo-elements and how the cascade and inheritance work. </w:t>
+        <w:t xml:space="preserve"> project, so there must be a degree of arbitrary choice when considering which one to use. Web Design Playground: HTML and CSS the Interactive Way (McFedries, 2019) is a more recent one, ensuring that newer updates to the language can be covered if necessary. Additionally, the author has written many other books which have sold ‘over four million copies’ on the web development and related topics, so can be considered reliable source when covering an introductory topic. The Book covers the basics of CSS and HTML including topics such as pseudo-elements and how the cascade and inheritance work. </w:t>
       </w:r>
     </w:p>
     <w:p>
@@ -4246,13 +3989,8 @@
       </w:r>
     </w:p>
     <w:p>
-      <w:proofErr w:type="spellStart"/>
-      <w:r>
-        <w:t>FreeCodeCamp</w:t>
-      </w:r>
-      <w:proofErr w:type="spellEnd"/>
-      <w:r>
-        <w:t xml:space="preserve"> have a video guide for setting up and working with OpenStack Trove (OpenStack Tutorial – Operate Your Own Private Cloud (Full Course), 2022). This would be a solid starting point for skills development if OpenStack Trove </w:t>
+      <w:r>
+        <w:t xml:space="preserve">FreeCodeCamp have a video guide for setting up and working with OpenStack Trove (OpenStack Tutorial – Operate Your Own Private Cloud (Full Course), 2022). This would be a solid starting point for skills development if OpenStack Trove </w:t>
       </w:r>
       <w:r>
         <w:t>were</w:t>
@@ -4270,15 +4008,7 @@
         <w:t xml:space="preserve"> when considering their video tutorial for CSS</w:t>
       </w:r>
       <w:r>
-        <w:t xml:space="preserve"> that </w:t>
-      </w:r>
-      <w:proofErr w:type="spellStart"/>
-      <w:r>
-        <w:t>FreeCodeCamp</w:t>
-      </w:r>
-      <w:proofErr w:type="spellEnd"/>
-      <w:r>
-        <w:t xml:space="preserve"> is a reliable source</w:t>
+        <w:t xml:space="preserve"> that FreeCodeCamp is a reliable source</w:t>
       </w:r>
       <w:r>
         <w:t xml:space="preserve">. </w:t>
@@ -4286,39 +4016,7 @@
     </w:p>
     <w:p>
       <w:r>
-        <w:t xml:space="preserve">The </w:t>
-      </w:r>
-      <w:proofErr w:type="spellStart"/>
-      <w:r>
-        <w:t>OpenInfra</w:t>
-      </w:r>
-      <w:proofErr w:type="spellEnd"/>
-      <w:r>
-        <w:t xml:space="preserve"> Foundation was formed to govern the OpenStack project and its mission is to help people “build and operate open infrastructure” (</w:t>
-      </w:r>
-      <w:proofErr w:type="spellStart"/>
-      <w:r>
-        <w:t>OpenInfra</w:t>
-      </w:r>
-      <w:proofErr w:type="spellEnd"/>
-      <w:r>
-        <w:t xml:space="preserve"> Foundation, n.d.). It hosts yearly summits which features industry professionals working with open infrastructure to give talks and presentations, which pertain to open infrastructure, and are hosted on their YouTube channel. Configure, Debug and Install OpenStack Trove (2016) is one of these presentations by </w:t>
-      </w:r>
-      <w:proofErr w:type="spellStart"/>
-      <w:r>
-        <w:t>Sadasiva</w:t>
-      </w:r>
-      <w:proofErr w:type="spellEnd"/>
-      <w:r>
-        <w:t xml:space="preserve"> </w:t>
-      </w:r>
-      <w:proofErr w:type="spellStart"/>
-      <w:r>
-        <w:t>Pillalamari</w:t>
-      </w:r>
-      <w:proofErr w:type="spellEnd"/>
-      <w:r>
-        <w:t xml:space="preserve"> &amp; Rama Krishna Bhupathi, software engineers for Hewlitt Packard Enterprise, each with decades of experience in the industry. The presentation includes a demonstration of a non-relational database, MongoDB, which it was decided in the literature review in section 2.1 </w:t>
+        <w:t xml:space="preserve">The OpenInfra Foundation was formed to govern the OpenStack project and its mission is to help people “build and operate open infrastructure” (OpenInfra Foundation, n.d.). It hosts yearly summits which features industry professionals working with open infrastructure to give talks and presentations, which pertain to open infrastructure, and are hosted on their YouTube channel. Configure, Debug and Install OpenStack Trove (2016) is one of these presentations by Sadasiva Pillalamari &amp; Rama Krishna Bhupathi, software engineers for Hewlitt Packard Enterprise, each with decades of experience in the industry. The presentation includes a demonstration of a non-relational database, MongoDB, which it was decided in the literature review in section 2.1 </w:t>
       </w:r>
       <w:r>
         <w:t>c</w:t>
@@ -4342,15 +4040,7 @@
         <w:t>e</w:t>
       </w:r>
       <w:r>
-        <w:t xml:space="preserve"> project. This presentation and others from </w:t>
-      </w:r>
-      <w:proofErr w:type="spellStart"/>
-      <w:r>
-        <w:t>OpenIntra</w:t>
-      </w:r>
-      <w:proofErr w:type="spellEnd"/>
-      <w:r>
-        <w:t xml:space="preserve"> Foundation would complement the previous sources for skills development for using OpenStack Trove.</w:t>
+        <w:t xml:space="preserve"> project. This presentation and others from OpenIntra Foundation would complement the previous sources for skills development for using OpenStack Trove.</w:t>
       </w:r>
     </w:p>
     <w:p>
@@ -4491,29 +4181,85 @@
     <w:p/>
     <w:p>
       <w:r>
-        <w:t xml:space="preserve">Two textbooks have also been identified to supplement the AWS documentation for skills development. </w:t>
-      </w:r>
-      <w:proofErr w:type="spellStart"/>
-      <w:r>
-        <w:t>Tankariya</w:t>
-      </w:r>
-      <w:proofErr w:type="spellEnd"/>
-      <w:r>
-        <w:t xml:space="preserve"> &amp; Parmar (2019) provide a guide to passing the AWS Developer’s Certification, which has a chapter on DynamoDB featuring an explanation of the Query and Scan operations that may be useful for applying the service tags and allowing users to search for the services they need. Deshpande (2015) in the DynamoDB Cookbook explains from the basics of how to get started with AWS to designing applications and provides many ‘coding recipes’ which may provide useful jumping off points when implementing the code for the project. All these authors are experienced, active industry professionals and given the subject matter is relatively basic, it is reasonable to consider them reliable experts.</w:t>
+        <w:t xml:space="preserve">Two textbooks </w:t>
+      </w:r>
+      <w:r>
+        <w:t>were</w:t>
+      </w:r>
+      <w:r>
+        <w:t xml:space="preserve"> also</w:t>
       </w:r>
       <w:r>
         <w:t xml:space="preserve"> </w:t>
       </w:r>
+      <w:r>
+        <w:t xml:space="preserve">identified to supplement the AWS documentation for skills development. Tankariya &amp; Parmar (2019) provide a guide to passing the AWS Developer’s Certification, which has a chapter on DynamoDB featuring an explanation of the Query and Scan operations that </w:t>
+      </w:r>
+      <w:r>
+        <w:t>would</w:t>
+      </w:r>
+      <w:r>
+        <w:t xml:space="preserve"> be useful for applying the service tags and allowing users to search for the services they need. Deshpande (2015) in the DynamoDB Cookbook explains from the basics of how to get started with AWS to designing applications and provides many ‘coding recipes’ which </w:t>
+      </w:r>
+      <w:r>
+        <w:t>would</w:t>
+      </w:r>
+      <w:r>
+        <w:t xml:space="preserve"> provide useful jumping off points when implementing the code for the project. All these authors are experienced, active industry professionals and given the subject matter is relatively basic, it is reasonable to consider them reliable experts.</w:t>
+      </w:r>
+      <w:r>
+        <w:t xml:space="preserve"> </w:t>
+      </w:r>
     </w:p>
     <w:p/>
-    <w:p/>
-    <w:p>
-      <w:r>
-        <w:t xml:space="preserve">Having done the above research, one thing that became immediately apparent is that OpenStack is not available for Windows and must be installed on Linux, so would require either an installation of a </w:t>
+    <w:p>
+      <w:r>
+        <w:t>The two main differences</w:t>
+      </w:r>
+      <w:r>
+        <w:t xml:space="preserve"> relevant for this project</w:t>
+      </w:r>
+      <w:r>
+        <w:t xml:space="preserve"> between the OpenStack</w:t>
+      </w:r>
+      <w:r>
+        <w:t xml:space="preserve"> Trove and DynamoDB are the amount of effort and time required for setup and cost. Initially when conceiving of the project, OpenStack Trove was considered the likely choice due to</w:t>
+      </w:r>
+      <w:r>
+        <w:t xml:space="preserve"> using for TM352, however it became quickly apparent when reviewing literature for it that this would require a very significant amount of </w:t>
+      </w:r>
+      <w:r>
+        <w:t xml:space="preserve">time investment and likely skills development to set it up. </w:t>
+      </w:r>
+      <w:r>
+        <w:t>Firstly,</w:t>
+      </w:r>
+      <w:r>
+        <w:t xml:space="preserve"> it is not available for Windows, so </w:t>
       </w:r>
       <w:r>
         <w:lastRenderedPageBreak/>
-        <w:t>dual boot or virtual machine (VM) for Ubuntu 16.04 and the installation would require the following steps:</w:t>
+        <w:t>would require either the creation of a</w:t>
+      </w:r>
+      <w:r>
+        <w:t xml:space="preserve"> virtual machine or dual boot installation for Linux Ubuntu 16.04. Then the Linux CLI would need to be used to install OpenStack and relevant packages including Horizon, the OpenStack GUI and then Trove. </w:t>
+      </w:r>
+      <w:r>
+        <w:t xml:space="preserve">This would require some refreshing of knowledge or skills development in addition the literature already reviewed </w:t>
+      </w:r>
+      <w:r>
+        <w:t>here and</w:t>
+      </w:r>
+      <w:r>
+        <w:t xml:space="preserve"> would run the risk of an unforeseen issue delaying this crucial element of the project. In comparison, to begin using DynamoDB all that is required </w:t>
+      </w:r>
+      <w:r>
+        <w:t>is creating an account with AWS and confirming credentials. The other issue</w:t>
+      </w:r>
+    </w:p>
+    <w:p>
+      <w:r>
+        <w:t>Having done the above research, one thing that became immediately apparent is that OpenStack is not available for Windows and must be installed on Linux, so would require either an installation of a dual boot or virtual machine (VM) for Ubuntu 16.04 and the installation would require the following steps:</w:t>
       </w:r>
     </w:p>
     <w:p>
@@ -4586,77 +4332,53 @@
         <w:rPr>
           <w:color w:val="FF0000"/>
         </w:rPr>
-        <w:t xml:space="preserve">Review credibility of sources in trove and </w:t>
-      </w:r>
-      <w:proofErr w:type="spellStart"/>
-      <w:r>
+        <w:t>Review credibility of sources in trove and dynamodb</w:t>
+      </w:r>
+    </w:p>
+    <w:p>
+      <w:pPr>
         <w:rPr>
           <w:color w:val="FF0000"/>
         </w:rPr>
-        <w:t>dynamodb</w:t>
-      </w:r>
-      <w:proofErr w:type="spellEnd"/>
-    </w:p>
-    <w:p>
-      <w:pPr>
+      </w:pPr>
+      <w:r>
         <w:rPr>
           <w:color w:val="FF0000"/>
         </w:rPr>
-      </w:pPr>
-      <w:r>
+        <w:t>Add source about CRUD?</w:t>
+      </w:r>
+    </w:p>
+    <w:p>
+      <w:pPr>
         <w:rPr>
           <w:color w:val="FF0000"/>
         </w:rPr>
-        <w:t>Add source about CRUD?</w:t>
-      </w:r>
-    </w:p>
-    <w:p>
-      <w:pPr>
+      </w:pPr>
+      <w:r>
         <w:rPr>
           <w:color w:val="FF0000"/>
         </w:rPr>
-      </w:pPr>
-      <w:r>
+        <w:t>Cut down trove/dynamo section, make it less narrative perhaps move some of that to project work</w:t>
+      </w:r>
+    </w:p>
+    <w:p>
+      <w:pPr>
         <w:rPr>
           <w:color w:val="FF0000"/>
         </w:rPr>
-        <w:t xml:space="preserve">Cut down trove/dynamo section, make it less narrative perhaps move some of that to project </w:t>
-      </w:r>
-      <w:proofErr w:type="gramStart"/>
+      </w:pPr>
       <w:r>
         <w:rPr>
           <w:color w:val="FF0000"/>
         </w:rPr>
-        <w:t>work</w:t>
-      </w:r>
-      <w:proofErr w:type="gramEnd"/>
-    </w:p>
-    <w:p>
-      <w:pPr>
+        <w:t>Review how decisions were made, go back to</w:t>
+      </w:r>
+      <w:r>
         <w:rPr>
           <w:color w:val="FF0000"/>
         </w:rPr>
-      </w:pPr>
-      <w:r>
-        <w:rPr>
-          <w:color w:val="FF0000"/>
-        </w:rPr>
-        <w:t>Review how decisions were made, go back to</w:t>
-      </w:r>
-      <w:r>
-        <w:rPr>
-          <w:color w:val="FF0000"/>
-        </w:rPr>
-        <w:t xml:space="preserve"> original DB decision to make it link up in </w:t>
-      </w:r>
-      <w:proofErr w:type="gramStart"/>
-      <w:r>
-        <w:rPr>
-          <w:color w:val="FF0000"/>
-        </w:rPr>
-        <w:t>retrospect</w:t>
-      </w:r>
-      <w:proofErr w:type="gramEnd"/>
+        <w:t xml:space="preserve"> original DB decision to make it link up in retrospect</w:t>
+      </w:r>
     </w:p>
     <w:p/>
     <w:p>
@@ -4665,6 +4387,7 @@
       </w:pPr>
       <w:bookmarkStart w:id="12" w:name="_Toc141959924"/>
       <w:r>
+        <w:lastRenderedPageBreak/>
         <w:t>3</w:t>
       </w:r>
       <w:r>
@@ -4702,11 +4425,7 @@
         <w:t>were</w:t>
       </w:r>
       <w:r>
-        <w:t xml:space="preserve"> roughly hand sketched in Figures 20, 21 and 22 with Figure 20 using Google Maps for inspiration, Figure 21 having menus that swipe in from the sides and Figure 22 being a much simpler and more basic. The advantage of the layout in Figure 20 is that it will be familiar to users, since Google Maps is such a ubiquitous app any app using a similar layout should feel natural and easy to use. The layout in Figure 21 would have a clean and pleasant interface, keeping it uncluttered, particularly for smaller devices. This style is quite common, including in apps </w:t>
-      </w:r>
-      <w:r>
-        <w:lastRenderedPageBreak/>
-        <w:t>such as Twitter and Discord. However, it runs the risk of users not realising the menu is there without some visual cue, so care must be taken to carefully gather feedback.</w:t>
+        <w:t xml:space="preserve"> roughly hand sketched in Figures 20, 21 and 22 with Figure 20 using Google Maps for inspiration, Figure 21 having menus that swipe in from the sides and Figure 22 being a much simpler and more basic. The advantage of the layout in Figure 20 is that it will be familiar to users, since Google Maps is such a ubiquitous app any app using a similar layout should feel natural and easy to use. The layout in Figure 21 would have a clean and pleasant interface, keeping it uncluttered, particularly for smaller devices. This style is quite common, including in apps such as Twitter and Discord. However, it runs the risk of users not realising the menu is there without some visual cue, so care must be taken to carefully gather feedback.</w:t>
       </w:r>
     </w:p>
     <w:p>
@@ -4735,21 +4454,7 @@
         <w:rPr>
           <w:color w:val="00B050"/>
         </w:rPr>
-        <w:t xml:space="preserve">could have been used as an alternative if the skills development were unsuccessful or time constrains meant that attempts styling </w:t>
-      </w:r>
-      <w:proofErr w:type="gramStart"/>
-      <w:r>
-        <w:rPr>
-          <w:color w:val="00B050"/>
-        </w:rPr>
-        <w:t>were</w:t>
-      </w:r>
-      <w:proofErr w:type="gramEnd"/>
-      <w:r>
-        <w:rPr>
-          <w:color w:val="00B050"/>
-        </w:rPr>
-        <w:t xml:space="preserve"> limited.</w:t>
+        <w:t>could have been used as an alternative if the skills development were unsuccessful or time constrains meant that attempts styling were limited.</w:t>
       </w:r>
     </w:p>
     <w:p>
@@ -5226,21 +4931,7 @@
         <w:rPr>
           <w:color w:val="FF0000"/>
         </w:rPr>
-        <w:t xml:space="preserve">Note: used in </w:t>
-      </w:r>
-      <w:proofErr w:type="spellStart"/>
-      <w:r>
-        <w:rPr>
-          <w:color w:val="FF0000"/>
-        </w:rPr>
-        <w:t>lespi</w:t>
-      </w:r>
-      <w:proofErr w:type="spellEnd"/>
-      <w:r>
-        <w:rPr>
-          <w:color w:val="FF0000"/>
-        </w:rPr>
-        <w:t xml:space="preserve"> section – reword to reference that</w:t>
+        <w:t>Note: used in lespi section – reword to reference that</w:t>
       </w:r>
     </w:p>
     <w:p>
@@ -5350,23 +5041,7 @@
           <w:i/>
           <w:iCs/>
         </w:rPr>
-        <w:t>“</w:t>
-      </w:r>
-      <w:proofErr w:type="gramStart"/>
-      <w:r>
-        <w:rPr>
-          <w:i/>
-          <w:iCs/>
-        </w:rPr>
-        <w:t>it</w:t>
-      </w:r>
-      <w:proofErr w:type="gramEnd"/>
-      <w:r>
-        <w:rPr>
-          <w:i/>
-          <w:iCs/>
-        </w:rPr>
-        <w:t xml:space="preserve"> would allow me to find what services are nearest rather than just what services are beat advertised”</w:t>
+        <w:t>“it would allow me to find what services are nearest rather than just what services are beat advertised”</w:t>
       </w:r>
       <w:r>
         <w:rPr>
@@ -5393,13 +5068,8 @@
       <w:r>
         <w:t>“</w:t>
       </w:r>
-      <w:proofErr w:type="gramStart"/>
-      <w:r>
-        <w:t>Yes</w:t>
-      </w:r>
-      <w:proofErr w:type="gramEnd"/>
-      <w:r>
-        <w:t xml:space="preserve"> it would help to find what is accessible nearby especially if someone can’t access support during the day due to commitments or work</w:t>
+      <w:r>
+        <w:t>Yes it would help to find what is accessible nearby especially if someone can’t access support during the day due to commitments or work</w:t>
       </w:r>
       <w:r>
         <w:t>” (FR2)</w:t>
@@ -5445,17 +5115,8 @@
           <w:i/>
           <w:iCs/>
         </w:rPr>
-        <w:t xml:space="preserve">N1.1: Finding a service that I need to </w:t>
-      </w:r>
-      <w:proofErr w:type="gramStart"/>
-      <w:r>
-        <w:rPr>
-          <w:i/>
-          <w:iCs/>
-        </w:rPr>
-        <w:t>access</w:t>
-      </w:r>
-      <w:proofErr w:type="gramEnd"/>
+        <w:t>N1.1: Finding a service that I need to access</w:t>
+      </w:r>
     </w:p>
     <w:p>
       <w:r>
@@ -5490,25 +5151,7 @@
           <w:i/>
           <w:iCs/>
         </w:rPr>
-        <w:t xml:space="preserve">“I wondered about a tag could be selected to specify services intended for specific people </w:t>
-      </w:r>
-      <w:proofErr w:type="spellStart"/>
-      <w:proofErr w:type="gramStart"/>
-      <w:r>
-        <w:rPr>
-          <w:i/>
-          <w:iCs/>
-        </w:rPr>
-        <w:t>ie</w:t>
-      </w:r>
-      <w:proofErr w:type="spellEnd"/>
-      <w:proofErr w:type="gramEnd"/>
-      <w:r>
-        <w:rPr>
-          <w:i/>
-          <w:iCs/>
-        </w:rPr>
-        <w:t xml:space="preserve"> just trans women/men like make up support”</w:t>
+        <w:t>“I wondered about a tag could be selected to specify services intended for specific people ie just trans women/men like make up support”</w:t>
       </w:r>
       <w:r>
         <w:rPr>
@@ -5569,17 +5212,8 @@
           <w:iCs/>
         </w:rPr>
         <w:lastRenderedPageBreak/>
-        <w:t xml:space="preserve">N1.2: Personalise the experience of finding services to my </w:t>
-      </w:r>
-      <w:proofErr w:type="gramStart"/>
-      <w:r>
-        <w:rPr>
-          <w:i/>
-          <w:iCs/>
-        </w:rPr>
-        <w:t>identity</w:t>
-      </w:r>
-      <w:proofErr w:type="gramEnd"/>
+        <w:t>N1.2: Personalise the experience of finding services to my identity</w:t>
+      </w:r>
     </w:p>
     <w:p>
       <w:r>
@@ -5663,17 +5297,8 @@
           <w:i/>
           <w:iCs/>
         </w:rPr>
-        <w:t xml:space="preserve">N1.3: Find out about community </w:t>
-      </w:r>
-      <w:proofErr w:type="gramStart"/>
-      <w:r>
-        <w:rPr>
-          <w:i/>
-          <w:iCs/>
-        </w:rPr>
-        <w:t>events</w:t>
-      </w:r>
-      <w:proofErr w:type="gramEnd"/>
+        <w:t>N1.3: Find out about community events</w:t>
+      </w:r>
     </w:p>
     <w:p>
       <w:r>
@@ -5691,21 +5316,8 @@
       <w:r>
         <w:t>"</w:t>
       </w:r>
-      <w:proofErr w:type="gramStart"/>
-      <w:r>
-        <w:t>not</w:t>
-      </w:r>
-      <w:proofErr w:type="gramEnd"/>
-      <w:r>
-        <w:t xml:space="preserve"> sure if this might allow </w:t>
-      </w:r>
-      <w:proofErr w:type="spellStart"/>
-      <w:r>
-        <w:t>terfs</w:t>
-      </w:r>
-      <w:proofErr w:type="spellEnd"/>
-      <w:r>
-        <w:t xml:space="preserve"> to find and cause problems for those services/users who attend that place?</w:t>
+      <w:r>
+        <w:t>not sure if this might allow terfs to find and cause problems for those services/users who attend that place?</w:t>
       </w:r>
       <w:r>
         <w:t xml:space="preserve">” </w:t>
@@ -5713,15 +5325,7 @@
     </w:p>
     <w:p>
       <w:r>
-        <w:t xml:space="preserve">This is an important consideration for the app fundamentally, that while increasing the visibility of services is a positive thing for the trans community, that visibility may also increase for those who would do the community harm. However, this does not require change to </w:t>
-      </w:r>
-      <w:proofErr w:type="gramStart"/>
-      <w:r>
-        <w:t>NFR1</w:t>
-      </w:r>
-      <w:proofErr w:type="gramEnd"/>
-      <w:r>
-        <w:t xml:space="preserve"> and other feedback indicated that this requirement was valid. A key quote is:</w:t>
+        <w:t>This is an important consideration for the app fundamentally, that while increasing the visibility of services is a positive thing for the trans community, that visibility may also increase for those who would do the community harm. However, this does not require change to NFR1 and other feedback indicated that this requirement was valid. A key quote is:</w:t>
       </w:r>
     </w:p>
     <w:p>
@@ -5733,15 +5337,7 @@
         </w:numPr>
       </w:pPr>
       <w:r>
-        <w:t>“</w:t>
-      </w:r>
-      <w:proofErr w:type="gramStart"/>
-      <w:r>
-        <w:t>it</w:t>
-      </w:r>
-      <w:proofErr w:type="gramEnd"/>
-      <w:r>
-        <w:t xml:space="preserve"> would help with feeling safer particularly before coming out” (NFR1)</w:t>
+        <w:t>“it would help with feeling safer particularly before coming out” (NFR1)</w:t>
       </w:r>
     </w:p>
     <w:p>
@@ -5796,29 +5392,12 @@
           <w:i/>
           <w:iCs/>
         </w:rPr>
-        <w:t xml:space="preserve"> when using </w:t>
-      </w:r>
-      <w:proofErr w:type="gramStart"/>
-      <w:r>
-        <w:rPr>
-          <w:i/>
-          <w:iCs/>
-        </w:rPr>
-        <w:t>it</w:t>
-      </w:r>
-      <w:proofErr w:type="gramEnd"/>
-    </w:p>
-    <w:p>
-      <w:r>
-        <w:t xml:space="preserve">Feedback also indicated that FR4 was not important to users, as they have other </w:t>
-      </w:r>
-      <w:proofErr w:type="gramStart"/>
-      <w:r>
-        <w:t>apps</w:t>
-      </w:r>
-      <w:proofErr w:type="gramEnd"/>
-      <w:r>
-        <w:t xml:space="preserve"> they use to give them directions. Additionally, many services require some interaction or planning before using them, so a user would not likely go to the service directly and instead make an appointment. A key quote is: </w:t>
+        <w:t xml:space="preserve"> when using it</w:t>
+      </w:r>
+    </w:p>
+    <w:p>
+      <w:r>
+        <w:t xml:space="preserve">Feedback also indicated that FR4 was not important to users, as they have other apps they use to give them directions. Additionally, many services require some interaction or planning before using them, so a user would not likely go to the service directly and instead make an appointment. A key quote is: </w:t>
       </w:r>
     </w:p>
     <w:p>
@@ -6336,15 +5915,7 @@
     <w:p/>
     <w:p>
       <w:r>
-        <w:t xml:space="preserve">Further analysis will be conducted to produce user stories from the feedback that has been gathered, and then all of this will be collated in a condensed version of a </w:t>
-      </w:r>
-      <w:proofErr w:type="spellStart"/>
-      <w:r>
-        <w:t>Volaire</w:t>
-      </w:r>
-      <w:proofErr w:type="spellEnd"/>
-      <w:r>
-        <w:t xml:space="preserve"> template. So far only one non-functional requirement has been considered, so more could be identified and as development continues further requirements may emerge.</w:t>
+        <w:t>Further analysis will be conducted to produce user stories from the feedback that has been gathered, and then all of this will be collated in a condensed version of a Volaire template. So far only one non-functional requirement has been considered, so more could be identified and as development continues further requirements may emerge.</w:t>
       </w:r>
     </w:p>
     <w:p/>
@@ -6354,15 +5925,7 @@
       </w:pPr>
       <w:bookmarkStart w:id="16" w:name="_Toc141959927"/>
       <w:r>
-        <w:t xml:space="preserve">3.3 </w:t>
-      </w:r>
-      <w:proofErr w:type="spellStart"/>
-      <w:r>
-        <w:t>misc</w:t>
-      </w:r>
-      <w:proofErr w:type="spellEnd"/>
-      <w:r>
-        <w:t xml:space="preserve"> work</w:t>
+        <w:t>3.3 misc work</w:t>
       </w:r>
       <w:bookmarkEnd w:id="16"/>
     </w:p>
@@ -6380,23 +5943,7 @@
     </w:p>
     <w:p>
       <w:r>
-        <w:t>To begin setting up the database, the first task was to create a DynamoDB table (the terminology used for the database) and the APIs using the AWS SDKs, as explained in section 1.2.3. Amazon provides step by step instructions on how to build a CRUD API (</w:t>
-      </w:r>
-      <w:proofErr w:type="gramStart"/>
-      <w:r>
-        <w:t>i.e.</w:t>
-      </w:r>
-      <w:proofErr w:type="gramEnd"/>
-      <w:r>
-        <w:t xml:space="preserve"> with operations to Create, Read, Update and Delete), which also utilizes other Amazon services; Lambda and API Gateway (Amazon, 2023c). Firstly, a table is created in DynamoDB, then create a function in AWS Lambda which serves as the </w:t>
-      </w:r>
-      <w:proofErr w:type="gramStart"/>
-      <w:r>
-        <w:t>back-end</w:t>
-      </w:r>
-      <w:proofErr w:type="gramEnd"/>
-      <w:r>
-        <w:t xml:space="preserve"> of the API. Lambda runs code without provisioning or managing servers, and the code for the function is provided in the tutorial but then edited to reflect the table name and the ‘put’ operation to include the columns of the DynamoDB table. Figure 3 shows the edited put operation using placeholder attributes.</w:t>
+        <w:t>To begin setting up the database, the first task was to create a DynamoDB table (the terminology used for the database) and the APIs using the AWS SDKs, as explained in section 1.2.3. Amazon provides step by step instructions on how to build a CRUD API (i.e. with operations to Create, Read, Update and Delete), which also utilizes other Amazon services; Lambda and API Gateway (Amazon, 2023c). Firstly, a table is created in DynamoDB, then create a function in AWS Lambda which serves as the back-end of the API. Lambda runs code without provisioning or managing servers, and the code for the function is provided in the tutorial but then edited to reflect the table name and the ‘put’ operation to include the columns of the DynamoDB table. Figure 3 shows the edited put operation using placeholder attributes.</w:t>
       </w:r>
     </w:p>
     <w:p>
@@ -6477,15 +6024,7 @@
     </w:p>
     <w:p>
       <w:r>
-        <w:t xml:space="preserve">Then the HTTP </w:t>
-      </w:r>
-      <w:proofErr w:type="gramStart"/>
-      <w:r>
-        <w:t>API’s</w:t>
-      </w:r>
-      <w:proofErr w:type="gramEnd"/>
-      <w:r>
-        <w:t xml:space="preserve"> are created in AWS API Gateway, providing an end point for the function that has been created in Lambda. Routes are also created in API Gateway with integrations that connect with the Lambda function. This can then be tested using the CURL command line tool, and </w:t>
+        <w:t xml:space="preserve">Then the HTTP API’s are created in AWS API Gateway, providing an end point for the function that has been created in Lambda. Routes are also created in API Gateway with integrations that connect with the Lambda function. This can then be tested using the CURL command line tool, and </w:t>
       </w:r>
       <w:r>
         <w:rPr>
@@ -6577,13 +6116,8 @@
         </w:r>
       </w:fldSimple>
       <w:r>
-        <w:t xml:space="preserve"> Testing of the API's using the CURL command line </w:t>
-      </w:r>
-      <w:proofErr w:type="gramStart"/>
-      <w:r>
-        <w:t>tool</w:t>
-      </w:r>
-      <w:proofErr w:type="gramEnd"/>
+        <w:t xml:space="preserve"> Testing of the API's using the CURL command line tool</w:t>
+      </w:r>
     </w:p>
     <w:p>
       <w:pPr>
@@ -6652,13 +6186,8 @@
         </w:r>
       </w:fldSimple>
       <w:r>
-        <w:t xml:space="preserve"> Table in the AWS GUI after 3 PUT </w:t>
-      </w:r>
-      <w:proofErr w:type="gramStart"/>
-      <w:r>
-        <w:t>requests</w:t>
-      </w:r>
-      <w:proofErr w:type="gramEnd"/>
+        <w:t xml:space="preserve"> Table in the AWS GUI after 3 PUT requests</w:t>
+      </w:r>
     </w:p>
     <w:p>
       <w:pPr>
@@ -6745,15 +6274,7 @@
     </w:p>
     <w:p>
       <w:r>
-        <w:t xml:space="preserve">With the Table created and API’s functioning, the map and map pins can be </w:t>
-      </w:r>
-      <w:proofErr w:type="gramStart"/>
-      <w:r>
-        <w:t>implemented</w:t>
-      </w:r>
-      <w:proofErr w:type="gramEnd"/>
-      <w:r>
-        <w:t xml:space="preserve"> and the APIs utilised to retrieve information from the database to place the pins in the correct location. Google Maps and HERE Maps are two reasonable choices for the project, however HERE Maps was chosen due to previous experience using it in TMA352. HERE provide numerous code examples, including some which illustrate how to initialise the map, how to centre it on a specified location, how to restrict the movement of the map within specified boundaries and place a marker at a specified location (HERE, 2023). These code examples were modified with map centred on Liverpool and a marker at a hard coded location.</w:t>
+        <w:t>With the Table created and API’s functioning, the map and map pins can be implemented and the APIs utilised to retrieve information from the database to place the pins in the correct location. Google Maps and HERE Maps are two reasonable choices for the project, however HERE Maps was chosen due to previous experience using it in TMA352. HERE provide numerous code examples, including some which illustrate how to initialise the map, how to centre it on a specified location, how to restrict the movement of the map within specified boundaries and place a marker at a specified location (HERE, 2023). These code examples were modified with map centred on Liverpool and a marker at a hard coded location.</w:t>
       </w:r>
       <w:r>
         <w:t xml:space="preserve"> </w:t>
@@ -6844,20 +6365,12 @@
         </w:rPr>
         <w:t xml:space="preserve">The next step was to use a GET request to access the DynamoDB table to find location data for services and then put a pin at that location. However, in order to access AWS services valid </w:t>
       </w:r>
-      <w:proofErr w:type="gramStart"/>
       <w:r>
         <w:rPr>
           <w:color w:val="00B050"/>
         </w:rPr>
         <w:lastRenderedPageBreak/>
-        <w:t>credentials</w:t>
-      </w:r>
-      <w:proofErr w:type="gramEnd"/>
-      <w:r>
-        <w:rPr>
-          <w:color w:val="00B050"/>
-        </w:rPr>
-        <w:t xml:space="preserve"> need to be supplied. There are multiple ways to do this, including hardcoding them into the code itself, which is not recommended, as it presents a security risk even if they were later removed due to version control systems retaining older versions of code (Amazon, 2023d). Instead, the recommended approach by AWS is to use two other AWS services, Cognito and IAM (Identity and Access Management) (Amazon, 2023e; Amazon, 2023f). Cognito identity pools can be used to generate temporary credentials for the users of the app, which are applied for the role created in IAM. In this case the intention that users will not require accounts, so the users will be unauthenticated, but if that were to change these services could be used to authenticate users. Once this has been setup then the AWS SDK for JavaScript was included in the HTML file as shown in figure 9, and the Identity Pool ID and region supplied to the AWS config as shown in figure 9. This allows the app access to AWS services, such as DynamoDB.</w:t>
+        <w:t>credentials need to be supplied. There are multiple ways to do this, including hardcoding them into the code itself, which is not recommended, as it presents a security risk even if they were later removed due to version control systems retaining older versions of code (Amazon, 2023d). Instead, the recommended approach by AWS is to use two other AWS services, Cognito and IAM (Identity and Access Management) (Amazon, 2023e; Amazon, 2023f). Cognito identity pools can be used to generate temporary credentials for the users of the app, which are applied for the role created in IAM. In this case the intention that users will not require accounts, so the users will be unauthenticated, but if that were to change these services could be used to authenticate users. Once this has been setup then the AWS SDK for JavaScript was included in the HTML file as shown in figure 9, and the Identity Pool ID and region supplied to the AWS config as shown in figure 9. This allows the app access to AWS services, such as DynamoDB.</w:t>
       </w:r>
     </w:p>
     <w:p>
@@ -6870,16 +6383,8 @@
         <w:rPr>
           <w:color w:val="FF0000"/>
         </w:rPr>
-        <w:t xml:space="preserve">NB: this section was abbreviated for </w:t>
-      </w:r>
-      <w:proofErr w:type="gramStart"/>
-      <w:r>
-        <w:rPr>
-          <w:color w:val="FF0000"/>
-        </w:rPr>
-        <w:t>LSEPI</w:t>
-      </w:r>
-      <w:proofErr w:type="gramEnd"/>
+        <w:t>NB: this section was abbreviated for LSEPI</w:t>
+      </w:r>
     </w:p>
     <w:p>
       <w:pPr>
@@ -7018,25 +6523,12 @@
         </w:r>
       </w:fldSimple>
       <w:r>
-        <w:t xml:space="preserve"> AWS Config submitted credentials to allow access to </w:t>
-      </w:r>
-      <w:proofErr w:type="gramStart"/>
-      <w:r>
-        <w:t>services</w:t>
-      </w:r>
-      <w:proofErr w:type="gramEnd"/>
-    </w:p>
-    <w:p>
-      <w:r>
-        <w:t xml:space="preserve">A function was then written called </w:t>
-      </w:r>
-      <w:proofErr w:type="spellStart"/>
-      <w:r>
-        <w:t>getServicesFromDatabase</w:t>
-      </w:r>
-      <w:proofErr w:type="spellEnd"/>
-      <w:r>
-        <w:t xml:space="preserve"> (</w:t>
+        <w:t xml:space="preserve"> AWS Config submitted credentials to allow access to services</w:t>
+      </w:r>
+    </w:p>
+    <w:p>
+      <w:r>
+        <w:t>A function was then written called getServicesFromDatabase (</w:t>
       </w:r>
       <w:r>
         <w:rPr>
@@ -7045,15 +6537,7 @@
         <w:t>figure 10</w:t>
       </w:r>
       <w:r>
-        <w:t xml:space="preserve">) that utilised the API with a scan request to retrieve all the data from the DynamoDB Table, with the data fed into the </w:t>
-      </w:r>
-      <w:proofErr w:type="spellStart"/>
-      <w:r>
-        <w:t>addMarkersToMap</w:t>
-      </w:r>
-      <w:proofErr w:type="spellEnd"/>
-      <w:r>
-        <w:t xml:space="preserve"> (</w:t>
+        <w:t>) that utilised the API with a scan request to retrieve all the data from the DynamoDB Table, with the data fed into the addMarkersToMap (</w:t>
       </w:r>
       <w:r>
         <w:rPr>
@@ -7133,21 +6617,8 @@
         </w:r>
       </w:fldSimple>
       <w:r>
-        <w:t xml:space="preserve"> </w:t>
-      </w:r>
-      <w:proofErr w:type="spellStart"/>
-      <w:r>
-        <w:t>getServicesFromDatabase</w:t>
-      </w:r>
-      <w:proofErr w:type="spellEnd"/>
-      <w:r>
-        <w:t xml:space="preserve"> function scanning a DynamoDB table to retrieve all </w:t>
-      </w:r>
-      <w:proofErr w:type="gramStart"/>
-      <w:r>
-        <w:t>data</w:t>
-      </w:r>
-      <w:proofErr w:type="gramEnd"/>
+        <w:t xml:space="preserve"> getServicesFromDatabase function scanning a DynamoDB table to retrieve all data</w:t>
+      </w:r>
     </w:p>
     <w:p>
       <w:pPr>
@@ -7216,21 +6687,8 @@
         </w:r>
       </w:fldSimple>
       <w:r>
-        <w:t xml:space="preserve"> </w:t>
-      </w:r>
-      <w:proofErr w:type="spellStart"/>
-      <w:r>
-        <w:t>addMarkersToMap</w:t>
-      </w:r>
-      <w:proofErr w:type="spellEnd"/>
-      <w:r>
-        <w:t xml:space="preserve"> function accepting latitude &amp; longitude in the </w:t>
-      </w:r>
-      <w:proofErr w:type="gramStart"/>
-      <w:r>
-        <w:t>argument</w:t>
-      </w:r>
-      <w:proofErr w:type="gramEnd"/>
+        <w:t xml:space="preserve"> addMarkersToMap function accepting latitude &amp; longitude in the argument</w:t>
+      </w:r>
     </w:p>
     <w:p/>
     <w:p>
@@ -7301,13 +6759,8 @@
         </w:r>
       </w:fldSimple>
       <w:r>
-        <w:t xml:space="preserve"> Two markers added to the map after their data has been retrieved from the </w:t>
-      </w:r>
-      <w:proofErr w:type="gramStart"/>
-      <w:r>
-        <w:t>database</w:t>
-      </w:r>
-      <w:proofErr w:type="gramEnd"/>
+        <w:t xml:space="preserve"> Two markers added to the map after their data has been retrieved from the database</w:t>
+      </w:r>
     </w:p>
     <w:p/>
     <w:p>
@@ -7317,59 +6770,14 @@
       <w:bookmarkStart w:id="21" w:name="_Toc139391407"/>
       <w:bookmarkStart w:id="22" w:name="_Toc141959930"/>
       <w:r>
-        <w:t xml:space="preserve">1.3.2.3 Implementing tags and info </w:t>
-      </w:r>
-      <w:proofErr w:type="gramStart"/>
-      <w:r>
-        <w:t>sidebar</w:t>
+        <w:t>1.3.2.3 Implementing tags and info sidebar</w:t>
       </w:r>
       <w:bookmarkEnd w:id="21"/>
       <w:bookmarkEnd w:id="22"/>
-      <w:proofErr w:type="gramEnd"/>
-    </w:p>
-    <w:p>
-      <w:r>
-        <w:t xml:space="preserve">In order to provide information to the user, when the map </w:t>
-      </w:r>
-      <w:proofErr w:type="spellStart"/>
-      <w:r>
-        <w:t>markers</w:t>
-      </w:r>
-      <w:proofErr w:type="spellEnd"/>
-      <w:r>
-        <w:t xml:space="preserve"> are </w:t>
-      </w:r>
-      <w:proofErr w:type="gramStart"/>
-      <w:r>
-        <w:t>tapped</w:t>
-      </w:r>
-      <w:proofErr w:type="gramEnd"/>
-      <w:r>
-        <w:t xml:space="preserve"> they should display information about the service. Arbitrary data can be associated with the marker, so the </w:t>
-      </w:r>
-      <w:proofErr w:type="spellStart"/>
-      <w:r>
-        <w:t>getServicesFromDatabase</w:t>
-      </w:r>
-      <w:proofErr w:type="spellEnd"/>
-      <w:r>
-        <w:t xml:space="preserve"> function is modified to pass the partition key (the unique identifier) for that service to the </w:t>
-      </w:r>
-      <w:proofErr w:type="spellStart"/>
-      <w:r>
-        <w:t>addMarkerstoMap</w:t>
-      </w:r>
-      <w:proofErr w:type="spellEnd"/>
-      <w:r>
-        <w:t xml:space="preserve"> function, which is further modified to instead add the markers to a container (and renamed to </w:t>
-      </w:r>
-      <w:proofErr w:type="spellStart"/>
-      <w:r>
-        <w:t>addMarkersToContainer</w:t>
-      </w:r>
-      <w:proofErr w:type="spellEnd"/>
-      <w:r>
-        <w:t xml:space="preserve">, shown in </w:t>
+    </w:p>
+    <w:p>
+      <w:r>
+        <w:t xml:space="preserve">In order to provide information to the user, when the map markers are tapped they should display information about the service. Arbitrary data can be associated with the marker, so the getServicesFromDatabase function is modified to pass the partition key (the unique identifier) for that service to the addMarkerstoMap function, which is further modified to instead add the markers to a container (and renamed to addMarkersToContainer, shown in </w:t>
       </w:r>
       <w:r>
         <w:rPr>
@@ -7378,15 +6786,7 @@
         <w:t>figure 13</w:t>
       </w:r>
       <w:r>
-        <w:t xml:space="preserve">). This is so that an Event Listener can be created for all the objects in the container rather than for each individual marker. When a marker is tapped the Event Listener retrieves the partition key and uses it to do a </w:t>
-      </w:r>
-      <w:proofErr w:type="spellStart"/>
-      <w:r>
-        <w:t>getItem</w:t>
-      </w:r>
-      <w:proofErr w:type="spellEnd"/>
-      <w:r>
-        <w:t xml:space="preserve"> request to retrieve the data and inserts that data into the info bar. This is wrapped in an ‘if’ condition to check if the selected service is already displayed so that unnecessary requests to the database are not made. The Event Listener is shown in </w:t>
+        <w:t xml:space="preserve">). This is so that an Event Listener can be created for all the objects in the container rather than for each individual marker. When a marker is tapped the Event Listener retrieves the partition key and uses it to do a getItem request to retrieve the data and inserts that data into the info bar. This is wrapped in an ‘if’ condition to check if the selected service is already displayed so that unnecessary requests to the database are not made. The Event Listener is shown in </w:t>
       </w:r>
       <w:r>
         <w:rPr>
@@ -7395,15 +6795,7 @@
         <w:t>figure 14</w:t>
       </w:r>
       <w:r>
-        <w:t xml:space="preserve"> and the result in figure 15 shows the name of the service </w:t>
-      </w:r>
-      <w:proofErr w:type="spellStart"/>
-      <w:r>
-        <w:t>InTrust</w:t>
-      </w:r>
-      <w:proofErr w:type="spellEnd"/>
-      <w:r>
-        <w:t xml:space="preserve"> correctly retrieved from the database and inserted into the info sidebar replacing the placeholder ‘Support Group’. Currently only the name has been added to the services for the database, but future work will involve fleshing this out.</w:t>
+        <w:t xml:space="preserve"> and the result in figure 15 shows the name of the service InTrust correctly retrieved from the database and inserted into the info sidebar replacing the placeholder ‘Support Group’. Currently only the name has been added to the services for the database, but future work will involve fleshing this out.</w:t>
       </w:r>
     </w:p>
     <w:p>
@@ -7474,21 +6866,8 @@
         </w:r>
       </w:fldSimple>
       <w:r>
-        <w:t xml:space="preserve"> </w:t>
-      </w:r>
-      <w:proofErr w:type="spellStart"/>
-      <w:r>
-        <w:t>addMarkersToContainer</w:t>
-      </w:r>
-      <w:proofErr w:type="spellEnd"/>
-      <w:r>
-        <w:t xml:space="preserve"> function adds marker objects to a container with arbitrary </w:t>
-      </w:r>
-      <w:proofErr w:type="gramStart"/>
-      <w:r>
-        <w:t>data</w:t>
-      </w:r>
-      <w:proofErr w:type="gramEnd"/>
+        <w:t xml:space="preserve"> addMarkersToContainer function adds marker objects to a container with arbitrary data</w:t>
+      </w:r>
     </w:p>
     <w:p>
       <w:pPr>
@@ -7557,13 +6936,8 @@
         </w:r>
       </w:fldSimple>
       <w:r>
-        <w:t xml:space="preserve"> Event listener retrieving the single item from the database associated with the tapped </w:t>
-      </w:r>
-      <w:proofErr w:type="gramStart"/>
-      <w:r>
-        <w:t>marker</w:t>
-      </w:r>
-      <w:proofErr w:type="gramEnd"/>
+        <w:t xml:space="preserve"> Event listener retrieving the single item from the database associated with the tapped marker</w:t>
+      </w:r>
     </w:p>
     <w:p>
       <w:pPr>
@@ -7632,13 +7006,8 @@
         </w:r>
       </w:fldSimple>
       <w:r>
-        <w:t xml:space="preserve"> Name in the info sidebar changed from the placeholder to the one retrieved from the </w:t>
-      </w:r>
-      <w:proofErr w:type="gramStart"/>
-      <w:r>
-        <w:t>database</w:t>
-      </w:r>
-      <w:proofErr w:type="gramEnd"/>
+        <w:t xml:space="preserve"> Name in the info sidebar changed from the placeholder to the one retrieved from the database</w:t>
+      </w:r>
     </w:p>
     <w:p/>
     <w:p/>
@@ -7649,30 +7018,14 @@
         <w:lastRenderedPageBreak/>
         <w:t>To implement the tags that would filter the services by type, firstly the html markup was changed so that the placeholder buttons were replaced with checkboxes so that the user can mix and match which services they would like to be displayed at once. Additionally, the scan operation which was previously used to return all items in the DynamoDB table can also have filter conditions applied so that only specific results are returned (</w:t>
       </w:r>
-      <w:proofErr w:type="spellStart"/>
       <w:r>
         <w:rPr>
           <w:color w:val="000000" w:themeColor="text1"/>
         </w:rPr>
-        <w:t>Tankariya</w:t>
-      </w:r>
-      <w:proofErr w:type="spellEnd"/>
-      <w:r>
-        <w:rPr>
-          <w:color w:val="000000" w:themeColor="text1"/>
-        </w:rPr>
-        <w:t xml:space="preserve"> &amp; Parmar, 2015</w:t>
-      </w:r>
-      <w:r>
-        <w:t xml:space="preserve">). Each time a checkbox is checked or unchecked, it triggers a function </w:t>
-      </w:r>
-      <w:proofErr w:type="spellStart"/>
-      <w:r>
-        <w:t>checkService</w:t>
-      </w:r>
-      <w:proofErr w:type="spellEnd"/>
-      <w:r>
-        <w:t xml:space="preserve"> (shown </w:t>
+        <w:t>Tankariya &amp; Parmar, 2015</w:t>
+      </w:r>
+      <w:r>
+        <w:t xml:space="preserve">). Each time a checkbox is checked or unchecked, it triggers a function checkService (shown </w:t>
       </w:r>
       <w:r>
         <w:rPr>
@@ -7762,21 +7115,8 @@
         </w:r>
       </w:fldSimple>
       <w:r>
-        <w:t xml:space="preserve"> </w:t>
-      </w:r>
-      <w:proofErr w:type="spellStart"/>
-      <w:r>
-        <w:t>checkService</w:t>
-      </w:r>
-      <w:proofErr w:type="spellEnd"/>
-      <w:r>
-        <w:t xml:space="preserve"> function constructing a filter expression to submit to DynamoDB based on user selected </w:t>
-      </w:r>
-      <w:proofErr w:type="gramStart"/>
-      <w:r>
-        <w:t>tags</w:t>
-      </w:r>
-      <w:proofErr w:type="gramEnd"/>
+        <w:t xml:space="preserve"> checkService function constructing a filter expression to submit to DynamoDB based on user selected tags</w:t>
+      </w:r>
     </w:p>
     <w:p/>
     <w:p>
@@ -7884,16 +7224,15 @@
         <w:rPr>
           <w:color w:val="FF0000"/>
         </w:rPr>
-        <w:t xml:space="preserve"> The result of tags being selected by the user with peer support and hair removal markers correctly showing on the </w:t>
-      </w:r>
-      <w:proofErr w:type="gramStart"/>
-      <w:r>
+        <w:t xml:space="preserve"> The result of tags being selected by the user with peer support and hair removal markers correctly showing on the map</w:t>
+      </w:r>
+    </w:p>
+    <w:p>
+      <w:pPr>
         <w:rPr>
           <w:color w:val="FF0000"/>
         </w:rPr>
-        <w:t>map</w:t>
-      </w:r>
-      <w:proofErr w:type="gramEnd"/>
+      </w:pPr>
     </w:p>
     <w:p>
       <w:pPr>
@@ -7908,27 +7247,25 @@
           <w:color w:val="FF0000"/>
         </w:rPr>
       </w:pPr>
-    </w:p>
-    <w:p>
-      <w:pPr>
+      <w:r>
         <w:rPr>
           <w:color w:val="FF0000"/>
         </w:rPr>
-      </w:pPr>
-      <w:r>
+        <w:t>Write up work done after tma03</w:t>
+      </w:r>
+    </w:p>
+    <w:p>
+      <w:pPr>
         <w:rPr>
           <w:color w:val="FF0000"/>
         </w:rPr>
-        <w:t xml:space="preserve">Write up work done after </w:t>
-      </w:r>
-      <w:proofErr w:type="gramStart"/>
+      </w:pPr>
       <w:r>
         <w:rPr>
           <w:color w:val="FF0000"/>
         </w:rPr>
-        <w:t>tma03</w:t>
-      </w:r>
-      <w:proofErr w:type="gramEnd"/>
+        <w:t>Link up all UI work</w:t>
+      </w:r>
     </w:p>
     <w:p>
       <w:pPr>
@@ -7940,119 +7277,60 @@
         <w:rPr>
           <w:color w:val="FF0000"/>
         </w:rPr>
-        <w:t xml:space="preserve">Link up all UI </w:t>
-      </w:r>
-      <w:proofErr w:type="gramStart"/>
-      <w:r>
+        <w:t>Make sure the ‘why’ of what is happening is included, rather than just ‘what’ and ‘how’ – why is the database being done this way, use of css grid. Fundamental concepts</w:t>
+      </w:r>
+    </w:p>
+    <w:p>
+      <w:pPr>
         <w:rPr>
           <w:color w:val="FF0000"/>
         </w:rPr>
-        <w:t>work</w:t>
-      </w:r>
-      <w:proofErr w:type="gramEnd"/>
-    </w:p>
-    <w:p>
-      <w:pPr>
+      </w:pPr>
+      <w:r>
         <w:rPr>
           <w:color w:val="FF0000"/>
         </w:rPr>
-      </w:pPr>
-      <w:r>
+        <w:t>Citation for CRUD</w:t>
+      </w:r>
+    </w:p>
+    <w:p>
+      <w:pPr>
         <w:rPr>
           <w:color w:val="FF0000"/>
         </w:rPr>
-        <w:t xml:space="preserve">Make sure the ‘why’ of what is happening is included, rather than just ‘what’ and ‘how’ – why is the database being done this way, use of </w:t>
-      </w:r>
-      <w:proofErr w:type="spellStart"/>
+      </w:pPr>
       <w:r>
         <w:rPr>
           <w:color w:val="FF0000"/>
         </w:rPr>
-        <w:t>css</w:t>
-      </w:r>
-      <w:proofErr w:type="spellEnd"/>
-      <w:r>
+        <w:t>Citation for using HERE map in TM352</w:t>
+      </w:r>
+    </w:p>
+    <w:p>
+      <w:pPr>
         <w:rPr>
           <w:color w:val="FF0000"/>
         </w:rPr>
-        <w:t xml:space="preserve"> grid. Fundamental concepts</w:t>
-      </w:r>
-    </w:p>
-    <w:p>
-      <w:pPr>
+      </w:pPr>
+      <w:r>
         <w:rPr>
           <w:color w:val="FF0000"/>
         </w:rPr>
-      </w:pPr>
-      <w:r>
+        <w:t>Volere template for requirements</w:t>
+      </w:r>
+    </w:p>
+    <w:p>
+      <w:pPr>
         <w:rPr>
           <w:color w:val="FF0000"/>
         </w:rPr>
-        <w:t>Citation for CRUD</w:t>
-      </w:r>
-    </w:p>
-    <w:p>
-      <w:pPr>
+      </w:pPr>
+      <w:r>
         <w:rPr>
           <w:color w:val="FF0000"/>
         </w:rPr>
-      </w:pPr>
-      <w:r>
-        <w:rPr>
-          <w:color w:val="FF0000"/>
-        </w:rPr>
-        <w:t xml:space="preserve">Citation for using HERE map in </w:t>
-      </w:r>
-      <w:proofErr w:type="gramStart"/>
-      <w:r>
-        <w:rPr>
-          <w:color w:val="FF0000"/>
-        </w:rPr>
-        <w:t>TM352</w:t>
-      </w:r>
-      <w:proofErr w:type="gramEnd"/>
-    </w:p>
-    <w:p>
-      <w:pPr>
-        <w:rPr>
-          <w:color w:val="FF0000"/>
-        </w:rPr>
-      </w:pPr>
-      <w:proofErr w:type="spellStart"/>
-      <w:r>
-        <w:rPr>
-          <w:color w:val="FF0000"/>
-        </w:rPr>
-        <w:t>Volere</w:t>
-      </w:r>
-      <w:proofErr w:type="spellEnd"/>
-      <w:r>
-        <w:rPr>
-          <w:color w:val="FF0000"/>
-        </w:rPr>
-        <w:t xml:space="preserve"> template for requirements</w:t>
-      </w:r>
-    </w:p>
-    <w:p>
-      <w:pPr>
-        <w:rPr>
-          <w:color w:val="FF0000"/>
-        </w:rPr>
-      </w:pPr>
-      <w:r>
-        <w:rPr>
-          <w:color w:val="FF0000"/>
-        </w:rPr>
-        <w:t xml:space="preserve">Move some things to </w:t>
-      </w:r>
-      <w:proofErr w:type="gramStart"/>
-      <w:r>
-        <w:rPr>
-          <w:color w:val="FF0000"/>
-        </w:rPr>
-        <w:t>appendices</w:t>
-      </w:r>
-      <w:proofErr w:type="gramEnd"/>
+        <w:t>Move some things to appendices</w:t>
+      </w:r>
     </w:p>
     <w:p/>
     <w:p/>
@@ -8161,15 +7439,7 @@
       </w:pPr>
       <w:r>
         <w:lastRenderedPageBreak/>
-        <w:t xml:space="preserve">Representatives of services </w:t>
-      </w:r>
-      <w:proofErr w:type="gramStart"/>
-      <w:r>
-        <w:t>e.g.</w:t>
-      </w:r>
-      <w:proofErr w:type="gramEnd"/>
-      <w:r>
-        <w:t xml:space="preserve"> manager of a laser hair removal clinic</w:t>
+        <w:t>Representatives of services e.g. manager of a laser hair removal clinic</w:t>
       </w:r>
     </w:p>
     <w:p>
@@ -8195,13 +7465,8 @@
         <w:spacing w:line="256" w:lineRule="auto"/>
       </w:pPr>
       <w:r>
-        <w:t xml:space="preserve">May offer vital perspectives of how the app effects the </w:t>
-      </w:r>
-      <w:proofErr w:type="gramStart"/>
-      <w:r>
-        <w:t>community</w:t>
-      </w:r>
-      <w:proofErr w:type="gramEnd"/>
+        <w:t>May offer vital perspectives of how the app effects the community</w:t>
+      </w:r>
     </w:p>
     <w:p>
       <w:pPr>
@@ -8539,37 +7804,21 @@
         <w:rPr>
           <w:color w:val="FF0000"/>
         </w:rPr>
-        <w:t xml:space="preserve">Review list in light of final project work </w:t>
-      </w:r>
-      <w:proofErr w:type="gramStart"/>
-      <w:r>
+        <w:t>Review list in light of final project work done</w:t>
+      </w:r>
+    </w:p>
+    <w:p>
+      <w:pPr>
         <w:rPr>
           <w:color w:val="FF0000"/>
         </w:rPr>
-        <w:t>done</w:t>
-      </w:r>
-      <w:proofErr w:type="gramEnd"/>
-    </w:p>
-    <w:p>
-      <w:pPr>
+      </w:pPr>
+      <w:r>
         <w:rPr>
           <w:color w:val="FF0000"/>
         </w:rPr>
-      </w:pPr>
-      <w:r>
-        <w:rPr>
-          <w:color w:val="FF0000"/>
-        </w:rPr>
-        <w:t xml:space="preserve">Reword so it makes sense in this </w:t>
-      </w:r>
-      <w:proofErr w:type="gramStart"/>
-      <w:r>
-        <w:rPr>
-          <w:color w:val="FF0000"/>
-        </w:rPr>
-        <w:t>context</w:t>
-      </w:r>
-      <w:proofErr w:type="gramEnd"/>
+        <w:t>Reword so it makes sense in this context</w:t>
+      </w:r>
     </w:p>
     <w:p>
       <w:pPr>
@@ -9929,13 +9178,8 @@
         </w:r>
       </w:fldSimple>
       <w:r>
-        <w:t xml:space="preserve"> Mitigating action and the results of identified </w:t>
-      </w:r>
-      <w:proofErr w:type="gramStart"/>
-      <w:r>
-        <w:t>risks</w:t>
-      </w:r>
-      <w:proofErr w:type="gramEnd"/>
+        <w:t xml:space="preserve"> Mitigating action and the results of identified risks</w:t>
+      </w:r>
     </w:p>
     <w:tbl>
       <w:tblPr>
@@ -10512,16 +9756,8 @@
         <w:rPr>
           <w:color w:val="FF0000"/>
         </w:rPr>
-        <w:t>, particularly risks for TMA03-&gt;</w:t>
-      </w:r>
-      <w:proofErr w:type="gramStart"/>
-      <w:r>
-        <w:rPr>
-          <w:color w:val="FF0000"/>
-        </w:rPr>
-        <w:t>EMA</w:t>
-      </w:r>
-      <w:proofErr w:type="gramEnd"/>
+        <w:t>, particularly risks for TMA03-&gt;EMA</w:t>
+      </w:r>
     </w:p>
     <w:p/>
     <w:p>
@@ -11257,15 +10493,7 @@
           </w:tcPr>
           <w:p>
             <w:r>
-              <w:t xml:space="preserve">Update on progress and asked a question regarding setting up </w:t>
-            </w:r>
-            <w:proofErr w:type="gramStart"/>
-            <w:r>
-              <w:t>API’s</w:t>
-            </w:r>
-            <w:proofErr w:type="gramEnd"/>
-            <w:r>
-              <w:t xml:space="preserve"> in AWS</w:t>
+              <w:t>Update on progress and asked a question regarding setting up API’s in AWS</w:t>
             </w:r>
           </w:p>
         </w:tc>
@@ -11487,16 +10715,8 @@
         <w:rPr>
           <w:color w:val="FF0000"/>
         </w:rPr>
-        <w:t xml:space="preserve">Is the tutor interaction table needed, if so update </w:t>
-      </w:r>
-      <w:proofErr w:type="gramStart"/>
-      <w:r>
-        <w:rPr>
-          <w:color w:val="FF0000"/>
-        </w:rPr>
-        <w:t>it</w:t>
-      </w:r>
-      <w:proofErr w:type="gramEnd"/>
+        <w:t>Is the tutor interaction table needed, if so update it</w:t>
+      </w:r>
     </w:p>
     <w:p>
       <w:pPr>
@@ -11579,13 +10799,8 @@
       </w:r>
     </w:p>
     <w:p>
-      <w:proofErr w:type="spellStart"/>
-      <w:r>
-        <w:t>TransLiverpool</w:t>
-      </w:r>
-      <w:proofErr w:type="spellEnd"/>
-      <w:r>
-        <w:t xml:space="preserve"> Wiki (2023) </w:t>
+      <w:r>
+        <w:t xml:space="preserve">TransLiverpool Wiki (2023) </w:t>
       </w:r>
       <w:r>
         <w:rPr>
@@ -12008,13 +11223,8 @@
       </w:r>
     </w:p>
     <w:p>
-      <w:proofErr w:type="spellStart"/>
-      <w:r>
-        <w:t>Hansford</w:t>
-      </w:r>
-      <w:proofErr w:type="spellEnd"/>
-      <w:r>
-        <w:t xml:space="preserve">, A. (2023) ‘Trans rights protester met with Nazis at Posie Parker rally recounts ‘terrifying chaos’’, </w:t>
+      <w:r>
+        <w:t xml:space="preserve">Hansford, A. (2023) ‘Trans rights protester met with Nazis at Posie Parker rally recounts ‘terrifying chaos’’, </w:t>
       </w:r>
       <w:r>
         <w:rPr>
@@ -12057,21 +11267,8 @@
       </w:r>
     </w:p>
     <w:p>
-      <w:proofErr w:type="spellStart"/>
-      <w:r>
-        <w:t>O’Thomson</w:t>
-      </w:r>
-      <w:proofErr w:type="spellEnd"/>
-      <w:r>
-        <w:t xml:space="preserve">, J. (2023) ‘Exclusive: The Truth About the </w:t>
-      </w:r>
-      <w:proofErr w:type="gramStart"/>
-      <w:r>
-        <w:t>Far Right</w:t>
-      </w:r>
-      <w:proofErr w:type="gramEnd"/>
-      <w:r>
-        <w:t xml:space="preserve"> Attack on Honor Oak’, </w:t>
+      <w:r>
+        <w:t xml:space="preserve">O’Thomson, J. (2023) ‘Exclusive: The Truth About the Far Right Attack on Honor Oak’, </w:t>
       </w:r>
       <w:r>
         <w:rPr>
@@ -12182,23 +11379,7 @@
     </w:p>
     <w:p>
       <w:r>
-        <w:t xml:space="preserve">Poljak, R. </w:t>
-      </w:r>
-      <w:proofErr w:type="spellStart"/>
-      <w:r>
-        <w:t>Poščić</w:t>
-      </w:r>
-      <w:proofErr w:type="spellEnd"/>
-      <w:r>
-        <w:t xml:space="preserve">, P. Jakšić, D. (2017) "Comparative analysis of the selected relational database management systems," 2017 40th International Convention on Information and Communication Technology, Electronics and Microelectronics (MIPRO), </w:t>
-      </w:r>
-      <w:proofErr w:type="spellStart"/>
-      <w:r>
-        <w:t>Opatija</w:t>
-      </w:r>
-      <w:proofErr w:type="spellEnd"/>
-      <w:r>
-        <w:t xml:space="preserve">, Croatia, pp. 1496-1500 [Online]. Available at </w:t>
+        <w:t xml:space="preserve">Poljak, R. Poščić, P. Jakšić, D. (2017) "Comparative analysis of the selected relational database management systems," 2017 40th International Convention on Information and Communication Technology, Electronics and Microelectronics (MIPRO), Opatija, Croatia, pp. 1496-1500 [Online]. Available at </w:t>
       </w:r>
       <w:hyperlink r:id="rId50" w:history="1">
         <w:r>
@@ -12223,31 +11404,7 @@
     </w:p>
     <w:p>
       <w:r>
-        <w:t xml:space="preserve">Patil, M. M. Hanni, A. Tejeshwar, C. H. Patil, P (2017) "A qualitative analysis of the performance of MongoDB vs MySQL database based on insertion and </w:t>
-      </w:r>
-      <w:proofErr w:type="spellStart"/>
-      <w:r>
-        <w:t>retriewal</w:t>
-      </w:r>
-      <w:proofErr w:type="spellEnd"/>
-      <w:r>
-        <w:t xml:space="preserve"> operations using a web/android application to explore load balancing — </w:t>
-      </w:r>
-      <w:proofErr w:type="spellStart"/>
-      <w:r>
-        <w:t>Sharding</w:t>
-      </w:r>
-      <w:proofErr w:type="spellEnd"/>
-      <w:r>
-        <w:t xml:space="preserve"> in MongoDB and its advantages," 2017 International Conference on I-SMAC (IoT in Social, Mobile, Analytics and Cloud) (I-SMAC), </w:t>
-      </w:r>
-      <w:proofErr w:type="spellStart"/>
-      <w:r>
-        <w:t>Palladam</w:t>
-      </w:r>
-      <w:proofErr w:type="spellEnd"/>
-      <w:r>
-        <w:t xml:space="preserve">, India, pp. 325-330 [Online]. Available at </w:t>
+        <w:t xml:space="preserve">Patil, M. M. Hanni, A. Tejeshwar, C. H. Patil, P (2017) "A qualitative analysis of the performance of MongoDB vs MySQL database based on insertion and retriewal operations using a web/android application to explore load balancing — Sharding in MongoDB and its advantages," 2017 International Conference on I-SMAC (IoT in Social, Mobile, Analytics and Cloud) (I-SMAC), Palladam, India, pp. 325-330 [Online]. Available at </w:t>
       </w:r>
       <w:hyperlink r:id="rId51" w:history="1">
         <w:r>
@@ -12272,23 +11429,7 @@
     </w:p>
     <w:p>
       <w:r>
-        <w:t xml:space="preserve">Al-Refai, M. N. Haya, A. </w:t>
-      </w:r>
-      <w:proofErr w:type="spellStart"/>
-      <w:r>
-        <w:t>Fawareh</w:t>
-      </w:r>
-      <w:proofErr w:type="spellEnd"/>
-      <w:r>
-        <w:t xml:space="preserve"> H. </w:t>
-      </w:r>
-      <w:proofErr w:type="spellStart"/>
-      <w:r>
-        <w:t>Khafajeh</w:t>
-      </w:r>
-      <w:proofErr w:type="spellEnd"/>
-      <w:r>
-        <w:t xml:space="preserve">, H. H. (2021) "Database as a Service (DBaaS) Challenges and Solutions," 2021 22nd International Arab Conference on Information Technology (ACIT), Muscat, Oman, pp. 1-6 [Online]. Available at </w:t>
+        <w:t xml:space="preserve">Al-Refai, M. N. Haya, A. Fawareh H. Khafajeh, H. H. (2021) "Database as a Service (DBaaS) Challenges and Solutions," 2021 22nd International Arab Conference on Information Technology (ACIT), Muscat, Oman, pp. 1-6 [Online]. Available at </w:t>
       </w:r>
       <w:hyperlink r:id="rId52" w:history="1">
         <w:r>
@@ -12320,19 +11461,7 @@
           <w:rPr>
             <w:rStyle w:val="Hyperlink"/>
           </w:rPr>
-          <w:t>https://docs.openstack.org/</w:t>
-        </w:r>
-        <w:r>
-          <w:rPr>
-            <w:rStyle w:val="Hyperlink"/>
-          </w:rPr>
-          <w:t>t</w:t>
-        </w:r>
-        <w:r>
-          <w:rPr>
-            <w:rStyle w:val="Hyperlink"/>
-          </w:rPr>
-          <w:t>rove/latest/</w:t>
+          <w:t>https://docs.openstack.org/trove/latest/</w:t>
         </w:r>
       </w:hyperlink>
       <w:r>
@@ -12517,14 +11646,9 @@
       </w:r>
     </w:p>
     <w:p>
-      <w:proofErr w:type="spellStart"/>
       <w:r>
         <w:lastRenderedPageBreak/>
-        <w:t>Meiert</w:t>
-      </w:r>
-      <w:proofErr w:type="spellEnd"/>
-      <w:r>
-        <w:t xml:space="preserve">, J O. (2015), </w:t>
+        <w:t xml:space="preserve">Meiert, J O. (2015), </w:t>
       </w:r>
       <w:r>
         <w:rPr>
@@ -12586,13 +11710,8 @@
       </w:r>
     </w:p>
     <w:p>
-      <w:proofErr w:type="spellStart"/>
-      <w:r>
-        <w:t>McFedries</w:t>
-      </w:r>
-      <w:proofErr w:type="spellEnd"/>
-      <w:r>
-        <w:t xml:space="preserve">, P. (2019) Web Design Playground: HTML and CSS the Interactive Way [Online]. New York, Manning Publications Co. LLC. Available at </w:t>
+      <w:r>
+        <w:t xml:space="preserve">McFedries, P. (2019) Web Design Playground: HTML and CSS the Interactive Way [Online]. New York, Manning Publications Co. LLC. Available at </w:t>
       </w:r>
       <w:hyperlink r:id="rId61" w:history="1">
         <w:r>
@@ -12644,21 +11763,8 @@
       </w:r>
     </w:p>
     <w:p>
-      <w:proofErr w:type="spellStart"/>
-      <w:r>
-        <w:t>OpenInfra</w:t>
-      </w:r>
-      <w:proofErr w:type="spellEnd"/>
-      <w:r>
-        <w:t xml:space="preserve"> Foundation (n.d.) </w:t>
-      </w:r>
-      <w:proofErr w:type="spellStart"/>
-      <w:r>
-        <w:t>OpenInfra</w:t>
-      </w:r>
-      <w:proofErr w:type="spellEnd"/>
-      <w:r>
-        <w:t xml:space="preserve"> Foundation [Online]. Available at </w:t>
+      <w:r>
+        <w:t xml:space="preserve">OpenInfra Foundation (n.d.) OpenInfra Foundation [Online]. Available at </w:t>
       </w:r>
       <w:hyperlink r:id="rId63" w:history="1">
         <w:r>
@@ -12686,15 +11792,7 @@
         <w:t>Configure, Debug and Install OpenStack Trove</w:t>
       </w:r>
       <w:r>
-        <w:t xml:space="preserve"> (2016) YouTube video, added by </w:t>
-      </w:r>
-      <w:proofErr w:type="spellStart"/>
-      <w:r>
-        <w:t>OpenInfra</w:t>
-      </w:r>
-      <w:proofErr w:type="spellEnd"/>
-      <w:r>
-        <w:t xml:space="preserve"> Foundation [Online]. Available at </w:t>
+        <w:t xml:space="preserve"> (2016) YouTube video, added by OpenInfra Foundation [Online]. Available at </w:t>
       </w:r>
       <w:hyperlink r:id="rId64" w:history="1">
         <w:r>
@@ -12736,19 +11834,107 @@
           <w:rPr>
             <w:rStyle w:val="Hyperlink"/>
           </w:rPr>
-          <w:t>https://docs.aws.amazon.com/amazondynamodb/latest/developerguide/In</w:t>
+          <w:t>https://docs.aws.amazon.com/amazondynamodb/latest/developerguide/Introduction.html</w:t>
         </w:r>
+      </w:hyperlink>
+      <w:r>
+        <w:t xml:space="preserve"> (Accessed 4</w:t>
+      </w:r>
+      <w:r>
+        <w:rPr>
+          <w:vertAlign w:val="superscript"/>
+        </w:rPr>
+        <w:t>th</w:t>
+      </w:r>
+      <w:r>
+        <w:t xml:space="preserve"> July 2023).</w:t>
+      </w:r>
+    </w:p>
+    <w:p>
+      <w:pPr>
+        <w:spacing w:before="240"/>
+      </w:pPr>
+      <w:r>
+        <w:t>Tankariya, V</w:t>
+      </w:r>
+      <w:r>
+        <w:t>.</w:t>
+      </w:r>
+      <w:r>
+        <w:t xml:space="preserve"> and Parmar</w:t>
+      </w:r>
+      <w:r>
+        <w:t>, B</w:t>
+      </w:r>
+      <w:r>
+        <w:t>.</w:t>
+      </w:r>
+      <w:r>
+        <w:t xml:space="preserve"> (2019)</w:t>
+      </w:r>
+      <w:r>
+        <w:t xml:space="preserve"> </w:t>
+      </w:r>
+      <w:r>
+        <w:rPr>
+          <w:i/>
+          <w:iCs/>
+        </w:rPr>
+        <w:t>AWS Certified Developer - Associate Guide : Your One-Stop Solution to Passing the AWS Developer's 2019 (DVA-C01) Certification, 2nd Edition</w:t>
+      </w:r>
+      <w:r>
+        <w:t xml:space="preserve"> [Online],</w:t>
+      </w:r>
+      <w:r>
+        <w:t xml:space="preserve"> Packt Publishing</w:t>
+      </w:r>
+      <w:r>
+        <w:t>. Available at</w:t>
+      </w:r>
+      <w:r>
+        <w:t xml:space="preserve"> </w:t>
+      </w:r>
+      <w:hyperlink r:id="rId66" w:history="1">
         <w:r>
           <w:rPr>
             <w:rStyle w:val="Hyperlink"/>
           </w:rPr>
-          <w:t>t</w:t>
+          <w:t>https://ebookcentral.proquest.com/lib/open/detail.action?docID=5785314</w:t>
         </w:r>
+      </w:hyperlink>
+      <w:r>
+        <w:t xml:space="preserve"> (Accessed 4</w:t>
+      </w:r>
+      <w:r>
+        <w:rPr>
+          <w:vertAlign w:val="superscript"/>
+        </w:rPr>
+        <w:t>th</w:t>
+      </w:r>
+      <w:r>
+        <w:t xml:space="preserve"> July 2023).</w:t>
+      </w:r>
+    </w:p>
+    <w:p>
+      <w:r>
+        <w:t xml:space="preserve">Deshpande, T. (2015) </w:t>
+      </w:r>
+      <w:r>
+        <w:rPr>
+          <w:i/>
+          <w:iCs/>
+        </w:rPr>
+        <w:t xml:space="preserve">DynamoDB Cookbook </w:t>
+      </w:r>
+      <w:r>
+        <w:t xml:space="preserve">[Online], Birmingham, Packt Publishing. Available at </w:t>
+      </w:r>
+      <w:hyperlink r:id="rId67" w:history="1">
         <w:r>
           <w:rPr>
             <w:rStyle w:val="Hyperlink"/>
           </w:rPr>
-          <w:t>roduction.html</w:t>
+          <w:t>https://library-search.open.ac.uk/permalink/44OPN_INST/j6vapu/cdi_safari_books_v2_9781784393755</w:t>
         </w:r>
       </w:hyperlink>
       <w:r>
@@ -12782,10 +11968,10 @@
       </w:r>
     </w:p>
     <w:sectPr>
-      <w:headerReference w:type="default" r:id="rId66"/>
-      <w:footerReference w:type="default" r:id="rId67"/>
-      <w:headerReference w:type="first" r:id="rId68"/>
-      <w:footerReference w:type="first" r:id="rId69"/>
+      <w:headerReference w:type="default" r:id="rId68"/>
+      <w:footerReference w:type="default" r:id="rId69"/>
+      <w:headerReference w:type="first" r:id="rId70"/>
+      <w:footerReference w:type="first" r:id="rId71"/>
       <w:pgSz w:w="11906" w:h="16838"/>
       <w:pgMar w:top="1440" w:right="1440" w:bottom="1440" w:left="1440" w:header="708" w:footer="708" w:gutter="0"/>
       <w:cols w:space="708"/>

</xml_diff>

<commit_message>
css grid & apis
css grid
api creation & testing
</commit_message>
<xml_diff>
--- a/TM470_EMA_Lucy_Morris_zx181423.docx
+++ b/TM470_EMA_Lucy_Morris_zx181423.docx
@@ -15,15 +15,17 @@
           <w:sz w:val="52"/>
           <w:szCs w:val="52"/>
         </w:rPr>
-        <w:t>|</w:t>
-      </w:r>
+        <w:t xml:space="preserve">The design of a web application to act as a hub of services for the transgender community in </w:t>
+      </w:r>
+      <w:proofErr w:type="gramStart"/>
       <w:r>
         <w:rPr>
           <w:sz w:val="52"/>
           <w:szCs w:val="52"/>
         </w:rPr>
-        <w:t>The design of a web application to act as a hub of services for the transgender community in Liverpool</w:t>
-      </w:r>
+        <w:t>Liverpool</w:t>
+      </w:r>
+      <w:proofErr w:type="gramEnd"/>
     </w:p>
     <w:p/>
     <w:p>
@@ -2061,8 +2063,13 @@
     </w:p>
     <w:p>
       <w:r>
-        <w:t>The design of a web application to act as a hub of services for the transgender community in Liverpool</w:t>
-      </w:r>
+        <w:t xml:space="preserve">The design of a web application to act as a hub of services for the transgender community in </w:t>
+      </w:r>
+      <w:proofErr w:type="gramStart"/>
+      <w:r>
+        <w:t>Liverpool</w:t>
+      </w:r>
+      <w:proofErr w:type="gramEnd"/>
     </w:p>
     <w:p>
       <w:pPr>
@@ -2087,7 +2094,15 @@
     </w:p>
     <w:p>
       <w:r>
-        <w:t>The trans community attempts to solve these issues in numerous ways, mostly informal (e.g. by word of mouth in group chats), but two more formal ways are the Liverpool Trans Wiki (</w:t>
+        <w:t>The trans community attempts to solve these issues in numerous ways, mostly informal (</w:t>
+      </w:r>
+      <w:proofErr w:type="gramStart"/>
+      <w:r>
+        <w:t>e.g.</w:t>
+      </w:r>
+      <w:proofErr w:type="gramEnd"/>
+      <w:r>
+        <w:t xml:space="preserve"> by word of mouth in group chats), but two more formal ways are the Liverpool Trans Wiki (</w:t>
       </w:r>
       <w:proofErr w:type="spellStart"/>
       <w:r>
@@ -2150,7 +2165,15 @@
         <w:t>is</w:t>
       </w:r>
       <w:r>
-        <w:t xml:space="preserve"> filterable by type (e.g. mental health or peer support)</w:t>
+        <w:t xml:space="preserve"> filterable by type (</w:t>
+      </w:r>
+      <w:proofErr w:type="gramStart"/>
+      <w:r>
+        <w:t>e.g.</w:t>
+      </w:r>
+      <w:proofErr w:type="gramEnd"/>
+      <w:r>
+        <w:t xml:space="preserve"> mental health or peer support)</w:t>
       </w:r>
       <w:r>
         <w:t xml:space="preserve"> and gender identity (e.g. transfeminine and transmasculine);</w:t>
@@ -2328,7 +2351,15 @@
         <w:t>was</w:t>
       </w:r>
       <w:r>
-        <w:t xml:space="preserve"> that they must offer something specific to the trans community, rather than broader services (e.g. the</w:t>
+        <w:t xml:space="preserve"> that they must offer something specific to the trans community, rather than broader services (</w:t>
+      </w:r>
+      <w:proofErr w:type="gramStart"/>
+      <w:r>
+        <w:t>e.g.</w:t>
+      </w:r>
+      <w:proofErr w:type="gramEnd"/>
+      <w:r>
+        <w:t xml:space="preserve"> the</w:t>
       </w:r>
       <w:r>
         <w:t xml:space="preserve"> trans focused</w:t>
@@ -2646,8 +2677,13 @@
         </w:r>
       </w:fldSimple>
       <w:r>
-        <w:t xml:space="preserve"> AWS Config submitted credentials to allow access to services</w:t>
-      </w:r>
+        <w:t xml:space="preserve"> AWS Config submitted credentials to allow access to </w:t>
+      </w:r>
+      <w:proofErr w:type="gramStart"/>
+      <w:r>
+        <w:t>services</w:t>
+      </w:r>
+      <w:proofErr w:type="gramEnd"/>
     </w:p>
     <w:p>
       <w:r>
@@ -2835,8 +2871,13 @@
         <w:t xml:space="preserve"> would</w:t>
       </w:r>
       <w:r>
-        <w:t xml:space="preserve"> automatically meet responsibilities for Equality, Diversity, and Inclusion. Even within the transgender community there are many different experiences that are quite different, trans masculine, trans feminine and non-binary for example and these identities may intersect with other identities such as neurodivergence, race and disability. For transgender people, examining the nature of gender and how it exists in society is often part of the experience of transition and trans feminine people frequently experience what is known as transmisogyny (Julia Serano, 2007), the simultaneous experience of sexism and transphobia i.e.</w:t>
-      </w:r>
+        <w:t xml:space="preserve"> automatically meet responsibilities for Equality, Diversity, and Inclusion. Even within the transgender community there are many different experiences that are quite different, trans masculine, trans feminine and non-binary for example and these identities may intersect with other identities such as neurodivergence, race and disability. For transgender people, examining the nature of gender and how it exists in society is often part of the experience of transition and trans feminine people frequently experience what is known as transmisogyny (Julia Serano, 2007), the simultaneous experience of sexism and transphobia </w:t>
+      </w:r>
+      <w:proofErr w:type="gramStart"/>
+      <w:r>
+        <w:t>i.e.</w:t>
+      </w:r>
+      <w:proofErr w:type="gramEnd"/>
       <w:r>
         <w:t xml:space="preserve"> being</w:t>
       </w:r>
@@ -2855,7 +2896,15 @@
     </w:p>
     <w:p>
       <w:r>
-        <w:t>The questionnaire for requirements elicitation resulted in respondents discussing some of these issues, making suggestions for transmasculine, non-binary people and those who are neurodivergent, such as having service tags to filter content specifically for identities e.g. transmasculine people. This is not just for the convenience of the user, but also their mental wellbeing as some services that people transitioning from male to female might trigger gender incongruence in those transitioning from female to male, and in my own experience it is common in trans spaces to be aware of these issues.</w:t>
+        <w:t xml:space="preserve">The questionnaire for requirements elicitation resulted in respondents discussing some of these issues, making suggestions for transmasculine, non-binary people and those who are neurodivergent, such as having service tags to filter content specifically for identities </w:t>
+      </w:r>
+      <w:proofErr w:type="gramStart"/>
+      <w:r>
+        <w:t>e.g.</w:t>
+      </w:r>
+      <w:proofErr w:type="gramEnd"/>
+      <w:r>
+        <w:t xml:space="preserve"> transmasculine people. This is not just for the convenience of the user, but also their mental wellbeing as some services that people transitioning from male to female might trigger gender incongruence in those transitioning from female to male, and in my own experience it is common in trans spaces to be aware of these issues.</w:t>
       </w:r>
       <w:r>
         <w:t xml:space="preserve"> The final app implemented</w:t>
@@ -2910,10 +2959,12 @@
         <w:t>It was also important to consider how it would be read by a screen reader and with particular care taken when using a property such as ‘</w:t>
       </w:r>
       <w:proofErr w:type="spellStart"/>
+      <w:proofErr w:type="gramStart"/>
       <w:r>
         <w:t>display:none</w:t>
       </w:r>
       <w:proofErr w:type="spellEnd"/>
+      <w:proofErr w:type="gramEnd"/>
       <w:r>
         <w:t xml:space="preserve">’, which not only hides an element from view but also from being read by a screen reader. The pop-in side menu is triggered by toggling a checkbox </w:t>
       </w:r>
@@ -2922,12 +2973,22 @@
         <w:t>(by pressing the hamburger menu symbol) and initially this was hidden from view by using ‘</w:t>
       </w:r>
       <w:proofErr w:type="spellStart"/>
+      <w:proofErr w:type="gramStart"/>
       <w:r>
         <w:t>display:none</w:t>
       </w:r>
       <w:proofErr w:type="spellEnd"/>
-      <w:r>
-        <w:t xml:space="preserve">’, which made it un-selectable by tabbing through elements. To change this, a style was added to the checkbox so that when it is in focus, the hamburger icon changes background colour as it does when hovered over and the checkbox was then hidden by setting the opacity to 0. The code snippet in </w:t>
+      <w:proofErr w:type="gramEnd"/>
+      <w:r>
+        <w:t xml:space="preserve">’, which made it un-selectable by tabbing through elements. To change this, a style was added to the checkbox so that when it is in focus, the hamburger icon changes background colour as it does when </w:t>
+      </w:r>
+      <w:proofErr w:type="gramStart"/>
+      <w:r>
+        <w:t>hovered</w:t>
+      </w:r>
+      <w:proofErr w:type="gramEnd"/>
+      <w:r>
+        <w:t xml:space="preserve"> over and the checkbox was then hidden by setting the opacity to 0. The code snippet in </w:t>
       </w:r>
       <w:r>
         <w:rPr>
@@ -3016,10 +3077,12 @@
         <w:t xml:space="preserve"> Removal of </w:t>
       </w:r>
       <w:proofErr w:type="spellStart"/>
+      <w:proofErr w:type="gramStart"/>
       <w:r>
         <w:t>display:none</w:t>
       </w:r>
       <w:proofErr w:type="spellEnd"/>
+      <w:proofErr w:type="gramEnd"/>
       <w:r>
         <w:t xml:space="preserve"> for screen readers</w:t>
       </w:r>
@@ -3283,7 +3346,15 @@
     </w:p>
     <w:p>
       <w:r>
-        <w:t xml:space="preserve">Poljak et al (2017) compare three popular relational database management systems, MySQL, PostgreSQL and Oracle database 11g using criteria such as differences in syntax and performance. It concludes that Oracle is the best option where speed and performance of complex operations is important, but that MySQL is a good open-source alternative if the cost of Oracle is prohibitive. This </w:t>
+        <w:t xml:space="preserve">Poljak et al (2017) compare three popular relational database management systems, MySQL, </w:t>
+      </w:r>
+      <w:proofErr w:type="gramStart"/>
+      <w:r>
+        <w:t>PostgreSQL</w:t>
+      </w:r>
+      <w:proofErr w:type="gramEnd"/>
+      <w:r>
+        <w:t xml:space="preserve"> and Oracle database 11g using criteria such as differences in syntax and performance. It concludes that Oracle is the best option where speed and performance of complex operations is important, but that MySQL is a good open-source alternative if the cost of Oracle is prohibitive. This </w:t>
       </w:r>
       <w:r>
         <w:t>would</w:t>
@@ -3399,8 +3470,13 @@
         </w:r>
       </w:fldSimple>
       <w:r>
-        <w:t xml:space="preserve"> Time taken to load records by two databases</w:t>
-      </w:r>
+        <w:t xml:space="preserve"> Time taken to load records by two </w:t>
+      </w:r>
+      <w:proofErr w:type="gramStart"/>
+      <w:r>
+        <w:t>databases</w:t>
+      </w:r>
+      <w:proofErr w:type="gramEnd"/>
     </w:p>
     <w:p/>
     <w:p>
@@ -4294,7 +4370,13 @@
         <w:t xml:space="preserve">. It provides detailed guides for </w:t>
       </w:r>
       <w:r>
-        <w:t xml:space="preserve">setting up and using DynamoDB tables (the terminology used to refer to a database) and how the unique identifiers, the partition key and sort key work. One of the challenges of using DynamoDB is that the API’s need to be set up manually, as although AWS provides low level APIs these can be cumbersome to use, and it is recommended that using the AWS SDK (Software Development Kit) is a better approach. The documentation includes a step-by-step guide on how to set this up and how to use the SDK. The AWS SDK constructs the requests and converts the responses on your behalf, and the structure of the SDK between the application and DynamoDB is shown </w:t>
+        <w:t xml:space="preserve">setting up and using DynamoDB tables (the terminology used to refer to a database) and how the unique identifiers, the partition key and sort key work. </w:t>
+      </w:r>
+      <w:r>
+        <w:t xml:space="preserve"> It is recommended that the AWS SDK (Software Development Kit be used, which constructs requests and converts the responses on your behalf, and the structure </w:t>
+      </w:r>
+      <w:r>
+        <w:t xml:space="preserve">of the SDK between the application and DynamoDB is shown </w:t>
       </w:r>
       <w:r>
         <w:rPr>
@@ -4547,253 +4629,280 @@
         </w:r>
       </w:hyperlink>
     </w:p>
+    <w:p>
+      <w:hyperlink r:id="rId14" w:history="1">
+        <w:r>
+          <w:rPr>
+            <w:rStyle w:val="Hyperlink"/>
+          </w:rPr>
+          <w:t>https://learning-oreilly-com.libezproxy.open.ac.uk/library/view/mastering-css-grid/9781804614846/</w:t>
+        </w:r>
+      </w:hyperlink>
+    </w:p>
+    <w:p>
+      <w:r>
+        <w:t>(</w:t>
+      </w:r>
+      <w:proofErr w:type="gramStart"/>
+      <w:r>
+        <w:t>put</w:t>
+      </w:r>
+      <w:proofErr w:type="gramEnd"/>
+      <w:r>
+        <w:t xml:space="preserve"> into above </w:t>
+      </w:r>
+      <w:proofErr w:type="spellStart"/>
+      <w:r>
+        <w:t>css</w:t>
+      </w:r>
+      <w:proofErr w:type="spellEnd"/>
+      <w:r>
+        <w:t>??)</w:t>
+      </w:r>
+    </w:p>
+    <w:p>
+      <w:pPr>
+        <w:rPr>
+          <w:color w:val="FF0000"/>
+        </w:rPr>
+      </w:pPr>
+      <w:r>
+        <w:rPr>
+          <w:color w:val="FF0000"/>
+        </w:rPr>
+        <w:t>Wireframes?</w:t>
+      </w:r>
+    </w:p>
+    <w:p>
+      <w:pPr>
+        <w:rPr>
+          <w:color w:val="FF0000"/>
+        </w:rPr>
+      </w:pPr>
+      <w:r>
+        <w:rPr>
+          <w:color w:val="FF0000"/>
+        </w:rPr>
+        <w:t>CRUD?</w:t>
+      </w:r>
+    </w:p>
+    <w:p>
+      <w:pPr>
+        <w:rPr>
+          <w:color w:val="FF0000"/>
+        </w:rPr>
+      </w:pPr>
+      <w:r>
+        <w:rPr>
+          <w:color w:val="FF0000"/>
+        </w:rPr>
+        <w:t>Events calendar?</w:t>
+      </w:r>
+    </w:p>
+    <w:p>
+      <w:pPr>
+        <w:rPr>
+          <w:color w:val="FF0000"/>
+        </w:rPr>
+      </w:pPr>
+      <w:r>
+        <w:rPr>
+          <w:color w:val="FF0000"/>
+        </w:rPr>
+        <w:t>Discord bots?</w:t>
+      </w:r>
+    </w:p>
     <w:p/>
     <w:p>
       <w:pPr>
+        <w:pStyle w:val="Heading1"/>
+      </w:pPr>
+      <w:bookmarkStart w:id="12" w:name="_Toc141959924"/>
+      <w:r>
+        <w:t>3</w:t>
+      </w:r>
+      <w:r>
+        <w:t>.</w:t>
+      </w:r>
+      <w:r>
+        <w:t xml:space="preserve"> Account of </w:t>
+      </w:r>
+      <w:r>
+        <w:t>Project Work</w:t>
+      </w:r>
+      <w:r>
+        <w:t xml:space="preserve"> and its outcome</w:t>
+      </w:r>
+      <w:bookmarkEnd w:id="12"/>
+    </w:p>
+    <w:p>
+      <w:pPr>
+        <w:pStyle w:val="Heading2"/>
+      </w:pPr>
+      <w:bookmarkStart w:id="13" w:name="_Toc141959925"/>
+      <w:r>
+        <w:t>3.1 User Interface</w:t>
+      </w:r>
+      <w:bookmarkEnd w:id="13"/>
+      <w:r>
+        <w:t xml:space="preserve"> Wireframe Sketches</w:t>
+      </w:r>
+    </w:p>
+    <w:p>
+      <w:r>
+        <w:t xml:space="preserve">Three initial ideas for UI layout </w:t>
+      </w:r>
+      <w:r>
+        <w:t>were</w:t>
+      </w:r>
+      <w:r>
+        <w:t xml:space="preserve"> roughly hand sketched in </w:t>
+      </w:r>
+      <w:r>
         <w:rPr>
           <w:color w:val="FF0000"/>
         </w:rPr>
-      </w:pPr>
+        <w:t xml:space="preserve">Figures 20, 21 and 22 </w:t>
+      </w:r>
+      <w:r>
+        <w:t xml:space="preserve">with </w:t>
+      </w:r>
       <w:r>
         <w:rPr>
           <w:color w:val="FF0000"/>
         </w:rPr>
-        <w:t>Wireframes?</w:t>
-      </w:r>
-    </w:p>
-    <w:p>
-      <w:pPr>
+        <w:t xml:space="preserve">Figure 20 </w:t>
+      </w:r>
+      <w:r>
+        <w:t xml:space="preserve">using Google Maps for inspiration, </w:t>
+      </w:r>
+      <w:r>
         <w:rPr>
           <w:color w:val="FF0000"/>
         </w:rPr>
-      </w:pPr>
+        <w:t xml:space="preserve">Figure 21 </w:t>
+      </w:r>
+      <w:r>
+        <w:t xml:space="preserve">having menus that swipe in from the sides and </w:t>
+      </w:r>
       <w:r>
         <w:rPr>
           <w:color w:val="FF0000"/>
         </w:rPr>
-        <w:t>CRUD?</w:t>
-      </w:r>
-    </w:p>
-    <w:p>
-      <w:pPr>
+        <w:t xml:space="preserve">Figure 22 </w:t>
+      </w:r>
+      <w:r>
+        <w:t>being a much simpler and more basic.</w:t>
+      </w:r>
+      <w:r>
+        <w:t xml:space="preserve"> Wireframes in the form of basic early sketches can help visualize some of the assumptions to help understand whether an idea is worth pursuing</w:t>
+      </w:r>
+      <w:r>
+        <w:t xml:space="preserve"> and allow quick and easy experimentation with different ideas.</w:t>
+      </w:r>
+      <w:r>
+        <w:t xml:space="preserve"> (Arnowitz et al, 2007)</w:t>
+      </w:r>
+      <w:r>
+        <w:t>.</w:t>
+      </w:r>
+    </w:p>
+    <w:p>
+      <w:r>
+        <w:t xml:space="preserve">The advantage of the layout in </w:t>
+      </w:r>
+      <w:r>
         <w:rPr>
           <w:color w:val="FF0000"/>
         </w:rPr>
-      </w:pPr>
+        <w:t>Figure 20</w:t>
+      </w:r>
+      <w:r>
+        <w:t xml:space="preserve"> is that it w</w:t>
+      </w:r>
+      <w:r>
+        <w:t>ould</w:t>
+      </w:r>
+      <w:r>
+        <w:t xml:space="preserve"> be familiar to users, since Google Maps is such a ubiquitous app any app using a similar layout should feel natural and easy to use. The layout in </w:t>
+      </w:r>
       <w:r>
         <w:rPr>
           <w:color w:val="FF0000"/>
         </w:rPr>
-        <w:t>Events calendar?</w:t>
-      </w:r>
-    </w:p>
-    <w:p>
-      <w:pPr>
+        <w:t xml:space="preserve">Figure 21 </w:t>
+      </w:r>
+      <w:r>
+        <w:t>would have a clean and pleasant interface, keeping it uncluttered, particularly for smaller devices. This style is quite common, including in apps such as Twitter and Discord. However, it</w:t>
+      </w:r>
+      <w:r>
+        <w:t xml:space="preserve"> may</w:t>
+      </w:r>
+      <w:r>
+        <w:t xml:space="preserve"> run the risk of users not realising the menu is there without some visual cue, so</w:t>
+      </w:r>
+      <w:r>
+        <w:t xml:space="preserve"> for a full release</w:t>
+      </w:r>
+      <w:r>
+        <w:t xml:space="preserve"> gather</w:t>
+      </w:r>
+      <w:r>
+        <w:t>ing</w:t>
+      </w:r>
+      <w:r>
+        <w:t xml:space="preserve"> feedback</w:t>
+      </w:r>
+      <w:r>
+        <w:t xml:space="preserve"> would be crucial</w:t>
+      </w:r>
+      <w:r>
+        <w:t xml:space="preserve"> to ensure the design is intuitive.</w:t>
+      </w:r>
+    </w:p>
+    <w:p>
+      <w:r>
+        <w:t>Prior to undertaking the project, experience using</w:t>
+      </w:r>
+      <w:r>
+        <w:t xml:space="preserve"> CSS and visual styling </w:t>
+      </w:r>
+      <w:r>
+        <w:t>was</w:t>
+      </w:r>
+      <w:r>
+        <w:t xml:space="preserve"> limited and both the designs in </w:t>
+      </w:r>
+      <w:r>
         <w:rPr>
           <w:color w:val="FF0000"/>
         </w:rPr>
-      </w:pPr>
-      <w:r>
-        <w:rPr>
-          <w:color w:val="FF0000"/>
-        </w:rPr>
-        <w:t>Discord bots?</w:t>
-      </w:r>
-    </w:p>
-    <w:p/>
-    <w:p>
-      <w:pPr>
-        <w:pStyle w:val="Heading1"/>
-      </w:pPr>
-      <w:bookmarkStart w:id="12" w:name="_Toc141959924"/>
-      <w:r>
-        <w:t>3</w:t>
-      </w:r>
-      <w:r>
-        <w:t>.</w:t>
-      </w:r>
-      <w:r>
-        <w:t xml:space="preserve"> Account of </w:t>
-      </w:r>
-      <w:r>
-        <w:t>Project Work</w:t>
-      </w:r>
-      <w:r>
-        <w:t xml:space="preserve"> and its outcome</w:t>
-      </w:r>
-      <w:bookmarkEnd w:id="12"/>
-    </w:p>
-    <w:p>
-      <w:pPr>
-        <w:pStyle w:val="Heading2"/>
-      </w:pPr>
-      <w:bookmarkStart w:id="13" w:name="_Toc141959925"/>
-      <w:r>
-        <w:t>3.1 User Interface</w:t>
-      </w:r>
-      <w:bookmarkEnd w:id="13"/>
-      <w:r>
-        <w:t xml:space="preserve"> Wireframe Sketches</w:t>
-      </w:r>
-    </w:p>
-    <w:p>
-      <w:r>
-        <w:t xml:space="preserve">Three initial ideas for UI layout </w:t>
-      </w:r>
-      <w:r>
-        <w:t>were</w:t>
-      </w:r>
-      <w:r>
-        <w:t xml:space="preserve"> roughly hand sketched in </w:t>
-      </w:r>
-      <w:r>
-        <w:rPr>
-          <w:color w:val="FF0000"/>
-        </w:rPr>
-        <w:t xml:space="preserve">Figures 20, 21 and 22 </w:t>
-      </w:r>
-      <w:r>
-        <w:t xml:space="preserve">with </w:t>
-      </w:r>
-      <w:r>
-        <w:rPr>
-          <w:color w:val="FF0000"/>
-        </w:rPr>
-        <w:t xml:space="preserve">Figure 20 </w:t>
-      </w:r>
-      <w:r>
-        <w:t xml:space="preserve">using Google Maps for inspiration, </w:t>
-      </w:r>
-      <w:r>
-        <w:rPr>
-          <w:color w:val="FF0000"/>
-        </w:rPr>
-        <w:t xml:space="preserve">Figure 21 </w:t>
-      </w:r>
-      <w:r>
-        <w:t xml:space="preserve">having menus that swipe in from the sides and </w:t>
-      </w:r>
-      <w:r>
-        <w:rPr>
-          <w:color w:val="FF0000"/>
-        </w:rPr>
-        <w:t xml:space="preserve">Figure 22 </w:t>
-      </w:r>
-      <w:r>
-        <w:t>being a much simpler and more basic.</w:t>
-      </w:r>
-      <w:r>
-        <w:t xml:space="preserve"> Wireframes in the form of basic early sketches can help visualize some of the assumptions to help understand whether an idea is worth pursuing</w:t>
-      </w:r>
-      <w:r>
-        <w:t xml:space="preserve"> and allow quick and easy experimentation with different ideas.</w:t>
-      </w:r>
-      <w:r>
-        <w:t xml:space="preserve"> (Arnowitz et al, 2007)</w:t>
-      </w:r>
-      <w:r>
-        <w:t>.</w:t>
-      </w:r>
-    </w:p>
-    <w:p>
-      <w:r>
-        <w:t xml:space="preserve">The advantage of the layout in </w:t>
-      </w:r>
-      <w:r>
-        <w:rPr>
-          <w:color w:val="FF0000"/>
-        </w:rPr>
-        <w:t>Figure 20</w:t>
-      </w:r>
-      <w:r>
-        <w:t xml:space="preserve"> is that it w</w:t>
-      </w:r>
-      <w:r>
-        <w:t>ould</w:t>
-      </w:r>
-      <w:r>
-        <w:t xml:space="preserve"> be familiar to users, since Google Maps is such a ubiquitous app any app using a similar layout should feel natural and easy to use. The layout in </w:t>
-      </w:r>
-      <w:r>
-        <w:rPr>
-          <w:color w:val="FF0000"/>
-        </w:rPr>
-        <w:t xml:space="preserve">Figure 21 </w:t>
-      </w:r>
-      <w:r>
-        <w:t>would have a clean and pleasant interface, keeping it uncluttered, particularly for smaller devices. This style is quite common, including in apps such as Twitter and Discord. However, it</w:t>
-      </w:r>
-      <w:r>
-        <w:t xml:space="preserve"> may</w:t>
-      </w:r>
-      <w:r>
-        <w:t xml:space="preserve"> run the risk of users not realising the menu is there without some visual cue, so</w:t>
-      </w:r>
-      <w:r>
-        <w:t xml:space="preserve"> for a full release</w:t>
-      </w:r>
-      <w:r>
-        <w:t xml:space="preserve"> gather</w:t>
-      </w:r>
-      <w:r>
-        <w:t>ing</w:t>
-      </w:r>
-      <w:r>
-        <w:t xml:space="preserve"> feedback</w:t>
-      </w:r>
-      <w:r>
-        <w:t xml:space="preserve"> would be crucial</w:t>
-      </w:r>
-      <w:r>
-        <w:t xml:space="preserve"> to ensure the design is intuitive.</w:t>
-      </w:r>
-    </w:p>
-    <w:p>
-      <w:r>
-        <w:t>Prior to undertaking the project, experience using</w:t>
-      </w:r>
-      <w:r>
-        <w:t xml:space="preserve"> CSS and visual styling </w:t>
-      </w:r>
-      <w:r>
+        <w:t xml:space="preserve">Figures 4 and 5 </w:t>
+      </w:r>
+      <w:r>
+        <w:t>would have</w:t>
+      </w:r>
+      <w:r>
+        <w:t xml:space="preserve"> require</w:t>
+      </w:r>
+      <w:r>
+        <w:t>d</w:t>
+      </w:r>
+      <w:r>
+        <w:t xml:space="preserve"> some time learning how to implement them. Time </w:t>
+      </w:r>
+      <w:r>
+        <w:lastRenderedPageBreak/>
         <w:t>was</w:t>
       </w:r>
       <w:r>
-        <w:t xml:space="preserve"> limited and both the designs in </w:t>
-      </w:r>
-      <w:r>
-        <w:rPr>
-          <w:color w:val="FF0000"/>
-        </w:rPr>
-        <w:t xml:space="preserve">Figures 4 and 5 </w:t>
-      </w:r>
-      <w:r>
-        <w:t>would have</w:t>
-      </w:r>
-      <w:r>
-        <w:t xml:space="preserve"> require</w:t>
-      </w:r>
-      <w:r>
-        <w:t>d</w:t>
-      </w:r>
-      <w:r>
-        <w:t xml:space="preserve"> some time learning how to implement them. Time </w:t>
-      </w:r>
-      <w:r>
-        <w:t>was</w:t>
-      </w:r>
-      <w:r>
         <w:t xml:space="preserve"> allocated in the schedule for skills development on CSS and the literature review in section </w:t>
       </w:r>
       <w:r>
         <w:t>2.3</w:t>
       </w:r>
       <w:r>
-        <w:t xml:space="preserve"> </w:t>
-      </w:r>
-      <w:r>
-        <w:lastRenderedPageBreak/>
-        <w:t>identified appropriate sources for this</w:t>
+        <w:t xml:space="preserve"> identified appropriate sources for this</w:t>
       </w:r>
       <w:r>
         <w:t>.</w:t>
@@ -4870,7 +4979,7 @@
                     </pic:cNvPicPr>
                   </pic:nvPicPr>
                   <pic:blipFill>
-                    <a:blip r:embed="rId14">
+                    <a:blip r:embed="rId15">
                       <a:extLst>
                         <a:ext uri="{28A0092B-C50C-407E-A947-70E740481C1C}">
                           <a14:useLocalDpi xmlns:a14="http://schemas.microsoft.com/office/drawing/2010/main" val="0"/>
@@ -4940,7 +5049,6 @@
         <w:rPr>
           <w:noProof/>
         </w:rPr>
-        <w:lastRenderedPageBreak/>
         <w:drawing>
           <wp:inline distT="0" distB="0" distL="0" distR="0" wp14:anchorId="6E3377EF" wp14:editId="478D0821">
             <wp:extent cx="5731510" cy="5807710"/>
@@ -4959,7 +5067,7 @@
                     </pic:cNvPicPr>
                   </pic:nvPicPr>
                   <pic:blipFill>
-                    <a:blip r:embed="rId15">
+                    <a:blip r:embed="rId16">
                       <a:extLst>
                         <a:ext uri="{28A0092B-C50C-407E-A947-70E740481C1C}">
                           <a14:useLocalDpi xmlns:a14="http://schemas.microsoft.com/office/drawing/2010/main" val="0"/>
@@ -5039,7 +5147,7 @@
                     </pic:cNvPicPr>
                   </pic:nvPicPr>
                   <pic:blipFill>
-                    <a:blip r:embed="rId16">
+                    <a:blip r:embed="rId17">
                       <a:extLst>
                         <a:ext uri="{28A0092B-C50C-407E-A947-70E740481C1C}">
                           <a14:useLocalDpi xmlns:a14="http://schemas.microsoft.com/office/drawing/2010/main" val="0"/>
@@ -5345,7 +5453,7 @@
                     <pic:cNvPicPr/>
                   </pic:nvPicPr>
                   <pic:blipFill>
-                    <a:blip r:embed="rId17">
+                    <a:blip r:embed="rId18">
                       <a:extLst>
                         <a:ext uri="{28A0092B-C50C-407E-A947-70E740481C1C}">
                           <a14:useLocalDpi xmlns:a14="http://schemas.microsoft.com/office/drawing/2010/main" val="0"/>
@@ -5590,8 +5698,17 @@
           <w:i/>
           <w:iCs/>
         </w:rPr>
-        <w:t>N1.1: Finding a service that I need to access</w:t>
-      </w:r>
+        <w:t xml:space="preserve">N1.1: Finding a service that I need to </w:t>
+      </w:r>
+      <w:proofErr w:type="gramStart"/>
+      <w:r>
+        <w:rPr>
+          <w:i/>
+          <w:iCs/>
+        </w:rPr>
+        <w:t>access</w:t>
+      </w:r>
+      <w:proofErr w:type="gramEnd"/>
     </w:p>
     <w:p>
       <w:pPr>
@@ -5610,8 +5727,17 @@
           <w:i/>
           <w:iCs/>
         </w:rPr>
-        <w:t>N1.2: Personalise the experience of finding services to my identity</w:t>
-      </w:r>
+        <w:t xml:space="preserve">N1.2: Personalise the experience of finding services to my </w:t>
+      </w:r>
+      <w:proofErr w:type="gramStart"/>
+      <w:r>
+        <w:rPr>
+          <w:i/>
+          <w:iCs/>
+        </w:rPr>
+        <w:t>identity</w:t>
+      </w:r>
+      <w:proofErr w:type="gramEnd"/>
     </w:p>
     <w:p>
       <w:pPr>
@@ -5630,8 +5756,17 @@
           <w:i/>
           <w:iCs/>
         </w:rPr>
-        <w:t>N1.3: Find out about community events</w:t>
-      </w:r>
+        <w:t xml:space="preserve">N1.3: Find out about community </w:t>
+      </w:r>
+      <w:proofErr w:type="gramStart"/>
+      <w:r>
+        <w:rPr>
+          <w:i/>
+          <w:iCs/>
+        </w:rPr>
+        <w:t>events</w:t>
+      </w:r>
+      <w:proofErr w:type="gramEnd"/>
     </w:p>
     <w:p>
       <w:pPr>
@@ -5650,8 +5785,17 @@
           <w:i/>
           <w:iCs/>
         </w:rPr>
-        <w:t>N1.4: Maintain my safety and privacy when using it</w:t>
-      </w:r>
+        <w:t xml:space="preserve">N1.4: Maintain my safety and privacy when using </w:t>
+      </w:r>
+      <w:proofErr w:type="gramStart"/>
+      <w:r>
+        <w:rPr>
+          <w:i/>
+          <w:iCs/>
+        </w:rPr>
+        <w:t>it</w:t>
+      </w:r>
+      <w:proofErr w:type="gramEnd"/>
     </w:p>
     <w:p/>
     <w:p>
@@ -6203,8 +6347,16 @@
         <w:rPr>
           <w:color w:val="FF0000"/>
         </w:rPr>
-        <w:t xml:space="preserve"> template</w:t>
-      </w:r>
+        <w:t xml:space="preserve"> </w:t>
+      </w:r>
+      <w:proofErr w:type="gramStart"/>
+      <w:r>
+        <w:rPr>
+          <w:color w:val="FF0000"/>
+        </w:rPr>
+        <w:t>template</w:t>
+      </w:r>
+      <w:proofErr w:type="gramEnd"/>
     </w:p>
     <w:p/>
     <w:p>
@@ -6302,7 +6454,7 @@
                     <pic:cNvPicPr/>
                   </pic:nvPicPr>
                   <pic:blipFill>
-                    <a:blip r:embed="rId18">
+                    <a:blip r:embed="rId19">
                       <a:extLst>
                         <a:ext uri="{28A0092B-C50C-407E-A947-70E740481C1C}">
                           <a14:useLocalDpi xmlns:a14="http://schemas.microsoft.com/office/drawing/2010/main" val="0"/>
@@ -6403,7 +6555,7 @@
                     <pic:cNvPicPr/>
                   </pic:nvPicPr>
                   <pic:blipFill>
-                    <a:blip r:embed="rId19">
+                    <a:blip r:embed="rId20">
                       <a:extLst>
                         <a:ext uri="{28A0092B-C50C-407E-A947-70E740481C1C}">
                           <a14:useLocalDpi xmlns:a14="http://schemas.microsoft.com/office/drawing/2010/main" val="0"/>
@@ -6473,7 +6625,7 @@
                     <pic:cNvPicPr/>
                   </pic:nvPicPr>
                   <pic:blipFill>
-                    <a:blip r:embed="rId20">
+                    <a:blip r:embed="rId21">
                       <a:extLst>
                         <a:ext uri="{28A0092B-C50C-407E-A947-70E740481C1C}">
                           <a14:useLocalDpi xmlns:a14="http://schemas.microsoft.com/office/drawing/2010/main" val="0"/>
@@ -6507,27 +6659,14 @@
       <w:r>
         <w:t xml:space="preserve">Figure </w:t>
       </w:r>
-      <w:r>
-        <w:fldChar w:fldCharType="begin"/>
-      </w:r>
-      <w:r>
-        <w:instrText xml:space="preserve"> SEQ Figure \* ARABIC </w:instrText>
-      </w:r>
-      <w:r>
-        <w:fldChar w:fldCharType="separate"/>
-      </w:r>
-      <w:r>
-        <w:rPr>
-          <w:noProof/>
-        </w:rPr>
-        <w:t>10</w:t>
-      </w:r>
-      <w:r>
-        <w:rPr>
-          <w:noProof/>
-        </w:rPr>
-        <w:fldChar w:fldCharType="end"/>
-      </w:r>
+      <w:fldSimple w:instr=" SEQ Figure \* ARABIC ">
+        <w:r>
+          <w:rPr>
+            <w:noProof/>
+          </w:rPr>
+          <w:t>10</w:t>
+        </w:r>
+      </w:fldSimple>
       <w:r>
         <w:t xml:space="preserve"> UI with menu and info box open</w:t>
       </w:r>
@@ -6537,9 +6676,184 @@
         <w:lastRenderedPageBreak/>
         <w:t xml:space="preserve">Later in the project the styling was revisited </w:t>
       </w:r>
+      <w:r>
+        <w:t xml:space="preserve">with the </w:t>
+      </w:r>
+      <w:r>
+        <w:t>layout adjusted to implement CSS Grid</w:t>
+      </w:r>
+      <w:r>
+        <w:t xml:space="preserve"> to</w:t>
+      </w:r>
+      <w:r>
+        <w:t xml:space="preserve"> structure the page and achieve a consistent arrangement of the items.</w:t>
+      </w:r>
+      <w:r>
+        <w:t xml:space="preserve"> This arranges items in rows and columns with gaps between them, and the grid item in each cell can be any HTML item such as a div</w:t>
+      </w:r>
+      <w:r>
+        <w:t xml:space="preserve"> (</w:t>
+      </w:r>
+      <w:proofErr w:type="spellStart"/>
+      <w:r>
+        <w:t>Thormier</w:t>
+      </w:r>
+      <w:proofErr w:type="spellEnd"/>
+      <w:r>
+        <w:t>, 2023)</w:t>
+      </w:r>
+      <w:r>
+        <w:t>.</w:t>
+      </w:r>
+      <w:r>
+        <w:t xml:space="preserve"> This was important after the map and service/gender tags were implemented as without it, resizing the window would cause the map and tag buttons to overlap.</w:t>
+      </w:r>
+      <w:r>
+        <w:t xml:space="preserve"> </w:t>
+      </w:r>
+      <w:r>
+        <w:rPr>
+          <w:color w:val="FF0000"/>
+        </w:rPr>
+        <w:t>Figure x</w:t>
+      </w:r>
+      <w:r>
+        <w:t xml:space="preserve"> shows th</w:t>
+      </w:r>
+      <w:r>
+        <w:t>e result</w:t>
+      </w:r>
+      <w:r>
+        <w:t>, after the map and service &amp; gender tags had been implemented</w:t>
+      </w:r>
+      <w:r>
+        <w:t xml:space="preserve"> and</w:t>
+      </w:r>
+      <w:r>
+        <w:t xml:space="preserve"> </w:t>
+      </w:r>
+      <w:r>
+        <w:rPr>
+          <w:color w:val="FF0000"/>
+        </w:rPr>
+        <w:t>Figure y</w:t>
+      </w:r>
+      <w:r>
+        <w:rPr>
+          <w:color w:val="FF0000"/>
+        </w:rPr>
+        <w:t xml:space="preserve"> </w:t>
+      </w:r>
+      <w:r>
+        <w:t>shows a code</w:t>
+      </w:r>
+      <w:r>
+        <w:t xml:space="preserve"> snippet </w:t>
+      </w:r>
+      <w:r>
+        <w:t>with the grid columns for the header.</w:t>
+      </w:r>
+    </w:p>
+    <w:p>
+      <w:r>
+        <w:rPr>
+          <w:noProof/>
+        </w:rPr>
+        <w:drawing>
+          <wp:inline distT="0" distB="0" distL="0" distR="0" wp14:anchorId="0148BDC6" wp14:editId="46CB57E8">
+            <wp:extent cx="5731510" cy="2777490"/>
+            <wp:effectExtent l="0" t="0" r="2540" b="3810"/>
+            <wp:docPr id="1757287276" name="Picture 1" descr="A screenshot of a map&#10;&#10;Description automatically generated"/>
+            <wp:cNvGraphicFramePr>
+              <a:graphicFrameLocks xmlns:a="http://schemas.openxmlformats.org/drawingml/2006/main" noChangeAspect="1"/>
+            </wp:cNvGraphicFramePr>
+            <a:graphic xmlns:a="http://schemas.openxmlformats.org/drawingml/2006/main">
+              <a:graphicData uri="http://schemas.openxmlformats.org/drawingml/2006/picture">
+                <pic:pic xmlns:pic="http://schemas.openxmlformats.org/drawingml/2006/picture">
+                  <pic:nvPicPr>
+                    <pic:cNvPr id="1757287276" name="Picture 1" descr="A screenshot of a map&#10;&#10;Description automatically generated"/>
+                    <pic:cNvPicPr/>
+                  </pic:nvPicPr>
+                  <pic:blipFill>
+                    <a:blip r:embed="rId22">
+                      <a:extLst>
+                        <a:ext uri="{28A0092B-C50C-407E-A947-70E740481C1C}">
+                          <a14:useLocalDpi xmlns:a14="http://schemas.microsoft.com/office/drawing/2010/main" val="0"/>
+                        </a:ext>
+                      </a:extLst>
+                    </a:blip>
+                    <a:stretch>
+                      <a:fillRect/>
+                    </a:stretch>
+                  </pic:blipFill>
+                  <pic:spPr>
+                    <a:xfrm>
+                      <a:off x="0" y="0"/>
+                      <a:ext cx="5731510" cy="2777490"/>
+                    </a:xfrm>
+                    <a:prstGeom prst="rect">
+                      <a:avLst/>
+                    </a:prstGeom>
+                  </pic:spPr>
+                </pic:pic>
+              </a:graphicData>
+            </a:graphic>
+          </wp:inline>
+        </w:drawing>
+      </w:r>
     </w:p>
     <w:p/>
     <w:p>
+      <w:r>
+        <w:rPr>
+          <w:noProof/>
+        </w:rPr>
+        <w:drawing>
+          <wp:inline distT="0" distB="0" distL="0" distR="0" wp14:anchorId="4609DA8C" wp14:editId="01F82DCF">
+            <wp:extent cx="3147333" cy="1729890"/>
+            <wp:effectExtent l="0" t="0" r="0" b="3810"/>
+            <wp:docPr id="1610380678" name="Picture 2" descr="A screenshot of a computer program&#10;&#10;Description automatically generated"/>
+            <wp:cNvGraphicFramePr>
+              <a:graphicFrameLocks xmlns:a="http://schemas.openxmlformats.org/drawingml/2006/main" noChangeAspect="1"/>
+            </wp:cNvGraphicFramePr>
+            <a:graphic xmlns:a="http://schemas.openxmlformats.org/drawingml/2006/main">
+              <a:graphicData uri="http://schemas.openxmlformats.org/drawingml/2006/picture">
+                <pic:pic xmlns:pic="http://schemas.openxmlformats.org/drawingml/2006/picture">
+                  <pic:nvPicPr>
+                    <pic:cNvPr id="1610380678" name="Picture 2" descr="A screenshot of a computer program&#10;&#10;Description automatically generated"/>
+                    <pic:cNvPicPr/>
+                  </pic:nvPicPr>
+                  <pic:blipFill>
+                    <a:blip r:embed="rId23">
+                      <a:extLst>
+                        <a:ext uri="{28A0092B-C50C-407E-A947-70E740481C1C}">
+                          <a14:useLocalDpi xmlns:a14="http://schemas.microsoft.com/office/drawing/2010/main" val="0"/>
+                        </a:ext>
+                      </a:extLst>
+                    </a:blip>
+                    <a:stretch>
+                      <a:fillRect/>
+                    </a:stretch>
+                  </pic:blipFill>
+                  <pic:spPr>
+                    <a:xfrm>
+                      <a:off x="0" y="0"/>
+                      <a:ext cx="3147333" cy="1729890"/>
+                    </a:xfrm>
+                    <a:prstGeom prst="rect">
+                      <a:avLst/>
+                    </a:prstGeom>
+                  </pic:spPr>
+                </pic:pic>
+              </a:graphicData>
+            </a:graphic>
+          </wp:inline>
+        </w:drawing>
+      </w:r>
+    </w:p>
+    <w:p/>
+    <w:p/>
+    <w:p>
       <w:pPr>
         <w:pStyle w:val="Heading2"/>
       </w:pPr>
@@ -6553,31 +6867,69 @@
       <w:r>
         <w:t xml:space="preserve"> </w:t>
       </w:r>
-      <w:proofErr w:type="spellStart"/>
-      <w:r>
-        <w:t>misc</w:t>
-      </w:r>
-      <w:proofErr w:type="spellEnd"/>
-      <w:r>
-        <w:t xml:space="preserve"> work</w:t>
-      </w:r>
       <w:bookmarkEnd w:id="15"/>
-    </w:p>
-    <w:p>
-      <w:pPr>
-        <w:pStyle w:val="Heading4"/>
-      </w:pPr>
-      <w:bookmarkStart w:id="16" w:name="_Toc139391405"/>
-      <w:bookmarkStart w:id="17" w:name="_Toc141959928"/>
-      <w:r>
-        <w:t>Setting up the database and API’s</w:t>
-      </w:r>
-      <w:bookmarkEnd w:id="16"/>
-      <w:bookmarkEnd w:id="17"/>
-    </w:p>
-    <w:p>
-      <w:r>
-        <w:t>To begin setting up the database, the first task was to create a DynamoDB table (the terminology used for the database) and the APIs using the AWS SDKs, as explained in section 1.2.3. Amazon provides step by step instructions on how to build a CRUD API (i.e. with operations to Create, Read, Update and Delete), which also utilizes other Amazon services; Lambda and API Gateway (Amazon, 2023c). Firstly, a table is created in DynamoDB, then create a function in AWS Lambda which serves as the back-end of the API. Lambda runs code without provisioning or managing servers, and the code for the function is provided in the tutorial but then edited to reflect the table name and the ‘put’ operation to include the columns of the DynamoDB table. Figure 3 shows the edited put operation using placeholder attributes.</w:t>
+      <w:r>
+        <w:t xml:space="preserve">Setting up the database and </w:t>
+      </w:r>
+      <w:proofErr w:type="gramStart"/>
+      <w:r>
+        <w:t>API’s</w:t>
+      </w:r>
+      <w:proofErr w:type="gramEnd"/>
+    </w:p>
+    <w:p>
+      <w:r>
+        <w:t xml:space="preserve">To begin setting up the database, the first task was to create a DynamoDB table (the terminology used for the database) and the APIs using the AWS SDKs, as explained in section </w:t>
+      </w:r>
+      <w:r>
+        <w:t>2.4</w:t>
+      </w:r>
+      <w:r>
+        <w:t xml:space="preserve">. </w:t>
+      </w:r>
+      <w:r>
+        <w:t>One of the challenges of using DynamoDB is that the API’s need to be set up manually, as although AWS provides low level APIs these can be cumbersome to use, and it is recommended that using the AWS SDK (Software Development Kit) is a better approach. The documentation includes a step-by-step guide on how to use the SDK</w:t>
+      </w:r>
+      <w:r>
+        <w:t xml:space="preserve"> and</w:t>
+      </w:r>
+      <w:r>
+        <w:t xml:space="preserve"> how to build a CRUD API (</w:t>
+      </w:r>
+      <w:proofErr w:type="gramStart"/>
+      <w:r>
+        <w:t>i.e.</w:t>
+      </w:r>
+      <w:proofErr w:type="gramEnd"/>
+      <w:r>
+        <w:t xml:space="preserve"> with operations to Create, Read, Update and Delete)</w:t>
+      </w:r>
+      <w:r>
+        <w:t xml:space="preserve"> </w:t>
+      </w:r>
+      <w:r>
+        <w:rPr>
+          <w:color w:val="FF0000"/>
+        </w:rPr>
+        <w:t>[need source]</w:t>
+      </w:r>
+      <w:r>
+        <w:t xml:space="preserve">, which also utilizes other Amazon services; Lambda and API Gateway (Amazon, 2023c). Firstly, a table is created in DynamoDB, then create a function in AWS Lambda which serves as the </w:t>
+      </w:r>
+      <w:proofErr w:type="gramStart"/>
+      <w:r>
+        <w:t>back-end</w:t>
+      </w:r>
+      <w:proofErr w:type="gramEnd"/>
+      <w:r>
+        <w:t xml:space="preserve"> of the API. Lambda runs code without provisioning or </w:t>
+      </w:r>
+      <w:r>
+        <w:lastRenderedPageBreak/>
+        <w:t>managing servers, and the code for the function is provided in the tutorial but then edited to reflect the table name and the ‘put’ operation to include the columns of the DynamoDB table. Figure 3 shows the edited put operation using placeholder attributes.</w:t>
+      </w:r>
+      <w:r>
+        <w:t xml:space="preserve"> This was successfully tested using the CURL command line tool and the results are shown in Appendix E.</w:t>
       </w:r>
     </w:p>
     <w:p>
@@ -6604,7 +6956,7 @@
                     <pic:cNvPicPr/>
                   </pic:nvPicPr>
                   <pic:blipFill>
-                    <a:blip r:embed="rId21">
+                    <a:blip r:embed="rId24">
                       <a:extLst>
                         <a:ext uri="{28A0092B-C50C-407E-A947-70E740481C1C}">
                           <a14:useLocalDpi xmlns:a14="http://schemas.microsoft.com/office/drawing/2010/main" val="0"/>
@@ -6656,259 +7008,38 @@
         <w:t>ion for the CRUD API edited with placeholder attributes</w:t>
       </w:r>
     </w:p>
-    <w:p>
-      <w:r>
-        <w:t xml:space="preserve">Then the HTTP API’s are created in AWS API Gateway, providing an end point for the function that has been created in Lambda. Routes are also created in API Gateway with integrations that connect with the Lambda function. This can then be tested using the CURL command line tool, and </w:t>
-      </w:r>
-      <w:r>
-        <w:rPr>
-          <w:color w:val="000000" w:themeColor="text1"/>
-        </w:rPr>
-        <w:t xml:space="preserve">figure 4 </w:t>
-      </w:r>
-      <w:r>
-        <w:t xml:space="preserve">shows the use of the PUT function adding 3 items to the DynamoDB table with the result shown in the AWS Dashboard GUI </w:t>
-      </w:r>
-      <w:r>
-        <w:rPr>
-          <w:color w:val="000000" w:themeColor="text1"/>
-        </w:rPr>
-        <w:t xml:space="preserve">in figure 5 and </w:t>
-      </w:r>
-      <w:r>
-        <w:t>with two GET requests in the command line, one for all the table and one for a specific ID. The item with ID = 124 is deleted using the DELETE command and the result is shown again using a GET request and in the GUI in figure 6.</w:t>
-      </w:r>
-    </w:p>
-    <w:p>
-      <w:pPr>
-        <w:keepNext/>
-      </w:pPr>
-      <w:r>
-        <w:t xml:space="preserve"> </w:t>
-      </w:r>
-      <w:r>
-        <w:rPr>
-          <w:noProof/>
-        </w:rPr>
-        <w:drawing>
-          <wp:inline distT="0" distB="0" distL="0" distR="0" wp14:anchorId="033AC758" wp14:editId="00FE38A4">
-            <wp:extent cx="5731510" cy="1595755"/>
-            <wp:effectExtent l="0" t="0" r="2540" b="4445"/>
-            <wp:docPr id="509671741" name="Picture 3" descr="A picture containing text, screenshot, font, black and white&#10;&#10;Description automatically generated"/>
-            <wp:cNvGraphicFramePr>
-              <a:graphicFrameLocks xmlns:a="http://schemas.openxmlformats.org/drawingml/2006/main" noChangeAspect="1"/>
-            </wp:cNvGraphicFramePr>
-            <a:graphic xmlns:a="http://schemas.openxmlformats.org/drawingml/2006/main">
-              <a:graphicData uri="http://schemas.openxmlformats.org/drawingml/2006/picture">
-                <pic:pic xmlns:pic="http://schemas.openxmlformats.org/drawingml/2006/picture">
-                  <pic:nvPicPr>
-                    <pic:cNvPr id="509671741" name="Picture 3" descr="A picture containing text, screenshot, font, black and white&#10;&#10;Description automatically generated"/>
-                    <pic:cNvPicPr/>
-                  </pic:nvPicPr>
-                  <pic:blipFill>
-                    <a:blip r:embed="rId22" cstate="print">
-                      <a:extLst>
-                        <a:ext uri="{28A0092B-C50C-407E-A947-70E740481C1C}">
-                          <a14:useLocalDpi xmlns:a14="http://schemas.microsoft.com/office/drawing/2010/main" val="0"/>
-                        </a:ext>
-                      </a:extLst>
-                    </a:blip>
-                    <a:stretch>
-                      <a:fillRect/>
-                    </a:stretch>
-                  </pic:blipFill>
-                  <pic:spPr>
-                    <a:xfrm>
-                      <a:off x="0" y="0"/>
-                      <a:ext cx="5731510" cy="1595755"/>
-                    </a:xfrm>
-                    <a:prstGeom prst="rect">
-                      <a:avLst/>
-                    </a:prstGeom>
-                  </pic:spPr>
-                </pic:pic>
-              </a:graphicData>
-            </a:graphic>
-          </wp:inline>
-        </w:drawing>
-      </w:r>
-    </w:p>
-    <w:p>
-      <w:pPr>
-        <w:pStyle w:val="Caption"/>
-      </w:pPr>
-      <w:r>
-        <w:t xml:space="preserve">Figure </w:t>
-      </w:r>
-      <w:fldSimple w:instr=" SEQ Figure \* ARABIC ">
-        <w:r>
-          <w:rPr>
-            <w:noProof/>
-          </w:rPr>
-          <w:t>4</w:t>
-        </w:r>
-      </w:fldSimple>
-      <w:r>
-        <w:t xml:space="preserve"> Testing of the API's using the CURL command line tool</w:t>
-      </w:r>
-    </w:p>
-    <w:p>
-      <w:pPr>
-        <w:keepNext/>
-      </w:pPr>
-      <w:r>
-        <w:rPr>
-          <w:noProof/>
-        </w:rPr>
-        <w:lastRenderedPageBreak/>
-        <w:drawing>
-          <wp:inline distT="0" distB="0" distL="0" distR="0" wp14:anchorId="33CF8B80" wp14:editId="3C278682">
-            <wp:extent cx="5731510" cy="951865"/>
-            <wp:effectExtent l="0" t="0" r="2540" b="635"/>
-            <wp:docPr id="1034939507" name="Picture 4" descr="A picture containing text, receipt, screenshot, font&#10;&#10;Description automatically generated"/>
-            <wp:cNvGraphicFramePr>
-              <a:graphicFrameLocks xmlns:a="http://schemas.openxmlformats.org/drawingml/2006/main" noChangeAspect="1"/>
-            </wp:cNvGraphicFramePr>
-            <a:graphic xmlns:a="http://schemas.openxmlformats.org/drawingml/2006/main">
-              <a:graphicData uri="http://schemas.openxmlformats.org/drawingml/2006/picture">
-                <pic:pic xmlns:pic="http://schemas.openxmlformats.org/drawingml/2006/picture">
-                  <pic:nvPicPr>
-                    <pic:cNvPr id="1034939507" name="Picture 4" descr="A picture containing text, receipt, screenshot, font&#10;&#10;Description automatically generated"/>
-                    <pic:cNvPicPr/>
-                  </pic:nvPicPr>
-                  <pic:blipFill>
-                    <a:blip r:embed="rId23" cstate="print">
-                      <a:extLst>
-                        <a:ext uri="{28A0092B-C50C-407E-A947-70E740481C1C}">
-                          <a14:useLocalDpi xmlns:a14="http://schemas.microsoft.com/office/drawing/2010/main" val="0"/>
-                        </a:ext>
-                      </a:extLst>
-                    </a:blip>
-                    <a:stretch>
-                      <a:fillRect/>
-                    </a:stretch>
-                  </pic:blipFill>
-                  <pic:spPr>
-                    <a:xfrm>
-                      <a:off x="0" y="0"/>
-                      <a:ext cx="5731510" cy="951865"/>
-                    </a:xfrm>
-                    <a:prstGeom prst="rect">
-                      <a:avLst/>
-                    </a:prstGeom>
-                  </pic:spPr>
-                </pic:pic>
-              </a:graphicData>
-            </a:graphic>
-          </wp:inline>
-        </w:drawing>
-      </w:r>
-    </w:p>
-    <w:p>
-      <w:pPr>
-        <w:pStyle w:val="Caption"/>
-      </w:pPr>
-      <w:r>
-        <w:t xml:space="preserve">Figure </w:t>
-      </w:r>
-      <w:fldSimple w:instr=" SEQ Figure \* ARABIC ">
-        <w:r>
-          <w:rPr>
-            <w:noProof/>
-          </w:rPr>
-          <w:t>5</w:t>
-        </w:r>
-      </w:fldSimple>
-      <w:r>
-        <w:t xml:space="preserve"> Table in the AWS GUI after 3 PUT requests</w:t>
-      </w:r>
-    </w:p>
-    <w:p>
-      <w:pPr>
-        <w:keepNext/>
-      </w:pPr>
-      <w:r>
-        <w:rPr>
-          <w:noProof/>
-        </w:rPr>
-        <w:drawing>
-          <wp:inline distT="0" distB="0" distL="0" distR="0" wp14:anchorId="53600E31" wp14:editId="270D519B">
-            <wp:extent cx="5731510" cy="892810"/>
-            <wp:effectExtent l="0" t="0" r="2540" b="2540"/>
-            <wp:docPr id="755296758" name="Picture 5" descr="A picture containing text, receipt, screenshot, font&#10;&#10;Description automatically generated"/>
-            <wp:cNvGraphicFramePr>
-              <a:graphicFrameLocks xmlns:a="http://schemas.openxmlformats.org/drawingml/2006/main" noChangeAspect="1"/>
-            </wp:cNvGraphicFramePr>
-            <a:graphic xmlns:a="http://schemas.openxmlformats.org/drawingml/2006/main">
-              <a:graphicData uri="http://schemas.openxmlformats.org/drawingml/2006/picture">
-                <pic:pic xmlns:pic="http://schemas.openxmlformats.org/drawingml/2006/picture">
-                  <pic:nvPicPr>
-                    <pic:cNvPr id="755296758" name="Picture 5" descr="A picture containing text, receipt, screenshot, font&#10;&#10;Description automatically generated"/>
-                    <pic:cNvPicPr/>
-                  </pic:nvPicPr>
-                  <pic:blipFill>
-                    <a:blip r:embed="rId24" cstate="print">
-                      <a:extLst>
-                        <a:ext uri="{28A0092B-C50C-407E-A947-70E740481C1C}">
-                          <a14:useLocalDpi xmlns:a14="http://schemas.microsoft.com/office/drawing/2010/main" val="0"/>
-                        </a:ext>
-                      </a:extLst>
-                    </a:blip>
-                    <a:stretch>
-                      <a:fillRect/>
-                    </a:stretch>
-                  </pic:blipFill>
-                  <pic:spPr>
-                    <a:xfrm>
-                      <a:off x="0" y="0"/>
-                      <a:ext cx="5731510" cy="892810"/>
-                    </a:xfrm>
-                    <a:prstGeom prst="rect">
-                      <a:avLst/>
-                    </a:prstGeom>
-                  </pic:spPr>
-                </pic:pic>
-              </a:graphicData>
-            </a:graphic>
-          </wp:inline>
-        </w:drawing>
-      </w:r>
-    </w:p>
-    <w:p>
-      <w:pPr>
-        <w:pStyle w:val="Caption"/>
-      </w:pPr>
-      <w:r>
-        <w:t xml:space="preserve">Figure </w:t>
-      </w:r>
-      <w:fldSimple w:instr=" SEQ Figure \* ARABIC ">
-        <w:r>
-          <w:rPr>
-            <w:noProof/>
-          </w:rPr>
-          <w:t>6</w:t>
-        </w:r>
-      </w:fldSimple>
-      <w:r>
-        <w:t xml:space="preserve"> Table in the AWS GUI after a DELETE request for item with ID=124</w:t>
-      </w:r>
-    </w:p>
     <w:p/>
     <w:p>
       <w:pPr>
-        <w:pStyle w:val="Heading4"/>
-      </w:pPr>
-      <w:bookmarkStart w:id="18" w:name="_Toc139391406"/>
-      <w:bookmarkStart w:id="19" w:name="_Toc141959929"/>
-      <w:r>
-        <w:t>Implementing the map and pins</w:t>
-      </w:r>
-      <w:bookmarkEnd w:id="18"/>
-      <w:bookmarkEnd w:id="19"/>
-    </w:p>
-    <w:p>
-      <w:r>
-        <w:t>With the Table created and API’s functioning, the map and map pins can be implemented and the APIs utilised to retrieve information from the database to place the pins in the correct location. Google Maps and HERE Maps are two reasonable choices for the project, however HERE Maps was chosen due to previous experience using it in TMA352. HERE provide numerous code examples, including some which illustrate how to initialise the map, how to centre it on a specified location, how to restrict the movement of the map within specified boundaries and place a marker at a specified location (HERE, 2023). These code examples were modified with map centred on Liverpool and a marker at a hard coded location.</w:t>
+        <w:pStyle w:val="Heading2"/>
+      </w:pPr>
+      <w:bookmarkStart w:id="16" w:name="_Toc139391406"/>
+      <w:bookmarkStart w:id="17" w:name="_Toc141959929"/>
+      <w:r>
+        <w:t xml:space="preserve">3.5 </w:t>
+      </w:r>
+      <w:r>
+        <w:t xml:space="preserve">Implementing the map and </w:t>
+      </w:r>
+      <w:proofErr w:type="gramStart"/>
+      <w:r>
+        <w:t>pins</w:t>
+      </w:r>
+      <w:bookmarkEnd w:id="16"/>
+      <w:bookmarkEnd w:id="17"/>
+      <w:proofErr w:type="gramEnd"/>
+    </w:p>
+    <w:p>
+      <w:r>
+        <w:t xml:space="preserve">With the Table created and API’s functioning, the map and map pins can be </w:t>
+      </w:r>
+      <w:proofErr w:type="gramStart"/>
+      <w:r>
+        <w:t>implemented</w:t>
+      </w:r>
+      <w:proofErr w:type="gramEnd"/>
+      <w:r>
+        <w:t xml:space="preserve"> and the APIs utilised to retrieve information from the database to place the pins in the correct location. Google Maps and HERE Maps are two reasonable choices for the project, however HERE Maps was chosen due to previous experience using it in TMA352. HERE provide numerous code examples, including some which illustrate how to initialise the map, how to centre it on a specified location, how to restrict the movement of the map within specified boundaries and place a marker at a specified location (HERE, 2023). These code examples were modified with map centred on Liverpool and a marker at a hard coded location.</w:t>
       </w:r>
       <w:r>
         <w:t xml:space="preserve"> </w:t>
@@ -6997,7 +7128,28 @@
         <w:rPr>
           <w:color w:val="00B050"/>
         </w:rPr>
-        <w:t>The next step was to use a GET request to access the DynamoDB table to find location data for services and then put a pin at that location. However, in order to access AWS services valid credentials need to be supplied. There are multiple ways to do this, including hardcoding them into the code itself, which is not recommended, as it presents a security risk even if they were later removed due to version control systems retaining older versions of code (Amazon, 2023d). Instead, the recommended approach by AWS is to use two other AWS services, Cognito and IAM (Identity and Access Management) (Amazon, 2023e; Amazon, 2023f). Cognito identity pools can be used to generate temporary credentials for the users of the app, which are applied for the role created in IAM. In this case the intention that users will not require accounts, so the users will be unauthenticated, but if that were to change these services could be used to authenticate users. Once this has been setup then the AWS SDK for JavaScript was included in the HTML file as shown in figure 9, and the Identity Pool ID and region supplied to the AWS config as shown in figure 9. This allows the app access to AWS services, such as DynamoDB.</w:t>
+        <w:t xml:space="preserve">The next step was to use a GET request to access the DynamoDB table to find location data for services and then put a pin at that location. However, in order to access AWS services valid </w:t>
+      </w:r>
+      <w:proofErr w:type="gramStart"/>
+      <w:r>
+        <w:rPr>
+          <w:color w:val="00B050"/>
+        </w:rPr>
+        <w:t>credentials</w:t>
+      </w:r>
+      <w:proofErr w:type="gramEnd"/>
+      <w:r>
+        <w:rPr>
+          <w:color w:val="00B050"/>
+        </w:rPr>
+        <w:t xml:space="preserve"> need to be supplied. There are multiple ways to do this, including hardcoding them into the code itself, which is not recommended, as it presents a security risk even if they were later removed due to version control systems retaining older versions of code (Amazon, 2023d). Instead, the recommended approach by AWS is to use two other AWS services, Cognito and IAM (Identity and Access Management) (Amazon, 2023e; Amazon, 2023f). Cognito identity pools can be used to generate temporary credentials for the users of the app, which are applied for the role created in IAM. In this case the intention that users will not require accounts, so the users will be unauthenticated, but if that were to change these services could be used to authenticate users. Once this has been setup then the AWS SDK for JavaScript was included in the HTML file as shown in </w:t>
+      </w:r>
+      <w:r>
+        <w:rPr>
+          <w:color w:val="00B050"/>
+        </w:rPr>
+        <w:lastRenderedPageBreak/>
+        <w:t>figure 9, and the Identity Pool ID and region supplied to the AWS config as shown in figure 9. This allows the app access to AWS services, such as DynamoDB.</w:t>
       </w:r>
     </w:p>
     <w:p>
@@ -7010,8 +7162,16 @@
         <w:rPr>
           <w:color w:val="FF0000"/>
         </w:rPr>
-        <w:t>NB: this section was abbreviated for LSEPI</w:t>
-      </w:r>
+        <w:t xml:space="preserve">NB: this section was abbreviated for </w:t>
+      </w:r>
+      <w:proofErr w:type="gramStart"/>
+      <w:r>
+        <w:rPr>
+          <w:color w:val="FF0000"/>
+        </w:rPr>
+        <w:t>LSEPI</w:t>
+      </w:r>
+      <w:proofErr w:type="gramEnd"/>
     </w:p>
     <w:p>
       <w:pPr>
@@ -7021,7 +7181,6 @@
         <w:rPr>
           <w:noProof/>
         </w:rPr>
-        <w:lastRenderedPageBreak/>
         <w:drawing>
           <wp:inline distT="0" distB="0" distL="0" distR="0" wp14:anchorId="6C396CC5" wp14:editId="720EABAA">
             <wp:extent cx="5731510" cy="255905"/>
@@ -7151,8 +7310,13 @@
         </w:r>
       </w:fldSimple>
       <w:r>
-        <w:t xml:space="preserve"> AWS Config submitted credentials to allow access to services</w:t>
-      </w:r>
+        <w:t xml:space="preserve"> AWS Config submitted credentials to allow access to </w:t>
+      </w:r>
+      <w:proofErr w:type="gramStart"/>
+      <w:r>
+        <w:t>services</w:t>
+      </w:r>
+      <w:proofErr w:type="gramEnd"/>
     </w:p>
     <w:p>
       <w:r>
@@ -7268,8 +7432,13 @@
       </w:r>
       <w:proofErr w:type="spellEnd"/>
       <w:r>
-        <w:t xml:space="preserve"> function scanning a DynamoDB table to retrieve all data</w:t>
-      </w:r>
+        <w:t xml:space="preserve"> function scanning a DynamoDB table to retrieve all </w:t>
+      </w:r>
+      <w:proofErr w:type="gramStart"/>
+      <w:r>
+        <w:t>data</w:t>
+      </w:r>
+      <w:proofErr w:type="gramEnd"/>
     </w:p>
     <w:p>
       <w:pPr>
@@ -7279,6 +7448,7 @@
         <w:rPr>
           <w:noProof/>
         </w:rPr>
+        <w:lastRenderedPageBreak/>
         <w:drawing>
           <wp:inline distT="0" distB="0" distL="0" distR="0" wp14:anchorId="19AD3B30" wp14:editId="25C46E4A">
             <wp:extent cx="5174428" cy="883997"/>
@@ -7346,8 +7516,13 @@
       </w:r>
       <w:proofErr w:type="spellEnd"/>
       <w:r>
-        <w:t xml:space="preserve"> function accepting latitude &amp; longitude in the argument</w:t>
-      </w:r>
+        <w:t xml:space="preserve"> function accepting latitude &amp; longitude in the </w:t>
+      </w:r>
+      <w:proofErr w:type="gramStart"/>
+      <w:r>
+        <w:t>argument</w:t>
+      </w:r>
+      <w:proofErr w:type="gramEnd"/>
     </w:p>
     <w:p/>
     <w:p>
@@ -7358,7 +7533,6 @@
         <w:rPr>
           <w:noProof/>
         </w:rPr>
-        <w:lastRenderedPageBreak/>
         <w:drawing>
           <wp:inline distT="0" distB="0" distL="0" distR="0" wp14:anchorId="7BC7DC27" wp14:editId="3D55CB1D">
             <wp:extent cx="5731510" cy="5621020"/>
@@ -7418,21 +7592,31 @@
         </w:r>
       </w:fldSimple>
       <w:r>
-        <w:t xml:space="preserve"> Two markers added to the map after their data has been retrieved from the database</w:t>
-      </w:r>
+        <w:t xml:space="preserve"> Two markers added to the map after their data has been retrieved from the </w:t>
+      </w:r>
+      <w:proofErr w:type="gramStart"/>
+      <w:r>
+        <w:t>database</w:t>
+      </w:r>
+      <w:proofErr w:type="gramEnd"/>
     </w:p>
     <w:p/>
     <w:p>
       <w:pPr>
         <w:pStyle w:val="Heading4"/>
       </w:pPr>
-      <w:bookmarkStart w:id="20" w:name="_Toc139391407"/>
-      <w:bookmarkStart w:id="21" w:name="_Toc141959930"/>
-      <w:r>
-        <w:t>1.3.2.3 Implementing tags and info sidebar</w:t>
-      </w:r>
-      <w:bookmarkEnd w:id="20"/>
-      <w:bookmarkEnd w:id="21"/>
+      <w:bookmarkStart w:id="18" w:name="_Toc139391407"/>
+      <w:bookmarkStart w:id="19" w:name="_Toc141959930"/>
+      <w:r>
+        <w:t xml:space="preserve">1.3.2.3 Implementing tags and info </w:t>
+      </w:r>
+      <w:proofErr w:type="gramStart"/>
+      <w:r>
+        <w:t>sidebar</w:t>
+      </w:r>
+      <w:bookmarkEnd w:id="18"/>
+      <w:bookmarkEnd w:id="19"/>
+      <w:proofErr w:type="gramEnd"/>
     </w:p>
     <w:p>
       <w:r>
@@ -7444,7 +7628,15 @@
       </w:r>
       <w:proofErr w:type="spellEnd"/>
       <w:r>
-        <w:t xml:space="preserve"> are tapped they should display information about the service. Arbitrary data can be associated with the marker, so the </w:t>
+        <w:t xml:space="preserve"> are </w:t>
+      </w:r>
+      <w:proofErr w:type="gramStart"/>
+      <w:r>
+        <w:t>tapped</w:t>
+      </w:r>
+      <w:proofErr w:type="gramEnd"/>
+      <w:r>
+        <w:t xml:space="preserve"> they should display information about the service. Arbitrary data can be associated with the marker, so the </w:t>
       </w:r>
       <w:proofErr w:type="spellStart"/>
       <w:r>
@@ -7460,7 +7652,11 @@
       </w:r>
       <w:proofErr w:type="spellEnd"/>
       <w:r>
-        <w:t xml:space="preserve"> function, which is further modified to instead add the markers to a container (and renamed to </w:t>
+        <w:t xml:space="preserve"> function, which is further modified to instead add the markers </w:t>
+      </w:r>
+      <w:r>
+        <w:lastRenderedPageBreak/>
+        <w:t xml:space="preserve">to a container (and renamed to </w:t>
       </w:r>
       <w:proofErr w:type="spellStart"/>
       <w:r>
@@ -7513,7 +7709,6 @@
         <w:rPr>
           <w:noProof/>
         </w:rPr>
-        <w:lastRenderedPageBreak/>
         <w:drawing>
           <wp:inline distT="0" distB="0" distL="0" distR="0" wp14:anchorId="1F5DF69F" wp14:editId="72CAF87E">
             <wp:extent cx="5086350" cy="1952625"/>
@@ -7581,8 +7776,13 @@
       </w:r>
       <w:proofErr w:type="spellEnd"/>
       <w:r>
-        <w:t xml:space="preserve"> function adds marker objects to a container with arbitrary data</w:t>
-      </w:r>
+        <w:t xml:space="preserve"> function adds marker objects to a container with arbitrary </w:t>
+      </w:r>
+      <w:proofErr w:type="gramStart"/>
+      <w:r>
+        <w:t>data</w:t>
+      </w:r>
+      <w:proofErr w:type="gramEnd"/>
     </w:p>
     <w:p>
       <w:pPr>
@@ -7651,8 +7851,13 @@
         </w:r>
       </w:fldSimple>
       <w:r>
-        <w:t xml:space="preserve"> Event listener retrieving the single item from the database associated with the tapped marker</w:t>
-      </w:r>
+        <w:t xml:space="preserve"> Event listener retrieving the single item from the database associated with the tapped </w:t>
+      </w:r>
+      <w:proofErr w:type="gramStart"/>
+      <w:r>
+        <w:t>marker</w:t>
+      </w:r>
+      <w:proofErr w:type="gramEnd"/>
     </w:p>
     <w:p>
       <w:pPr>
@@ -7662,6 +7867,7 @@
         <w:rPr>
           <w:noProof/>
         </w:rPr>
+        <w:lastRenderedPageBreak/>
         <w:drawing>
           <wp:inline distT="0" distB="0" distL="0" distR="0" wp14:anchorId="3421C1D9" wp14:editId="0E168018">
             <wp:extent cx="4419600" cy="1428750"/>
@@ -7721,8 +7927,13 @@
         </w:r>
       </w:fldSimple>
       <w:r>
-        <w:t xml:space="preserve"> Name in the info sidebar changed from the placeholder to the one retrieved from the database</w:t>
-      </w:r>
+        <w:t xml:space="preserve"> Name in the info sidebar changed from the placeholder to the one retrieved from the </w:t>
+      </w:r>
+      <w:proofErr w:type="gramStart"/>
+      <w:r>
+        <w:t>database</w:t>
+      </w:r>
+      <w:proofErr w:type="gramEnd"/>
     </w:p>
     <w:p/>
     <w:p/>
@@ -7730,7 +7941,6 @@
     <w:p/>
     <w:p>
       <w:r>
-        <w:lastRenderedPageBreak/>
         <w:t>To implement the tags that would filter the services by type, firstly the html markup was changed so that the placeholder buttons were replaced with checkboxes so that the user can mix and match which services they would like to be displayed at once. Additionally, the scan operation which was previously used to return all items in the DynamoDB table can also have filter conditions applied so that only specific results are returned (</w:t>
       </w:r>
       <w:proofErr w:type="spellStart"/>
@@ -7854,8 +8064,13 @@
       </w:r>
       <w:proofErr w:type="spellEnd"/>
       <w:r>
-        <w:t xml:space="preserve"> function constructing a filter expression to submit to DynamoDB based on user selected tags</w:t>
-      </w:r>
+        <w:t xml:space="preserve"> function constructing a filter expression to submit to DynamoDB based on user selected </w:t>
+      </w:r>
+      <w:proofErr w:type="gramStart"/>
+      <w:r>
+        <w:t>tags</w:t>
+      </w:r>
+      <w:proofErr w:type="gramEnd"/>
     </w:p>
     <w:p/>
     <w:p>
@@ -7963,15 +8178,16 @@
         <w:rPr>
           <w:color w:val="FF0000"/>
         </w:rPr>
-        <w:t xml:space="preserve"> The result of tags being selected by the user with peer support and hair removal markers correctly showing on the map</w:t>
-      </w:r>
-    </w:p>
-    <w:p>
-      <w:pPr>
+        <w:t xml:space="preserve"> The result of tags being selected by the user with peer support and hair removal markers correctly showing on the </w:t>
+      </w:r>
+      <w:proofErr w:type="gramStart"/>
+      <w:r>
         <w:rPr>
           <w:color w:val="FF0000"/>
         </w:rPr>
-      </w:pPr>
+        <w:t>map</w:t>
+      </w:r>
+      <w:proofErr w:type="gramEnd"/>
     </w:p>
     <w:p>
       <w:pPr>
@@ -7986,25 +8202,27 @@
           <w:color w:val="FF0000"/>
         </w:rPr>
       </w:pPr>
-      <w:r>
+    </w:p>
+    <w:p>
+      <w:pPr>
         <w:rPr>
           <w:color w:val="FF0000"/>
         </w:rPr>
-        <w:t>Write up work done after tma03</w:t>
-      </w:r>
-    </w:p>
-    <w:p>
-      <w:pPr>
+      </w:pPr>
+      <w:r>
         <w:rPr>
           <w:color w:val="FF0000"/>
         </w:rPr>
-      </w:pPr>
+        <w:t xml:space="preserve">Write up work done after </w:t>
+      </w:r>
+      <w:proofErr w:type="gramStart"/>
       <w:r>
         <w:rPr>
           <w:color w:val="FF0000"/>
         </w:rPr>
-        <w:t>Link up all UI work</w:t>
-      </w:r>
+        <w:t>tma03</w:t>
+      </w:r>
+      <w:proofErr w:type="gramEnd"/>
     </w:p>
     <w:p>
       <w:pPr>
@@ -8016,6 +8234,27 @@
         <w:rPr>
           <w:color w:val="FF0000"/>
         </w:rPr>
+        <w:t xml:space="preserve">Link up all UI </w:t>
+      </w:r>
+      <w:proofErr w:type="gramStart"/>
+      <w:r>
+        <w:rPr>
+          <w:color w:val="FF0000"/>
+        </w:rPr>
+        <w:t>work</w:t>
+      </w:r>
+      <w:proofErr w:type="gramEnd"/>
+    </w:p>
+    <w:p>
+      <w:pPr>
+        <w:rPr>
+          <w:color w:val="FF0000"/>
+        </w:rPr>
+      </w:pPr>
+      <w:r>
+        <w:rPr>
+          <w:color w:val="FF0000"/>
+        </w:rPr>
         <w:t xml:space="preserve">Make sure the ‘why’ of what is happening is included, rather than just ‘what’ and ‘how’ – why is the database being done this way, use of </w:t>
       </w:r>
       <w:proofErr w:type="spellStart"/>
@@ -8056,14 +8295,22 @@
         <w:rPr>
           <w:color w:val="FF0000"/>
         </w:rPr>
-        <w:t>Citation for using HERE map in TM352</w:t>
-      </w:r>
-    </w:p>
-    <w:p>
-      <w:pPr>
+        <w:t xml:space="preserve">Citation for using HERE map in </w:t>
+      </w:r>
+      <w:proofErr w:type="gramStart"/>
+      <w:r>
         <w:rPr>
           <w:color w:val="FF0000"/>
         </w:rPr>
+        <w:t>TM352</w:t>
+      </w:r>
+      <w:proofErr w:type="gramEnd"/>
+    </w:p>
+    <w:p>
+      <w:pPr>
+        <w:rPr>
+          <w:color w:val="FF0000"/>
+        </w:rPr>
       </w:pPr>
       <w:proofErr w:type="spellStart"/>
       <w:r>
@@ -8090,14 +8337,22 @@
         <w:rPr>
           <w:color w:val="FF0000"/>
         </w:rPr>
-        <w:t>Move some things to appendices</w:t>
-      </w:r>
+        <w:t xml:space="preserve">Move some things to </w:t>
+      </w:r>
+      <w:proofErr w:type="gramStart"/>
+      <w:r>
+        <w:rPr>
+          <w:color w:val="FF0000"/>
+        </w:rPr>
+        <w:t>appendices</w:t>
+      </w:r>
+      <w:proofErr w:type="gramEnd"/>
     </w:p>
     <w:p>
       <w:pPr>
         <w:pStyle w:val="Heading1"/>
       </w:pPr>
-      <w:bookmarkStart w:id="22" w:name="_Toc141959931"/>
+      <w:bookmarkStart w:id="20" w:name="_Toc141959931"/>
       <w:r>
         <w:lastRenderedPageBreak/>
         <w:t>4</w:t>
@@ -8105,42 +8360,42 @@
       <w:r>
         <w:t>. Review</w:t>
       </w:r>
+      <w:bookmarkEnd w:id="20"/>
+    </w:p>
+    <w:p>
+      <w:pPr>
+        <w:pStyle w:val="Heading2"/>
+      </w:pPr>
+      <w:bookmarkStart w:id="21" w:name="_Toc141959932"/>
+      <w:r>
+        <w:t>4</w:t>
+      </w:r>
+      <w:r>
+        <w:t xml:space="preserve">.1 </w:t>
+      </w:r>
+      <w:r>
+        <w:t>Current stage of project work</w:t>
+      </w:r>
+      <w:bookmarkEnd w:id="21"/>
+    </w:p>
+    <w:p>
+      <w:pPr>
+        <w:pStyle w:val="Heading2"/>
+      </w:pPr>
+      <w:bookmarkStart w:id="22" w:name="_Toc141959935"/>
+      <w:r>
+        <w:t>4</w:t>
+      </w:r>
+      <w:r>
+        <w:t xml:space="preserve">.2 </w:t>
+      </w:r>
+      <w:r>
+        <w:t xml:space="preserve">Review of </w:t>
+      </w:r>
+      <w:r>
+        <w:t>project management</w:t>
+      </w:r>
       <w:bookmarkEnd w:id="22"/>
-    </w:p>
-    <w:p>
-      <w:pPr>
-        <w:pStyle w:val="Heading2"/>
-      </w:pPr>
-      <w:bookmarkStart w:id="23" w:name="_Toc141959932"/>
-      <w:r>
-        <w:t>4</w:t>
-      </w:r>
-      <w:r>
-        <w:t xml:space="preserve">.1 </w:t>
-      </w:r>
-      <w:r>
-        <w:t>Current stage of project work</w:t>
-      </w:r>
-      <w:bookmarkEnd w:id="23"/>
-    </w:p>
-    <w:p>
-      <w:pPr>
-        <w:pStyle w:val="Heading2"/>
-      </w:pPr>
-      <w:bookmarkStart w:id="24" w:name="_Toc141959935"/>
-      <w:r>
-        <w:t>4</w:t>
-      </w:r>
-      <w:r>
-        <w:t xml:space="preserve">.2 </w:t>
-      </w:r>
-      <w:r>
-        <w:t xml:space="preserve">Review of </w:t>
-      </w:r>
-      <w:r>
-        <w:t>project management</w:t>
-      </w:r>
-      <w:bookmarkEnd w:id="24"/>
     </w:p>
     <w:p>
       <w:pPr>
@@ -8194,7 +8449,15 @@
         <w:spacing w:line="256" w:lineRule="auto"/>
       </w:pPr>
       <w:r>
-        <w:t>Representatives of services e.g. manager of a laser hair removal clinic</w:t>
+        <w:t xml:space="preserve">Representatives of services </w:t>
+      </w:r>
+      <w:proofErr w:type="gramStart"/>
+      <w:r>
+        <w:t>e.g.</w:t>
+      </w:r>
+      <w:proofErr w:type="gramEnd"/>
+      <w:r>
+        <w:t xml:space="preserve"> manager of a laser hair removal clinic</w:t>
       </w:r>
     </w:p>
     <w:p>
@@ -8220,8 +8483,13 @@
         <w:spacing w:line="256" w:lineRule="auto"/>
       </w:pPr>
       <w:r>
-        <w:t>May offer vital perspectives of how the app effects the community</w:t>
-      </w:r>
+        <w:t xml:space="preserve">May offer vital perspectives of how the app effects the </w:t>
+      </w:r>
+      <w:proofErr w:type="gramStart"/>
+      <w:r>
+        <w:t>community</w:t>
+      </w:r>
+      <w:proofErr w:type="gramEnd"/>
     </w:p>
     <w:p>
       <w:pPr>
@@ -8560,21 +8828,37 @@
         <w:rPr>
           <w:color w:val="FF0000"/>
         </w:rPr>
-        <w:t>Review list in light of final project work done</w:t>
-      </w:r>
-    </w:p>
-    <w:p>
-      <w:pPr>
+        <w:t xml:space="preserve">Review list in light of final project work </w:t>
+      </w:r>
+      <w:proofErr w:type="gramStart"/>
+      <w:r>
         <w:rPr>
           <w:color w:val="FF0000"/>
         </w:rPr>
-      </w:pPr>
-      <w:r>
+        <w:t>done</w:t>
+      </w:r>
+      <w:proofErr w:type="gramEnd"/>
+    </w:p>
+    <w:p>
+      <w:pPr>
         <w:rPr>
           <w:color w:val="FF0000"/>
         </w:rPr>
-        <w:t>Reword so it makes sense in this context</w:t>
-      </w:r>
+      </w:pPr>
+      <w:r>
+        <w:rPr>
+          <w:color w:val="FF0000"/>
+        </w:rPr>
+        <w:t xml:space="preserve">Reword so it makes sense in this </w:t>
+      </w:r>
+      <w:proofErr w:type="gramStart"/>
+      <w:r>
+        <w:rPr>
+          <w:color w:val="FF0000"/>
+        </w:rPr>
+        <w:t>context</w:t>
+      </w:r>
+      <w:proofErr w:type="gramEnd"/>
     </w:p>
     <w:p>
       <w:pPr>
@@ -9942,8 +10226,13 @@
         </w:r>
       </w:fldSimple>
       <w:r>
-        <w:t xml:space="preserve"> Mitigating action and the results of identified risks</w:t>
-      </w:r>
+        <w:t xml:space="preserve"> Mitigating action and the results of identified </w:t>
+      </w:r>
+      <w:proofErr w:type="gramStart"/>
+      <w:r>
+        <w:t>risks</w:t>
+      </w:r>
+      <w:proofErr w:type="gramEnd"/>
     </w:p>
     <w:tbl>
       <w:tblPr>
@@ -10514,15 +10803,23 @@
         <w:rPr>
           <w:color w:val="FF0000"/>
         </w:rPr>
-        <w:t>, particularly risks for TMA03-&gt;EMA</w:t>
-      </w:r>
+        <w:t>, particularly risks for TMA03-&gt;</w:t>
+      </w:r>
+      <w:proofErr w:type="gramStart"/>
+      <w:r>
+        <w:rPr>
+          <w:color w:val="FF0000"/>
+        </w:rPr>
+        <w:t>EMA</w:t>
+      </w:r>
+      <w:proofErr w:type="gramEnd"/>
     </w:p>
     <w:p/>
     <w:p>
       <w:pPr>
         <w:pStyle w:val="Heading2"/>
       </w:pPr>
-      <w:bookmarkStart w:id="25" w:name="_Toc141959936"/>
+      <w:bookmarkStart w:id="23" w:name="_Toc141959936"/>
       <w:r>
         <w:t>4</w:t>
       </w:r>
@@ -10532,7 +10829,7 @@
       <w:r>
         <w:t>Personal development</w:t>
       </w:r>
-      <w:bookmarkEnd w:id="25"/>
+      <w:bookmarkEnd w:id="23"/>
     </w:p>
     <w:p>
       <w:r>
@@ -11251,7 +11548,15 @@
           </w:tcPr>
           <w:p>
             <w:r>
-              <w:t>Update on progress and asked a question regarding setting up API’s in AWS</w:t>
+              <w:t xml:space="preserve">Update on progress and asked a question regarding setting up </w:t>
+            </w:r>
+            <w:proofErr w:type="gramStart"/>
+            <w:r>
+              <w:t>API’s</w:t>
+            </w:r>
+            <w:proofErr w:type="gramEnd"/>
+            <w:r>
+              <w:t xml:space="preserve"> in AWS</w:t>
             </w:r>
           </w:p>
         </w:tc>
@@ -11473,18 +11778,26 @@
         <w:rPr>
           <w:color w:val="FF0000"/>
         </w:rPr>
-        <w:t>Is the tutor interaction table needed, if so update it</w:t>
-      </w:r>
+        <w:t xml:space="preserve">Is the tutor interaction table needed, if so update </w:t>
+      </w:r>
+      <w:proofErr w:type="gramStart"/>
+      <w:r>
+        <w:rPr>
+          <w:color w:val="FF0000"/>
+        </w:rPr>
+        <w:t>it</w:t>
+      </w:r>
+      <w:proofErr w:type="gramEnd"/>
     </w:p>
     <w:p>
       <w:pPr>
         <w:pStyle w:val="Heading1"/>
       </w:pPr>
-      <w:bookmarkStart w:id="26" w:name="_Toc141959937"/>
+      <w:bookmarkStart w:id="24" w:name="_Toc141959937"/>
       <w:r>
         <w:t>5. Epilogue</w:t>
       </w:r>
-      <w:bookmarkEnd w:id="26"/>
+      <w:bookmarkEnd w:id="24"/>
     </w:p>
     <w:p>
       <w:pPr>
@@ -11503,14 +11816,14 @@
       <w:pPr>
         <w:pStyle w:val="Heading1"/>
       </w:pPr>
-      <w:bookmarkStart w:id="27" w:name="_Toc141959938"/>
+      <w:bookmarkStart w:id="25" w:name="_Toc141959938"/>
       <w:r>
         <w:t>6</w:t>
       </w:r>
       <w:r>
         <w:t>. References</w:t>
       </w:r>
-      <w:bookmarkEnd w:id="27"/>
+      <w:bookmarkEnd w:id="25"/>
     </w:p>
     <w:p>
       <w:r>
@@ -12041,7 +12354,15 @@
       </w:r>
       <w:proofErr w:type="spellEnd"/>
       <w:r>
-        <w:t xml:space="preserve">, J. (2023) ‘Exclusive: The Truth About the Far Right Attack on Honor Oak’, </w:t>
+        <w:t xml:space="preserve">, J. (2023) ‘Exclusive: The Truth About the </w:t>
+      </w:r>
+      <w:proofErr w:type="gramStart"/>
+      <w:r>
+        <w:t>Far Right</w:t>
+      </w:r>
+      <w:proofErr w:type="gramEnd"/>
+      <w:r>
+        <w:t xml:space="preserve"> Attack on Honor Oak’, </w:t>
       </w:r>
       <w:r>
         <w:rPr>
@@ -12504,7 +12825,19 @@
           <w:rPr>
             <w:rStyle w:val="Hyperlink"/>
           </w:rPr>
-          <w:t>https://learning-oreilly-com.libezproxy.open.ac.uk/library/view/the-little-book/9781492048459/</w:t>
+          <w:t>https://learning-oreilly-com.li</w:t>
+        </w:r>
+        <w:r>
+          <w:rPr>
+            <w:rStyle w:val="Hyperlink"/>
+          </w:rPr>
+          <w:t>b</w:t>
+        </w:r>
+        <w:r>
+          <w:rPr>
+            <w:rStyle w:val="Hyperlink"/>
+          </w:rPr>
+          <w:t>ezproxy.open.ac.uk/library/view/the-little-book/9781492048459/</w:t>
         </w:r>
       </w:hyperlink>
       <w:r>
@@ -12559,7 +12892,19 @@
           <w:rPr>
             <w:rStyle w:val="Hyperlink"/>
           </w:rPr>
-          <w:t>https://learning-oreilly-com.libezproxy.open.ac.uk/library/view/web-design-playground/9781617294402/OEBPS/Text/f01.xhtml</w:t>
+          <w:t>https://learning-oreilly-com.libezproxy.open.ac.uk/library/view</w:t>
+        </w:r>
+        <w:r>
+          <w:rPr>
+            <w:rStyle w:val="Hyperlink"/>
+          </w:rPr>
+          <w:t>/</w:t>
+        </w:r>
+        <w:r>
+          <w:rPr>
+            <w:rStyle w:val="Hyperlink"/>
+          </w:rPr>
+          <w:t>web-design-playground/9781617294402/OEBPS/Text/f01.xhtml</w:t>
         </w:r>
       </w:hyperlink>
       <w:r>
@@ -12747,7 +13092,23 @@
           <w:i/>
           <w:iCs/>
         </w:rPr>
-        <w:t>AWS Certified Developer - Associate Guide : Your One-Stop Solution to Passing the AWS Developer's 2019 (DVA-C01) Certification, 2nd Edition</w:t>
+        <w:t xml:space="preserve">AWS Certified Developer - Associate </w:t>
+      </w:r>
+      <w:proofErr w:type="gramStart"/>
+      <w:r>
+        <w:rPr>
+          <w:i/>
+          <w:iCs/>
+        </w:rPr>
+        <w:t>Guide :</w:t>
+      </w:r>
+      <w:proofErr w:type="gramEnd"/>
+      <w:r>
+        <w:rPr>
+          <w:i/>
+          <w:iCs/>
+        </w:rPr>
+        <w:t xml:space="preserve"> Your One-Stop Solution to Passing the AWS Developer's 2019 (DVA-C01) Certification, 2nd Edition</w:t>
       </w:r>
       <w:r>
         <w:t xml:space="preserve"> [Online],</w:t>
@@ -12907,10 +13268,48 @@
       </w:r>
     </w:p>
     <w:p>
+      <w:proofErr w:type="spellStart"/>
+      <w:r>
+        <w:t>Thormeier</w:t>
+      </w:r>
+      <w:proofErr w:type="spellEnd"/>
+      <w:r>
+        <w:t xml:space="preserve">, P (2023) Mastering CSS Grid [Online], </w:t>
+      </w:r>
+      <w:proofErr w:type="spellStart"/>
+      <w:r>
+        <w:t>Packt</w:t>
+      </w:r>
+      <w:proofErr w:type="spellEnd"/>
+      <w:r>
+        <w:t xml:space="preserve"> Publishing. Available at </w:t>
+      </w:r>
+      <w:hyperlink r:id="rId73" w:history="1">
+        <w:r>
+          <w:rPr>
+            <w:rStyle w:val="Hyperlink"/>
+          </w:rPr>
+          <w:t>https://learning-oreilly-com.libezproxy.open.ac.uk/library/view/mastering-css-grid/9781804614846/</w:t>
+        </w:r>
+      </w:hyperlink>
+      <w:r>
+        <w:t xml:space="preserve"> (Accessed 21</w:t>
+      </w:r>
+      <w:r>
+        <w:rPr>
+          <w:vertAlign w:val="superscript"/>
+        </w:rPr>
+        <w:t>st</w:t>
+      </w:r>
+      <w:r>
+        <w:t xml:space="preserve"> August).</w:t>
+      </w:r>
+    </w:p>
+    <w:p>
       <w:pPr>
         <w:pStyle w:val="Heading1"/>
       </w:pPr>
-      <w:bookmarkStart w:id="28" w:name="_Toc141959939"/>
+      <w:bookmarkStart w:id="26" w:name="_Toc141959939"/>
       <w:r>
         <w:lastRenderedPageBreak/>
         <w:t>7</w:t>
@@ -12918,7 +13317,7 @@
       <w:r>
         <w:t>. Appendices</w:t>
       </w:r>
-      <w:bookmarkEnd w:id="28"/>
+      <w:bookmarkEnd w:id="26"/>
     </w:p>
     <w:p>
       <w:pPr>
@@ -12952,7 +13351,7 @@
                     <pic:cNvPicPr/>
                   </pic:nvPicPr>
                   <pic:blipFill>
-                    <a:blip r:embed="rId73">
+                    <a:blip r:embed="rId74">
                       <a:extLst>
                         <a:ext uri="{28A0092B-C50C-407E-A947-70E740481C1C}">
                           <a14:useLocalDpi xmlns:a14="http://schemas.microsoft.com/office/drawing/2010/main" val="0"/>
@@ -13023,7 +13422,7 @@
                     <pic:cNvPicPr/>
                   </pic:nvPicPr>
                   <pic:blipFill>
-                    <a:blip r:embed="rId74">
+                    <a:blip r:embed="rId75">
                       <a:extLst>
                         <a:ext uri="{28A0092B-C50C-407E-A947-70E740481C1C}">
                           <a14:useLocalDpi xmlns:a14="http://schemas.microsoft.com/office/drawing/2010/main" val="0"/>
@@ -13094,7 +13493,7 @@
                     <pic:cNvPicPr/>
                   </pic:nvPicPr>
                   <pic:blipFill>
-                    <a:blip r:embed="rId75">
+                    <a:blip r:embed="rId76">
                       <a:extLst>
                         <a:ext uri="{28A0092B-C50C-407E-A947-70E740481C1C}">
                           <a14:useLocalDpi xmlns:a14="http://schemas.microsoft.com/office/drawing/2010/main" val="0"/>
@@ -13165,7 +13564,7 @@
                     <pic:cNvPicPr/>
                   </pic:nvPicPr>
                   <pic:blipFill>
-                    <a:blip r:embed="rId76">
+                    <a:blip r:embed="rId77">
                       <a:extLst>
                         <a:ext uri="{28A0092B-C50C-407E-A947-70E740481C1C}">
                           <a14:useLocalDpi xmlns:a14="http://schemas.microsoft.com/office/drawing/2010/main" val="0"/>
@@ -13245,7 +13644,7 @@
                     <pic:cNvPicPr/>
                   </pic:nvPicPr>
                   <pic:blipFill>
-                    <a:blip r:embed="rId77">
+                    <a:blip r:embed="rId78">
                       <a:extLst>
                         <a:ext uri="{28A0092B-C50C-407E-A947-70E740481C1C}">
                           <a14:useLocalDpi xmlns:a14="http://schemas.microsoft.com/office/drawing/2010/main" val="0"/>
@@ -13316,7 +13715,7 @@
                     <pic:cNvPicPr/>
                   </pic:nvPicPr>
                   <pic:blipFill>
-                    <a:blip r:embed="rId78">
+                    <a:blip r:embed="rId79">
                       <a:extLst>
                         <a:ext uri="{28A0092B-C50C-407E-A947-70E740481C1C}">
                           <a14:useLocalDpi xmlns:a14="http://schemas.microsoft.com/office/drawing/2010/main" val="0"/>
@@ -13393,7 +13792,7 @@
                     <pic:cNvPicPr/>
                   </pic:nvPicPr>
                   <pic:blipFill>
-                    <a:blip r:embed="rId79">
+                    <a:blip r:embed="rId80">
                       <a:extLst>
                         <a:ext uri="{28A0092B-C50C-407E-A947-70E740481C1C}">
                           <a14:useLocalDpi xmlns:a14="http://schemas.microsoft.com/office/drawing/2010/main" val="0"/>
@@ -13470,7 +13869,7 @@
                     <pic:cNvPicPr/>
                   </pic:nvPicPr>
                   <pic:blipFill>
-                    <a:blip r:embed="rId80">
+                    <a:blip r:embed="rId81">
                       <a:extLst>
                         <a:ext uri="{28A0092B-C50C-407E-A947-70E740481C1C}">
                           <a14:useLocalDpi xmlns:a14="http://schemas.microsoft.com/office/drawing/2010/main" val="0"/>
@@ -13547,7 +13946,7 @@
                     <pic:cNvPicPr/>
                   </pic:nvPicPr>
                   <pic:blipFill>
-                    <a:blip r:embed="rId81">
+                    <a:blip r:embed="rId82">
                       <a:extLst>
                         <a:ext uri="{28A0092B-C50C-407E-A947-70E740481C1C}">
                           <a14:useLocalDpi xmlns:a14="http://schemas.microsoft.com/office/drawing/2010/main" val="0"/>
@@ -13633,7 +14032,7 @@
                     <pic:cNvPicPr/>
                   </pic:nvPicPr>
                   <pic:blipFill>
-                    <a:blip r:embed="rId82">
+                    <a:blip r:embed="rId83">
                       <a:extLst>
                         <a:ext uri="{28A0092B-C50C-407E-A947-70E740481C1C}">
                           <a14:useLocalDpi xmlns:a14="http://schemas.microsoft.com/office/drawing/2010/main" val="0"/>
@@ -13704,7 +14103,7 @@
                     <pic:cNvPicPr/>
                   </pic:nvPicPr>
                   <pic:blipFill>
-                    <a:blip r:embed="rId83">
+                    <a:blip r:embed="rId84">
                       <a:extLst>
                         <a:ext uri="{28A0092B-C50C-407E-A947-70E740481C1C}">
                           <a14:useLocalDpi xmlns:a14="http://schemas.microsoft.com/office/drawing/2010/main" val="0"/>
@@ -13781,7 +14180,7 @@
                     <pic:cNvPicPr/>
                   </pic:nvPicPr>
                   <pic:blipFill>
-                    <a:blip r:embed="rId84">
+                    <a:blip r:embed="rId85">
                       <a:extLst>
                         <a:ext uri="{28A0092B-C50C-407E-A947-70E740481C1C}">
                           <a14:useLocalDpi xmlns:a14="http://schemas.microsoft.com/office/drawing/2010/main" val="0"/>
@@ -13865,7 +14264,23 @@
           <w:i/>
           <w:iCs/>
         </w:rPr>
-        <w:t>“it would allow me to find what services are nearest rather than just what services are beat advertised”</w:t>
+        <w:t>“</w:t>
+      </w:r>
+      <w:proofErr w:type="gramStart"/>
+      <w:r>
+        <w:rPr>
+          <w:i/>
+          <w:iCs/>
+        </w:rPr>
+        <w:t>it</w:t>
+      </w:r>
+      <w:proofErr w:type="gramEnd"/>
+      <w:r>
+        <w:rPr>
+          <w:i/>
+          <w:iCs/>
+        </w:rPr>
+        <w:t xml:space="preserve"> would allow me to find what services are nearest rather than just what services are beat advertised”</w:t>
       </w:r>
       <w:r>
         <w:rPr>
@@ -13892,8 +14307,13 @@
       <w:r>
         <w:t>“</w:t>
       </w:r>
-      <w:r>
-        <w:t>Yes it would help to find what is accessible nearby especially if someone can’t access support during the day due to commitments or work</w:t>
+      <w:proofErr w:type="gramStart"/>
+      <w:r>
+        <w:t>Yes</w:t>
+      </w:r>
+      <w:proofErr w:type="gramEnd"/>
+      <w:r>
+        <w:t xml:space="preserve"> it would help to find what is accessible nearby especially if someone can’t access support during the day due to commitments or work</w:t>
       </w:r>
       <w:r>
         <w:t>” (FR2)</w:t>
@@ -13945,8 +14365,17 @@
           <w:i/>
           <w:iCs/>
         </w:rPr>
-        <w:t>N1.1: Finding a service that I need to access</w:t>
-      </w:r>
+        <w:t xml:space="preserve">N1.1: Finding a service that I need to </w:t>
+      </w:r>
+      <w:proofErr w:type="gramStart"/>
+      <w:r>
+        <w:rPr>
+          <w:i/>
+          <w:iCs/>
+        </w:rPr>
+        <w:t>access</w:t>
+      </w:r>
+      <w:proofErr w:type="gramEnd"/>
     </w:p>
     <w:p>
       <w:r>
@@ -13984,6 +14413,7 @@
         <w:t xml:space="preserve">“I wondered about a tag could be selected to specify services intended for specific people </w:t>
       </w:r>
       <w:proofErr w:type="spellStart"/>
+      <w:proofErr w:type="gramStart"/>
       <w:r>
         <w:rPr>
           <w:i/>
@@ -13992,6 +14422,7 @@
         <w:t>ie</w:t>
       </w:r>
       <w:proofErr w:type="spellEnd"/>
+      <w:proofErr w:type="gramEnd"/>
       <w:r>
         <w:rPr>
           <w:i/>
@@ -14063,8 +14494,17 @@
           <w:i/>
           <w:iCs/>
         </w:rPr>
-        <w:t>N1.2: Personalise the experience of finding services to my identity</w:t>
-      </w:r>
+        <w:t xml:space="preserve">N1.2: Personalise the experience of finding services to my </w:t>
+      </w:r>
+      <w:proofErr w:type="gramStart"/>
+      <w:r>
+        <w:rPr>
+          <w:i/>
+          <w:iCs/>
+        </w:rPr>
+        <w:t>identity</w:t>
+      </w:r>
+      <w:proofErr w:type="gramEnd"/>
     </w:p>
     <w:p>
       <w:r>
@@ -14154,8 +14594,17 @@
           <w:i/>
           <w:iCs/>
         </w:rPr>
-        <w:t>N1.3: Find out about community events</w:t>
-      </w:r>
+        <w:t xml:space="preserve">N1.3: Find out about community </w:t>
+      </w:r>
+      <w:proofErr w:type="gramStart"/>
+      <w:r>
+        <w:rPr>
+          <w:i/>
+          <w:iCs/>
+        </w:rPr>
+        <w:t>events</w:t>
+      </w:r>
+      <w:proofErr w:type="gramEnd"/>
     </w:p>
     <w:p>
       <w:r>
@@ -14174,8 +14623,13 @@
       <w:r>
         <w:t>"</w:t>
       </w:r>
-      <w:r>
-        <w:t xml:space="preserve">not sure if this might allow </w:t>
+      <w:proofErr w:type="gramStart"/>
+      <w:r>
+        <w:t>not</w:t>
+      </w:r>
+      <w:proofErr w:type="gramEnd"/>
+      <w:r>
+        <w:t xml:space="preserve"> sure if this might allow </w:t>
       </w:r>
       <w:proofErr w:type="spellStart"/>
       <w:r>
@@ -14191,7 +14645,15 @@
     </w:p>
     <w:p>
       <w:r>
-        <w:t>This is an important consideration for the app fundamentally, that while increasing the visibility of services is a positive thing for the trans community, that visibility may also increase for those who would do the community harm. However, this does not require change to NFR1 and other feedback indicated that this requirement was valid. A key quote is:</w:t>
+        <w:t xml:space="preserve">This is an important consideration for the app fundamentally, that while increasing the visibility of services is a positive thing for the trans community, that visibility may also increase for those who would do the community harm. However, this does not require change to </w:t>
+      </w:r>
+      <w:proofErr w:type="gramStart"/>
+      <w:r>
+        <w:t>NFR1</w:t>
+      </w:r>
+      <w:proofErr w:type="gramEnd"/>
+      <w:r>
+        <w:t xml:space="preserve"> and other feedback indicated that this requirement was valid. A key quote is:</w:t>
       </w:r>
     </w:p>
     <w:p>
@@ -14203,7 +14665,15 @@
         </w:numPr>
       </w:pPr>
       <w:r>
-        <w:t>“it would help with feeling safer particularly before coming out” (NFR1)</w:t>
+        <w:t>“</w:t>
+      </w:r>
+      <w:proofErr w:type="gramStart"/>
+      <w:r>
+        <w:t>it</w:t>
+      </w:r>
+      <w:proofErr w:type="gramEnd"/>
+      <w:r>
+        <w:t xml:space="preserve"> would help with feeling safer particularly before coming out” (NFR1)</w:t>
       </w:r>
     </w:p>
     <w:p>
@@ -14264,12 +14734,29 @@
           <w:i/>
           <w:iCs/>
         </w:rPr>
-        <w:t xml:space="preserve"> when using it</w:t>
-      </w:r>
-    </w:p>
-    <w:p>
-      <w:r>
-        <w:t xml:space="preserve">Feedback also indicated that FR4 was not important to users, as they have other apps they use to give them directions. Additionally, many services require some interaction or planning before using them, so a user would not likely go to the service directly and instead make an appointment. A key quote is: </w:t>
+        <w:t xml:space="preserve"> when using </w:t>
+      </w:r>
+      <w:proofErr w:type="gramStart"/>
+      <w:r>
+        <w:rPr>
+          <w:i/>
+          <w:iCs/>
+        </w:rPr>
+        <w:t>it</w:t>
+      </w:r>
+      <w:proofErr w:type="gramEnd"/>
+    </w:p>
+    <w:p>
+      <w:r>
+        <w:t xml:space="preserve">Feedback also indicated that FR4 was not important to users, as they have other </w:t>
+      </w:r>
+      <w:proofErr w:type="gramStart"/>
+      <w:r>
+        <w:t>apps</w:t>
+      </w:r>
+      <w:proofErr w:type="gramEnd"/>
+      <w:r>
+        <w:t xml:space="preserve"> they use to give them directions. Additionally, many services require some interaction or planning before using them, so a user would not likely go to the service directly and instead make an appointment. A key quote is: </w:t>
       </w:r>
     </w:p>
     <w:p>
@@ -14293,11 +14780,346 @@
       </w:r>
     </w:p>
     <w:p/>
+    <w:p>
+      <w:pPr>
+        <w:pStyle w:val="Heading2"/>
+      </w:pPr>
+      <w:r>
+        <w:t>7.5 Appendix E: Testing</w:t>
+      </w:r>
+      <w:r>
+        <w:t xml:space="preserve"> the API’s</w:t>
+      </w:r>
+    </w:p>
+    <w:p>
+      <w:r>
+        <w:t>Th</w:t>
+      </w:r>
+      <w:r>
+        <w:t xml:space="preserve"> API were</w:t>
+      </w:r>
+      <w:r>
+        <w:t xml:space="preserve"> tested using the CURL command line tool, and </w:t>
+      </w:r>
+      <w:r>
+        <w:rPr>
+          <w:color w:val="FF0000"/>
+        </w:rPr>
+        <w:t>figure 4</w:t>
+      </w:r>
+      <w:r>
+        <w:rPr>
+          <w:color w:val="000000" w:themeColor="text1"/>
+        </w:rPr>
+        <w:t xml:space="preserve"> </w:t>
+      </w:r>
+      <w:r>
+        <w:t xml:space="preserve">shows the use of the PUT function adding 3 items to the DynamoDB table with the result shown in the AWS Dashboard GUI </w:t>
+      </w:r>
+      <w:r>
+        <w:rPr>
+          <w:color w:val="000000" w:themeColor="text1"/>
+        </w:rPr>
+        <w:t xml:space="preserve">in </w:t>
+      </w:r>
+      <w:r>
+        <w:rPr>
+          <w:color w:val="FF0000"/>
+        </w:rPr>
+        <w:t xml:space="preserve">figure 5 </w:t>
+      </w:r>
+      <w:r>
+        <w:rPr>
+          <w:color w:val="000000" w:themeColor="text1"/>
+        </w:rPr>
+        <w:t xml:space="preserve">and </w:t>
+      </w:r>
+      <w:r>
+        <w:t xml:space="preserve">with two GET requests in the command line, one for all the table and one for a specific ID. The item with ID = 124 is deleted using the DELETE command and the result is shown again using a GET request and in the GUI in </w:t>
+      </w:r>
+      <w:r>
+        <w:rPr>
+          <w:color w:val="FF0000"/>
+        </w:rPr>
+        <w:t>figure 6</w:t>
+      </w:r>
+      <w:r>
+        <w:t>.</w:t>
+      </w:r>
+    </w:p>
+    <w:p>
+      <w:pPr>
+        <w:keepNext/>
+      </w:pPr>
+      <w:r>
+        <w:t xml:space="preserve"> </w:t>
+      </w:r>
+      <w:r>
+        <w:rPr>
+          <w:noProof/>
+        </w:rPr>
+        <w:drawing>
+          <wp:inline distT="0" distB="0" distL="0" distR="0" wp14:anchorId="18AB60F8" wp14:editId="01B3D5DA">
+            <wp:extent cx="5731510" cy="1595755"/>
+            <wp:effectExtent l="0" t="0" r="2540" b="4445"/>
+            <wp:docPr id="509671741" name="Picture 3" descr="A picture containing text, screenshot, font, black and white&#10;&#10;Description automatically generated"/>
+            <wp:cNvGraphicFramePr>
+              <a:graphicFrameLocks xmlns:a="http://schemas.openxmlformats.org/drawingml/2006/main" noChangeAspect="1"/>
+            </wp:cNvGraphicFramePr>
+            <a:graphic xmlns:a="http://schemas.openxmlformats.org/drawingml/2006/main">
+              <a:graphicData uri="http://schemas.openxmlformats.org/drawingml/2006/picture">
+                <pic:pic xmlns:pic="http://schemas.openxmlformats.org/drawingml/2006/picture">
+                  <pic:nvPicPr>
+                    <pic:cNvPr id="509671741" name="Picture 3" descr="A picture containing text, screenshot, font, black and white&#10;&#10;Description automatically generated"/>
+                    <pic:cNvPicPr/>
+                  </pic:nvPicPr>
+                  <pic:blipFill>
+                    <a:blip r:embed="rId86" cstate="print">
+                      <a:extLst>
+                        <a:ext uri="{28A0092B-C50C-407E-A947-70E740481C1C}">
+                          <a14:useLocalDpi xmlns:a14="http://schemas.microsoft.com/office/drawing/2010/main" val="0"/>
+                        </a:ext>
+                      </a:extLst>
+                    </a:blip>
+                    <a:stretch>
+                      <a:fillRect/>
+                    </a:stretch>
+                  </pic:blipFill>
+                  <pic:spPr>
+                    <a:xfrm>
+                      <a:off x="0" y="0"/>
+                      <a:ext cx="5731510" cy="1595755"/>
+                    </a:xfrm>
+                    <a:prstGeom prst="rect">
+                      <a:avLst/>
+                    </a:prstGeom>
+                  </pic:spPr>
+                </pic:pic>
+              </a:graphicData>
+            </a:graphic>
+          </wp:inline>
+        </w:drawing>
+      </w:r>
+    </w:p>
+    <w:p>
+      <w:pPr>
+        <w:pStyle w:val="Caption"/>
+      </w:pPr>
+      <w:r>
+        <w:t xml:space="preserve">Figure </w:t>
+      </w:r>
+      <w:r>
+        <w:fldChar w:fldCharType="begin"/>
+      </w:r>
+      <w:r>
+        <w:instrText xml:space="preserve"> SEQ Figure \* ARABIC </w:instrText>
+      </w:r>
+      <w:r>
+        <w:fldChar w:fldCharType="separate"/>
+      </w:r>
+      <w:r>
+        <w:rPr>
+          <w:noProof/>
+        </w:rPr>
+        <w:t>4</w:t>
+      </w:r>
+      <w:r>
+        <w:rPr>
+          <w:noProof/>
+        </w:rPr>
+        <w:fldChar w:fldCharType="end"/>
+      </w:r>
+      <w:r>
+        <w:t xml:space="preserve"> Testing of the API's using the CURL command line </w:t>
+      </w:r>
+      <w:proofErr w:type="gramStart"/>
+      <w:r>
+        <w:t>tool</w:t>
+      </w:r>
+      <w:proofErr w:type="gramEnd"/>
+    </w:p>
+    <w:p>
+      <w:pPr>
+        <w:keepNext/>
+      </w:pPr>
+      <w:r>
+        <w:rPr>
+          <w:noProof/>
+        </w:rPr>
+        <w:lastRenderedPageBreak/>
+        <w:drawing>
+          <wp:inline distT="0" distB="0" distL="0" distR="0" wp14:anchorId="6B1FB1CF" wp14:editId="39F53316">
+            <wp:extent cx="5731510" cy="951865"/>
+            <wp:effectExtent l="0" t="0" r="2540" b="635"/>
+            <wp:docPr id="1034939507" name="Picture 4" descr="A picture containing text, receipt, screenshot, font&#10;&#10;Description automatically generated"/>
+            <wp:cNvGraphicFramePr>
+              <a:graphicFrameLocks xmlns:a="http://schemas.openxmlformats.org/drawingml/2006/main" noChangeAspect="1"/>
+            </wp:cNvGraphicFramePr>
+            <a:graphic xmlns:a="http://schemas.openxmlformats.org/drawingml/2006/main">
+              <a:graphicData uri="http://schemas.openxmlformats.org/drawingml/2006/picture">
+                <pic:pic xmlns:pic="http://schemas.openxmlformats.org/drawingml/2006/picture">
+                  <pic:nvPicPr>
+                    <pic:cNvPr id="1034939507" name="Picture 4" descr="A picture containing text, receipt, screenshot, font&#10;&#10;Description automatically generated"/>
+                    <pic:cNvPicPr/>
+                  </pic:nvPicPr>
+                  <pic:blipFill>
+                    <a:blip r:embed="rId87" cstate="print">
+                      <a:extLst>
+                        <a:ext uri="{28A0092B-C50C-407E-A947-70E740481C1C}">
+                          <a14:useLocalDpi xmlns:a14="http://schemas.microsoft.com/office/drawing/2010/main" val="0"/>
+                        </a:ext>
+                      </a:extLst>
+                    </a:blip>
+                    <a:stretch>
+                      <a:fillRect/>
+                    </a:stretch>
+                  </pic:blipFill>
+                  <pic:spPr>
+                    <a:xfrm>
+                      <a:off x="0" y="0"/>
+                      <a:ext cx="5731510" cy="951865"/>
+                    </a:xfrm>
+                    <a:prstGeom prst="rect">
+                      <a:avLst/>
+                    </a:prstGeom>
+                  </pic:spPr>
+                </pic:pic>
+              </a:graphicData>
+            </a:graphic>
+          </wp:inline>
+        </w:drawing>
+      </w:r>
+    </w:p>
+    <w:p>
+      <w:pPr>
+        <w:pStyle w:val="Caption"/>
+      </w:pPr>
+      <w:r>
+        <w:t xml:space="preserve">Figure </w:t>
+      </w:r>
+      <w:r>
+        <w:fldChar w:fldCharType="begin"/>
+      </w:r>
+      <w:r>
+        <w:instrText xml:space="preserve"> SEQ Figure \* ARABIC </w:instrText>
+      </w:r>
+      <w:r>
+        <w:fldChar w:fldCharType="separate"/>
+      </w:r>
+      <w:r>
+        <w:rPr>
+          <w:noProof/>
+        </w:rPr>
+        <w:t>5</w:t>
+      </w:r>
+      <w:r>
+        <w:rPr>
+          <w:noProof/>
+        </w:rPr>
+        <w:fldChar w:fldCharType="end"/>
+      </w:r>
+      <w:r>
+        <w:t xml:space="preserve"> Table in the AWS GUI after 3 PUT </w:t>
+      </w:r>
+      <w:proofErr w:type="gramStart"/>
+      <w:r>
+        <w:t>requests</w:t>
+      </w:r>
+      <w:proofErr w:type="gramEnd"/>
+    </w:p>
+    <w:p>
+      <w:pPr>
+        <w:keepNext/>
+      </w:pPr>
+      <w:r>
+        <w:rPr>
+          <w:noProof/>
+        </w:rPr>
+        <w:drawing>
+          <wp:inline distT="0" distB="0" distL="0" distR="0" wp14:anchorId="0EB59828" wp14:editId="679ADCBE">
+            <wp:extent cx="5731510" cy="892810"/>
+            <wp:effectExtent l="0" t="0" r="2540" b="2540"/>
+            <wp:docPr id="755296758" name="Picture 5" descr="A picture containing text, receipt, screenshot, font&#10;&#10;Description automatically generated"/>
+            <wp:cNvGraphicFramePr>
+              <a:graphicFrameLocks xmlns:a="http://schemas.openxmlformats.org/drawingml/2006/main" noChangeAspect="1"/>
+            </wp:cNvGraphicFramePr>
+            <a:graphic xmlns:a="http://schemas.openxmlformats.org/drawingml/2006/main">
+              <a:graphicData uri="http://schemas.openxmlformats.org/drawingml/2006/picture">
+                <pic:pic xmlns:pic="http://schemas.openxmlformats.org/drawingml/2006/picture">
+                  <pic:nvPicPr>
+                    <pic:cNvPr id="755296758" name="Picture 5" descr="A picture containing text, receipt, screenshot, font&#10;&#10;Description automatically generated"/>
+                    <pic:cNvPicPr/>
+                  </pic:nvPicPr>
+                  <pic:blipFill>
+                    <a:blip r:embed="rId88" cstate="print">
+                      <a:extLst>
+                        <a:ext uri="{28A0092B-C50C-407E-A947-70E740481C1C}">
+                          <a14:useLocalDpi xmlns:a14="http://schemas.microsoft.com/office/drawing/2010/main" val="0"/>
+                        </a:ext>
+                      </a:extLst>
+                    </a:blip>
+                    <a:stretch>
+                      <a:fillRect/>
+                    </a:stretch>
+                  </pic:blipFill>
+                  <pic:spPr>
+                    <a:xfrm>
+                      <a:off x="0" y="0"/>
+                      <a:ext cx="5731510" cy="892810"/>
+                    </a:xfrm>
+                    <a:prstGeom prst="rect">
+                      <a:avLst/>
+                    </a:prstGeom>
+                  </pic:spPr>
+                </pic:pic>
+              </a:graphicData>
+            </a:graphic>
+          </wp:inline>
+        </w:drawing>
+      </w:r>
+    </w:p>
+    <w:p>
+      <w:pPr>
+        <w:pStyle w:val="Caption"/>
+      </w:pPr>
+      <w:r>
+        <w:t xml:space="preserve">Figure </w:t>
+      </w:r>
+      <w:r>
+        <w:fldChar w:fldCharType="begin"/>
+      </w:r>
+      <w:r>
+        <w:instrText xml:space="preserve"> SEQ Figure \* ARABIC </w:instrText>
+      </w:r>
+      <w:r>
+        <w:fldChar w:fldCharType="separate"/>
+      </w:r>
+      <w:r>
+        <w:rPr>
+          <w:noProof/>
+        </w:rPr>
+        <w:t>6</w:t>
+      </w:r>
+      <w:r>
+        <w:rPr>
+          <w:noProof/>
+        </w:rPr>
+        <w:fldChar w:fldCharType="end"/>
+      </w:r>
+      <w:r>
+        <w:t xml:space="preserve"> Table in the AWS GUI after a DELETE request for item with ID=124</w:t>
+      </w:r>
+    </w:p>
+    <w:p>
+      <w:r>
+        <w:t xml:space="preserve"> </w:t>
+      </w:r>
+    </w:p>
     <w:sectPr>
-      <w:headerReference w:type="default" r:id="rId85"/>
-      <w:footerReference w:type="default" r:id="rId86"/>
-      <w:headerReference w:type="first" r:id="rId87"/>
-      <w:footerReference w:type="first" r:id="rId88"/>
+      <w:headerReference w:type="default" r:id="rId89"/>
+      <w:footerReference w:type="default" r:id="rId90"/>
+      <w:headerReference w:type="first" r:id="rId91"/>
+      <w:footerReference w:type="first" r:id="rId92"/>
       <w:pgSz w:w="11906" w:h="16838"/>
       <w:pgMar w:top="1440" w:right="1440" w:bottom="1440" w:left="1440" w:header="708" w:footer="708" w:gutter="0"/>
       <w:cols w:space="708"/>

</xml_diff>

<commit_message>
scan, maps & pins
maps & pins, scan
</commit_message>
<xml_diff>
--- a/TM470_EMA_Lucy_Morris_zx181423.docx
+++ b/TM470_EMA_Lucy_Morris_zx181423.docx
@@ -15,17 +15,8 @@
           <w:sz w:val="52"/>
           <w:szCs w:val="52"/>
         </w:rPr>
-        <w:t xml:space="preserve">The design of a web application to act as a hub of services for the transgender community in </w:t>
-      </w:r>
-      <w:proofErr w:type="gramStart"/>
-      <w:r>
-        <w:rPr>
-          <w:sz w:val="52"/>
-          <w:szCs w:val="52"/>
-        </w:rPr>
-        <w:t>Liverpool</w:t>
-      </w:r>
-      <w:proofErr w:type="gramEnd"/>
+        <w:t>The design of a web application to act as a hub of services for the transgender community in Liverpool</w:t>
+      </w:r>
     </w:p>
     <w:p/>
     <w:p>
@@ -2063,13 +2054,8 @@
     </w:p>
     <w:p>
       <w:r>
-        <w:t xml:space="preserve">The design of a web application to act as a hub of services for the transgender community in </w:t>
-      </w:r>
-      <w:proofErr w:type="gramStart"/>
-      <w:r>
-        <w:t>Liverpool</w:t>
-      </w:r>
-      <w:proofErr w:type="gramEnd"/>
+        <w:t>The design of a web application to act as a hub of services for the transgender community in Liverpool</w:t>
+      </w:r>
     </w:p>
     <w:p>
       <w:pPr>
@@ -2094,23 +2080,7 @@
     </w:p>
     <w:p>
       <w:r>
-        <w:t>The trans community attempts to solve these issues in numerous ways, mostly informal (</w:t>
-      </w:r>
-      <w:proofErr w:type="gramStart"/>
-      <w:r>
-        <w:t>e.g.</w:t>
-      </w:r>
-      <w:proofErr w:type="gramEnd"/>
-      <w:r>
-        <w:t xml:space="preserve"> by word of mouth in group chats), but two more formal ways are the Liverpool Trans Wiki (</w:t>
-      </w:r>
-      <w:proofErr w:type="spellStart"/>
-      <w:r>
-        <w:t>TransLiverpool</w:t>
-      </w:r>
-      <w:proofErr w:type="spellEnd"/>
-      <w:r>
-        <w:t xml:space="preserve"> Wiki, 2023) which catalogues and comments on many services that are available; and the Spirit Level peer support group which invites in guests from services to explain what they offer to the community. The </w:t>
+        <w:t xml:space="preserve">The trans community attempts to solve these issues in numerous ways, mostly informal (e.g. by word of mouth in group chats), but two more formal ways are the Liverpool Trans Wiki (TransLiverpool Wiki, 2023) which catalogues and comments on many services that are available; and the Spirit Level peer support group which invites in guests from services to explain what they offer to the community. The </w:t>
       </w:r>
       <w:r>
         <w:t>developed</w:t>
@@ -2165,15 +2135,7 @@
         <w:t>is</w:t>
       </w:r>
       <w:r>
-        <w:t xml:space="preserve"> filterable by type (</w:t>
-      </w:r>
-      <w:proofErr w:type="gramStart"/>
-      <w:r>
-        <w:t>e.g.</w:t>
-      </w:r>
-      <w:proofErr w:type="gramEnd"/>
-      <w:r>
-        <w:t xml:space="preserve"> mental health or peer support)</w:t>
+        <w:t xml:space="preserve"> filterable by type (e.g. mental health or peer support)</w:t>
       </w:r>
       <w:r>
         <w:t xml:space="preserve"> and gender identity (e.g. transfeminine and transmasculine);</w:t>
@@ -2351,15 +2313,7 @@
         <w:t>was</w:t>
       </w:r>
       <w:r>
-        <w:t xml:space="preserve"> that they must offer something specific to the trans community, rather than broader services (</w:t>
-      </w:r>
-      <w:proofErr w:type="gramStart"/>
-      <w:r>
-        <w:t>e.g.</w:t>
-      </w:r>
-      <w:proofErr w:type="gramEnd"/>
-      <w:r>
-        <w:t xml:space="preserve"> the</w:t>
+        <w:t xml:space="preserve"> that they must offer something specific to the trans community, rather than broader services (e.g. the</w:t>
       </w:r>
       <w:r>
         <w:t xml:space="preserve"> trans focused</w:t>
@@ -2478,16 +2432,8 @@
         <w:rPr>
           <w:color w:val="FF0000"/>
         </w:rPr>
-        <w:t xml:space="preserve">section </w:t>
-      </w:r>
-      <w:proofErr w:type="spellStart"/>
-      <w:r>
-        <w:rPr>
-          <w:color w:val="FF0000"/>
-        </w:rPr>
-        <w:t>x.x</w:t>
-      </w:r>
-      <w:proofErr w:type="spellEnd"/>
+        <w:t>section x.x</w:t>
+      </w:r>
       <w:r>
         <w:t>)</w:t>
       </w:r>
@@ -2781,13 +2727,8 @@
         <w:t xml:space="preserve"> would</w:t>
       </w:r>
       <w:r>
-        <w:t xml:space="preserve"> automatically meet responsibilities for Equality, Diversity, and Inclusion. Even within the transgender community there are many different experiences that are quite different, trans masculine, trans feminine and non-binary for example and these identities may intersect with other identities such as neurodivergence, race and disability. For transgender people, examining the nature of gender and how it exists in society is often part of the experience of transition and trans feminine people frequently experience what is known as transmisogyny (Julia Serano, 2007), the simultaneous experience of sexism and transphobia </w:t>
-      </w:r>
-      <w:proofErr w:type="gramStart"/>
-      <w:r>
-        <w:t>i.e.</w:t>
-      </w:r>
-      <w:proofErr w:type="gramEnd"/>
+        <w:t xml:space="preserve"> automatically meet responsibilities for Equality, Diversity, and Inclusion. Even within the transgender community there are many different experiences that are quite different, trans masculine, trans feminine and non-binary for example and these identities may intersect with other identities such as neurodivergence, race and disability. For transgender people, examining the nature of gender and how it exists in society is often part of the experience of transition and trans feminine people frequently experience what is known as transmisogyny (Julia Serano, 2007), the simultaneous experience of sexism and transphobia i.e.</w:t>
+      </w:r>
       <w:r>
         <w:t xml:space="preserve"> being</w:t>
       </w:r>
@@ -2806,15 +2747,7 @@
     </w:p>
     <w:p>
       <w:r>
-        <w:t xml:space="preserve">The questionnaire for requirements elicitation resulted in respondents discussing some of these issues, making suggestions for transmasculine, non-binary people and those who are neurodivergent, such as having service tags to filter content specifically for identities </w:t>
-      </w:r>
-      <w:proofErr w:type="gramStart"/>
-      <w:r>
-        <w:t>e.g.</w:t>
-      </w:r>
-      <w:proofErr w:type="gramEnd"/>
-      <w:r>
-        <w:t xml:space="preserve"> transmasculine people. This is not just for the convenience of the user, but also their mental wellbeing as some services that people transitioning from male to female might trigger gender incongruence in those transitioning from female to male, and in my own experience it is common in trans spaces to be aware of these issues.</w:t>
+        <w:t>The questionnaire for requirements elicitation resulted in respondents discussing some of these issues, making suggestions for transmasculine, non-binary people and those who are neurodivergent, such as having service tags to filter content specifically for identities e.g. transmasculine people. This is not just for the convenience of the user, but also their mental wellbeing as some services that people transitioning from male to female might trigger gender incongruence in those transitioning from female to male, and in my own experience it is common in trans spaces to be aware of these issues.</w:t>
       </w:r>
       <w:r>
         <w:t xml:space="preserve"> The final app implemented</w:t>
@@ -2866,35 +2799,7 @@
     </w:p>
     <w:p>
       <w:r>
-        <w:t>It was also important to consider how it would be read by a screen reader and with particular care taken when using a property such as ‘</w:t>
-      </w:r>
-      <w:proofErr w:type="spellStart"/>
-      <w:proofErr w:type="gramStart"/>
-      <w:r>
-        <w:t>display:none</w:t>
-      </w:r>
-      <w:proofErr w:type="spellEnd"/>
-      <w:proofErr w:type="gramEnd"/>
-      <w:r>
-        <w:t>’, which not only hides an element from view but also from being read by a screen reader. The pop-in side menu is triggered by toggling a checkbox (by pressing the hamburger menu symbol) and initially this was hidden from view by using ‘</w:t>
-      </w:r>
-      <w:proofErr w:type="spellStart"/>
-      <w:proofErr w:type="gramStart"/>
-      <w:r>
-        <w:t>display:none</w:t>
-      </w:r>
-      <w:proofErr w:type="spellEnd"/>
-      <w:proofErr w:type="gramEnd"/>
-      <w:r>
-        <w:t xml:space="preserve">’, which made it un-selectable by tabbing through elements. To change this, a style was added to the checkbox so that when it is in focus, the hamburger icon changes background colour as it does when </w:t>
-      </w:r>
-      <w:proofErr w:type="gramStart"/>
-      <w:r>
-        <w:t>hovered</w:t>
-      </w:r>
-      <w:proofErr w:type="gramEnd"/>
-      <w:r>
-        <w:t xml:space="preserve"> over and the checkbox was then hidden by setting the opacity to 0. The code snippet in </w:t>
+        <w:t xml:space="preserve">It was also important to consider how it would be read by a screen reader and with particular care taken when using a property such as ‘display:none’, which not only hides an element from view but also from being read by a screen reader. The pop-in side menu is triggered by toggling a checkbox (by pressing the hamburger menu symbol) and initially this was hidden from view by using ‘display:none’, which made it un-selectable by tabbing through elements. To change this, a style was added to the checkbox so that when it is in focus, the hamburger icon changes background colour as it does when hovered over and the checkbox was then hidden by setting the opacity to 0. The code snippet in </w:t>
       </w:r>
       <w:r>
         <w:rPr>
@@ -2981,17 +2886,7 @@
         </w:r>
       </w:fldSimple>
       <w:r>
-        <w:t xml:space="preserve"> Removal of </w:t>
-      </w:r>
-      <w:proofErr w:type="spellStart"/>
-      <w:proofErr w:type="gramStart"/>
-      <w:r>
-        <w:t>display:none</w:t>
-      </w:r>
-      <w:proofErr w:type="spellEnd"/>
-      <w:proofErr w:type="gramEnd"/>
-      <w:r>
-        <w:t xml:space="preserve"> for screen readers</w:t>
+        <w:t xml:space="preserve"> Removal of display:none for screen readers</w:t>
       </w:r>
     </w:p>
     <w:p/>
@@ -3044,47 +2939,7 @@
         <w:t>)</w:t>
       </w:r>
       <w:r>
-        <w:t>, including protests accusing trans and gender non-conforming people of paedophilia (</w:t>
-      </w:r>
-      <w:proofErr w:type="spellStart"/>
-      <w:r>
-        <w:t>Hansford</w:t>
-      </w:r>
-      <w:proofErr w:type="spellEnd"/>
-      <w:r>
-        <w:t>, 2023); violence directed at trans people and allies; and faeces smeared on the entrance of a supportive church (</w:t>
-      </w:r>
-      <w:proofErr w:type="spellStart"/>
-      <w:r>
-        <w:t>O’Thomson</w:t>
-      </w:r>
-      <w:proofErr w:type="spellEnd"/>
-      <w:r>
-        <w:t xml:space="preserve">, 2023). During requirements elicitation one of the respondents raised this as a potential risk for the app: “not sure if this might allow </w:t>
-      </w:r>
-      <w:proofErr w:type="spellStart"/>
-      <w:r>
-        <w:t>terfs</w:t>
-      </w:r>
-      <w:proofErr w:type="spellEnd"/>
-      <w:r>
-        <w:t xml:space="preserve"> to find and cause problems for those services/users who attend that place?” (</w:t>
-      </w:r>
-      <w:proofErr w:type="spellStart"/>
-      <w:r>
-        <w:t>n.b.</w:t>
-      </w:r>
-      <w:proofErr w:type="spellEnd"/>
-      <w:r>
-        <w:t xml:space="preserve"> ‘</w:t>
-      </w:r>
-      <w:proofErr w:type="spellStart"/>
-      <w:r>
-        <w:t>terf</w:t>
-      </w:r>
-      <w:proofErr w:type="spellEnd"/>
-      <w:r>
-        <w:t>’ stands for Trans Exclusionary Radical Feminist and is a disparaging term for people from a feminist tradition who are anti-trans, but it is often used as a synonym for the broader ‘Gender Critical’ movement or all people who are anti-trans). There is a risk therefore that this app would provide a way for those with ill intent to target these services.</w:t>
+        <w:t>, including protests accusing trans and gender non-conforming people of paedophilia (Hansford, 2023); violence directed at trans people and allies; and faeces smeared on the entrance of a supportive church (O’Thomson, 2023). During requirements elicitation one of the respondents raised this as a potential risk for the app: “not sure if this might allow terfs to find and cause problems for those services/users who attend that place?” (n.b. ‘terf’ stands for Trans Exclusionary Radical Feminist and is a disparaging term for people from a feminist tradition who are anti-trans, but it is often used as a synonym for the broader ‘Gender Critical’ movement or all people who are anti-trans). There is a risk therefore that this app would provide a way for those with ill intent to target these services.</w:t>
       </w:r>
     </w:p>
     <w:p>
@@ -3102,41 +2957,13 @@
         <w:rPr>
           <w:color w:val="FF0000"/>
         </w:rPr>
-        <w:t>Source for ‘</w:t>
-      </w:r>
-      <w:proofErr w:type="spellStart"/>
+        <w:t>Source for ‘terf’??</w:t>
+      </w:r>
       <w:r>
         <w:rPr>
           <w:color w:val="FF0000"/>
         </w:rPr>
-        <w:t>terf</w:t>
-      </w:r>
-      <w:proofErr w:type="spellEnd"/>
-      <w:r>
-        <w:rPr>
-          <w:color w:val="FF0000"/>
-        </w:rPr>
-        <w:t>’??</w:t>
-      </w:r>
-      <w:r>
-        <w:rPr>
-          <w:color w:val="FF0000"/>
-        </w:rPr>
-        <w:t xml:space="preserve"> Source for </w:t>
-      </w:r>
-      <w:proofErr w:type="spellStart"/>
-      <w:r>
-        <w:rPr>
-          <w:color w:val="FF0000"/>
-        </w:rPr>
-        <w:t>TDoV</w:t>
-      </w:r>
-      <w:proofErr w:type="spellEnd"/>
-      <w:r>
-        <w:rPr>
-          <w:color w:val="FF0000"/>
-        </w:rPr>
-        <w:t>??</w:t>
+        <w:t xml:space="preserve"> Source for TDoV??</w:t>
       </w:r>
     </w:p>
     <w:p>
@@ -3179,15 +3006,7 @@
         <w:t xml:space="preserve"> the</w:t>
       </w:r>
       <w:r>
-        <w:t xml:space="preserve"> literature review was on sources relating to databases, </w:t>
-      </w:r>
-      <w:proofErr w:type="spellStart"/>
-      <w:r>
-        <w:t>DataBase</w:t>
-      </w:r>
-      <w:proofErr w:type="spellEnd"/>
-      <w:r>
-        <w:t xml:space="preserve">-as-a-Service (DBaaS) products and security and privacy issues relating to databases. The database </w:t>
+        <w:t xml:space="preserve"> literature review was on sources relating to databases, DataBase-as-a-Service (DBaaS) products and security and privacy issues relating to databases. The database </w:t>
       </w:r>
       <w:r>
         <w:t>is</w:t>
@@ -3256,15 +3075,7 @@
     </w:p>
     <w:p>
       <w:r>
-        <w:t xml:space="preserve">Poljak et al (2017) compare three popular relational database management systems, MySQL, </w:t>
-      </w:r>
-      <w:proofErr w:type="gramStart"/>
-      <w:r>
-        <w:t>PostgreSQL</w:t>
-      </w:r>
-      <w:proofErr w:type="gramEnd"/>
-      <w:r>
-        <w:t xml:space="preserve"> and Oracle database 11g using criteria such as differences in syntax and performance. It concludes that Oracle is the best option where speed and performance of complex operations is important, but that MySQL is a good open-source alternative if the cost of Oracle is prohibitive. This </w:t>
+        <w:t xml:space="preserve">Poljak et al (2017) compare three popular relational database management systems, MySQL, PostgreSQL and Oracle database 11g using criteria such as differences in syntax and performance. It concludes that Oracle is the best option where speed and performance of complex operations is important, but that MySQL is a good open-source alternative if the cost of Oracle is prohibitive. This </w:t>
       </w:r>
       <w:r>
         <w:t>would</w:t>
@@ -3379,13 +3190,8 @@
         </w:r>
       </w:fldSimple>
       <w:r>
-        <w:t xml:space="preserve"> Time taken to load records by two </w:t>
-      </w:r>
-      <w:proofErr w:type="gramStart"/>
-      <w:r>
-        <w:t>databases</w:t>
-      </w:r>
-      <w:proofErr w:type="gramEnd"/>
+        <w:t xml:space="preserve"> Time taken to load records by two databases</w:t>
+      </w:r>
     </w:p>
     <w:p/>
     <w:p>
@@ -3642,15 +3448,7 @@
     <w:p/>
     <w:p>
       <w:r>
-        <w:t xml:space="preserve">Robertson &amp; Robertson (2006) provide a detailed overview of requirements, covering topics such as what requirements are, why they are important and the process of writing them. It also covers the </w:t>
-      </w:r>
-      <w:proofErr w:type="spellStart"/>
-      <w:r>
-        <w:t>Volere</w:t>
-      </w:r>
-      <w:proofErr w:type="spellEnd"/>
-      <w:r>
-        <w:t xml:space="preserve"> Requirements Specification Template that was pioneered by Robertson &amp; Robertson with others, that forms a foundation and structure for requirements specifications. This book covers important foundational concepts and informed the TM354 module on software engineering, so can be considered a trustworthy source.</w:t>
+        <w:t>Robertson &amp; Robertson (2006) provide a detailed overview of requirements, covering topics such as what requirements are, why they are important and the process of writing them. It also covers the Volere Requirements Specification Template that was pioneered by Robertson &amp; Robertson with others, that forms a foundation and structure for requirements specifications. This book covers important foundational concepts and informed the TM354 module on software engineering, so can be considered a trustworthy source.</w:t>
       </w:r>
     </w:p>
     <w:p>
@@ -3673,15 +3471,7 @@
         <w:t xml:space="preserve"> but</w:t>
       </w:r>
       <w:r>
-        <w:t xml:space="preserve"> complimentary ways to consider and analyse requirements. Both the stakeholder and requirements matrix and </w:t>
-      </w:r>
-      <w:proofErr w:type="spellStart"/>
-      <w:r>
-        <w:t>Volere</w:t>
-      </w:r>
-      <w:proofErr w:type="spellEnd"/>
-      <w:r>
-        <w:t xml:space="preserve"> template </w:t>
+        <w:t xml:space="preserve"> complimentary ways to consider and analyse requirements. Both the stakeholder and requirements matrix and Volere template </w:t>
       </w:r>
       <w:r>
         <w:t>were</w:t>
@@ -3717,31 +3507,23 @@
         <w:t xml:space="preserve"> have</w:t>
       </w:r>
       <w:r>
+        <w:t xml:space="preserve"> take a very significant amount of time so shortened versions</w:t>
+      </w:r>
+      <w:r>
+        <w:t xml:space="preserve"> were used,</w:t>
+      </w:r>
+      <w:r>
+        <w:t xml:space="preserve"> which </w:t>
+      </w:r>
+      <w:r>
+        <w:t>were</w:t>
+      </w:r>
+      <w:r>
+        <w:t xml:space="preserve"> still</w:t>
+      </w:r>
+      <w:r>
         <w:t xml:space="preserve"> </w:t>
       </w:r>
-      <w:proofErr w:type="spellStart"/>
-      <w:r>
-        <w:t>take</w:t>
-      </w:r>
-      <w:proofErr w:type="spellEnd"/>
-      <w:r>
-        <w:t xml:space="preserve"> a very significant amount of time so shortened versions</w:t>
-      </w:r>
-      <w:r>
-        <w:t xml:space="preserve"> were used,</w:t>
-      </w:r>
-      <w:r>
-        <w:t xml:space="preserve"> which </w:t>
-      </w:r>
-      <w:r>
-        <w:t>were</w:t>
-      </w:r>
-      <w:r>
-        <w:t xml:space="preserve"> still</w:t>
-      </w:r>
-      <w:r>
-        <w:t xml:space="preserve"> </w:t>
-      </w:r>
       <w:r>
         <w:t>elucidating and provide</w:t>
       </w:r>
@@ -3755,15 +3537,7 @@
         <w:t xml:space="preserve"> further</w:t>
       </w:r>
       <w:r>
-        <w:t xml:space="preserve"> discussion. The textbook for TM354: Software Engineering Block 1 Units 1-4 From domain to requirements (The Open University, 2014) does this with the </w:t>
-      </w:r>
-      <w:proofErr w:type="spellStart"/>
-      <w:r>
-        <w:t>Volere</w:t>
-      </w:r>
-      <w:proofErr w:type="spellEnd"/>
-      <w:r>
-        <w:t xml:space="preserve"> Template and so w</w:t>
+        <w:t xml:space="preserve"> discussion. The textbook for TM354: Software Engineering Block 1 Units 1-4 From domain to requirements (The Open University, 2014) does this with the Volere Template and so w</w:t>
       </w:r>
       <w:r>
         <w:t>as</w:t>
@@ -3800,15 +3574,7 @@
     </w:p>
     <w:p>
       <w:r>
-        <w:t xml:space="preserve">Gray with CSS Tutorial – Full Course for Beginners (2022), produced an extensive video tutorial for </w:t>
-      </w:r>
-      <w:proofErr w:type="spellStart"/>
-      <w:r>
-        <w:t>freeCodeCamp</w:t>
-      </w:r>
-      <w:proofErr w:type="spellEnd"/>
-      <w:r>
-        <w:t xml:space="preserve"> on CSS starting at the very basics including fonts and colour changes. It also covers grid layout and flexbox, as well as </w:t>
+        <w:t xml:space="preserve">Gray with CSS Tutorial – Full Course for Beginners (2022), produced an extensive video tutorial for freeCodeCamp on CSS starting at the very basics including fonts and colour changes. It also covers grid layout and flexbox, as well as </w:t>
       </w:r>
       <w:r>
         <w:rPr>
@@ -3853,13 +3619,8 @@
       <w:r>
         <w:t xml:space="preserve"> addressed, as discussed in section 1.4. </w:t>
       </w:r>
-      <w:proofErr w:type="spellStart"/>
-      <w:r>
-        <w:t>FreeCodeCamp</w:t>
-      </w:r>
-      <w:proofErr w:type="spellEnd"/>
-      <w:r>
-        <w:t xml:space="preserve"> is a charity founded by a teacher to provide free online courses teaching coding and has other learning materials that </w:t>
+      <w:r>
+        <w:t xml:space="preserve">FreeCodeCamp is a charity founded by a teacher to provide free online courses teaching coding and has other learning materials that </w:t>
       </w:r>
       <w:r>
         <w:t>was</w:t>
@@ -3899,13 +3660,8 @@
       </w:r>
     </w:p>
     <w:p>
-      <w:proofErr w:type="spellStart"/>
-      <w:r>
-        <w:t>Meiert</w:t>
-      </w:r>
-      <w:proofErr w:type="spellEnd"/>
-      <w:r>
-        <w:t xml:space="preserve"> (2015) in ‘The Little Book of HTML/CSS Coding Guidelines’ provides guidelines for coding, explaining good practise and the reasons for it. For example, naming classes/IDs so they properly reflect the purpose of an element and are ‘as short as possible but as long as necessary’. This</w:t>
+      <w:r>
+        <w:t>Meiert (2015) in ‘The Little Book of HTML/CSS Coding Guidelines’ provides guidelines for coding, explaining good practise and the reasons for it. For example, naming classes/IDs so they properly reflect the purpose of an element and are ‘as short as possible but as long as necessary’. This</w:t>
       </w:r>
       <w:r>
         <w:t xml:space="preserve"> </w:t>
@@ -3988,15 +3744,7 @@
         <w:t>e</w:t>
       </w:r>
       <w:r>
-        <w:t xml:space="preserve"> project, so there must be a degree of arbitrary choice when considering which one to use. Web Design Playground: HTML and CSS the Interactive Way (</w:t>
-      </w:r>
-      <w:proofErr w:type="spellStart"/>
-      <w:r>
-        <w:t>McFedries</w:t>
-      </w:r>
-      <w:proofErr w:type="spellEnd"/>
-      <w:r>
-        <w:t xml:space="preserve">, 2019) is a more recent one, ensuring that newer updates to the language can be covered if necessary. Additionally, the author has written many other books which have sold ‘over four million copies’ on the web development and related topics, so can be considered reliable source when covering an introductory topic. The Book covers the basics of CSS and HTML including topics such as pseudo-elements and how the cascade and inheritance work. </w:t>
+        <w:t xml:space="preserve"> project, so there must be a degree of arbitrary choice when considering which one to use. Web Design Playground: HTML and CSS the Interactive Way (McFedries, 2019) is a more recent one, ensuring that newer updates to the language can be covered if necessary. Additionally, the author has written many other books which have sold ‘over four million copies’ on the web development and related topics, so can be considered reliable source when covering an introductory topic. The Book covers the basics of CSS and HTML including topics such as pseudo-elements and how the cascade and inheritance work. </w:t>
       </w:r>
     </w:p>
     <w:p>
@@ -4152,13 +3900,8 @@
       </w:r>
     </w:p>
     <w:p>
-      <w:proofErr w:type="spellStart"/>
-      <w:r>
-        <w:t>FreeCodeCamp</w:t>
-      </w:r>
-      <w:proofErr w:type="spellEnd"/>
-      <w:r>
-        <w:t xml:space="preserve"> have a video guide for setting up and working with OpenStack Trove (OpenStack Tutorial – Operate Your Own Private Cloud (Full Course), 2022). This would be a solid starting point </w:t>
+      <w:r>
+        <w:t xml:space="preserve">FreeCodeCamp have a video guide for setting up and working with OpenStack Trove (OpenStack Tutorial – Operate Your Own Private Cloud (Full Course), 2022). This would be a solid starting point </w:t>
       </w:r>
       <w:r>
         <w:lastRenderedPageBreak/>
@@ -4180,15 +3923,7 @@
         <w:t xml:space="preserve"> when considering their video tutorial for CSS</w:t>
       </w:r>
       <w:r>
-        <w:t xml:space="preserve"> that </w:t>
-      </w:r>
-      <w:proofErr w:type="spellStart"/>
-      <w:r>
-        <w:t>FreeCodeCamp</w:t>
-      </w:r>
-      <w:proofErr w:type="spellEnd"/>
-      <w:r>
-        <w:t xml:space="preserve"> is a reliable source</w:t>
+        <w:t xml:space="preserve"> that FreeCodeCamp is a reliable source</w:t>
       </w:r>
       <w:r>
         <w:t xml:space="preserve">. </w:t>
@@ -4196,39 +3931,7 @@
     </w:p>
     <w:p>
       <w:r>
-        <w:t xml:space="preserve">The </w:t>
-      </w:r>
-      <w:proofErr w:type="spellStart"/>
-      <w:r>
-        <w:t>OpenInfra</w:t>
-      </w:r>
-      <w:proofErr w:type="spellEnd"/>
-      <w:r>
-        <w:t xml:space="preserve"> Foundation was formed to govern the OpenStack project and its mission is to help people “build and operate open infrastructure” (</w:t>
-      </w:r>
-      <w:proofErr w:type="spellStart"/>
-      <w:r>
-        <w:t>OpenInfra</w:t>
-      </w:r>
-      <w:proofErr w:type="spellEnd"/>
-      <w:r>
-        <w:t xml:space="preserve"> Foundation, n.d.). It hosts yearly summits which features industry professionals working with open infrastructure to give talks and presentations, which pertain to open infrastructure, and are hosted on their YouTube channel. Configure, Debug and Install OpenStack Trove (2016) is one of these presentations by </w:t>
-      </w:r>
-      <w:proofErr w:type="spellStart"/>
-      <w:r>
-        <w:t>Sadasiva</w:t>
-      </w:r>
-      <w:proofErr w:type="spellEnd"/>
-      <w:r>
-        <w:t xml:space="preserve"> </w:t>
-      </w:r>
-      <w:proofErr w:type="spellStart"/>
-      <w:r>
-        <w:t>Pillalamari</w:t>
-      </w:r>
-      <w:proofErr w:type="spellEnd"/>
-      <w:r>
-        <w:t xml:space="preserve"> &amp; Rama Krishna Bhupathi, software engineers for Hewlitt Packard Enterprise, each with decades of experience in the industry. The presentation includes a demonstration of a non-relational database, MongoDB, which it was decided in the literature review in section 2.1 </w:t>
+        <w:t xml:space="preserve">The OpenInfra Foundation was formed to govern the OpenStack project and its mission is to help people “build and operate open infrastructure” (OpenInfra Foundation, n.d.). It hosts yearly summits which features industry professionals working with open infrastructure to give talks and presentations, which pertain to open infrastructure, and are hosted on their YouTube channel. Configure, Debug and Install OpenStack Trove (2016) is one of these presentations by Sadasiva Pillalamari &amp; Rama Krishna Bhupathi, software engineers for Hewlitt Packard Enterprise, each with decades of experience in the industry. The presentation includes a demonstration of a non-relational database, MongoDB, which it was decided in the literature review in section 2.1 </w:t>
       </w:r>
       <w:r>
         <w:t>c</w:t>
@@ -4252,15 +3955,7 @@
         <w:t>e</w:t>
       </w:r>
       <w:r>
-        <w:t xml:space="preserve"> project. This presentation and others from </w:t>
-      </w:r>
-      <w:proofErr w:type="spellStart"/>
-      <w:r>
-        <w:t>OpenIntra</w:t>
-      </w:r>
-      <w:proofErr w:type="spellEnd"/>
-      <w:r>
-        <w:t xml:space="preserve"> Foundation would complement the previous sources for skills development for using OpenStack Trove.</w:t>
+        <w:t xml:space="preserve"> project. This presentation and others from OpenIntra Foundation would complement the previous sources for skills development for using OpenStack Trove.</w:t>
       </w:r>
     </w:p>
     <w:p>
@@ -4416,15 +4111,7 @@
         <w:t xml:space="preserve"> </w:t>
       </w:r>
       <w:r>
-        <w:t xml:space="preserve">identified to supplement the AWS documentation for skills development. </w:t>
-      </w:r>
-      <w:proofErr w:type="spellStart"/>
-      <w:r>
-        <w:t>Tankariya</w:t>
-      </w:r>
-      <w:proofErr w:type="spellEnd"/>
-      <w:r>
-        <w:t xml:space="preserve"> &amp; Parmar (2019) provide a guide to passing the AWS Developer’s Certification, which has a chapter on DynamoDB featuring an explanation of the Query and Scan operations that </w:t>
+        <w:t xml:space="preserve">identified to supplement the AWS documentation for skills development. Tankariya &amp; Parmar (2019) provide a guide to passing the AWS Developer’s Certification, which has a chapter on DynamoDB featuring an explanation of the Query and Scan operations that </w:t>
       </w:r>
       <w:r>
         <w:t>would</w:t>
@@ -4548,23 +4235,7 @@
     </w:p>
     <w:p>
       <w:r>
-        <w:t>(</w:t>
-      </w:r>
-      <w:proofErr w:type="gramStart"/>
-      <w:r>
-        <w:t>put</w:t>
-      </w:r>
-      <w:proofErr w:type="gramEnd"/>
-      <w:r>
-        <w:t xml:space="preserve"> into above </w:t>
-      </w:r>
-      <w:proofErr w:type="spellStart"/>
-      <w:r>
-        <w:t>css</w:t>
-      </w:r>
-      <w:proofErr w:type="spellEnd"/>
-      <w:r>
-        <w:t>??)</w:t>
+        <w:t>(put into above css??)</w:t>
       </w:r>
     </w:p>
     <w:p>
@@ -4839,21 +4510,7 @@
         <w:rPr>
           <w:color w:val="FF0000"/>
         </w:rPr>
-        <w:t xml:space="preserve">figure </w:t>
-      </w:r>
-      <w:proofErr w:type="spellStart"/>
-      <w:r>
-        <w:rPr>
-          <w:color w:val="FF0000"/>
-        </w:rPr>
-        <w:t>yy</w:t>
-      </w:r>
-      <w:proofErr w:type="spellEnd"/>
-      <w:r>
-        <w:rPr>
-          <w:color w:val="FF0000"/>
-        </w:rPr>
-        <w:t xml:space="preserve"> </w:t>
+        <w:t xml:space="preserve">figure yy </w:t>
       </w:r>
       <w:r>
         <w:t>was chosen and provided the basis for the project going forward.</w:t>
@@ -5605,17 +5262,8 @@
           <w:i/>
           <w:iCs/>
         </w:rPr>
-        <w:t xml:space="preserve">N1.1: Finding a service that I need to </w:t>
-      </w:r>
-      <w:proofErr w:type="gramStart"/>
-      <w:r>
-        <w:rPr>
-          <w:i/>
-          <w:iCs/>
-        </w:rPr>
-        <w:t>access</w:t>
-      </w:r>
-      <w:proofErr w:type="gramEnd"/>
+        <w:t>N1.1: Finding a service that I need to access</w:t>
+      </w:r>
     </w:p>
     <w:p>
       <w:pPr>
@@ -5634,17 +5282,8 @@
           <w:i/>
           <w:iCs/>
         </w:rPr>
-        <w:t xml:space="preserve">N1.2: Personalise the experience of finding services to my </w:t>
-      </w:r>
-      <w:proofErr w:type="gramStart"/>
-      <w:r>
-        <w:rPr>
-          <w:i/>
-          <w:iCs/>
-        </w:rPr>
-        <w:t>identity</w:t>
-      </w:r>
-      <w:proofErr w:type="gramEnd"/>
+        <w:t>N1.2: Personalise the experience of finding services to my identity</w:t>
+      </w:r>
     </w:p>
     <w:p>
       <w:pPr>
@@ -5663,17 +5302,8 @@
           <w:i/>
           <w:iCs/>
         </w:rPr>
-        <w:t xml:space="preserve">N1.3: Find out about community </w:t>
-      </w:r>
-      <w:proofErr w:type="gramStart"/>
-      <w:r>
-        <w:rPr>
-          <w:i/>
-          <w:iCs/>
-        </w:rPr>
-        <w:t>events</w:t>
-      </w:r>
-      <w:proofErr w:type="gramEnd"/>
+        <w:t>N1.3: Find out about community events</w:t>
+      </w:r>
     </w:p>
     <w:p>
       <w:pPr>
@@ -5692,17 +5322,8 @@
           <w:i/>
           <w:iCs/>
         </w:rPr>
-        <w:t xml:space="preserve">N1.4: Maintain my safety and privacy when using </w:t>
-      </w:r>
-      <w:proofErr w:type="gramStart"/>
-      <w:r>
-        <w:rPr>
-          <w:i/>
-          <w:iCs/>
-        </w:rPr>
-        <w:t>it</w:t>
-      </w:r>
-      <w:proofErr w:type="gramEnd"/>
+        <w:t>N1.4: Maintain my safety and privacy when using it</w:t>
+      </w:r>
     </w:p>
     <w:p/>
     <w:p>
@@ -6213,21 +5834,7 @@
         <w:rPr>
           <w:color w:val="00B050"/>
         </w:rPr>
-        <w:t xml:space="preserve">Further analysis will be conducted to produce user stories from the feedback that has been gathered, and then all of this will be collated in a condensed version of a </w:t>
-      </w:r>
-      <w:proofErr w:type="spellStart"/>
-      <w:r>
-        <w:rPr>
-          <w:color w:val="00B050"/>
-        </w:rPr>
-        <w:t>Volaire</w:t>
-      </w:r>
-      <w:proofErr w:type="spellEnd"/>
-      <w:r>
-        <w:rPr>
-          <w:color w:val="00B050"/>
-        </w:rPr>
-        <w:t xml:space="preserve"> template. So far only one non-functional requirement has been considered, so more could be identified and as development continues further requirements may emerge.</w:t>
+        <w:t>Further analysis will be conducted to produce user stories from the feedback that has been gathered, and then all of this will be collated in a condensed version of a Volaire template. So far only one non-functional requirement has been considered, so more could be identified and as development continues further requirements may emerge.</w:t>
       </w:r>
     </w:p>
     <w:p>
@@ -6240,64 +5847,34 @@
         <w:rPr>
           <w:color w:val="FF0000"/>
         </w:rPr>
-        <w:t xml:space="preserve">Remove this paragraph and insert a </w:t>
-      </w:r>
-      <w:proofErr w:type="spellStart"/>
-      <w:r>
-        <w:rPr>
-          <w:color w:val="FF0000"/>
-        </w:rPr>
-        <w:t>Volere</w:t>
-      </w:r>
-      <w:proofErr w:type="spellEnd"/>
-      <w:r>
-        <w:rPr>
-          <w:color w:val="FF0000"/>
-        </w:rPr>
+        <w:t>Remove this paragraph and insert a Volere template</w:t>
+      </w:r>
+    </w:p>
+    <w:p/>
+    <w:p>
+      <w:pPr>
+        <w:pStyle w:val="Heading2"/>
+      </w:pPr>
+      <w:r>
+        <w:t>3.3 User Interface Design</w:t>
+      </w:r>
+    </w:p>
+    <w:p>
+      <w:r>
+        <w:t>Some</w:t>
+      </w:r>
+      <w:r>
+        <w:t xml:space="preserve"> skills development was undertaken by studying Gray’s CSS Tutorial – Full Course for Beginners (2022) and McFedries’ Web Design Playground HTML and CSS the Interactive Way (2019). The goal was to gain enough knowledge to produce a simple, but effective layout that would maximise screen space to ensure that information is legible to the user, while taking into consideration accessibility issues (discussed in section </w:t>
+      </w:r>
+      <w:r>
+        <w:t>1.4</w:t>
+      </w:r>
+      <w:r>
+        <w:t>).</w:t>
+      </w:r>
+      <w:r>
         <w:t xml:space="preserve"> </w:t>
       </w:r>
-      <w:proofErr w:type="gramStart"/>
-      <w:r>
-        <w:rPr>
-          <w:color w:val="FF0000"/>
-        </w:rPr>
-        <w:t>template</w:t>
-      </w:r>
-      <w:proofErr w:type="gramEnd"/>
-    </w:p>
-    <w:p/>
-    <w:p>
-      <w:pPr>
-        <w:pStyle w:val="Heading2"/>
-      </w:pPr>
-      <w:r>
-        <w:t>3.3 User Interface Design</w:t>
-      </w:r>
-    </w:p>
-    <w:p>
-      <w:r>
-        <w:t>Some</w:t>
-      </w:r>
-      <w:r>
-        <w:t xml:space="preserve"> skills development was undertaken by studying Gray’s CSS Tutorial – Full Course for Beginners (2022) and </w:t>
-      </w:r>
-      <w:proofErr w:type="spellStart"/>
-      <w:r>
-        <w:t>McFedries</w:t>
-      </w:r>
-      <w:proofErr w:type="spellEnd"/>
-      <w:r>
-        <w:t xml:space="preserve">’ Web Design Playground HTML and CSS the Interactive Way (2019). The goal was to gain enough knowledge to produce a simple, but effective layout that would maximise screen space to ensure that information is legible to the user, while taking into consideration accessibility issues (discussed in section </w:t>
-      </w:r>
-      <w:r>
-        <w:t>1.4</w:t>
-      </w:r>
-      <w:r>
-        <w:t>).</w:t>
-      </w:r>
-      <w:r>
-        <w:t xml:space="preserve"> </w:t>
-      </w:r>
       <w:r>
         <w:t xml:space="preserve">In section 3.1 three different </w:t>
       </w:r>
@@ -6310,15 +5887,7 @@
     </w:p>
     <w:p>
       <w:r>
-        <w:t xml:space="preserve">Initially a simple menu bar was created using an unordered list, adapting a ‘hamburger’ menu as Gray and </w:t>
-      </w:r>
-      <w:proofErr w:type="spellStart"/>
-      <w:r>
-        <w:t>McFedries</w:t>
-      </w:r>
-      <w:proofErr w:type="spellEnd"/>
-      <w:r>
-        <w:t xml:space="preserve"> both illustrate, by utilizing the transition property and a hidden checkbox to activate the menu. This was then further adapted to </w:t>
+        <w:t xml:space="preserve">Initially a simple menu bar was created using an unordered list, adapting a ‘hamburger’ menu as Gray and McFedries both illustrate, by utilizing the transition property and a hidden checkbox to activate the menu. This was then further adapted to </w:t>
       </w:r>
       <w:r>
         <w:t>have the transition horizontal so that it emulates the design with menus sliding in from the side.</w:t>
@@ -6599,15 +6168,7 @@
         <w:t xml:space="preserve"> This arranges items in rows and columns with gaps between them, and the grid item in each cell can be any HTML item such as a div</w:t>
       </w:r>
       <w:r>
-        <w:t xml:space="preserve"> (</w:t>
-      </w:r>
-      <w:proofErr w:type="spellStart"/>
-      <w:r>
-        <w:t>Thormier</w:t>
-      </w:r>
-      <w:proofErr w:type="spellEnd"/>
-      <w:r>
-        <w:t>, 2023)</w:t>
+        <w:t xml:space="preserve"> (Thormier, 2023)</w:t>
       </w:r>
       <w:r>
         <w:t>.</w:t>
@@ -6776,13 +6337,8 @@
       </w:r>
       <w:bookmarkEnd w:id="15"/>
       <w:r>
-        <w:t xml:space="preserve">Setting up the database and </w:t>
-      </w:r>
-      <w:proofErr w:type="gramStart"/>
-      <w:r>
-        <w:t>API’s</w:t>
-      </w:r>
-      <w:proofErr w:type="gramEnd"/>
+        <w:t>Setting up the database and API’s</w:t>
+      </w:r>
     </w:p>
     <w:p>
       <w:r>
@@ -6801,15 +6357,7 @@
         <w:t xml:space="preserve"> and</w:t>
       </w:r>
       <w:r>
-        <w:t xml:space="preserve"> how to build a CRUD API (</w:t>
-      </w:r>
-      <w:proofErr w:type="gramStart"/>
-      <w:r>
-        <w:t>i.e.</w:t>
-      </w:r>
-      <w:proofErr w:type="gramEnd"/>
-      <w:r>
-        <w:t xml:space="preserve"> with operations to Create, Read, Update and Delete)</w:t>
+        <w:t xml:space="preserve"> how to build a CRUD API (i.e. with operations to Create, Read, Update and Delete)</w:t>
       </w:r>
       <w:r>
         <w:t xml:space="preserve"> </w:t>
@@ -6821,15 +6369,7 @@
         <w:t>[need source]</w:t>
       </w:r>
       <w:r>
-        <w:t xml:space="preserve">, which also utilizes other Amazon services; Lambda and API Gateway (Amazon, 2023c). Firstly, a table is created in DynamoDB, then create a function in AWS Lambda which serves as the </w:t>
-      </w:r>
-      <w:proofErr w:type="gramStart"/>
-      <w:r>
-        <w:t>back-end</w:t>
-      </w:r>
-      <w:proofErr w:type="gramEnd"/>
-      <w:r>
-        <w:t xml:space="preserve"> of the API. Lambda runs code without provisioning or </w:t>
+        <w:t xml:space="preserve">, which also utilizes other Amazon services; Lambda and API Gateway (Amazon, 2023c). Firstly, a table is created in DynamoDB, then create a function in AWS Lambda which serves as the back-end of the API. Lambda runs code without provisioning or </w:t>
       </w:r>
       <w:r>
         <w:lastRenderedPageBreak/>
@@ -6926,15 +6466,10 @@
         <w:t xml:space="preserve">3.5 </w:t>
       </w:r>
       <w:r>
-        <w:t xml:space="preserve">Implementing the map and </w:t>
-      </w:r>
-      <w:proofErr w:type="gramStart"/>
-      <w:r>
-        <w:t>pins</w:t>
+        <w:t>Implementing the map and pins</w:t>
       </w:r>
       <w:bookmarkEnd w:id="16"/>
       <w:bookmarkEnd w:id="17"/>
-      <w:proofErr w:type="gramEnd"/>
     </w:p>
     <w:p>
       <w:r>
@@ -6944,15 +6479,7 @@
         <w:t>ould then</w:t>
       </w:r>
       <w:r>
-        <w:t xml:space="preserve"> be </w:t>
-      </w:r>
-      <w:proofErr w:type="gramStart"/>
-      <w:r>
-        <w:t>implemented</w:t>
-      </w:r>
-      <w:proofErr w:type="gramEnd"/>
-      <w:r>
-        <w:t xml:space="preserve"> and the APIs utilised to retrieve information from the database to place the pins in the correct location. Google Maps and HERE Maps </w:t>
+        <w:t xml:space="preserve"> be implemented and the APIs utilised to retrieve information from the database to place the pins in the correct location. Google Maps and HERE Maps </w:t>
       </w:r>
       <w:r>
         <w:t>were</w:t>
@@ -6985,7 +6512,16 @@
         <w:t xml:space="preserve"> </w:t>
       </w:r>
       <w:r>
-        <w:t>Accessing the API for the map requires creating an account with HERE, registering an app with them and then generating an API key which can be inserted in the code as shown in figure 7.</w:t>
+        <w:t xml:space="preserve">Accessing the API for the map requires creating an account with HERE, registering an app with them and then generating an API key which can be inserted in the code as shown in </w:t>
+      </w:r>
+      <w:r>
+        <w:rPr>
+          <w:color w:val="FF0000"/>
+        </w:rPr>
+        <w:t>figure 7</w:t>
+      </w:r>
+      <w:r>
+        <w:t>.</w:t>
       </w:r>
     </w:p>
     <w:p>
@@ -7161,69 +6697,94 @@
         </w:r>
       </w:fldSimple>
       <w:r>
-        <w:t xml:space="preserve"> AWS Config submitted credentials to allow access to </w:t>
-      </w:r>
-      <w:proofErr w:type="gramStart"/>
-      <w:r>
-        <w:t>services</w:t>
-      </w:r>
-      <w:proofErr w:type="gramEnd"/>
+        <w:t xml:space="preserve"> AWS Config submitted credentials to allow access to services</w:t>
+      </w:r>
     </w:p>
     <w:p/>
     <w:p>
       <w:r>
+        <w:t>Two operations that can be performed on a DynamoDB table are Query, which uses the primary key index to search the table, and Scan which by default returns all items in the table but can have filters applied (</w:t>
+      </w:r>
+      <w:r>
+        <w:t>Tankariya &amp; Parmar, 2019</w:t>
+      </w:r>
+      <w:r>
+        <w:t xml:space="preserve">). The Scan </w:t>
+      </w:r>
+      <w:r>
+        <w:t>operation</w:t>
+      </w:r>
+      <w:r>
+        <w:t xml:space="preserve"> was used</w:t>
+      </w:r>
+      <w:r>
+        <w:t xml:space="preserve"> in a function called getServicesFromDatabase (</w:t>
+      </w:r>
+      <w:r>
         <w:rPr>
           <w:color w:val="FF0000"/>
         </w:rPr>
-        <w:t xml:space="preserve">Use this source to explain the scan function </w:t>
-      </w:r>
-      <w:hyperlink r:id="rId26" w:history="1">
-        <w:r>
-          <w:rPr>
-            <w:rStyle w:val="Hyperlink"/>
-          </w:rPr>
-          <w:t>https://ebookcentral.proquest.com/lib/open/reader.action?docID=5785314&amp;ppg=381</w:t>
-        </w:r>
-      </w:hyperlink>
-    </w:p>
-    <w:p/>
-    <w:p>
-      <w:r>
-        <w:t xml:space="preserve">A function was then written called </w:t>
-      </w:r>
-      <w:proofErr w:type="spellStart"/>
-      <w:r>
-        <w:t>getServicesFromDatabase</w:t>
-      </w:r>
-      <w:proofErr w:type="spellEnd"/>
-      <w:r>
-        <w:t xml:space="preserve"> (</w:t>
-      </w:r>
-      <w:r>
-        <w:rPr>
-          <w:color w:val="000000" w:themeColor="text1"/>
-        </w:rPr>
-        <w:t>figure 10</w:t>
-      </w:r>
-      <w:r>
-        <w:t xml:space="preserve">) that utilised the API with a scan request to retrieve all the data from the DynamoDB Table, with the data fed into the </w:t>
-      </w:r>
-      <w:proofErr w:type="spellStart"/>
-      <w:r>
-        <w:t>addMarkersToMap</w:t>
-      </w:r>
-      <w:proofErr w:type="spellEnd"/>
-      <w:r>
-        <w:t xml:space="preserve"> (</w:t>
-      </w:r>
-      <w:r>
-        <w:rPr>
-          <w:color w:val="000000" w:themeColor="text1"/>
+        <w:t>f</w:t>
+      </w:r>
+      <w:r>
+        <w:rPr>
+          <w:color w:val="FF0000"/>
+        </w:rPr>
+        <w:t>igure 10</w:t>
+      </w:r>
+      <w:r>
+        <w:t>)</w:t>
+      </w:r>
+      <w:r>
+        <w:t xml:space="preserve"> to retrieve all the items from the table and then pass</w:t>
+      </w:r>
+      <w:r>
+        <w:t>es</w:t>
+      </w:r>
+      <w:r>
+        <w:t xml:space="preserve"> </w:t>
+      </w:r>
+      <w:r>
+        <w:t>the lo</w:t>
+      </w:r>
+      <w:r>
+        <w:t>ngitude and latitude of each service</w:t>
+      </w:r>
+      <w:r>
+        <w:t xml:space="preserve"> to another function</w:t>
+      </w:r>
+      <w:r>
+        <w:t xml:space="preserve"> called addMarkersToMap (</w:t>
+      </w:r>
+      <w:r>
+        <w:rPr>
+          <w:color w:val="FF0000"/>
         </w:rPr>
         <w:t>figure 11</w:t>
       </w:r>
       <w:r>
-        <w:t>) function which has been modified from the example provided by HERE to accept latitude and longitude in the argument. This adds the markers to the map at the given locations and figure 12 shows the result shown on the app with two markers placed after being retrieved from the database.</w:t>
+        <w:t>)</w:t>
+      </w:r>
+      <w:r>
+        <w:t xml:space="preserve"> that </w:t>
+      </w:r>
+      <w:r>
+        <w:t>was modified from the example provided by HERE</w:t>
+      </w:r>
+      <w:r>
+        <w:t>. Figure 1</w:t>
+      </w:r>
+      <w:r>
+        <w:t>2</w:t>
+      </w:r>
+      <w:r>
+        <w:t xml:space="preserve"> shows</w:t>
+      </w:r>
+      <w:r>
+        <w:t xml:space="preserve"> </w:t>
+      </w:r>
+      <w:r>
+        <w:t>the result on the map with two markers placed after being retrieved from the database.</w:t>
       </w:r>
     </w:p>
     <w:p>
@@ -7250,7 +6811,7 @@
                     <pic:cNvPicPr/>
                   </pic:nvPicPr>
                   <pic:blipFill>
-                    <a:blip r:embed="rId27">
+                    <a:blip r:embed="rId26">
                       <a:extLst>
                         <a:ext uri="{28A0092B-C50C-407E-A947-70E740481C1C}">
                           <a14:useLocalDpi xmlns:a14="http://schemas.microsoft.com/office/drawing/2010/main" val="0"/>
@@ -7293,21 +6854,8 @@
         </w:r>
       </w:fldSimple>
       <w:r>
-        <w:t xml:space="preserve"> </w:t>
-      </w:r>
-      <w:proofErr w:type="spellStart"/>
-      <w:r>
-        <w:t>getServicesFromDatabase</w:t>
-      </w:r>
-      <w:proofErr w:type="spellEnd"/>
-      <w:r>
-        <w:t xml:space="preserve"> function scanning a DynamoDB table to retrieve all </w:t>
-      </w:r>
-      <w:proofErr w:type="gramStart"/>
-      <w:r>
-        <w:t>data</w:t>
-      </w:r>
-      <w:proofErr w:type="gramEnd"/>
+        <w:t xml:space="preserve"> getServicesFromDatabase function scanning a DynamoDB table to retrieve all data</w:t>
+      </w:r>
     </w:p>
     <w:p>
       <w:pPr>
@@ -7333,7 +6881,7 @@
                     <pic:cNvPicPr/>
                   </pic:nvPicPr>
                   <pic:blipFill>
-                    <a:blip r:embed="rId28">
+                    <a:blip r:embed="rId27">
                       <a:extLst>
                         <a:ext uri="{28A0092B-C50C-407E-A947-70E740481C1C}">
                           <a14:useLocalDpi xmlns:a14="http://schemas.microsoft.com/office/drawing/2010/main" val="0"/>
@@ -7376,21 +6924,8 @@
         </w:r>
       </w:fldSimple>
       <w:r>
-        <w:t xml:space="preserve"> </w:t>
-      </w:r>
-      <w:proofErr w:type="spellStart"/>
-      <w:r>
-        <w:t>addMarkersToMap</w:t>
-      </w:r>
-      <w:proofErr w:type="spellEnd"/>
-      <w:r>
-        <w:t xml:space="preserve"> function accepting latitude &amp; longitude in the </w:t>
-      </w:r>
-      <w:proofErr w:type="gramStart"/>
-      <w:r>
-        <w:t>argument</w:t>
-      </w:r>
-      <w:proofErr w:type="gramEnd"/>
+        <w:t xml:space="preserve"> addMarkersToMap function accepting latitude &amp; longitude in the argument</w:t>
+      </w:r>
     </w:p>
     <w:p/>
     <w:p>
@@ -7418,7 +6953,7 @@
                     <pic:cNvPicPr/>
                   </pic:nvPicPr>
                   <pic:blipFill>
-                    <a:blip r:embed="rId29">
+                    <a:blip r:embed="rId28">
                       <a:extLst>
                         <a:ext uri="{28A0092B-C50C-407E-A947-70E740481C1C}">
                           <a14:useLocalDpi xmlns:a14="http://schemas.microsoft.com/office/drawing/2010/main" val="0"/>
@@ -7461,75 +6996,42 @@
         </w:r>
       </w:fldSimple>
       <w:r>
-        <w:t xml:space="preserve"> Two markers added to the map after their data has been retrieved from the </w:t>
-      </w:r>
-      <w:proofErr w:type="gramStart"/>
-      <w:r>
-        <w:t>database</w:t>
-      </w:r>
-      <w:proofErr w:type="gramEnd"/>
+        <w:t xml:space="preserve"> Two markers added to the map after their data has been retrieved from the database</w:t>
+      </w:r>
     </w:p>
     <w:p/>
     <w:p>
       <w:pPr>
-        <w:pStyle w:val="Heading4"/>
+        <w:pStyle w:val="Heading2"/>
       </w:pPr>
       <w:bookmarkStart w:id="18" w:name="_Toc139391407"/>
       <w:bookmarkStart w:id="19" w:name="_Toc141959930"/>
       <w:r>
-        <w:t xml:space="preserve">1.3.2.3 Implementing tags and info </w:t>
-      </w:r>
-      <w:proofErr w:type="gramStart"/>
-      <w:r>
-        <w:t>sidebar</w:t>
+        <w:t>3.5</w:t>
+      </w:r>
+      <w:r>
+        <w:t xml:space="preserve"> Implementing tags and info sidebar</w:t>
       </w:r>
       <w:bookmarkEnd w:id="18"/>
       <w:bookmarkEnd w:id="19"/>
-      <w:proofErr w:type="gramEnd"/>
-    </w:p>
-    <w:p>
-      <w:r>
-        <w:t xml:space="preserve">In order to provide information to the user, when the map </w:t>
-      </w:r>
-      <w:proofErr w:type="spellStart"/>
-      <w:r>
-        <w:t>markers</w:t>
-      </w:r>
-      <w:proofErr w:type="spellEnd"/>
-      <w:r>
-        <w:t xml:space="preserve"> are </w:t>
-      </w:r>
-      <w:proofErr w:type="gramStart"/>
-      <w:r>
-        <w:t>tapped</w:t>
-      </w:r>
-      <w:proofErr w:type="gramEnd"/>
-      <w:r>
-        <w:t xml:space="preserve"> they should display information about the service. Arbitrary data can be associated with the marker, so the </w:t>
-      </w:r>
-      <w:proofErr w:type="spellStart"/>
-      <w:r>
-        <w:t>getServicesFromDatabase</w:t>
-      </w:r>
-      <w:proofErr w:type="spellEnd"/>
-      <w:r>
-        <w:t xml:space="preserve"> function is modified to pass the partition key (the unique identifier) for that service to the </w:t>
-      </w:r>
-      <w:proofErr w:type="spellStart"/>
-      <w:r>
-        <w:t>addMarkerstoMap</w:t>
-      </w:r>
-      <w:proofErr w:type="spellEnd"/>
-      <w:r>
-        <w:t xml:space="preserve"> function, which is further modified to instead add the markers to a container (and renamed to </w:t>
-      </w:r>
-      <w:proofErr w:type="spellStart"/>
-      <w:r>
-        <w:t>addMarkersToContainer</w:t>
-      </w:r>
-      <w:proofErr w:type="spellEnd"/>
-      <w:r>
-        <w:t xml:space="preserve">, shown in </w:t>
+    </w:p>
+    <w:p>
+      <w:r>
+        <w:t>The</w:t>
+      </w:r>
+      <w:r>
+        <w:t xml:space="preserve"> getItem operation returns a single item from the DynamoDB table</w:t>
+      </w:r>
+      <w:r>
+        <w:t xml:space="preserve"> using the partition key. </w:t>
+      </w:r>
+      <w:r>
+        <w:t>The HERE maps markers can have arbitrary data associated with them</w:t>
+      </w:r>
+    </w:p>
+    <w:p>
+      <w:r>
+        <w:t xml:space="preserve">In order to provide information to the user, when the map markers are tapped they should display information about the service. Arbitrary data can be associated with the marker, so the getServicesFromDatabase function is modified to pass the partition key (the unique identifier) for that service to the addMarkerstoMap function, which is further modified to instead add the markers to a container (and renamed to addMarkersToContainer, shown in </w:t>
       </w:r>
       <w:r>
         <w:rPr>
@@ -7538,15 +7040,7 @@
         <w:t>figure 13</w:t>
       </w:r>
       <w:r>
-        <w:t xml:space="preserve">). This is so that an Event Listener can be created for all the objects in the container rather than for each individual marker. When a marker is tapped the Event Listener retrieves the partition key and uses it to do a </w:t>
-      </w:r>
-      <w:proofErr w:type="spellStart"/>
-      <w:r>
-        <w:t>getItem</w:t>
-      </w:r>
-      <w:proofErr w:type="spellEnd"/>
-      <w:r>
-        <w:t xml:space="preserve"> request to retrieve the data and inserts that data into the info bar. This is wrapped in an ‘if’ condition to check if the selected service is already displayed so that unnecessary requests to the database are not made. The Event Listener is shown in </w:t>
+        <w:t xml:space="preserve">). This is so that an Event Listener can be created for all the objects in the container rather than for each individual marker. When a marker is tapped the Event Listener retrieves the partition key and uses it to do a getItem request to retrieve the data and inserts that data into the info bar. This is wrapped in an ‘if’ condition to check if the selected service is already displayed so that unnecessary requests to the database are not made. The Event Listener is shown in </w:t>
       </w:r>
       <w:r>
         <w:rPr>
@@ -7555,15 +7049,11 @@
         <w:t>figure 14</w:t>
       </w:r>
       <w:r>
-        <w:t xml:space="preserve"> and the result in figure 15 shows the name of the service </w:t>
-      </w:r>
-      <w:proofErr w:type="spellStart"/>
-      <w:r>
-        <w:t>InTrust</w:t>
-      </w:r>
-      <w:proofErr w:type="spellEnd"/>
-      <w:r>
-        <w:t xml:space="preserve"> correctly retrieved from the database and inserted into the info sidebar replacing the placeholder ‘Support Group’. Currently only the name has been added to the services for the database, but future work will involve fleshing this out.</w:t>
+        <w:t xml:space="preserve"> and the result in figure 15 shows </w:t>
+      </w:r>
+      <w:r>
+        <w:lastRenderedPageBreak/>
+        <w:t>the name of the service InTrust correctly retrieved from the database and inserted into the info sidebar replacing the placeholder ‘Support Group’. Currently only the name has been added to the services for the database, but future work will involve fleshing this out.</w:t>
       </w:r>
     </w:p>
     <w:p>
@@ -7574,7 +7064,6 @@
         <w:rPr>
           <w:noProof/>
         </w:rPr>
-        <w:lastRenderedPageBreak/>
         <w:drawing>
           <wp:inline distT="0" distB="0" distL="0" distR="0" wp14:anchorId="1F5DF69F" wp14:editId="72CAF87E">
             <wp:extent cx="5086350" cy="1952625"/>
@@ -7591,7 +7080,7 @@
                     <pic:cNvPicPr/>
                   </pic:nvPicPr>
                   <pic:blipFill>
-                    <a:blip r:embed="rId30">
+                    <a:blip r:embed="rId29">
                       <a:extLst>
                         <a:ext uri="{28A0092B-C50C-407E-A947-70E740481C1C}">
                           <a14:useLocalDpi xmlns:a14="http://schemas.microsoft.com/office/drawing/2010/main" val="0"/>
@@ -7634,21 +7123,8 @@
         </w:r>
       </w:fldSimple>
       <w:r>
-        <w:t xml:space="preserve"> </w:t>
-      </w:r>
-      <w:proofErr w:type="spellStart"/>
-      <w:r>
-        <w:t>addMarkersToContainer</w:t>
-      </w:r>
-      <w:proofErr w:type="spellEnd"/>
-      <w:r>
-        <w:t xml:space="preserve"> function adds marker objects to a container with arbitrary </w:t>
-      </w:r>
-      <w:proofErr w:type="gramStart"/>
-      <w:r>
-        <w:t>data</w:t>
-      </w:r>
-      <w:proofErr w:type="gramEnd"/>
+        <w:t xml:space="preserve"> addMarkersToContainer function adds marker objects to a container with arbitrary data</w:t>
+      </w:r>
     </w:p>
     <w:p>
       <w:pPr>
@@ -7674,7 +7150,7 @@
                     <pic:cNvPicPr/>
                   </pic:nvPicPr>
                   <pic:blipFill>
-                    <a:blip r:embed="rId31">
+                    <a:blip r:embed="rId30">
                       <a:extLst>
                         <a:ext uri="{28A0092B-C50C-407E-A947-70E740481C1C}">
                           <a14:useLocalDpi xmlns:a14="http://schemas.microsoft.com/office/drawing/2010/main" val="0"/>
@@ -7717,13 +7193,8 @@
         </w:r>
       </w:fldSimple>
       <w:r>
-        <w:t xml:space="preserve"> Event listener retrieving the single item from the database associated with the tapped </w:t>
-      </w:r>
-      <w:proofErr w:type="gramStart"/>
-      <w:r>
-        <w:t>marker</w:t>
-      </w:r>
-      <w:proofErr w:type="gramEnd"/>
+        <w:t xml:space="preserve"> Event listener retrieving the single item from the database associated with the tapped marker</w:t>
+      </w:r>
     </w:p>
     <w:p>
       <w:pPr>
@@ -7749,7 +7220,7 @@
                     <pic:cNvPicPr/>
                   </pic:nvPicPr>
                   <pic:blipFill>
-                    <a:blip r:embed="rId32">
+                    <a:blip r:embed="rId31">
                       <a:extLst>
                         <a:ext uri="{28A0092B-C50C-407E-A947-70E740481C1C}">
                           <a14:useLocalDpi xmlns:a14="http://schemas.microsoft.com/office/drawing/2010/main" val="0"/>
@@ -7792,13 +7263,8 @@
         </w:r>
       </w:fldSimple>
       <w:r>
-        <w:t xml:space="preserve"> Name in the info sidebar changed from the placeholder to the one retrieved from the </w:t>
-      </w:r>
-      <w:proofErr w:type="gramStart"/>
-      <w:r>
-        <w:t>database</w:t>
-      </w:r>
-      <w:proofErr w:type="gramEnd"/>
+        <w:t xml:space="preserve"> Name in the info sidebar changed from the placeholder to the one retrieved from the database</w:t>
+      </w:r>
     </w:p>
     <w:p/>
     <w:p/>
@@ -7806,33 +7272,16 @@
     <w:p/>
     <w:p>
       <w:r>
-        <w:lastRenderedPageBreak/>
         <w:t>To implement the tags that would filter the services by type, firstly the html markup was changed so that the placeholder buttons were replaced with checkboxes so that the user can mix and match which services they would like to be displayed at once. Additionally, the scan operation which was previously used to return all items in the DynamoDB table can also have filter conditions applied so that only specific results are returned (</w:t>
       </w:r>
-      <w:proofErr w:type="spellStart"/>
       <w:r>
         <w:rPr>
           <w:color w:val="000000" w:themeColor="text1"/>
         </w:rPr>
-        <w:t>Tankariya</w:t>
-      </w:r>
-      <w:proofErr w:type="spellEnd"/>
-      <w:r>
-        <w:rPr>
-          <w:color w:val="000000" w:themeColor="text1"/>
-        </w:rPr>
-        <w:t xml:space="preserve"> &amp; Parmar, 2015</w:t>
-      </w:r>
-      <w:r>
-        <w:t xml:space="preserve">). Each time a checkbox is checked or unchecked, it triggers a function </w:t>
-      </w:r>
-      <w:proofErr w:type="spellStart"/>
-      <w:r>
-        <w:t>checkService</w:t>
-      </w:r>
-      <w:proofErr w:type="spellEnd"/>
-      <w:r>
-        <w:t xml:space="preserve"> (shown </w:t>
+        <w:t>Tankariya &amp; Parmar, 2015</w:t>
+      </w:r>
+      <w:r>
+        <w:t xml:space="preserve">). Each time a checkbox is checked or unchecked, it triggers a function checkService (shown </w:t>
       </w:r>
       <w:r>
         <w:rPr>
@@ -7879,7 +7328,7 @@
                     <pic:cNvPicPr/>
                   </pic:nvPicPr>
                   <pic:blipFill>
-                    <a:blip r:embed="rId33">
+                    <a:blip r:embed="rId32">
                       <a:extLst>
                         <a:ext uri="{28A0092B-C50C-407E-A947-70E740481C1C}">
                           <a14:useLocalDpi xmlns:a14="http://schemas.microsoft.com/office/drawing/2010/main" val="0"/>
@@ -7922,21 +7371,8 @@
         </w:r>
       </w:fldSimple>
       <w:r>
-        <w:t xml:space="preserve"> </w:t>
-      </w:r>
-      <w:proofErr w:type="spellStart"/>
-      <w:r>
-        <w:t>checkService</w:t>
-      </w:r>
-      <w:proofErr w:type="spellEnd"/>
-      <w:r>
-        <w:t xml:space="preserve"> function constructing a filter expression to submit to DynamoDB based on user selected </w:t>
-      </w:r>
-      <w:proofErr w:type="gramStart"/>
-      <w:r>
-        <w:t>tags</w:t>
-      </w:r>
-      <w:proofErr w:type="gramEnd"/>
+        <w:t xml:space="preserve"> checkService function constructing a filter expression to submit to DynamoDB based on user selected tags</w:t>
+      </w:r>
     </w:p>
     <w:p/>
     <w:p>
@@ -7968,7 +7404,7 @@
                     <pic:cNvPicPr/>
                   </pic:nvPicPr>
                   <pic:blipFill>
-                    <a:blip r:embed="rId34">
+                    <a:blip r:embed="rId33">
                       <a:extLst>
                         <a:ext uri="{28A0092B-C50C-407E-A947-70E740481C1C}">
                           <a14:useLocalDpi xmlns:a14="http://schemas.microsoft.com/office/drawing/2010/main" val="0"/>
@@ -8044,16 +7480,15 @@
         <w:rPr>
           <w:color w:val="FF0000"/>
         </w:rPr>
-        <w:t xml:space="preserve"> The result of tags being selected by the user with peer support and hair removal markers correctly showing on the </w:t>
-      </w:r>
-      <w:proofErr w:type="gramStart"/>
-      <w:r>
+        <w:t xml:space="preserve"> The result of tags being selected by the user with peer support and hair removal markers correctly showing on the map</w:t>
+      </w:r>
+    </w:p>
+    <w:p>
+      <w:pPr>
         <w:rPr>
           <w:color w:val="FF0000"/>
         </w:rPr>
-        <w:t>map</w:t>
-      </w:r>
-      <w:proofErr w:type="gramEnd"/>
+      </w:pPr>
     </w:p>
     <w:p>
       <w:pPr>
@@ -8068,27 +7503,25 @@
           <w:color w:val="FF0000"/>
         </w:rPr>
       </w:pPr>
-    </w:p>
-    <w:p>
-      <w:pPr>
+      <w:r>
         <w:rPr>
           <w:color w:val="FF0000"/>
         </w:rPr>
-      </w:pPr>
-      <w:r>
+        <w:t>Write up work done after tma03</w:t>
+      </w:r>
+    </w:p>
+    <w:p>
+      <w:pPr>
         <w:rPr>
           <w:color w:val="FF0000"/>
         </w:rPr>
-        <w:t xml:space="preserve">Write up work done after </w:t>
-      </w:r>
-      <w:proofErr w:type="gramStart"/>
+      </w:pPr>
       <w:r>
         <w:rPr>
           <w:color w:val="FF0000"/>
         </w:rPr>
-        <w:t>tma03</w:t>
-      </w:r>
-      <w:proofErr w:type="gramEnd"/>
+        <w:t>Link up all UI work</w:t>
+      </w:r>
     </w:p>
     <w:p>
       <w:pPr>
@@ -8100,119 +7533,60 @@
         <w:rPr>
           <w:color w:val="FF0000"/>
         </w:rPr>
-        <w:t xml:space="preserve">Link up all UI </w:t>
-      </w:r>
-      <w:proofErr w:type="gramStart"/>
-      <w:r>
+        <w:t>Make sure the ‘why’ of what is happening is included, rather than just ‘what’ and ‘how’ – why is the database being done this way, use of css grid. Fundamental concepts</w:t>
+      </w:r>
+    </w:p>
+    <w:p>
+      <w:pPr>
         <w:rPr>
           <w:color w:val="FF0000"/>
         </w:rPr>
-        <w:t>work</w:t>
-      </w:r>
-      <w:proofErr w:type="gramEnd"/>
-    </w:p>
-    <w:p>
-      <w:pPr>
+      </w:pPr>
+      <w:r>
         <w:rPr>
           <w:color w:val="FF0000"/>
         </w:rPr>
-      </w:pPr>
-      <w:r>
+        <w:t>Citation for CRUD</w:t>
+      </w:r>
+    </w:p>
+    <w:p>
+      <w:pPr>
         <w:rPr>
           <w:color w:val="FF0000"/>
         </w:rPr>
-        <w:t xml:space="preserve">Make sure the ‘why’ of what is happening is included, rather than just ‘what’ and ‘how’ – why is the database being done this way, use of </w:t>
-      </w:r>
-      <w:proofErr w:type="spellStart"/>
+      </w:pPr>
       <w:r>
         <w:rPr>
           <w:color w:val="FF0000"/>
         </w:rPr>
-        <w:t>css</w:t>
-      </w:r>
-      <w:proofErr w:type="spellEnd"/>
-      <w:r>
+        <w:t>Citation for using HERE map in TM352</w:t>
+      </w:r>
+    </w:p>
+    <w:p>
+      <w:pPr>
         <w:rPr>
           <w:color w:val="FF0000"/>
         </w:rPr>
-        <w:t xml:space="preserve"> grid. Fundamental concepts</w:t>
-      </w:r>
-    </w:p>
-    <w:p>
-      <w:pPr>
+      </w:pPr>
+      <w:r>
         <w:rPr>
           <w:color w:val="FF0000"/>
         </w:rPr>
-      </w:pPr>
-      <w:r>
+        <w:t>Volere template for requirements</w:t>
+      </w:r>
+    </w:p>
+    <w:p>
+      <w:pPr>
         <w:rPr>
           <w:color w:val="FF0000"/>
         </w:rPr>
-        <w:t>Citation for CRUD</w:t>
-      </w:r>
-    </w:p>
-    <w:p>
-      <w:pPr>
+      </w:pPr>
+      <w:r>
         <w:rPr>
           <w:color w:val="FF0000"/>
         </w:rPr>
-      </w:pPr>
-      <w:r>
-        <w:rPr>
-          <w:color w:val="FF0000"/>
-        </w:rPr>
-        <w:t xml:space="preserve">Citation for using HERE map in </w:t>
-      </w:r>
-      <w:proofErr w:type="gramStart"/>
-      <w:r>
-        <w:rPr>
-          <w:color w:val="FF0000"/>
-        </w:rPr>
-        <w:t>TM352</w:t>
-      </w:r>
-      <w:proofErr w:type="gramEnd"/>
-    </w:p>
-    <w:p>
-      <w:pPr>
-        <w:rPr>
-          <w:color w:val="FF0000"/>
-        </w:rPr>
-      </w:pPr>
-      <w:proofErr w:type="spellStart"/>
-      <w:r>
-        <w:rPr>
-          <w:color w:val="FF0000"/>
-        </w:rPr>
-        <w:t>Volere</w:t>
-      </w:r>
-      <w:proofErr w:type="spellEnd"/>
-      <w:r>
-        <w:rPr>
-          <w:color w:val="FF0000"/>
-        </w:rPr>
-        <w:t xml:space="preserve"> template for requirements</w:t>
-      </w:r>
-    </w:p>
-    <w:p>
-      <w:pPr>
-        <w:rPr>
-          <w:color w:val="FF0000"/>
-        </w:rPr>
-      </w:pPr>
-      <w:r>
-        <w:rPr>
-          <w:color w:val="FF0000"/>
-        </w:rPr>
-        <w:t xml:space="preserve">Move some things to </w:t>
-      </w:r>
-      <w:proofErr w:type="gramStart"/>
-      <w:r>
-        <w:rPr>
-          <w:color w:val="FF0000"/>
-        </w:rPr>
-        <w:t>appendices</w:t>
-      </w:r>
-      <w:proofErr w:type="gramEnd"/>
+        <w:t>Move some things to appendices</w:t>
+      </w:r>
     </w:p>
     <w:p>
       <w:pPr>
@@ -8315,15 +7689,7 @@
         <w:spacing w:line="256" w:lineRule="auto"/>
       </w:pPr>
       <w:r>
-        <w:t xml:space="preserve">Representatives of services </w:t>
-      </w:r>
-      <w:proofErr w:type="gramStart"/>
-      <w:r>
-        <w:t>e.g.</w:t>
-      </w:r>
-      <w:proofErr w:type="gramEnd"/>
-      <w:r>
-        <w:t xml:space="preserve"> manager of a laser hair removal clinic</w:t>
+        <w:t>Representatives of services e.g. manager of a laser hair removal clinic</w:t>
       </w:r>
     </w:p>
     <w:p>
@@ -8349,13 +7715,8 @@
         <w:spacing w:line="256" w:lineRule="auto"/>
       </w:pPr>
       <w:r>
-        <w:t xml:space="preserve">May offer vital perspectives of how the app effects the </w:t>
-      </w:r>
-      <w:proofErr w:type="gramStart"/>
-      <w:r>
-        <w:t>community</w:t>
-      </w:r>
-      <w:proofErr w:type="gramEnd"/>
+        <w:t>May offer vital perspectives of how the app effects the community</w:t>
+      </w:r>
     </w:p>
     <w:p>
       <w:pPr>
@@ -8694,37 +8055,21 @@
         <w:rPr>
           <w:color w:val="FF0000"/>
         </w:rPr>
-        <w:t xml:space="preserve">Review list in light of final project work </w:t>
-      </w:r>
-      <w:proofErr w:type="gramStart"/>
-      <w:r>
+        <w:t>Review list in light of final project work done</w:t>
+      </w:r>
+    </w:p>
+    <w:p>
+      <w:pPr>
         <w:rPr>
           <w:color w:val="FF0000"/>
         </w:rPr>
-        <w:t>done</w:t>
-      </w:r>
-      <w:proofErr w:type="gramEnd"/>
-    </w:p>
-    <w:p>
-      <w:pPr>
+      </w:pPr>
+      <w:r>
         <w:rPr>
           <w:color w:val="FF0000"/>
         </w:rPr>
-      </w:pPr>
-      <w:r>
-        <w:rPr>
-          <w:color w:val="FF0000"/>
-        </w:rPr>
-        <w:t xml:space="preserve">Reword so it makes sense in this </w:t>
-      </w:r>
-      <w:proofErr w:type="gramStart"/>
-      <w:r>
-        <w:rPr>
-          <w:color w:val="FF0000"/>
-        </w:rPr>
-        <w:t>context</w:t>
-      </w:r>
-      <w:proofErr w:type="gramEnd"/>
+        <w:t>Reword so it makes sense in this context</w:t>
+      </w:r>
     </w:p>
     <w:p>
       <w:pPr>
@@ -10092,13 +9437,8 @@
         </w:r>
       </w:fldSimple>
       <w:r>
-        <w:t xml:space="preserve"> Mitigating action and the results of identified </w:t>
-      </w:r>
-      <w:proofErr w:type="gramStart"/>
-      <w:r>
-        <w:t>risks</w:t>
-      </w:r>
-      <w:proofErr w:type="gramEnd"/>
+        <w:t xml:space="preserve"> Mitigating action and the results of identified risks</w:t>
+      </w:r>
     </w:p>
     <w:tbl>
       <w:tblPr>
@@ -10669,16 +10009,8 @@
         <w:rPr>
           <w:color w:val="FF0000"/>
         </w:rPr>
-        <w:t>, particularly risks for TMA03-&gt;</w:t>
-      </w:r>
-      <w:proofErr w:type="gramStart"/>
-      <w:r>
-        <w:rPr>
-          <w:color w:val="FF0000"/>
-        </w:rPr>
-        <w:t>EMA</w:t>
-      </w:r>
-      <w:proofErr w:type="gramEnd"/>
+        <w:t>, particularly risks for TMA03-&gt;EMA</w:t>
+      </w:r>
     </w:p>
     <w:p/>
     <w:p>
@@ -11414,15 +10746,7 @@
           </w:tcPr>
           <w:p>
             <w:r>
-              <w:t xml:space="preserve">Update on progress and asked a question regarding setting up </w:t>
-            </w:r>
-            <w:proofErr w:type="gramStart"/>
-            <w:r>
-              <w:t>API’s</w:t>
-            </w:r>
-            <w:proofErr w:type="gramEnd"/>
-            <w:r>
-              <w:t xml:space="preserve"> in AWS</w:t>
+              <w:t>Update on progress and asked a question regarding setting up API’s in AWS</w:t>
             </w:r>
           </w:p>
         </w:tc>
@@ -11644,16 +10968,8 @@
         <w:rPr>
           <w:color w:val="FF0000"/>
         </w:rPr>
-        <w:t xml:space="preserve">Is the tutor interaction table needed, if so update </w:t>
-      </w:r>
-      <w:proofErr w:type="gramStart"/>
-      <w:r>
-        <w:rPr>
-          <w:color w:val="FF0000"/>
-        </w:rPr>
-        <w:t>it</w:t>
-      </w:r>
-      <w:proofErr w:type="gramEnd"/>
+        <w:t>Is the tutor interaction table needed, if so update it</w:t>
+      </w:r>
     </w:p>
     <w:p>
       <w:pPr>
@@ -11714,7 +11030,7 @@
       <w:r>
         <w:t xml:space="preserve"> November [Online]. Available at </w:t>
       </w:r>
-      <w:hyperlink r:id="rId35" w:history="1">
+      <w:hyperlink r:id="rId34" w:history="1">
         <w:r>
           <w:rPr>
             <w:rStyle w:val="Hyperlink"/>
@@ -11736,13 +11052,8 @@
       </w:r>
     </w:p>
     <w:p>
-      <w:proofErr w:type="spellStart"/>
-      <w:r>
-        <w:t>TransLiverpool</w:t>
-      </w:r>
-      <w:proofErr w:type="spellEnd"/>
-      <w:r>
-        <w:t xml:space="preserve"> Wiki (2023) </w:t>
+      <w:r>
+        <w:t xml:space="preserve">TransLiverpool Wiki (2023) </w:t>
       </w:r>
       <w:r>
         <w:rPr>
@@ -11763,7 +11074,7 @@
       <w:r>
         <w:t xml:space="preserve"> April 2022. Available at </w:t>
       </w:r>
-      <w:hyperlink r:id="rId36" w:history="1">
+      <w:hyperlink r:id="rId35" w:history="1">
         <w:r>
           <w:rPr>
             <w:rStyle w:val="Hyperlink"/>
@@ -11788,7 +11099,7 @@
       <w:r>
         <w:t xml:space="preserve">BCS (2023) BCS Code of Conduct [Online]. Available at </w:t>
       </w:r>
-      <w:hyperlink r:id="rId37" w:history="1">
+      <w:hyperlink r:id="rId36" w:history="1">
         <w:r>
           <w:rPr>
             <w:rStyle w:val="Hyperlink"/>
@@ -11813,7 +11124,7 @@
       <w:r>
         <w:t xml:space="preserve">ICO (2023) Guide to the UK General Data Protection Regulation (UK GDPR) [Online]. Available at </w:t>
       </w:r>
-      <w:hyperlink r:id="rId38" w:history="1">
+      <w:hyperlink r:id="rId37" w:history="1">
         <w:r>
           <w:rPr>
             <w:rStyle w:val="Hyperlink"/>
@@ -11838,7 +11149,7 @@
       <w:r>
         <w:t xml:space="preserve">The Open University (2021) Open University Research Data Management Policy [Online]. Available at </w:t>
       </w:r>
-      <w:hyperlink r:id="rId39" w:history="1">
+      <w:hyperlink r:id="rId38" w:history="1">
         <w:r>
           <w:rPr>
             <w:rStyle w:val="Hyperlink"/>
@@ -11882,7 +11193,7 @@
       <w:r>
         <w:t xml:space="preserve"> [Online]. Available at </w:t>
       </w:r>
-      <w:hyperlink r:id="rId40" w:history="1">
+      <w:hyperlink r:id="rId39" w:history="1">
         <w:r>
           <w:rPr>
             <w:rStyle w:val="Hyperlink"/>
@@ -11917,7 +11228,7 @@
       <w:r>
         <w:t xml:space="preserve"> [Online]. Available at </w:t>
       </w:r>
-      <w:hyperlink r:id="rId41" w:history="1">
+      <w:hyperlink r:id="rId40" w:history="1">
         <w:r>
           <w:rPr>
             <w:rStyle w:val="Hyperlink"/>
@@ -11942,7 +11253,7 @@
       <w:r>
         <w:t xml:space="preserve">Amazon (2023e) ‘AWS SDK for JavaScript Developer Guide for SDK v2’, Amazon Web Services [Online]. Available at </w:t>
       </w:r>
-      <w:hyperlink r:id="rId42" w:history="1">
+      <w:hyperlink r:id="rId41" w:history="1">
         <w:r>
           <w:rPr>
             <w:rStyle w:val="Hyperlink"/>
@@ -11968,7 +11279,7 @@
         <w:lastRenderedPageBreak/>
         <w:t xml:space="preserve">Amazon (2023f) ‘AWS SDK for JavaScript Developer Guide for SDK version 3’, Amazon Web Services [Online]. Available at </w:t>
       </w:r>
-      <w:hyperlink r:id="rId43" w:history="1">
+      <w:hyperlink r:id="rId42" w:history="1">
         <w:r>
           <w:rPr>
             <w:rStyle w:val="Hyperlink"/>
@@ -11993,7 +11304,7 @@
       <w:r>
         <w:t xml:space="preserve">Amazon (2023xa) ‘AWS Free Tier’, Amazon Web Services [Online]. Available at </w:t>
       </w:r>
-      <w:hyperlink r:id="rId44" w:history="1">
+      <w:hyperlink r:id="rId43" w:history="1">
         <w:r>
           <w:rPr>
             <w:rStyle w:val="Hyperlink"/>
@@ -12018,7 +11329,7 @@
       <w:r>
         <w:t xml:space="preserve">Amazon (2023xb) ‘Legal’, Amazon Web Services [Online]. Available at </w:t>
       </w:r>
-      <w:hyperlink r:id="rId45" w:history="1">
+      <w:hyperlink r:id="rId44" w:history="1">
         <w:r>
           <w:rPr>
             <w:rStyle w:val="Hyperlink"/>
@@ -12043,7 +11354,7 @@
       <w:r>
         <w:t xml:space="preserve">Intellectual Property Office (2021) ‘Guidance: Exceptions to copyright’ [Online]. Available at </w:t>
       </w:r>
-      <w:hyperlink r:id="rId46" w:anchor="fair-dealing" w:history="1">
+      <w:hyperlink r:id="rId45" w:anchor="fair-dealing" w:history="1">
         <w:r>
           <w:rPr>
             <w:rStyle w:val="Hyperlink"/>
@@ -12093,7 +11404,7 @@
       <w:r>
         <w:t xml:space="preserve"> [Online]. Available at </w:t>
       </w:r>
-      <w:hyperlink r:id="rId47" w:history="1">
+      <w:hyperlink r:id="rId46" w:history="1">
         <w:r>
           <w:rPr>
             <w:rStyle w:val="Hyperlink"/>
@@ -12118,7 +11429,7 @@
       <w:r>
         <w:t xml:space="preserve">CSS Tutorial – Full Course for Beginners (2022) YouTube video, added by freeCodeCamp.org [Online]. Available at </w:t>
       </w:r>
-      <w:hyperlink r:id="rId48" w:history="1">
+      <w:hyperlink r:id="rId47" w:history="1">
         <w:r>
           <w:rPr>
             <w:rStyle w:val="Hyperlink"/>
@@ -12143,7 +11454,7 @@
       <w:r>
         <w:t xml:space="preserve">Braidwood, E (2018) ‘Liverpool mayor vows to remove anti-trans ‘women don’t have penises’ stickers’, Pink News [Online]. Available at </w:t>
       </w:r>
-      <w:hyperlink r:id="rId49" w:history="1">
+      <w:hyperlink r:id="rId48" w:history="1">
         <w:r>
           <w:rPr>
             <w:rStyle w:val="Hyperlink"/>
@@ -12165,13 +11476,8 @@
       </w:r>
     </w:p>
     <w:p>
-      <w:proofErr w:type="spellStart"/>
-      <w:r>
-        <w:t>Hansford</w:t>
-      </w:r>
-      <w:proofErr w:type="spellEnd"/>
-      <w:r>
-        <w:t xml:space="preserve">, A. (2023) ‘Trans rights protester met with Nazis at Posie Parker rally recounts ‘terrifying chaos’’, </w:t>
+      <w:r>
+        <w:t xml:space="preserve">Hansford, A. (2023) ‘Trans rights protester met with Nazis at Posie Parker rally recounts ‘terrifying chaos’’, </w:t>
       </w:r>
       <w:r>
         <w:rPr>
@@ -12192,7 +11498,7 @@
       <w:r>
         <w:t xml:space="preserve"> March [Online]. Available at </w:t>
       </w:r>
-      <w:hyperlink r:id="rId50" w:history="1">
+      <w:hyperlink r:id="rId49" w:history="1">
         <w:r>
           <w:rPr>
             <w:rStyle w:val="Hyperlink"/>
@@ -12214,21 +11520,8 @@
       </w:r>
     </w:p>
     <w:p>
-      <w:proofErr w:type="spellStart"/>
-      <w:r>
-        <w:t>O’Thomson</w:t>
-      </w:r>
-      <w:proofErr w:type="spellEnd"/>
-      <w:r>
-        <w:t xml:space="preserve">, J. (2023) ‘Exclusive: The Truth About the </w:t>
-      </w:r>
-      <w:proofErr w:type="gramStart"/>
-      <w:r>
-        <w:t>Far Right</w:t>
-      </w:r>
-      <w:proofErr w:type="gramEnd"/>
-      <w:r>
-        <w:t xml:space="preserve"> Attack on Honor Oak’, </w:t>
+      <w:r>
+        <w:t xml:space="preserve">O’Thomson, J. (2023) ‘Exclusive: The Truth About the Far Right Attack on Honor Oak’, </w:t>
       </w:r>
       <w:r>
         <w:rPr>
@@ -12249,7 +11542,7 @@
       <w:r>
         <w:t xml:space="preserve"> June [Online]. Available at </w:t>
       </w:r>
-      <w:hyperlink r:id="rId51" w:history="1">
+      <w:hyperlink r:id="rId50" w:history="1">
         <w:r>
           <w:rPr>
             <w:rStyle w:val="Hyperlink"/>
@@ -12287,7 +11580,7 @@
       <w:r>
         <w:t xml:space="preserve"> [Online]. Available at </w:t>
       </w:r>
-      <w:hyperlink r:id="rId52" w:history="1">
+      <w:hyperlink r:id="rId51" w:history="1">
         <w:r>
           <w:rPr>
             <w:rStyle w:val="Hyperlink"/>
@@ -12315,7 +11608,7 @@
       <w:r>
         <w:t xml:space="preserve">Regalado, A. (2011) ‘Who Coined ‘Cloud Computing’?’, MIT Technology Review [Online]. Available at </w:t>
       </w:r>
-      <w:hyperlink r:id="rId53" w:history="1">
+      <w:hyperlink r:id="rId52" w:history="1">
         <w:r>
           <w:rPr>
             <w:rStyle w:val="Hyperlink"/>
@@ -12338,25 +11631,9 @@
     </w:p>
     <w:p>
       <w:r>
-        <w:t xml:space="preserve">Poljak, R. </w:t>
-      </w:r>
-      <w:proofErr w:type="spellStart"/>
-      <w:r>
-        <w:t>Poščić</w:t>
-      </w:r>
-      <w:proofErr w:type="spellEnd"/>
-      <w:r>
-        <w:t xml:space="preserve">, P. Jakšić, D. (2017) "Comparative analysis of the selected relational database management systems," 2017 40th International Convention on Information and Communication Technology, Electronics and Microelectronics (MIPRO), </w:t>
-      </w:r>
-      <w:proofErr w:type="spellStart"/>
-      <w:r>
-        <w:t>Opatija</w:t>
-      </w:r>
-      <w:proofErr w:type="spellEnd"/>
-      <w:r>
-        <w:t xml:space="preserve">, Croatia, pp. 1496-1500 [Online]. Available at </w:t>
-      </w:r>
-      <w:hyperlink r:id="rId54" w:history="1">
+        <w:t xml:space="preserve">Poljak, R. Poščić, P. Jakšić, D. (2017) "Comparative analysis of the selected relational database management systems," 2017 40th International Convention on Information and Communication Technology, Electronics and Microelectronics (MIPRO), Opatija, Croatia, pp. 1496-1500 [Online]. Available at </w:t>
+      </w:r>
+      <w:hyperlink r:id="rId53" w:history="1">
         <w:r>
           <w:rPr>
             <w:rStyle w:val="Hyperlink"/>
@@ -12379,37 +11656,13 @@
     </w:p>
     <w:p>
       <w:r>
-        <w:t xml:space="preserve">Patil, M. M. Hanni, A. Tejeshwar, C. H. Patil, P (2017) "A qualitative analysis of the performance of MongoDB vs MySQL database based on insertion and </w:t>
-      </w:r>
-      <w:proofErr w:type="spellStart"/>
-      <w:r>
-        <w:t>retriewal</w:t>
-      </w:r>
-      <w:proofErr w:type="spellEnd"/>
-      <w:r>
-        <w:t xml:space="preserve"> operations using a web/android </w:t>
+        <w:t xml:space="preserve">Patil, M. M. Hanni, A. Tejeshwar, C. H. Patil, P (2017) "A qualitative analysis of the performance of MongoDB vs MySQL database based on insertion and retriewal operations using a web/android </w:t>
       </w:r>
       <w:r>
         <w:lastRenderedPageBreak/>
-        <w:t xml:space="preserve">application to explore load balancing — </w:t>
-      </w:r>
-      <w:proofErr w:type="spellStart"/>
-      <w:r>
-        <w:t>Sharding</w:t>
-      </w:r>
-      <w:proofErr w:type="spellEnd"/>
-      <w:r>
-        <w:t xml:space="preserve"> in MongoDB and its advantages," 2017 International Conference on I-SMAC (IoT in Social, Mobile, Analytics and Cloud) (I-SMAC), </w:t>
-      </w:r>
-      <w:proofErr w:type="spellStart"/>
-      <w:r>
-        <w:t>Palladam</w:t>
-      </w:r>
-      <w:proofErr w:type="spellEnd"/>
-      <w:r>
-        <w:t xml:space="preserve">, India, pp. 325-330 [Online]. Available at </w:t>
-      </w:r>
-      <w:hyperlink r:id="rId55" w:history="1">
+        <w:t xml:space="preserve">application to explore load balancing — Sharding in MongoDB and its advantages," 2017 International Conference on I-SMAC (IoT in Social, Mobile, Analytics and Cloud) (I-SMAC), Palladam, India, pp. 325-330 [Online]. Available at </w:t>
+      </w:r>
+      <w:hyperlink r:id="rId54" w:history="1">
         <w:r>
           <w:rPr>
             <w:rStyle w:val="Hyperlink"/>
@@ -12432,25 +11685,9 @@
     </w:p>
     <w:p>
       <w:r>
-        <w:t xml:space="preserve">Al-Refai, M. N. Haya, A. </w:t>
-      </w:r>
-      <w:proofErr w:type="spellStart"/>
-      <w:r>
-        <w:t>Fawareh</w:t>
-      </w:r>
-      <w:proofErr w:type="spellEnd"/>
-      <w:r>
-        <w:t xml:space="preserve"> H. </w:t>
-      </w:r>
-      <w:proofErr w:type="spellStart"/>
-      <w:r>
-        <w:t>Khafajeh</w:t>
-      </w:r>
-      <w:proofErr w:type="spellEnd"/>
-      <w:r>
-        <w:t xml:space="preserve">, H. H. (2021) "Database as a Service (DBaaS) Challenges and Solutions," 2021 22nd International Arab Conference on Information Technology (ACIT), Muscat, Oman, pp. 1-6 [Online]. Available at </w:t>
-      </w:r>
-      <w:hyperlink r:id="rId56" w:history="1">
+        <w:t xml:space="preserve">Al-Refai, M. N. Haya, A. Fawareh H. Khafajeh, H. H. (2021) "Database as a Service (DBaaS) Challenges and Solutions," 2021 22nd International Arab Conference on Information Technology (ACIT), Muscat, Oman, pp. 1-6 [Online]. Available at </w:t>
+      </w:r>
+      <w:hyperlink r:id="rId55" w:history="1">
         <w:r>
           <w:rPr>
             <w:rStyle w:val="Hyperlink"/>
@@ -12475,7 +11712,7 @@
       <w:r>
         <w:t xml:space="preserve">OpenStack (2020), ‘Welcome to Trove’s documentation!’, [Online]. Available at </w:t>
       </w:r>
-      <w:hyperlink r:id="rId57" w:history="1">
+      <w:hyperlink r:id="rId56" w:history="1">
         <w:r>
           <w:rPr>
             <w:rStyle w:val="Hyperlink"/>
@@ -12500,7 +11737,7 @@
       <w:r>
         <w:t xml:space="preserve">Mehak, F. Masood, R. Ghazi, Y. Shibli, A. Khan, S. (2014) Security Aspects of Database-as-a-Service (DBaaS) in Cloud Computing: Challenges, Limitations and R&amp;D Solutions [Online]. Available at </w:t>
       </w:r>
-      <w:hyperlink r:id="rId58" w:history="1">
+      <w:hyperlink r:id="rId57" w:history="1">
         <w:r>
           <w:rPr>
             <w:rStyle w:val="Hyperlink"/>
@@ -12525,7 +11762,7 @@
       <w:r>
         <w:t xml:space="preserve">Beidler, J. (2015) “Cloud computing: challenges, limitations and R&amp;D solutions." CHOICE: Current Reviews for Academic Libraries, vol. 52, no. 9, p. 1539. Gale Academic OneFile [Online]. </w:t>
       </w:r>
-      <w:hyperlink r:id="rId59" w:history="1">
+      <w:hyperlink r:id="rId58" w:history="1">
         <w:r>
           <w:rPr>
             <w:rStyle w:val="Hyperlink"/>
@@ -12572,7 +11809,7 @@
       <w:r>
         <w:t xml:space="preserve"> [Online]. Available at </w:t>
       </w:r>
-      <w:hyperlink r:id="rId60" w:history="1">
+      <w:hyperlink r:id="rId59" w:history="1">
         <w:r>
           <w:rPr>
             <w:rStyle w:val="Hyperlink"/>
@@ -12603,7 +11840,7 @@
       <w:r>
         <w:t xml:space="preserve">, B (2006) ‘Managing stakeholder requirements in a product modelling system’, Computers in Industry, vol. 57, no. 2, pp. 167-177 [Online]. Available at </w:t>
       </w:r>
-      <w:hyperlink r:id="rId61" w:history="1">
+      <w:hyperlink r:id="rId60" w:history="1">
         <w:r>
           <w:rPr>
             <w:rStyle w:val="Hyperlink"/>
@@ -12628,7 +11865,7 @@
       <w:r>
         <w:t xml:space="preserve">Robertson, S &amp; Robertson, J (2006), Mastering the Requirements Process, Second Edition, Boston, Addison-Wesley Professional. Available at </w:t>
       </w:r>
-      <w:hyperlink r:id="rId62" w:history="1">
+      <w:hyperlink r:id="rId61" w:history="1">
         <w:r>
           <w:rPr>
             <w:rStyle w:val="Hyperlink"/>
@@ -12665,13 +11902,8 @@
       </w:r>
     </w:p>
     <w:p>
-      <w:proofErr w:type="spellStart"/>
-      <w:r>
-        <w:t>Meiert</w:t>
-      </w:r>
-      <w:proofErr w:type="spellEnd"/>
-      <w:r>
-        <w:t xml:space="preserve">, J O. (2015), </w:t>
+      <w:r>
+        <w:t xml:space="preserve">Meiert, J O. (2015), </w:t>
       </w:r>
       <w:r>
         <w:rPr>
@@ -12686,7 +11918,7 @@
       <w:r>
         <w:t xml:space="preserve">[Online]. O’Reilly Media Inc. Available at </w:t>
       </w:r>
-      <w:hyperlink r:id="rId63" w:history="1">
+      <w:hyperlink r:id="rId62" w:history="1">
         <w:r>
           <w:rPr>
             <w:rStyle w:val="Hyperlink"/>
@@ -12711,7 +11943,7 @@
       <w:r>
         <w:t xml:space="preserve">W3C (2023) Markup Validation Service [Online]. Available at </w:t>
       </w:r>
-      <w:hyperlink r:id="rId64" w:history="1">
+      <w:hyperlink r:id="rId63" w:history="1">
         <w:r>
           <w:rPr>
             <w:rStyle w:val="Hyperlink"/>
@@ -12733,15 +11965,10 @@
       </w:r>
     </w:p>
     <w:p>
-      <w:proofErr w:type="spellStart"/>
-      <w:r>
-        <w:t>McFedries</w:t>
-      </w:r>
-      <w:proofErr w:type="spellEnd"/>
-      <w:r>
-        <w:t xml:space="preserve">, P. (2019) Web Design Playground: HTML and CSS the Interactive Way [Online]. New York, Manning Publications Co. LLC. Available at </w:t>
-      </w:r>
-      <w:hyperlink r:id="rId65" w:history="1">
+      <w:r>
+        <w:t xml:space="preserve">McFedries, P. (2019) Web Design Playground: HTML and CSS the Interactive Way [Online]. New York, Manning Publications Co. LLC. Available at </w:t>
+      </w:r>
+      <w:hyperlink r:id="rId64" w:history="1">
         <w:r>
           <w:rPr>
             <w:rStyle w:val="Hyperlink"/>
@@ -12769,7 +11996,7 @@
       <w:r>
         <w:t xml:space="preserve"> (2022) YouTube video, added by freeCodeCamp.org [Online]. Available at </w:t>
       </w:r>
-      <w:hyperlink r:id="rId66" w:history="1">
+      <w:hyperlink r:id="rId65" w:history="1">
         <w:r>
           <w:rPr>
             <w:rStyle w:val="Hyperlink"/>
@@ -12791,23 +12018,10 @@
       </w:r>
     </w:p>
     <w:p>
-      <w:proofErr w:type="spellStart"/>
-      <w:r>
-        <w:t>OpenInfra</w:t>
-      </w:r>
-      <w:proofErr w:type="spellEnd"/>
-      <w:r>
-        <w:t xml:space="preserve"> Foundation (n.d.) </w:t>
-      </w:r>
-      <w:proofErr w:type="spellStart"/>
-      <w:r>
-        <w:t>OpenInfra</w:t>
-      </w:r>
-      <w:proofErr w:type="spellEnd"/>
-      <w:r>
-        <w:t xml:space="preserve"> Foundation [Online]. Available at </w:t>
-      </w:r>
-      <w:hyperlink r:id="rId67" w:history="1">
+      <w:r>
+        <w:t xml:space="preserve">OpenInfra Foundation (n.d.) OpenInfra Foundation [Online]. Available at </w:t>
+      </w:r>
+      <w:hyperlink r:id="rId66" w:history="1">
         <w:r>
           <w:rPr>
             <w:rStyle w:val="Hyperlink"/>
@@ -12833,17 +12047,9 @@
         <w:t>Configure, Debug and Install OpenStack Trove</w:t>
       </w:r>
       <w:r>
-        <w:t xml:space="preserve"> (2016) YouTube video, added by </w:t>
-      </w:r>
-      <w:proofErr w:type="spellStart"/>
-      <w:r>
-        <w:t>OpenInfra</w:t>
-      </w:r>
-      <w:proofErr w:type="spellEnd"/>
-      <w:r>
-        <w:t xml:space="preserve"> Foundation [Online]. Available at </w:t>
-      </w:r>
-      <w:hyperlink r:id="rId68" w:history="1">
+        <w:t xml:space="preserve"> (2016) YouTube video, added by OpenInfra Foundation [Online]. Available at </w:t>
+      </w:r>
+      <w:hyperlink r:id="rId67" w:history="1">
         <w:r>
           <w:rPr>
             <w:rStyle w:val="Hyperlink"/>
@@ -12878,7 +12084,7 @@
       <w:r>
         <w:t xml:space="preserve"> [Online]. Available at </w:t>
       </w:r>
-      <w:hyperlink r:id="rId69" w:history="1">
+      <w:hyperlink r:id="rId68" w:history="1">
         <w:r>
           <w:rPr>
             <w:rStyle w:val="Hyperlink"/>
@@ -12903,13 +12109,8 @@
       <w:pPr>
         <w:spacing w:before="240"/>
       </w:pPr>
-      <w:proofErr w:type="spellStart"/>
-      <w:r>
-        <w:t>Tankariya</w:t>
-      </w:r>
-      <w:proofErr w:type="spellEnd"/>
-      <w:r>
-        <w:t>, V</w:t>
+      <w:r>
+        <w:t>Tankariya, V</w:t>
       </w:r>
       <w:r>
         <w:t>.</w:t>
@@ -12934,62 +12135,26 @@
           <w:i/>
           <w:iCs/>
         </w:rPr>
-        <w:t xml:space="preserve">AWS Certified Developer - Associate </w:t>
-      </w:r>
-      <w:proofErr w:type="gramStart"/>
-      <w:r>
-        <w:rPr>
-          <w:i/>
-          <w:iCs/>
-        </w:rPr>
-        <w:t>Guide :</w:t>
-      </w:r>
-      <w:proofErr w:type="gramEnd"/>
-      <w:r>
-        <w:rPr>
-          <w:i/>
-          <w:iCs/>
-        </w:rPr>
-        <w:t xml:space="preserve"> Your One-Stop Solution to Passing the AWS Developer's 2019 (DVA-C01) Certification, 2nd Edition</w:t>
+        <w:t>AWS Certified Developer - Associate Guide : Your One-Stop Solution to Passing the AWS Developer's 2019 (DVA-C01) Certification, 2nd Edition</w:t>
       </w:r>
       <w:r>
         <w:t xml:space="preserve"> [Online],</w:t>
       </w:r>
       <w:r>
+        <w:t xml:space="preserve"> Packt Publishing</w:t>
+      </w:r>
+      <w:r>
+        <w:t>. Available at</w:t>
+      </w:r>
+      <w:r>
         <w:t xml:space="preserve"> </w:t>
       </w:r>
-      <w:proofErr w:type="spellStart"/>
-      <w:r>
-        <w:t>Packt</w:t>
-      </w:r>
-      <w:proofErr w:type="spellEnd"/>
-      <w:r>
-        <w:t xml:space="preserve"> Publishing</w:t>
-      </w:r>
-      <w:r>
-        <w:t>. Available at</w:t>
-      </w:r>
-      <w:r>
-        <w:t xml:space="preserve"> </w:t>
-      </w:r>
-      <w:hyperlink r:id="rId70" w:history="1">
+      <w:hyperlink r:id="rId69" w:history="1">
         <w:r>
           <w:rPr>
             <w:rStyle w:val="Hyperlink"/>
           </w:rPr>
-          <w:t>https://ebookcentral.proque</w:t>
-        </w:r>
-        <w:r>
-          <w:rPr>
-            <w:rStyle w:val="Hyperlink"/>
-          </w:rPr>
-          <w:t>s</w:t>
-        </w:r>
-        <w:r>
-          <w:rPr>
-            <w:rStyle w:val="Hyperlink"/>
-          </w:rPr>
-          <w:t>t.com/lib/open/detail.action?docID=5785314</w:t>
+          <w:t>https://ebookcentral.proquest.com/lib/open/detail.action?docID=5785314</w:t>
         </w:r>
       </w:hyperlink>
       <w:r>
@@ -13017,17 +12182,9 @@
         <w:t xml:space="preserve">DynamoDB Cookbook </w:t>
       </w:r>
       <w:r>
-        <w:t xml:space="preserve">[Online], Birmingham, </w:t>
-      </w:r>
-      <w:proofErr w:type="spellStart"/>
-      <w:r>
-        <w:t>Packt</w:t>
-      </w:r>
-      <w:proofErr w:type="spellEnd"/>
-      <w:r>
-        <w:t xml:space="preserve"> Publishing. Available at </w:t>
-      </w:r>
-      <w:hyperlink r:id="rId71" w:history="1">
+        <w:t xml:space="preserve">[Online], Birmingham, Packt Publishing. Available at </w:t>
+      </w:r>
+      <w:hyperlink r:id="rId70" w:history="1">
         <w:r>
           <w:rPr>
             <w:rStyle w:val="Hyperlink"/>
@@ -13056,15 +12213,7 @@
         <w:t>J.</w:t>
       </w:r>
       <w:r>
-        <w:t xml:space="preserve"> </w:t>
-      </w:r>
-      <w:proofErr w:type="spellStart"/>
-      <w:r>
-        <w:t>Arent</w:t>
-      </w:r>
-      <w:proofErr w:type="spellEnd"/>
-      <w:r>
-        <w:t xml:space="preserve">, </w:t>
+        <w:t xml:space="preserve"> Arent, </w:t>
       </w:r>
       <w:r>
         <w:t>M.</w:t>
@@ -13100,7 +12249,7 @@
       <w:r>
         <w:t xml:space="preserve">. Available at </w:t>
       </w:r>
-      <w:hyperlink r:id="rId72" w:history="1">
+      <w:hyperlink r:id="rId71" w:history="1">
         <w:r>
           <w:rPr>
             <w:rStyle w:val="Hyperlink"/>
@@ -13128,23 +12277,10 @@
       </w:r>
     </w:p>
     <w:p>
-      <w:proofErr w:type="spellStart"/>
-      <w:r>
-        <w:t>Thormeier</w:t>
-      </w:r>
-      <w:proofErr w:type="spellEnd"/>
-      <w:r>
-        <w:t xml:space="preserve">, P (2023) Mastering CSS Grid [Online], </w:t>
-      </w:r>
-      <w:proofErr w:type="spellStart"/>
-      <w:r>
-        <w:t>Packt</w:t>
-      </w:r>
-      <w:proofErr w:type="spellEnd"/>
-      <w:r>
-        <w:t xml:space="preserve"> Publishing. Available at </w:t>
-      </w:r>
-      <w:hyperlink r:id="rId73" w:history="1">
+      <w:r>
+        <w:t xml:space="preserve">Thormeier, P (2023) Mastering CSS Grid [Online], Packt Publishing. Available at </w:t>
+      </w:r>
+      <w:hyperlink r:id="rId72" w:history="1">
         <w:r>
           <w:rPr>
             <w:rStyle w:val="Hyperlink"/>
@@ -13175,7 +12311,7 @@
       <w:r>
         <w:t xml:space="preserve">The Open University (2021) ‘5.1 Adding geolocation and map functionality’, TM352 Block 3 Part 5 Developing Cordova apps [Online]. Available at </w:t>
       </w:r>
-      <w:hyperlink r:id="rId74" w:history="1">
+      <w:hyperlink r:id="rId73" w:history="1">
         <w:r>
           <w:rPr>
             <w:rStyle w:val="Hyperlink"/>
@@ -13242,7 +12378,7 @@
                     <pic:cNvPicPr/>
                   </pic:nvPicPr>
                   <pic:blipFill>
-                    <a:blip r:embed="rId75">
+                    <a:blip r:embed="rId74">
                       <a:extLst>
                         <a:ext uri="{28A0092B-C50C-407E-A947-70E740481C1C}">
                           <a14:useLocalDpi xmlns:a14="http://schemas.microsoft.com/office/drawing/2010/main" val="0"/>
@@ -13313,7 +12449,7 @@
                     <pic:cNvPicPr/>
                   </pic:nvPicPr>
                   <pic:blipFill>
-                    <a:blip r:embed="rId76">
+                    <a:blip r:embed="rId75">
                       <a:extLst>
                         <a:ext uri="{28A0092B-C50C-407E-A947-70E740481C1C}">
                           <a14:useLocalDpi xmlns:a14="http://schemas.microsoft.com/office/drawing/2010/main" val="0"/>
@@ -13384,7 +12520,7 @@
                     <pic:cNvPicPr/>
                   </pic:nvPicPr>
                   <pic:blipFill>
-                    <a:blip r:embed="rId77">
+                    <a:blip r:embed="rId76">
                       <a:extLst>
                         <a:ext uri="{28A0092B-C50C-407E-A947-70E740481C1C}">
                           <a14:useLocalDpi xmlns:a14="http://schemas.microsoft.com/office/drawing/2010/main" val="0"/>
@@ -13455,7 +12591,7 @@
                     <pic:cNvPicPr/>
                   </pic:nvPicPr>
                   <pic:blipFill>
-                    <a:blip r:embed="rId78">
+                    <a:blip r:embed="rId77">
                       <a:extLst>
                         <a:ext uri="{28A0092B-C50C-407E-A947-70E740481C1C}">
                           <a14:useLocalDpi xmlns:a14="http://schemas.microsoft.com/office/drawing/2010/main" val="0"/>
@@ -13535,7 +12671,7 @@
                     <pic:cNvPicPr/>
                   </pic:nvPicPr>
                   <pic:blipFill>
-                    <a:blip r:embed="rId79">
+                    <a:blip r:embed="rId78">
                       <a:extLst>
                         <a:ext uri="{28A0092B-C50C-407E-A947-70E740481C1C}">
                           <a14:useLocalDpi xmlns:a14="http://schemas.microsoft.com/office/drawing/2010/main" val="0"/>
@@ -13606,7 +12742,7 @@
                     <pic:cNvPicPr/>
                   </pic:nvPicPr>
                   <pic:blipFill>
-                    <a:blip r:embed="rId80">
+                    <a:blip r:embed="rId79">
                       <a:extLst>
                         <a:ext uri="{28A0092B-C50C-407E-A947-70E740481C1C}">
                           <a14:useLocalDpi xmlns:a14="http://schemas.microsoft.com/office/drawing/2010/main" val="0"/>
@@ -13683,7 +12819,7 @@
                     <pic:cNvPicPr/>
                   </pic:nvPicPr>
                   <pic:blipFill>
-                    <a:blip r:embed="rId81">
+                    <a:blip r:embed="rId80">
                       <a:extLst>
                         <a:ext uri="{28A0092B-C50C-407E-A947-70E740481C1C}">
                           <a14:useLocalDpi xmlns:a14="http://schemas.microsoft.com/office/drawing/2010/main" val="0"/>
@@ -13760,7 +12896,7 @@
                     <pic:cNvPicPr/>
                   </pic:nvPicPr>
                   <pic:blipFill>
-                    <a:blip r:embed="rId82">
+                    <a:blip r:embed="rId81">
                       <a:extLst>
                         <a:ext uri="{28A0092B-C50C-407E-A947-70E740481C1C}">
                           <a14:useLocalDpi xmlns:a14="http://schemas.microsoft.com/office/drawing/2010/main" val="0"/>
@@ -13837,7 +12973,7 @@
                     <pic:cNvPicPr/>
                   </pic:nvPicPr>
                   <pic:blipFill>
-                    <a:blip r:embed="rId83">
+                    <a:blip r:embed="rId82">
                       <a:extLst>
                         <a:ext uri="{28A0092B-C50C-407E-A947-70E740481C1C}">
                           <a14:useLocalDpi xmlns:a14="http://schemas.microsoft.com/office/drawing/2010/main" val="0"/>
@@ -13923,7 +13059,7 @@
                     <pic:cNvPicPr/>
                   </pic:nvPicPr>
                   <pic:blipFill>
-                    <a:blip r:embed="rId84">
+                    <a:blip r:embed="rId83">
                       <a:extLst>
                         <a:ext uri="{28A0092B-C50C-407E-A947-70E740481C1C}">
                           <a14:useLocalDpi xmlns:a14="http://schemas.microsoft.com/office/drawing/2010/main" val="0"/>
@@ -13994,7 +13130,7 @@
                     <pic:cNvPicPr/>
                   </pic:nvPicPr>
                   <pic:blipFill>
-                    <a:blip r:embed="rId85">
+                    <a:blip r:embed="rId84">
                       <a:extLst>
                         <a:ext uri="{28A0092B-C50C-407E-A947-70E740481C1C}">
                           <a14:useLocalDpi xmlns:a14="http://schemas.microsoft.com/office/drawing/2010/main" val="0"/>
@@ -14071,7 +13207,7 @@
                     <pic:cNvPicPr/>
                   </pic:nvPicPr>
                   <pic:blipFill>
-                    <a:blip r:embed="rId86">
+                    <a:blip r:embed="rId85">
                       <a:extLst>
                         <a:ext uri="{28A0092B-C50C-407E-A947-70E740481C1C}">
                           <a14:useLocalDpi xmlns:a14="http://schemas.microsoft.com/office/drawing/2010/main" val="0"/>
@@ -14155,23 +13291,7 @@
           <w:i/>
           <w:iCs/>
         </w:rPr>
-        <w:t>“</w:t>
-      </w:r>
-      <w:proofErr w:type="gramStart"/>
-      <w:r>
-        <w:rPr>
-          <w:i/>
-          <w:iCs/>
-        </w:rPr>
-        <w:t>it</w:t>
-      </w:r>
-      <w:proofErr w:type="gramEnd"/>
-      <w:r>
-        <w:rPr>
-          <w:i/>
-          <w:iCs/>
-        </w:rPr>
-        <w:t xml:space="preserve"> would allow me to find what services are nearest rather than just what services are beat advertised”</w:t>
+        <w:t>“it would allow me to find what services are nearest rather than just what services are beat advertised”</w:t>
       </w:r>
       <w:r>
         <w:rPr>
@@ -14198,13 +13318,8 @@
       <w:r>
         <w:t>“</w:t>
       </w:r>
-      <w:proofErr w:type="gramStart"/>
-      <w:r>
-        <w:t>Yes</w:t>
-      </w:r>
-      <w:proofErr w:type="gramEnd"/>
-      <w:r>
-        <w:t xml:space="preserve"> it would help to find what is accessible nearby especially if someone can’t access support during the day due to commitments or work</w:t>
+      <w:r>
+        <w:t>Yes it would help to find what is accessible nearby especially if someone can’t access support during the day due to commitments or work</w:t>
       </w:r>
       <w:r>
         <w:t>” (FR2)</w:t>
@@ -14256,17 +13371,8 @@
           <w:i/>
           <w:iCs/>
         </w:rPr>
-        <w:t xml:space="preserve">N1.1: Finding a service that I need to </w:t>
-      </w:r>
-      <w:proofErr w:type="gramStart"/>
-      <w:r>
-        <w:rPr>
-          <w:i/>
-          <w:iCs/>
-        </w:rPr>
-        <w:t>access</w:t>
-      </w:r>
-      <w:proofErr w:type="gramEnd"/>
+        <w:t>N1.1: Finding a service that I need to access</w:t>
+      </w:r>
     </w:p>
     <w:p>
       <w:r>
@@ -14301,25 +13407,7 @@
           <w:i/>
           <w:iCs/>
         </w:rPr>
-        <w:t xml:space="preserve">“I wondered about a tag could be selected to specify services intended for specific people </w:t>
-      </w:r>
-      <w:proofErr w:type="spellStart"/>
-      <w:proofErr w:type="gramStart"/>
-      <w:r>
-        <w:rPr>
-          <w:i/>
-          <w:iCs/>
-        </w:rPr>
-        <w:t>ie</w:t>
-      </w:r>
-      <w:proofErr w:type="spellEnd"/>
-      <w:proofErr w:type="gramEnd"/>
-      <w:r>
-        <w:rPr>
-          <w:i/>
-          <w:iCs/>
-        </w:rPr>
-        <w:t xml:space="preserve"> just trans women/men like make up support”</w:t>
+        <w:t>“I wondered about a tag could be selected to specify services intended for specific people ie just trans women/men like make up support”</w:t>
       </w:r>
       <w:r>
         <w:rPr>
@@ -14385,17 +13473,8 @@
           <w:i/>
           <w:iCs/>
         </w:rPr>
-        <w:t xml:space="preserve">N1.2: Personalise the experience of finding services to my </w:t>
-      </w:r>
-      <w:proofErr w:type="gramStart"/>
-      <w:r>
-        <w:rPr>
-          <w:i/>
-          <w:iCs/>
-        </w:rPr>
-        <w:t>identity</w:t>
-      </w:r>
-      <w:proofErr w:type="gramEnd"/>
+        <w:t>N1.2: Personalise the experience of finding services to my identity</w:t>
+      </w:r>
     </w:p>
     <w:p>
       <w:r>
@@ -14485,17 +13564,8 @@
           <w:i/>
           <w:iCs/>
         </w:rPr>
-        <w:t xml:space="preserve">N1.3: Find out about community </w:t>
-      </w:r>
-      <w:proofErr w:type="gramStart"/>
-      <w:r>
-        <w:rPr>
-          <w:i/>
-          <w:iCs/>
-        </w:rPr>
-        <w:t>events</w:t>
-      </w:r>
-      <w:proofErr w:type="gramEnd"/>
+        <w:t>N1.3: Find out about community events</w:t>
+      </w:r>
     </w:p>
     <w:p>
       <w:r>
@@ -14514,21 +13584,8 @@
       <w:r>
         <w:t>"</w:t>
       </w:r>
-      <w:proofErr w:type="gramStart"/>
-      <w:r>
-        <w:t>not</w:t>
-      </w:r>
-      <w:proofErr w:type="gramEnd"/>
-      <w:r>
-        <w:t xml:space="preserve"> sure if this might allow </w:t>
-      </w:r>
-      <w:proofErr w:type="spellStart"/>
-      <w:r>
-        <w:t>terfs</w:t>
-      </w:r>
-      <w:proofErr w:type="spellEnd"/>
-      <w:r>
-        <w:t xml:space="preserve"> to find and cause problems for those services/users who attend that place?</w:t>
+      <w:r>
+        <w:t>not sure if this might allow terfs to find and cause problems for those services/users who attend that place?</w:t>
       </w:r>
       <w:r>
         <w:t xml:space="preserve">” </w:t>
@@ -14536,15 +13593,7 @@
     </w:p>
     <w:p>
       <w:r>
-        <w:t xml:space="preserve">This is an important consideration for the app fundamentally, that while increasing the visibility of services is a positive thing for the trans community, that visibility may also increase for those who would do the community harm. However, this does not require change to </w:t>
-      </w:r>
-      <w:proofErr w:type="gramStart"/>
-      <w:r>
-        <w:t>NFR1</w:t>
-      </w:r>
-      <w:proofErr w:type="gramEnd"/>
-      <w:r>
-        <w:t xml:space="preserve"> and other feedback indicated that this requirement was valid. A key quote is:</w:t>
+        <w:t>This is an important consideration for the app fundamentally, that while increasing the visibility of services is a positive thing for the trans community, that visibility may also increase for those who would do the community harm. However, this does not require change to NFR1 and other feedback indicated that this requirement was valid. A key quote is:</w:t>
       </w:r>
     </w:p>
     <w:p>
@@ -14556,15 +13605,7 @@
         </w:numPr>
       </w:pPr>
       <w:r>
-        <w:t>“</w:t>
-      </w:r>
-      <w:proofErr w:type="gramStart"/>
-      <w:r>
-        <w:t>it</w:t>
-      </w:r>
-      <w:proofErr w:type="gramEnd"/>
-      <w:r>
-        <w:t xml:space="preserve"> would help with feeling safer particularly before coming out” (NFR1)</w:t>
+        <w:t>“it would help with feeling safer particularly before coming out” (NFR1)</w:t>
       </w:r>
     </w:p>
     <w:p>
@@ -14625,29 +13666,12 @@
           <w:i/>
           <w:iCs/>
         </w:rPr>
-        <w:t xml:space="preserve"> when using </w:t>
-      </w:r>
-      <w:proofErr w:type="gramStart"/>
-      <w:r>
-        <w:rPr>
-          <w:i/>
-          <w:iCs/>
-        </w:rPr>
-        <w:t>it</w:t>
-      </w:r>
-      <w:proofErr w:type="gramEnd"/>
-    </w:p>
-    <w:p>
-      <w:r>
-        <w:t xml:space="preserve">Feedback also indicated that FR4 was not important to users, as they have other </w:t>
-      </w:r>
-      <w:proofErr w:type="gramStart"/>
-      <w:r>
-        <w:t>apps</w:t>
-      </w:r>
-      <w:proofErr w:type="gramEnd"/>
-      <w:r>
-        <w:t xml:space="preserve"> they use to give them directions. Additionally, many services require some interaction or planning before using them, so a user would not likely go to the service directly and instead make an appointment. A key quote is: </w:t>
+        <w:t xml:space="preserve"> when using it</w:t>
+      </w:r>
+    </w:p>
+    <w:p>
+      <w:r>
+        <w:t xml:space="preserve">Feedback also indicated that FR4 was not important to users, as they have other apps they use to give them directions. Additionally, many services require some interaction or planning before using them, so a user would not likely go to the service directly and instead make an appointment. A key quote is: </w:t>
       </w:r>
     </w:p>
     <w:p>
@@ -14759,7 +13783,7 @@
                     <pic:cNvPicPr/>
                   </pic:nvPicPr>
                   <pic:blipFill>
-                    <a:blip r:embed="rId87" cstate="print">
+                    <a:blip r:embed="rId86" cstate="print">
                       <a:extLst>
                         <a:ext uri="{28A0092B-C50C-407E-A947-70E740481C1C}">
                           <a14:useLocalDpi xmlns:a14="http://schemas.microsoft.com/office/drawing/2010/main" val="0"/>
@@ -14802,13 +13826,8 @@
         </w:r>
       </w:fldSimple>
       <w:r>
-        <w:t xml:space="preserve"> Testing of the API's using the CURL command line </w:t>
-      </w:r>
-      <w:proofErr w:type="gramStart"/>
-      <w:r>
-        <w:t>tool</w:t>
-      </w:r>
-      <w:proofErr w:type="gramEnd"/>
+        <w:t xml:space="preserve"> Testing of the API's using the CURL command line tool</w:t>
+      </w:r>
     </w:p>
     <w:p>
       <w:pPr>
@@ -14835,7 +13854,7 @@
                     <pic:cNvPicPr/>
                   </pic:nvPicPr>
                   <pic:blipFill>
-                    <a:blip r:embed="rId88" cstate="print">
+                    <a:blip r:embed="rId87" cstate="print">
                       <a:extLst>
                         <a:ext uri="{28A0092B-C50C-407E-A947-70E740481C1C}">
                           <a14:useLocalDpi xmlns:a14="http://schemas.microsoft.com/office/drawing/2010/main" val="0"/>
@@ -14878,13 +13897,8 @@
         </w:r>
       </w:fldSimple>
       <w:r>
-        <w:t xml:space="preserve"> Table in the AWS GUI after 3 PUT </w:t>
-      </w:r>
-      <w:proofErr w:type="gramStart"/>
-      <w:r>
-        <w:t>requests</w:t>
-      </w:r>
-      <w:proofErr w:type="gramEnd"/>
+        <w:t xml:space="preserve"> Table in the AWS GUI after 3 PUT requests</w:t>
+      </w:r>
     </w:p>
     <w:p>
       <w:pPr>
@@ -14910,7 +13924,7 @@
                     <pic:cNvPicPr/>
                   </pic:nvPicPr>
                   <pic:blipFill>
-                    <a:blip r:embed="rId89" cstate="print">
+                    <a:blip r:embed="rId88" cstate="print">
                       <a:extLst>
                         <a:ext uri="{28A0092B-C50C-407E-A947-70E740481C1C}">
                           <a14:useLocalDpi xmlns:a14="http://schemas.microsoft.com/office/drawing/2010/main" val="0"/>
@@ -14962,10 +13976,10 @@
       </w:r>
     </w:p>
     <w:sectPr>
-      <w:headerReference w:type="default" r:id="rId90"/>
-      <w:footerReference w:type="default" r:id="rId91"/>
-      <w:headerReference w:type="first" r:id="rId92"/>
-      <w:footerReference w:type="first" r:id="rId93"/>
+      <w:headerReference w:type="default" r:id="rId89"/>
+      <w:footerReference w:type="default" r:id="rId90"/>
+      <w:headerReference w:type="first" r:id="rId91"/>
+      <w:footerReference w:type="first" r:id="rId92"/>
       <w:pgSz w:w="11906" w:h="16838"/>
       <w:pgMar w:top="1440" w:right="1440" w:bottom="1440" w:left="1440" w:header="708" w:footer="708" w:gutter="0"/>
       <w:cols w:space="708"/>

</xml_diff>

<commit_message>
current stage of project work
current stage outline
</commit_message>
<xml_diff>
--- a/TM470_EMA_Lucy_Morris_zx181423.docx
+++ b/TM470_EMA_Lucy_Morris_zx181423.docx
@@ -3012,15 +3012,7 @@
     </w:p>
     <w:p>
       <w:r>
-        <w:t>The trans community attempts to solve these issues in numerous ways, mostly informal (e.g. by word of mouth in group chats), but two more formal ways are the Liverpool Trans Wiki (</w:t>
-      </w:r>
-      <w:proofErr w:type="spellStart"/>
-      <w:r>
-        <w:t>TransLiverpool</w:t>
-      </w:r>
-      <w:proofErr w:type="spellEnd"/>
-      <w:r>
-        <w:t xml:space="preserve"> Wiki, 2023) which catalogues and comments on many services that are available; and the Spirit Level peer support group which invites in guests from services to explain what they offer to the community. The </w:t>
+        <w:t xml:space="preserve">The trans community attempts to solve these issues in numerous ways, mostly informal (e.g. by word of mouth in group chats), but two more formal ways are the Liverpool Trans Wiki (TransLiverpool Wiki, 2023) which catalogues and comments on many services that are available; and the Spirit Level peer support group which invites in guests from services to explain what they offer to the community. The </w:t>
       </w:r>
       <w:r>
         <w:t>developed</w:t>
@@ -3701,23 +3693,7 @@
     </w:p>
     <w:p>
       <w:r>
-        <w:t>It was also important to consider how it would be read by a screen reader and with particular care taken when using a property such as ‘</w:t>
-      </w:r>
-      <w:proofErr w:type="spellStart"/>
-      <w:r>
-        <w:t>display:none</w:t>
-      </w:r>
-      <w:proofErr w:type="spellEnd"/>
-      <w:r>
-        <w:t>’, which not only hides an element from view but also from being read by a screen reader. The pop-in side menu is triggered by toggling a checkbox (by pressing the hamburger menu symbol) and initially this was hidden from view by using ‘</w:t>
-      </w:r>
-      <w:proofErr w:type="spellStart"/>
-      <w:r>
-        <w:t>display:none</w:t>
-      </w:r>
-      <w:proofErr w:type="spellEnd"/>
-      <w:r>
-        <w:t xml:space="preserve">’, which made it un-selectable by tabbing through elements. To change this, a style was added to the checkbox so that when it is in focus, the hamburger icon changes background colour as it does when hovered over and the checkbox was then hidden by setting the opacity to 0. The code snippet in </w:t>
+        <w:t xml:space="preserve">It was also important to consider how it would be read by a screen reader and with particular care taken when using a property such as ‘display:none’, which not only hides an element from view but also from being read by a screen reader. The pop-in side menu is triggered by toggling a checkbox (by pressing the hamburger menu symbol) and initially this was hidden from view by using ‘display:none’, which made it un-selectable by tabbing through elements. To change this, a style was added to the checkbox so that when it is in focus, the hamburger icon changes background colour as it does when hovered over and the checkbox was then hidden by setting the opacity to 0. The code snippet in </w:t>
       </w:r>
       <w:r>
         <w:rPr>
@@ -3804,15 +3780,7 @@
         </w:r>
       </w:fldSimple>
       <w:r>
-        <w:t xml:space="preserve"> Removal of </w:t>
-      </w:r>
-      <w:proofErr w:type="spellStart"/>
-      <w:r>
-        <w:t>display:none</w:t>
-      </w:r>
-      <w:proofErr w:type="spellEnd"/>
-      <w:r>
-        <w:t xml:space="preserve"> for screen readers</w:t>
+        <w:t xml:space="preserve"> Removal of display:none for screen readers</w:t>
       </w:r>
     </w:p>
     <w:p/>
@@ -3867,47 +3835,7 @@
         <w:t>)</w:t>
       </w:r>
       <w:r>
-        <w:t>, including protests accusing trans and gender non-conforming people of paedophilia (</w:t>
-      </w:r>
-      <w:proofErr w:type="spellStart"/>
-      <w:r>
-        <w:t>Hansford</w:t>
-      </w:r>
-      <w:proofErr w:type="spellEnd"/>
-      <w:r>
-        <w:t>, 2023); violence directed at trans people and allies; and faeces smeared on the entrance of a supportive church (</w:t>
-      </w:r>
-      <w:proofErr w:type="spellStart"/>
-      <w:r>
-        <w:t>O’Thomson</w:t>
-      </w:r>
-      <w:proofErr w:type="spellEnd"/>
-      <w:r>
-        <w:t xml:space="preserve">, 2023). During requirements elicitation one of the respondents raised this as a potential risk for the app: “not sure if this might allow </w:t>
-      </w:r>
-      <w:proofErr w:type="spellStart"/>
-      <w:r>
-        <w:t>terfs</w:t>
-      </w:r>
-      <w:proofErr w:type="spellEnd"/>
-      <w:r>
-        <w:t xml:space="preserve"> to find and cause problems for those services/users who attend that place?” (</w:t>
-      </w:r>
-      <w:proofErr w:type="spellStart"/>
-      <w:r>
-        <w:t>n.b.</w:t>
-      </w:r>
-      <w:proofErr w:type="spellEnd"/>
-      <w:r>
-        <w:t xml:space="preserve"> ‘</w:t>
-      </w:r>
-      <w:proofErr w:type="spellStart"/>
-      <w:r>
-        <w:t>terf</w:t>
-      </w:r>
-      <w:proofErr w:type="spellEnd"/>
-      <w:r>
-        <w:t>’ stands for Trans Exclusionary Radical Feminist and is a disparaging term for people from a feminist tradition who are anti-trans, but it is often used as a synonym for the broader ‘Gender Critical’ movement or all people who are anti-trans). There is a risk therefore that this app would provide a way for those with ill intent to target these services.</w:t>
+        <w:t>, including protests accusing trans and gender non-conforming people of paedophilia (Hansford, 2023); violence directed at trans people and allies; and faeces smeared on the entrance of a supportive church (O’Thomson, 2023). During requirements elicitation one of the respondents raised this as a potential risk for the app: “not sure if this might allow terfs to find and cause problems for those services/users who attend that place?” (n.b. ‘terf’ stands for Trans Exclusionary Radical Feminist and is a disparaging term for people from a feminist tradition who are anti-trans, but it is often used as a synonym for the broader ‘Gender Critical’ movement or all people who are anti-trans). There is a risk therefore that this app would provide a way for those with ill intent to target these services.</w:t>
       </w:r>
     </w:p>
     <w:p>
@@ -3925,41 +3853,13 @@
         <w:rPr>
           <w:color w:val="FF0000"/>
         </w:rPr>
-        <w:t>Source for ‘</w:t>
-      </w:r>
-      <w:proofErr w:type="spellStart"/>
+        <w:t>Source for ‘terf’??</w:t>
+      </w:r>
       <w:r>
         <w:rPr>
           <w:color w:val="FF0000"/>
         </w:rPr>
-        <w:t>terf</w:t>
-      </w:r>
-      <w:proofErr w:type="spellEnd"/>
-      <w:r>
-        <w:rPr>
-          <w:color w:val="FF0000"/>
-        </w:rPr>
-        <w:t>’??</w:t>
-      </w:r>
-      <w:r>
-        <w:rPr>
-          <w:color w:val="FF0000"/>
-        </w:rPr>
-        <w:t xml:space="preserve"> Source for </w:t>
-      </w:r>
-      <w:proofErr w:type="spellStart"/>
-      <w:r>
-        <w:rPr>
-          <w:color w:val="FF0000"/>
-        </w:rPr>
-        <w:t>TDoV</w:t>
-      </w:r>
-      <w:proofErr w:type="spellEnd"/>
-      <w:r>
-        <w:rPr>
-          <w:color w:val="FF0000"/>
-        </w:rPr>
-        <w:t>??</w:t>
+        <w:t xml:space="preserve"> Source for TDoV??</w:t>
       </w:r>
     </w:p>
     <w:p>
@@ -4002,15 +3902,7 @@
         <w:t xml:space="preserve"> the</w:t>
       </w:r>
       <w:r>
-        <w:t xml:space="preserve"> literature review was on sources relating to databases, </w:t>
-      </w:r>
-      <w:proofErr w:type="spellStart"/>
-      <w:r>
-        <w:t>DataBase</w:t>
-      </w:r>
-      <w:proofErr w:type="spellEnd"/>
-      <w:r>
-        <w:t xml:space="preserve">-as-a-Service (DBaaS) products and security and privacy issues relating to databases. The database </w:t>
+        <w:t xml:space="preserve"> literature review was on sources relating to databases, DataBase-as-a-Service (DBaaS) products and security and privacy issues relating to databases. The database </w:t>
       </w:r>
       <w:r>
         <w:t>is</w:t>
@@ -4452,15 +4344,7 @@
     <w:p/>
     <w:p>
       <w:r>
-        <w:t xml:space="preserve">Robertson &amp; Robertson (2006) provide a detailed overview of requirements, covering topics such as what requirements are, why they are important and the process of writing them. It also covers the </w:t>
-      </w:r>
-      <w:proofErr w:type="spellStart"/>
-      <w:r>
-        <w:t>Volere</w:t>
-      </w:r>
-      <w:proofErr w:type="spellEnd"/>
-      <w:r>
-        <w:t xml:space="preserve"> Requirements Specification Template that was pioneered by Robertson &amp; Robertson with others, that forms a foundation and structure for requirements specifications. This book covers important foundational concepts and informed the TM354 module on software engineering, so can be considered a trustworthy source.</w:t>
+        <w:t>Robertson &amp; Robertson (2006) provide a detailed overview of requirements, covering topics such as what requirements are, why they are important and the process of writing them. It also covers the Volere Requirements Specification Template that was pioneered by Robertson &amp; Robertson with others, that forms a foundation and structure for requirements specifications. This book covers important foundational concepts and informed the TM354 module on software engineering, so can be considered a trustworthy source.</w:t>
       </w:r>
     </w:p>
     <w:p>
@@ -4483,15 +4367,7 @@
         <w:t xml:space="preserve"> but</w:t>
       </w:r>
       <w:r>
-        <w:t xml:space="preserve"> complimentary ways to consider and analyse requirements. Both the stakeholder and requirements matrix and </w:t>
-      </w:r>
-      <w:proofErr w:type="spellStart"/>
-      <w:r>
-        <w:t>Volere</w:t>
-      </w:r>
-      <w:proofErr w:type="spellEnd"/>
-      <w:r>
-        <w:t xml:space="preserve"> template </w:t>
+        <w:t xml:space="preserve"> complimentary ways to consider and analyse requirements. Both the stakeholder and requirements matrix and Volere template </w:t>
       </w:r>
       <w:r>
         <w:t>were</w:t>
@@ -4527,31 +4403,23 @@
         <w:t xml:space="preserve"> have</w:t>
       </w:r>
       <w:r>
+        <w:t xml:space="preserve"> take a very significant amount of time so shortened versions</w:t>
+      </w:r>
+      <w:r>
+        <w:t xml:space="preserve"> were used,</w:t>
+      </w:r>
+      <w:r>
+        <w:t xml:space="preserve"> which </w:t>
+      </w:r>
+      <w:r>
+        <w:t>were</w:t>
+      </w:r>
+      <w:r>
+        <w:t xml:space="preserve"> still</w:t>
+      </w:r>
+      <w:r>
         <w:t xml:space="preserve"> </w:t>
       </w:r>
-      <w:proofErr w:type="spellStart"/>
-      <w:r>
-        <w:t>take</w:t>
-      </w:r>
-      <w:proofErr w:type="spellEnd"/>
-      <w:r>
-        <w:t xml:space="preserve"> a very significant amount of time so shortened versions</w:t>
-      </w:r>
-      <w:r>
-        <w:t xml:space="preserve"> were used,</w:t>
-      </w:r>
-      <w:r>
-        <w:t xml:space="preserve"> which </w:t>
-      </w:r>
-      <w:r>
-        <w:t>were</w:t>
-      </w:r>
-      <w:r>
-        <w:t xml:space="preserve"> still</w:t>
-      </w:r>
-      <w:r>
-        <w:t xml:space="preserve"> </w:t>
-      </w:r>
       <w:r>
         <w:t>elucidating and provide</w:t>
       </w:r>
@@ -4565,15 +4433,7 @@
         <w:t xml:space="preserve"> further</w:t>
       </w:r>
       <w:r>
-        <w:t xml:space="preserve"> discussion. The textbook for TM354: Software Engineering Block 1 Units 1-4 From domain to requirements (The Open University, 2014) does this with the </w:t>
-      </w:r>
-      <w:proofErr w:type="spellStart"/>
-      <w:r>
-        <w:t>Volere</w:t>
-      </w:r>
-      <w:proofErr w:type="spellEnd"/>
-      <w:r>
-        <w:t xml:space="preserve"> Template and so w</w:t>
+        <w:t xml:space="preserve"> discussion. The textbook for TM354: Software Engineering Block 1 Units 1-4 From domain to requirements (The Open University, 2014) does this with the Volere Template and so w</w:t>
       </w:r>
       <w:r>
         <w:t>as</w:t>
@@ -4610,15 +4470,7 @@
     </w:p>
     <w:p>
       <w:r>
-        <w:t xml:space="preserve">Gray with CSS Tutorial – Full Course for Beginners (2022), produced an extensive video tutorial for </w:t>
-      </w:r>
-      <w:proofErr w:type="spellStart"/>
-      <w:r>
-        <w:t>freeCodeCamp</w:t>
-      </w:r>
-      <w:proofErr w:type="spellEnd"/>
-      <w:r>
-        <w:t xml:space="preserve"> on CSS starting at the very basics including fonts and colour changes. It also covers grid layout and flexbox, as well as </w:t>
+        <w:t xml:space="preserve">Gray with CSS Tutorial – Full Course for Beginners (2022), produced an extensive video tutorial for freeCodeCamp on CSS starting at the very basics including fonts and colour changes. It also covers grid layout and flexbox, as well as </w:t>
       </w:r>
       <w:r>
         <w:rPr>
@@ -4663,13 +4515,8 @@
       <w:r>
         <w:t xml:space="preserve"> addressed, as discussed in section 1.4. </w:t>
       </w:r>
-      <w:proofErr w:type="spellStart"/>
-      <w:r>
-        <w:t>FreeCodeCamp</w:t>
-      </w:r>
-      <w:proofErr w:type="spellEnd"/>
-      <w:r>
-        <w:t xml:space="preserve"> is a charity founded by a teacher to provide free online courses teaching coding and has other learning materials that </w:t>
+      <w:r>
+        <w:t xml:space="preserve">FreeCodeCamp is a charity founded by a teacher to provide free online courses teaching coding and has other learning materials that </w:t>
       </w:r>
       <w:r>
         <w:t>was</w:t>
@@ -4709,13 +4556,8 @@
       </w:r>
     </w:p>
     <w:p>
-      <w:proofErr w:type="spellStart"/>
-      <w:r>
-        <w:t>Meiert</w:t>
-      </w:r>
-      <w:proofErr w:type="spellEnd"/>
-      <w:r>
-        <w:t xml:space="preserve"> (2015) in ‘The Little Book of HTML/CSS Coding Guidelines’ provides guidelines for coding, explaining good practise and the reasons for it. For example, naming classes/IDs so they properly reflect the purpose of an element and are ‘as short as possible but as long as necessary’. This</w:t>
+      <w:r>
+        <w:t>Meiert (2015) in ‘The Little Book of HTML/CSS Coding Guidelines’ provides guidelines for coding, explaining good practise and the reasons for it. For example, naming classes/IDs so they properly reflect the purpose of an element and are ‘as short as possible but as long as necessary’. This</w:t>
       </w:r>
       <w:r>
         <w:t xml:space="preserve"> </w:t>
@@ -4798,15 +4640,7 @@
         <w:t>e</w:t>
       </w:r>
       <w:r>
-        <w:t xml:space="preserve"> project, so there must be a degree of arbitrary choice when considering which one to use. Web Design Playground: HTML and CSS the Interactive Way (</w:t>
-      </w:r>
-      <w:proofErr w:type="spellStart"/>
-      <w:r>
-        <w:t>McFedries</w:t>
-      </w:r>
-      <w:proofErr w:type="spellEnd"/>
-      <w:r>
-        <w:t xml:space="preserve">, 2019) is a more recent one, ensuring that newer updates to the language can be covered if necessary. Additionally, the author has written many other books which have sold ‘over four million copies’ on the web development and related topics, so can be considered reliable source when covering an introductory topic. The Book covers the basics of CSS and HTML including topics such as pseudo-elements and how the cascade and inheritance work. </w:t>
+        <w:t xml:space="preserve"> project, so there must be a degree of arbitrary choice when considering which one to use. Web Design Playground: HTML and CSS the Interactive Way (McFedries, 2019) is a more recent one, ensuring that newer updates to the language can be covered if necessary. Additionally, the author has written many other books which have sold ‘over four million copies’ on the web development and related topics, so can be considered reliable source when covering an introductory topic. The Book covers the basics of CSS and HTML including topics such as pseudo-elements and how the cascade and inheritance work. </w:t>
       </w:r>
     </w:p>
     <w:p>
@@ -4970,13 +4804,8 @@
       </w:r>
     </w:p>
     <w:p>
-      <w:proofErr w:type="spellStart"/>
-      <w:r>
-        <w:t>FreeCodeCamp</w:t>
-      </w:r>
-      <w:proofErr w:type="spellEnd"/>
-      <w:r>
-        <w:t xml:space="preserve"> have a video guide for setting up and working with OpenStack Trove (OpenStack Tutorial – Operate Your Own Private Cloud (Full Course), 2022). This would be a solid starting point </w:t>
+      <w:r>
+        <w:t xml:space="preserve">FreeCodeCamp have a video guide for setting up and working with OpenStack Trove (OpenStack Tutorial – Operate Your Own Private Cloud (Full Course), 2022). This would be a solid starting point </w:t>
       </w:r>
       <w:r>
         <w:lastRenderedPageBreak/>
@@ -4998,15 +4827,7 @@
         <w:t xml:space="preserve"> when considering their video tutorial for CSS</w:t>
       </w:r>
       <w:r>
-        <w:t xml:space="preserve"> that </w:t>
-      </w:r>
-      <w:proofErr w:type="spellStart"/>
-      <w:r>
-        <w:t>FreeCodeCamp</w:t>
-      </w:r>
-      <w:proofErr w:type="spellEnd"/>
-      <w:r>
-        <w:t xml:space="preserve"> is a reliable source</w:t>
+        <w:t xml:space="preserve"> that FreeCodeCamp is a reliable source</w:t>
       </w:r>
       <w:r>
         <w:t xml:space="preserve">. </w:t>
@@ -5014,39 +4835,7 @@
     </w:p>
     <w:p>
       <w:r>
-        <w:t xml:space="preserve">The </w:t>
-      </w:r>
-      <w:proofErr w:type="spellStart"/>
-      <w:r>
-        <w:t>OpenInfra</w:t>
-      </w:r>
-      <w:proofErr w:type="spellEnd"/>
-      <w:r>
-        <w:t xml:space="preserve"> Foundation was formed to govern the OpenStack project and its mission is to help people “build and operate open infrastructure” (</w:t>
-      </w:r>
-      <w:proofErr w:type="spellStart"/>
-      <w:r>
-        <w:t>OpenInfra</w:t>
-      </w:r>
-      <w:proofErr w:type="spellEnd"/>
-      <w:r>
-        <w:t xml:space="preserve"> Foundation, n.d.). It hosts yearly summits which features industry professionals working with open infrastructure to give talks and presentations, which pertain to open infrastructure, and are hosted on their YouTube channel. Configure, Debug and Install OpenStack Trove (2016) is one of these presentations by </w:t>
-      </w:r>
-      <w:proofErr w:type="spellStart"/>
-      <w:r>
-        <w:t>Sadasiva</w:t>
-      </w:r>
-      <w:proofErr w:type="spellEnd"/>
-      <w:r>
-        <w:t xml:space="preserve"> </w:t>
-      </w:r>
-      <w:proofErr w:type="spellStart"/>
-      <w:r>
-        <w:t>Pillalamari</w:t>
-      </w:r>
-      <w:proofErr w:type="spellEnd"/>
-      <w:r>
-        <w:t xml:space="preserve"> &amp; Rama Krishna Bhupathi, software engineers for Hewlitt Packard Enterprise, each with decades of experience in the industry. The presentation includes a demonstration of a non-relational database, MongoDB, which it was decided in the literature review in section 2.1 </w:t>
+        <w:t xml:space="preserve">The OpenInfra Foundation was formed to govern the OpenStack project and its mission is to help people “build and operate open infrastructure” (OpenInfra Foundation, n.d.). It hosts yearly summits which features industry professionals working with open infrastructure to give talks and presentations, which pertain to open infrastructure, and are hosted on their YouTube channel. Configure, Debug and Install OpenStack Trove (2016) is one of these presentations by Sadasiva Pillalamari &amp; Rama Krishna Bhupathi, software engineers for Hewlitt Packard Enterprise, each with decades of experience in the industry. The presentation includes a demonstration of a non-relational database, MongoDB, which it was decided in the literature review in section 2.1 </w:t>
       </w:r>
       <w:r>
         <w:t>c</w:t>
@@ -5070,15 +4859,7 @@
         <w:t>e</w:t>
       </w:r>
       <w:r>
-        <w:t xml:space="preserve"> project. This presentation and others from </w:t>
-      </w:r>
-      <w:proofErr w:type="spellStart"/>
-      <w:r>
-        <w:t>OpenIntra</w:t>
-      </w:r>
-      <w:proofErr w:type="spellEnd"/>
-      <w:r>
-        <w:t xml:space="preserve"> Foundation would complement the previous sources for skills development for using OpenStack Trove.</w:t>
+        <w:t xml:space="preserve"> project. This presentation and others from OpenIntra Foundation would complement the previous sources for skills development for using OpenStack Trove.</w:t>
       </w:r>
     </w:p>
     <w:p>
@@ -5234,15 +5015,7 @@
         <w:t xml:space="preserve"> </w:t>
       </w:r>
       <w:r>
-        <w:t xml:space="preserve">identified to supplement the AWS documentation for skills development. </w:t>
-      </w:r>
-      <w:proofErr w:type="spellStart"/>
-      <w:r>
-        <w:t>Tankariya</w:t>
-      </w:r>
-      <w:proofErr w:type="spellEnd"/>
-      <w:r>
-        <w:t xml:space="preserve"> &amp; Parmar (2019) provide a guide to passing the AWS Developer’s Certification, which has a chapter on DynamoDB featuring an explanation of the Query and Scan operations that </w:t>
+        <w:t xml:space="preserve">identified to supplement the AWS documentation for skills development. Tankariya &amp; Parmar (2019) provide a guide to passing the AWS Developer’s Certification, which has a chapter on DynamoDB featuring an explanation of the Query and Scan operations that </w:t>
       </w:r>
       <w:r>
         <w:t>would</w:t>
@@ -5412,21 +5185,13 @@
         <w:t>Mastering CSS Grid</w:t>
       </w:r>
       <w:r>
-        <w:t xml:space="preserve"> (</w:t>
-      </w:r>
-      <w:proofErr w:type="spellStart"/>
-      <w:r>
-        <w:t>Thorm</w:t>
+        <w:t xml:space="preserve"> (Thorm</w:t>
       </w:r>
       <w:r>
         <w:t>e</w:t>
       </w:r>
       <w:r>
-        <w:t>ier</w:t>
-      </w:r>
-      <w:proofErr w:type="spellEnd"/>
-      <w:r>
-        <w:t xml:space="preserve">, 2023) goes into more detail about </w:t>
+        <w:t xml:space="preserve">ier, 2023) goes into more detail about </w:t>
       </w:r>
       <w:r>
         <w:t>CSS Grid, which was used to lay out the app and ensure</w:t>
@@ -5540,15 +5305,7 @@
         <w:t xml:space="preserve"> to supplement this another source on the more </w:t>
       </w:r>
       <w:r>
-        <w:t xml:space="preserve">fundamental concepts was also needed concerning databases and API’s. </w:t>
-      </w:r>
-      <w:proofErr w:type="spellStart"/>
-      <w:r>
-        <w:t>freeCodeCamp</w:t>
-      </w:r>
-      <w:proofErr w:type="spellEnd"/>
-      <w:r>
-        <w:t xml:space="preserve"> in addition to its video guides, which have been used as sources previously</w:t>
+        <w:t>fundamental concepts was also needed concerning databases and API’s. freeCodeCamp in addition to its video guides, which have been used as sources previously</w:t>
       </w:r>
       <w:r>
         <w:t xml:space="preserve"> also have written tutorials and one on CRUD</w:t>
@@ -5572,26 +5329,13 @@
         <w:t xml:space="preserve"> in section 3.4</w:t>
       </w:r>
       <w:r>
-        <w:t xml:space="preserve"> (</w:t>
-      </w:r>
-      <w:proofErr w:type="spellStart"/>
-      <w:r>
-        <w:t>Olawanle</w:t>
-      </w:r>
-      <w:proofErr w:type="spellEnd"/>
-      <w:r>
-        <w:t>, 2022)</w:t>
+        <w:t xml:space="preserve"> (Olawanle, 2022)</w:t>
       </w:r>
       <w:r>
         <w:t xml:space="preserve">. </w:t>
       </w:r>
-      <w:proofErr w:type="spellStart"/>
-      <w:r>
-        <w:t>freeCodeCamp</w:t>
-      </w:r>
-      <w:proofErr w:type="spellEnd"/>
-      <w:r>
-        <w:t xml:space="preserve"> was previously established as a reliable source and the author</w:t>
+      <w:r>
+        <w:t>freeCodeCamp was previously established as a reliable source and the author</w:t>
       </w:r>
       <w:r>
         <w:t xml:space="preserve"> is an industry professional who</w:t>
@@ -5849,21 +5593,7 @@
         <w:rPr>
           <w:color w:val="FF0000"/>
         </w:rPr>
-        <w:t xml:space="preserve">figure </w:t>
-      </w:r>
-      <w:proofErr w:type="spellStart"/>
-      <w:r>
-        <w:rPr>
-          <w:color w:val="FF0000"/>
-        </w:rPr>
-        <w:t>yy</w:t>
-      </w:r>
-      <w:proofErr w:type="spellEnd"/>
-      <w:r>
-        <w:rPr>
-          <w:color w:val="FF0000"/>
-        </w:rPr>
-        <w:t xml:space="preserve"> </w:t>
+        <w:t xml:space="preserve">figure yy </w:t>
       </w:r>
       <w:r>
         <w:t>was chosen and provided the basis for the project going forward.</w:t>
@@ -7277,7 +7007,6 @@
                 <w:szCs w:val="28"/>
               </w:rPr>
             </w:pPr>
-            <w:proofErr w:type="spellStart"/>
             <w:r>
               <w:rPr>
                 <w:b/>
@@ -7285,17 +7014,7 @@
                 <w:sz w:val="28"/>
                 <w:szCs w:val="28"/>
               </w:rPr>
-              <w:t>Volere</w:t>
-            </w:r>
-            <w:proofErr w:type="spellEnd"/>
-            <w:r>
-              <w:rPr>
-                <w:b/>
-                <w:bCs/>
-                <w:sz w:val="28"/>
-                <w:szCs w:val="28"/>
-              </w:rPr>
-              <w:t xml:space="preserve"> Template</w:t>
+              <w:t>Volere Template</w:t>
             </w:r>
           </w:p>
         </w:tc>
@@ -7535,15 +7254,7 @@
           </w:p>
           <w:p>
             <w:r>
-              <w:t xml:space="preserve">DBaaS – </w:t>
-            </w:r>
-            <w:proofErr w:type="spellStart"/>
-            <w:r>
-              <w:t>DataBase</w:t>
-            </w:r>
-            <w:proofErr w:type="spellEnd"/>
-            <w:r>
-              <w:t xml:space="preserve"> as a Service</w:t>
+              <w:t>DBaaS – DataBase as a Service</w:t>
             </w:r>
             <w:r>
               <w:t>, database over the cloud, provided by a third party.</w:t>
@@ -7841,15 +7552,7 @@
         <w:t>Some</w:t>
       </w:r>
       <w:r>
-        <w:t xml:space="preserve"> skills development was undertaken by studying Gray’s CSS Tutorial – Full Course for Beginners (2022) and </w:t>
-      </w:r>
-      <w:proofErr w:type="spellStart"/>
-      <w:r>
-        <w:t>McFedries</w:t>
-      </w:r>
-      <w:proofErr w:type="spellEnd"/>
-      <w:r>
-        <w:t xml:space="preserve">’ Web Design Playground HTML and CSS the Interactive Way (2019). The goal was to gain enough knowledge to produce a simple, but effective layout that would maximise screen space to ensure that information is legible to the user, while taking into consideration accessibility issues (discussed in section </w:t>
+        <w:t xml:space="preserve"> skills development was undertaken by studying Gray’s CSS Tutorial – Full Course for Beginners (2022) and McFedries’ Web Design Playground HTML and CSS the Interactive Way (2019). The goal was to gain enough knowledge to produce a simple, but effective layout that would maximise screen space to ensure that information is legible to the user, while taking into consideration accessibility issues (discussed in section </w:t>
       </w:r>
       <w:r>
         <w:t>1.4</w:t>
@@ -7873,15 +7576,7 @@
     <w:p>
       <w:r>
         <w:lastRenderedPageBreak/>
-        <w:t xml:space="preserve">Initially a simple menu bar was created using an unordered list, adapting a ‘hamburger’ menu as Gray and </w:t>
-      </w:r>
-      <w:proofErr w:type="spellStart"/>
-      <w:r>
-        <w:t>McFedries</w:t>
-      </w:r>
-      <w:proofErr w:type="spellEnd"/>
-      <w:r>
-        <w:t xml:space="preserve"> both illustrate, by utilizing the transition property and a hidden checkbox to activate the menu. This was then further adapted to </w:t>
+        <w:t xml:space="preserve">Initially a simple menu bar was created using an unordered list, adapting a ‘hamburger’ menu as Gray and McFedries both illustrate, by utilizing the transition property and a hidden checkbox to activate the menu. This was then further adapted to </w:t>
       </w:r>
       <w:r>
         <w:t>have the transition horizontal so that it emulates the design with menus sliding in from the side.</w:t>
@@ -8161,21 +7856,13 @@
         <w:t xml:space="preserve"> This arranges items in rows and columns with gaps between them, and the grid item in each cell can be any HTML item such as a div</w:t>
       </w:r>
       <w:r>
-        <w:t xml:space="preserve"> (</w:t>
-      </w:r>
-      <w:proofErr w:type="spellStart"/>
-      <w:r>
-        <w:t>Thorm</w:t>
+        <w:t xml:space="preserve"> (Thorm</w:t>
       </w:r>
       <w:r>
         <w:t>e</w:t>
       </w:r>
       <w:r>
-        <w:t>ier</w:t>
-      </w:r>
-      <w:proofErr w:type="spellEnd"/>
-      <w:r>
-        <w:t>, 2023)</w:t>
+        <w:t>ier, 2023)</w:t>
       </w:r>
       <w:r>
         <w:t>.</w:t>
@@ -8370,15 +8057,7 @@
         <w:t>, the basic</w:t>
       </w:r>
       <w:r>
-        <w:t xml:space="preserve"> operations used in database management systems (</w:t>
-      </w:r>
-      <w:proofErr w:type="spellStart"/>
-      <w:r>
-        <w:t>Olawanle</w:t>
-      </w:r>
-      <w:proofErr w:type="spellEnd"/>
-      <w:r>
-        <w:t>, 2022)</w:t>
+        <w:t xml:space="preserve"> operations used in database management systems (Olawanle, 2022)</w:t>
       </w:r>
       <w:r>
         <w:t>)</w:t>
@@ -8723,13 +8402,8 @@
       <w:r>
         <w:t>Two operations that can be performed on a DynamoDB table are Query, which uses the primary key index to search the table, and Scan which by default returns all items in the table but can have filters applied (</w:t>
       </w:r>
-      <w:proofErr w:type="spellStart"/>
-      <w:r>
-        <w:t>Tankariya</w:t>
-      </w:r>
-      <w:proofErr w:type="spellEnd"/>
-      <w:r>
-        <w:t xml:space="preserve"> &amp; Parmar, 2019</w:t>
+      <w:r>
+        <w:t>Tankariya &amp; Parmar, 2019</w:t>
       </w:r>
       <w:r>
         <w:t xml:space="preserve">). The Scan </w:t>
@@ -8741,15 +8415,7 @@
         <w:t xml:space="preserve"> was used</w:t>
       </w:r>
       <w:r>
-        <w:t xml:space="preserve"> in a function called </w:t>
-      </w:r>
-      <w:proofErr w:type="spellStart"/>
-      <w:r>
-        <w:t>getServicesFromDatabase</w:t>
-      </w:r>
-      <w:proofErr w:type="spellEnd"/>
-      <w:r>
-        <w:t xml:space="preserve"> (</w:t>
+        <w:t xml:space="preserve"> in a function called getServicesFromDatabase (</w:t>
       </w:r>
       <w:r>
         <w:rPr>
@@ -8785,15 +8451,7 @@
         <w:t xml:space="preserve"> to another function</w:t>
       </w:r>
       <w:r>
-        <w:t xml:space="preserve"> called </w:t>
-      </w:r>
-      <w:proofErr w:type="spellStart"/>
-      <w:r>
-        <w:t>addMarkersToMap</w:t>
-      </w:r>
-      <w:proofErr w:type="spellEnd"/>
-      <w:r>
-        <w:t xml:space="preserve"> (</w:t>
+        <w:t xml:space="preserve"> called addMarkersToMap (</w:t>
       </w:r>
       <w:r>
         <w:rPr>
@@ -8893,15 +8551,7 @@
         </w:r>
       </w:fldSimple>
       <w:r>
-        <w:t xml:space="preserve"> </w:t>
-      </w:r>
-      <w:proofErr w:type="spellStart"/>
-      <w:r>
-        <w:t>getServicesFromDatabase</w:t>
-      </w:r>
-      <w:proofErr w:type="spellEnd"/>
-      <w:r>
-        <w:t xml:space="preserve"> function scanning a DynamoDB table to retrieve all data</w:t>
+        <w:t xml:space="preserve"> getServicesFromDatabase function scanning a DynamoDB table to retrieve all data</w:t>
       </w:r>
     </w:p>
     <w:p>
@@ -8971,15 +8621,7 @@
         </w:r>
       </w:fldSimple>
       <w:r>
-        <w:t xml:space="preserve"> </w:t>
-      </w:r>
-      <w:proofErr w:type="spellStart"/>
-      <w:r>
-        <w:t>addMarkersToMap</w:t>
-      </w:r>
-      <w:proofErr w:type="spellEnd"/>
-      <w:r>
-        <w:t xml:space="preserve"> function accepting latitude &amp; longitude in the argument</w:t>
+        <w:t xml:space="preserve"> addMarkersToMap function accepting latitude &amp; longitude in the argument</w:t>
       </w:r>
     </w:p>
     <w:p/>
@@ -9075,15 +8717,7 @@
         <w:t>The</w:t>
       </w:r>
       <w:r>
-        <w:t xml:space="preserve"> </w:t>
-      </w:r>
-      <w:proofErr w:type="spellStart"/>
-      <w:r>
-        <w:t>getItem</w:t>
-      </w:r>
-      <w:proofErr w:type="spellEnd"/>
-      <w:r>
-        <w:t xml:space="preserve"> operation returns a single item from the DynamoDB table</w:t>
+        <w:t xml:space="preserve"> getItem operation returns a single item from the DynamoDB table</w:t>
       </w:r>
       <w:r>
         <w:t xml:space="preserve"> using the partition key</w:t>
@@ -9128,15 +8762,7 @@
         <w:t xml:space="preserve"> associated with them. An event listener then tracks when a marker is tapped and retrieves the information from the database</w:t>
       </w:r>
       <w:r>
-        <w:t xml:space="preserve"> for that service using the </w:t>
-      </w:r>
-      <w:proofErr w:type="spellStart"/>
-      <w:r>
-        <w:t>getItem</w:t>
-      </w:r>
-      <w:proofErr w:type="spellEnd"/>
-      <w:r>
-        <w:t xml:space="preserve"> operation,</w:t>
+        <w:t xml:space="preserve"> for that service using the getItem operation,</w:t>
       </w:r>
       <w:r>
         <w:t xml:space="preserve"> to insert into the sidebar</w:t>
@@ -9613,40 +9239,175 @@
       </w:pPr>
       <w:bookmarkStart w:id="26" w:name="_Toc144485235"/>
       <w:r>
-        <w:t>4</w:t>
-      </w:r>
-      <w:r>
-        <w:t>. Review</w:t>
-      </w:r>
-      <w:bookmarkEnd w:id="26"/>
-    </w:p>
-    <w:p>
-      <w:pPr>
-        <w:pStyle w:val="Heading2"/>
-      </w:pPr>
-      <w:bookmarkStart w:id="27" w:name="_Toc144485236"/>
-      <w:r>
-        <w:t>4</w:t>
-      </w:r>
-      <w:r>
-        <w:t xml:space="preserve">.1 </w:t>
-      </w:r>
-      <w:r>
-        <w:t>Current stage of project work</w:t>
-      </w:r>
-      <w:bookmarkEnd w:id="27"/>
-    </w:p>
-    <w:p/>
-    <w:p>
-      <w:pPr>
-        <w:pStyle w:val="Heading2"/>
-      </w:pPr>
-      <w:bookmarkStart w:id="28" w:name="_Toc144485237"/>
-      <w:r>
         <w:lastRenderedPageBreak/>
         <w:t>4</w:t>
       </w:r>
       <w:r>
+        <w:t>. Review</w:t>
+      </w:r>
+      <w:bookmarkEnd w:id="26"/>
+    </w:p>
+    <w:p>
+      <w:pPr>
+        <w:pStyle w:val="Heading2"/>
+      </w:pPr>
+      <w:bookmarkStart w:id="27" w:name="_Toc144485236"/>
+      <w:r>
+        <w:t>4</w:t>
+      </w:r>
+      <w:r>
+        <w:t xml:space="preserve">.1 </w:t>
+      </w:r>
+      <w:r>
+        <w:t>Current stage of project work</w:t>
+      </w:r>
+      <w:bookmarkEnd w:id="27"/>
+    </w:p>
+    <w:p>
+      <w:r>
+        <w:t xml:space="preserve">The </w:t>
+      </w:r>
+      <w:r>
+        <w:t xml:space="preserve">primary feature of the app, the </w:t>
+      </w:r>
+      <w:r>
+        <w:t>map of services and database has been completed and displays the contact information and information when selected. Additional services could be added to this, a</w:t>
+      </w:r>
+      <w:r>
+        <w:t xml:space="preserve">nd the description information </w:t>
+      </w:r>
+      <w:r>
+        <w:t>reviewed,</w:t>
+      </w:r>
+      <w:r>
+        <w:t xml:space="preserve"> and relevant permission sought where necessary, as discussed in section</w:t>
+      </w:r>
+      <w:r>
+        <w:t xml:space="preserve"> 1.3.</w:t>
+      </w:r>
+    </w:p>
+    <w:p>
+      <w:r>
+        <w:t xml:space="preserve">The </w:t>
+      </w:r>
+      <w:r>
+        <w:t xml:space="preserve">styling is functional, as discussed in section </w:t>
+      </w:r>
+      <w:r>
+        <w:t>x.</w:t>
+      </w:r>
+    </w:p>
+    <w:p>
+      <w:r>
+        <w:t xml:space="preserve">Further requirements </w:t>
+      </w:r>
+      <w:r>
+        <w:t>elicitation</w:t>
+      </w:r>
+      <w:r>
+        <w:t xml:space="preserve"> could be undertaken, as discussed in section x, </w:t>
+      </w:r>
+    </w:p>
+    <w:p>
+      <w:r>
+        <w:t>The directory search needs keywords input to the database to make searching better. Alternatively a different database solution could be considered that would be more conducive to this.</w:t>
+      </w:r>
+    </w:p>
+    <w:p>
+      <w:r>
+        <w:t>The events calendar didn’t have enough to time to do extensive work, some prelimary work is discussed in the epilogue, section 5.</w:t>
+      </w:r>
+    </w:p>
+    <w:p>
+      <w:r>
+        <w:t xml:space="preserve">Prototyping and getting feedback from users to iterate on the design would be an important step that was omitted from the project due to time constraints. </w:t>
+      </w:r>
+    </w:p>
+    <w:p>
+      <w:r>
+        <w:t>Mobile testing on e.g. cordova</w:t>
+      </w:r>
+    </w:p>
+    <w:p>
+      <w:r>
+        <w:t>Timescales:</w:t>
+      </w:r>
+    </w:p>
+    <w:p>
+      <w:pPr>
+        <w:pStyle w:val="ListParagraph"/>
+        <w:numPr>
+          <w:ilvl w:val="0"/>
+          <w:numId w:val="29"/>
+        </w:numPr>
+      </w:pPr>
+      <w:r>
+        <w:t>Review content – 1 week</w:t>
+      </w:r>
+    </w:p>
+    <w:p>
+      <w:pPr>
+        <w:pStyle w:val="ListParagraph"/>
+        <w:numPr>
+          <w:ilvl w:val="0"/>
+          <w:numId w:val="29"/>
+        </w:numPr>
+      </w:pPr>
+      <w:r>
+        <w:t>Prototyping – 2 months</w:t>
+      </w:r>
+    </w:p>
+    <w:p>
+      <w:pPr>
+        <w:pStyle w:val="ListParagraph"/>
+        <w:numPr>
+          <w:ilvl w:val="0"/>
+          <w:numId w:val="29"/>
+        </w:numPr>
+      </w:pPr>
+      <w:r>
+        <w:t>Directory search updates – 1 week</w:t>
+      </w:r>
+    </w:p>
+    <w:p>
+      <w:pPr>
+        <w:pStyle w:val="ListParagraph"/>
+        <w:numPr>
+          <w:ilvl w:val="0"/>
+          <w:numId w:val="29"/>
+        </w:numPr>
+      </w:pPr>
+      <w:r>
+        <w:t>Events calendar – 2 months</w:t>
+      </w:r>
+    </w:p>
+    <w:p>
+      <w:pPr>
+        <w:pStyle w:val="ListParagraph"/>
+        <w:numPr>
+          <w:ilvl w:val="0"/>
+          <w:numId w:val="29"/>
+        </w:numPr>
+      </w:pPr>
+      <w:r>
+        <w:t>Mobile testing &amp; dev – 2 weeks</w:t>
+      </w:r>
+    </w:p>
+    <w:p>
+      <w:r>
+        <w:t>Preliminary discussion has been undertaken regarding publishing the app, and since the primary feature is mostly complete this may be published mostly as is, as an immediate deliverable with further features added over the following 6 months.</w:t>
+      </w:r>
+    </w:p>
+    <w:p/>
+    <w:p>
+      <w:pPr>
+        <w:pStyle w:val="Heading2"/>
+      </w:pPr>
+      <w:bookmarkStart w:id="28" w:name="_Toc144485237"/>
+      <w:r>
+        <w:t>4</w:t>
+      </w:r>
+      <w:r>
         <w:t xml:space="preserve">.2 </w:t>
       </w:r>
       <w:r>
@@ -9686,7 +9447,11 @@
     </w:p>
     <w:p>
       <w:r>
-        <w:t>Further to this, conducting prototyping would take up significant amounts of time in designing it, conducting the research, and collating the feedback. The original plans were in retrospect a little ambitious in terms of the amount of time that some things would take and once the project was well underway it became apparent that the amount of time investment required to undertake the prototyping would mean that there would be significant sacrifices that would have to be made elsewhere in the project. Also, given that some user feedback had already been undertaken with the requirements elicitation, it was ultimately felt that this was not the highest priority.</w:t>
+        <w:t xml:space="preserve">Further to this, conducting prototyping would take up significant amounts of time in designing it, conducting the research, and collating the feedback. The original plans were in retrospect a little ambitious in terms of the amount of time that some things would take and once the project was well underway it became apparent that the amount of time investment required to undertake the </w:t>
+      </w:r>
+      <w:r>
+        <w:lastRenderedPageBreak/>
+        <w:t>prototyping would mean that there would be significant sacrifices that would have to be made elsewhere in the project. Also, given that some user feedback had already been undertaken with the requirements elicitation, it was ultimately felt that this was not the highest priority.</w:t>
       </w:r>
     </w:p>
     <w:p>
@@ -9888,7 +9653,6 @@
         <w:spacing w:line="256" w:lineRule="auto"/>
       </w:pPr>
       <w:r>
-        <w:lastRenderedPageBreak/>
         <w:t>Microsoft OneDrive and GitHub can be used to backup files in the cloud and continue work between different devices. GitHub also provides version control with branching and reverting.</w:t>
       </w:r>
     </w:p>
@@ -10038,6 +9802,7 @@
         <w:spacing w:line="256" w:lineRule="auto"/>
       </w:pPr>
       <w:r>
+        <w:lastRenderedPageBreak/>
         <w:t xml:space="preserve">Chrome – Browser used for testing with developer tools, for investigating issues with code and to see how the app responds to different resolutions. </w:t>
       </w:r>
     </w:p>
@@ -10390,7 +10155,6 @@
               <w:spacing w:line="256" w:lineRule="auto"/>
             </w:pPr>
             <w:r>
-              <w:lastRenderedPageBreak/>
               <w:t>High</w:t>
             </w:r>
           </w:p>
@@ -10661,7 +10425,11 @@
               <w:spacing w:line="256" w:lineRule="auto"/>
             </w:pPr>
             <w:r>
-              <w:t>Data loss in the cloud, which could be due to several reasons including accidental deletion and server failure.</w:t>
+              <w:t xml:space="preserve">Data loss in the cloud, which could be due to several reasons </w:t>
+            </w:r>
+            <w:r>
+              <w:lastRenderedPageBreak/>
+              <w:t>including accidental deletion and server failure.</w:t>
             </w:r>
           </w:p>
           <w:p>
@@ -10679,6 +10447,7 @@
               <w:spacing w:line="256" w:lineRule="auto"/>
             </w:pPr>
             <w:r>
+              <w:lastRenderedPageBreak/>
               <w:t>Low</w:t>
             </w:r>
           </w:p>
@@ -11037,11 +10806,7 @@
         <w:t>5</w:t>
       </w:r>
       <w:r>
-        <w:t xml:space="preserve">) has been colour-coded to indicate the most crucial risks to address with red and orange being most critical and to be addressed with urgency and in detail; yellow important to be addressed as much as feasible; green being least important and the risk may be accepted or only convenient mitigations undertaken. Risks 2 and 4 have been identified as the most crucial and mitigating them will form notable parts of the </w:t>
-      </w:r>
-      <w:r>
-        <w:lastRenderedPageBreak/>
-        <w:t>project; whereas risks 5, 8 and 9 have been identified as the least crucial and will be accepted without mitigation.</w:t>
+        <w:t>) has been colour-coded to indicate the most crucial risks to address with red and orange being most critical and to be addressed with urgency and in detail; yellow important to be addressed as much as feasible; green being least important and the risk may be accepted or only convenient mitigations undertaken. Risks 2 and 4 have been identified as the most crucial and mitigating them will form notable parts of the project; whereas risks 5, 8 and 9 have been identified as the least crucial and will be accepted without mitigation.</w:t>
       </w:r>
     </w:p>
     <w:p>
@@ -11770,11 +11535,7 @@
               <w:spacing w:line="256" w:lineRule="auto"/>
             </w:pPr>
             <w:r>
-              <w:t xml:space="preserve">No mitigation to be undertaken. The primary purpose of the software is very similar to other </w:t>
-            </w:r>
-            <w:r>
-              <w:lastRenderedPageBreak/>
-              <w:t>code editors, and any shortcuts learned will only speed up tasks.</w:t>
+              <w:t>No mitigation to be undertaken. The primary purpose of the software is very similar to other code editors, and any shortcuts learned will only speed up tasks.</w:t>
             </w:r>
           </w:p>
           <w:p>
@@ -11792,7 +11553,6 @@
               <w:spacing w:line="256" w:lineRule="auto"/>
             </w:pPr>
             <w:r>
-              <w:lastRenderedPageBreak/>
               <w:t>Over time</w:t>
             </w:r>
             <w:r>
@@ -11923,6 +11683,7 @@
               <w:spacing w:line="256" w:lineRule="auto"/>
             </w:pPr>
             <w:r>
+              <w:lastRenderedPageBreak/>
               <w:t>R8</w:t>
             </w:r>
           </w:p>
@@ -12199,7 +11960,6 @@
     </w:p>
     <w:p>
       <w:r>
-        <w:lastRenderedPageBreak/>
         <w:t xml:space="preserve">Ongoing communication with the tutor </w:t>
       </w:r>
       <w:r>
@@ -12477,6 +12237,7 @@
           </w:tcPr>
           <w:p>
             <w:r>
+              <w:lastRenderedPageBreak/>
               <w:t>9/2/23</w:t>
             </w:r>
           </w:p>
@@ -13277,7 +13038,6 @@
           </w:tcPr>
           <w:p>
             <w:r>
-              <w:lastRenderedPageBreak/>
               <w:t>11/8/23</w:t>
             </w:r>
           </w:p>
@@ -13405,13 +13165,8 @@
       </w:r>
     </w:p>
     <w:p>
-      <w:proofErr w:type="spellStart"/>
-      <w:r>
-        <w:t>TransLiverpool</w:t>
-      </w:r>
-      <w:proofErr w:type="spellEnd"/>
-      <w:r>
-        <w:t xml:space="preserve"> Wiki (2023) </w:t>
+      <w:r>
+        <w:t xml:space="preserve">TransLiverpool Wiki (2023) </w:t>
       </w:r>
       <w:r>
         <w:rPr>
@@ -13455,6 +13210,7 @@
     </w:p>
     <w:p>
       <w:r>
+        <w:lastRenderedPageBreak/>
         <w:t xml:space="preserve">BCS (2023) BCS Code of Conduct [Online]. Available at </w:t>
       </w:r>
       <w:hyperlink r:id="rId34" w:history="1">
@@ -13749,7 +13505,6 @@
     </w:p>
     <w:p>
       <w:r>
-        <w:lastRenderedPageBreak/>
         <w:t xml:space="preserve">Miller, M., Cadbury, R., Caulfield, M., Churchill, J., Crawley, A., Davies, M., Drummond, F., Howlett, B., McDonagh, S., Phillips, J., Shuker, G. (2015). </w:t>
       </w:r>
       <w:r>
@@ -13834,13 +13589,9 @@
       </w:r>
     </w:p>
     <w:p>
-      <w:proofErr w:type="spellStart"/>
-      <w:r>
-        <w:t>Hansford</w:t>
-      </w:r>
-      <w:proofErr w:type="spellEnd"/>
-      <w:r>
-        <w:t xml:space="preserve">, A. (2023) ‘Trans rights protester met with Nazis at Posie Parker rally recounts ‘terrifying chaos’’, </w:t>
+      <w:r>
+        <w:lastRenderedPageBreak/>
+        <w:t xml:space="preserve">Hansford, A. (2023) ‘Trans rights protester met with Nazis at Posie Parker rally recounts ‘terrifying chaos’’, </w:t>
       </w:r>
       <w:r>
         <w:rPr>
@@ -13883,13 +13634,8 @@
       </w:r>
     </w:p>
     <w:p>
-      <w:proofErr w:type="spellStart"/>
-      <w:r>
-        <w:t>O’Thomson</w:t>
-      </w:r>
-      <w:proofErr w:type="spellEnd"/>
-      <w:r>
-        <w:t xml:space="preserve">, J. (2023) ‘Exclusive: The Truth About the Far Right Attack on Honor Oak’, </w:t>
+      <w:r>
+        <w:t xml:space="preserve">O’Thomson, J. (2023) ‘Exclusive: The Truth About the Far Right Attack on Honor Oak’, </w:t>
       </w:r>
       <w:r>
         <w:rPr>
@@ -13999,23 +13745,7 @@
     </w:p>
     <w:p>
       <w:r>
-        <w:t xml:space="preserve">Poljak, R. </w:t>
-      </w:r>
-      <w:proofErr w:type="spellStart"/>
-      <w:r>
-        <w:t>Poščić</w:t>
-      </w:r>
-      <w:proofErr w:type="spellEnd"/>
-      <w:r>
-        <w:t xml:space="preserve">, P. Jakšić, D. (2017) "Comparative analysis of the selected relational database management systems," 2017 40th International Convention on Information and Communication Technology, Electronics and Microelectronics (MIPRO), </w:t>
-      </w:r>
-      <w:proofErr w:type="spellStart"/>
-      <w:r>
-        <w:t>Opatija</w:t>
-      </w:r>
-      <w:proofErr w:type="spellEnd"/>
-      <w:r>
-        <w:t xml:space="preserve">, Croatia, pp. 1496-1500 [Online]. Available at </w:t>
+        <w:t xml:space="preserve">Poljak, R. Poščić, P. Jakšić, D. (2017) "Comparative analysis of the selected relational database management systems," 2017 40th International Convention on Information and Communication Technology, Electronics and Microelectronics (MIPRO), Opatija, Croatia, pp. 1496-1500 [Online]. Available at </w:t>
       </w:r>
       <w:hyperlink r:id="rId51" w:history="1">
         <w:r>
@@ -14040,31 +13770,7 @@
     </w:p>
     <w:p>
       <w:r>
-        <w:t xml:space="preserve">Patil, M. M. Hanni, A. Tejeshwar, C. H. Patil, P (2017) "A qualitative analysis of the performance of MongoDB vs MySQL database based on insertion and </w:t>
-      </w:r>
-      <w:proofErr w:type="spellStart"/>
-      <w:r>
-        <w:t>retriewal</w:t>
-      </w:r>
-      <w:proofErr w:type="spellEnd"/>
-      <w:r>
-        <w:t xml:space="preserve"> operations using a web/android application to explore load balancing — </w:t>
-      </w:r>
-      <w:proofErr w:type="spellStart"/>
-      <w:r>
-        <w:t>Sharding</w:t>
-      </w:r>
-      <w:proofErr w:type="spellEnd"/>
-      <w:r>
-        <w:t xml:space="preserve"> in MongoDB and its advantages," 2017 International Conference on I-SMAC (IoT in Social, Mobile, Analytics and Cloud) (I-SMAC), </w:t>
-      </w:r>
-      <w:proofErr w:type="spellStart"/>
-      <w:r>
-        <w:t>Palladam</w:t>
-      </w:r>
-      <w:proofErr w:type="spellEnd"/>
-      <w:r>
-        <w:t xml:space="preserve">, India, pp. 325-330 [Online]. Available at </w:t>
+        <w:t xml:space="preserve">Patil, M. M. Hanni, A. Tejeshwar, C. H. Patil, P (2017) "A qualitative analysis of the performance of MongoDB vs MySQL database based on insertion and retriewal operations using a web/android application to explore load balancing — Sharding in MongoDB and its advantages," 2017 International Conference on I-SMAC (IoT in Social, Mobile, Analytics and Cloud) (I-SMAC), Palladam, India, pp. 325-330 [Online]. Available at </w:t>
       </w:r>
       <w:hyperlink r:id="rId52" w:history="1">
         <w:r>
@@ -14089,23 +13795,7 @@
     </w:p>
     <w:p>
       <w:r>
-        <w:t xml:space="preserve">Al-Refai, M. N. Haya, A. </w:t>
-      </w:r>
-      <w:proofErr w:type="spellStart"/>
-      <w:r>
-        <w:t>Fawareh</w:t>
-      </w:r>
-      <w:proofErr w:type="spellEnd"/>
-      <w:r>
-        <w:t xml:space="preserve"> H. </w:t>
-      </w:r>
-      <w:proofErr w:type="spellStart"/>
-      <w:r>
-        <w:t>Khafajeh</w:t>
-      </w:r>
-      <w:proofErr w:type="spellEnd"/>
-      <w:r>
-        <w:t xml:space="preserve">, H. H. (2021) "Database as a Service (DBaaS) Challenges and Solutions," 2021 22nd International Arab Conference on Information Technology (ACIT), Muscat, Oman, pp. 1-6 [Online]. Available at </w:t>
+        <w:t xml:space="preserve">Al-Refai, M. N. Haya, A. Fawareh H. Khafajeh, H. H. (2021) "Database as a Service (DBaaS) Challenges and Solutions," 2021 22nd International Arab Conference on Information Technology (ACIT), Muscat, Oman, pp. 1-6 [Online]. Available at </w:t>
       </w:r>
       <w:hyperlink r:id="rId53" w:history="1">
         <w:r>
@@ -14283,6 +13973,7 @@
     </w:p>
     <w:p>
       <w:r>
+        <w:lastRenderedPageBreak/>
         <w:t xml:space="preserve">Robertson, S &amp; Robertson, J (2006), Mastering the Requirements Process, Second Edition, Boston, Addison-Wesley Professional. Available at </w:t>
       </w:r>
       <w:hyperlink r:id="rId59" w:history="1">
@@ -14322,13 +14013,8 @@
       </w:r>
     </w:p>
     <w:p>
-      <w:proofErr w:type="spellStart"/>
-      <w:r>
-        <w:t>Meiert</w:t>
-      </w:r>
-      <w:proofErr w:type="spellEnd"/>
-      <w:r>
-        <w:t xml:space="preserve">, J O. (2015), </w:t>
+      <w:r>
+        <w:t xml:space="preserve">Meiert, J O. (2015), </w:t>
       </w:r>
       <w:r>
         <w:rPr>
@@ -14390,13 +14076,8 @@
       </w:r>
     </w:p>
     <w:p>
-      <w:proofErr w:type="spellStart"/>
-      <w:r>
-        <w:t>McFedries</w:t>
-      </w:r>
-      <w:proofErr w:type="spellEnd"/>
-      <w:r>
-        <w:t xml:space="preserve">, P. (2019) Web Design Playground: HTML and CSS the Interactive Way [Online]. New York, Manning Publications Co. LLC. Available at </w:t>
+      <w:r>
+        <w:t xml:space="preserve">McFedries, P. (2019) Web Design Playground: HTML and CSS the Interactive Way [Online]. New York, Manning Publications Co. LLC. Available at </w:t>
       </w:r>
       <w:hyperlink r:id="rId62" w:history="1">
         <w:r>
@@ -14448,21 +14129,8 @@
       </w:r>
     </w:p>
     <w:p>
-      <w:proofErr w:type="spellStart"/>
-      <w:r>
-        <w:t>OpenInfra</w:t>
-      </w:r>
-      <w:proofErr w:type="spellEnd"/>
-      <w:r>
-        <w:t xml:space="preserve"> Foundation (n.d.) </w:t>
-      </w:r>
-      <w:proofErr w:type="spellStart"/>
-      <w:r>
-        <w:t>OpenInfra</w:t>
-      </w:r>
-      <w:proofErr w:type="spellEnd"/>
-      <w:r>
-        <w:t xml:space="preserve"> Foundation [Online]. Available at </w:t>
+      <w:r>
+        <w:t xml:space="preserve">OpenInfra Foundation (n.d.) OpenInfra Foundation [Online]. Available at </w:t>
       </w:r>
       <w:hyperlink r:id="rId64" w:history="1">
         <w:r>
@@ -14490,15 +14158,7 @@
         <w:t>Configure, Debug and Install OpenStack Trove</w:t>
       </w:r>
       <w:r>
-        <w:t xml:space="preserve"> (2016) YouTube video, added by </w:t>
-      </w:r>
-      <w:proofErr w:type="spellStart"/>
-      <w:r>
-        <w:t>OpenInfra</w:t>
-      </w:r>
-      <w:proofErr w:type="spellEnd"/>
-      <w:r>
-        <w:t xml:space="preserve"> Foundation [Online]. Available at </w:t>
+        <w:t xml:space="preserve"> (2016) YouTube video, added by OpenInfra Foundation [Online]. Available at </w:t>
       </w:r>
       <w:hyperlink r:id="rId65" w:history="1">
         <w:r>
@@ -14560,14 +14220,8 @@
       <w:pPr>
         <w:spacing w:before="240"/>
       </w:pPr>
-      <w:proofErr w:type="spellStart"/>
-      <w:r>
-        <w:lastRenderedPageBreak/>
-        <w:t>Tankariya</w:t>
-      </w:r>
-      <w:proofErr w:type="spellEnd"/>
-      <w:r>
-        <w:t>, V</w:t>
+      <w:r>
+        <w:t>Tankariya, V</w:t>
       </w:r>
       <w:r>
         <w:t>.</w:t>
@@ -14598,15 +14252,7 @@
         <w:t xml:space="preserve"> [Online],</w:t>
       </w:r>
       <w:r>
-        <w:t xml:space="preserve"> </w:t>
-      </w:r>
-      <w:proofErr w:type="spellStart"/>
-      <w:r>
-        <w:t>Packt</w:t>
-      </w:r>
-      <w:proofErr w:type="spellEnd"/>
-      <w:r>
-        <w:t xml:space="preserve"> Publishing</w:t>
+        <w:t xml:space="preserve"> Packt Publishing</w:t>
       </w:r>
       <w:r>
         <w:t>. Available at</w:t>
@@ -14647,15 +14293,7 @@
         <w:t xml:space="preserve">DynamoDB Cookbook </w:t>
       </w:r>
       <w:r>
-        <w:t xml:space="preserve">[Online], Birmingham, </w:t>
-      </w:r>
-      <w:proofErr w:type="spellStart"/>
-      <w:r>
-        <w:t>Packt</w:t>
-      </w:r>
-      <w:proofErr w:type="spellEnd"/>
-      <w:r>
-        <w:t xml:space="preserve"> Publishing. Available at </w:t>
+        <w:t xml:space="preserve">[Online], Birmingham, Packt Publishing. Available at </w:t>
       </w:r>
       <w:hyperlink r:id="rId68" w:history="1">
         <w:r>
@@ -14686,15 +14324,7 @@
         <w:t>J.</w:t>
       </w:r>
       <w:r>
-        <w:t xml:space="preserve"> </w:t>
-      </w:r>
-      <w:proofErr w:type="spellStart"/>
-      <w:r>
-        <w:t>Arent</w:t>
-      </w:r>
-      <w:proofErr w:type="spellEnd"/>
-      <w:r>
-        <w:t xml:space="preserve">, </w:t>
+        <w:t xml:space="preserve"> Arent, </w:t>
       </w:r>
       <w:r>
         <w:t>M.</w:t>
@@ -14758,21 +14388,9 @@
       </w:r>
     </w:p>
     <w:p>
-      <w:proofErr w:type="spellStart"/>
-      <w:r>
-        <w:t>Thormeier</w:t>
-      </w:r>
-      <w:proofErr w:type="spellEnd"/>
-      <w:r>
-        <w:t xml:space="preserve">, P (2023) Mastering CSS Grid [Online], </w:t>
-      </w:r>
-      <w:proofErr w:type="spellStart"/>
-      <w:r>
-        <w:t>Packt</w:t>
-      </w:r>
-      <w:proofErr w:type="spellEnd"/>
-      <w:r>
-        <w:t xml:space="preserve"> Publishing. Available at </w:t>
+      <w:r>
+        <w:lastRenderedPageBreak/>
+        <w:t xml:space="preserve">Thormeier, P (2023) Mastering CSS Grid [Online], Packt Publishing. Available at </w:t>
       </w:r>
       <w:hyperlink r:id="rId70" w:history="1">
         <w:r>
@@ -14876,40 +14494,15 @@
       </w:r>
     </w:p>
     <w:p>
-      <w:proofErr w:type="spellStart"/>
-      <w:r>
-        <w:t>Olawanle</w:t>
-      </w:r>
-      <w:proofErr w:type="spellEnd"/>
-      <w:r>
-        <w:t xml:space="preserve">, J (2022) ‘CRUD Operations – Crud Definition in Programming’, </w:t>
-      </w:r>
-      <w:proofErr w:type="spellStart"/>
-      <w:r>
-        <w:t>freeCodeCamp</w:t>
-      </w:r>
-      <w:proofErr w:type="spellEnd"/>
-      <w:r>
-        <w:t xml:space="preserve"> [Online]. Available at </w:t>
+      <w:r>
+        <w:t xml:space="preserve">Olawanle, J (2022) ‘CRUD Operations – Crud Definition in Programming’, freeCodeCamp [Online]. Available at </w:t>
       </w:r>
       <w:hyperlink r:id="rId73" w:history="1">
         <w:r>
           <w:rPr>
             <w:rStyle w:val="Hyperlink"/>
           </w:rPr>
-          <w:t>https://www.free</w:t>
-        </w:r>
-        <w:r>
-          <w:rPr>
-            <w:rStyle w:val="Hyperlink"/>
-          </w:rPr>
-          <w:t>c</w:t>
-        </w:r>
-        <w:r>
-          <w:rPr>
-            <w:rStyle w:val="Hyperlink"/>
-          </w:rPr>
-          <w:t>odecamp.org/news/crud-operations-crud-definition-in-programming/</w:t>
+          <w:t>https://www.freecodecamp.org/news/crud-operations-crud-definition-in-programming/</w:t>
         </w:r>
       </w:hyperlink>
       <w:r>
@@ -16008,23 +15601,7 @@
           <w:i/>
           <w:iCs/>
         </w:rPr>
-        <w:t xml:space="preserve">“I wondered about a tag could be selected to specify services intended for specific people </w:t>
-      </w:r>
-      <w:proofErr w:type="spellStart"/>
-      <w:r>
-        <w:rPr>
-          <w:i/>
-          <w:iCs/>
-        </w:rPr>
-        <w:t>ie</w:t>
-      </w:r>
-      <w:proofErr w:type="spellEnd"/>
-      <w:r>
-        <w:rPr>
-          <w:i/>
-          <w:iCs/>
-        </w:rPr>
-        <w:t xml:space="preserve"> just trans women/men like make up support”</w:t>
+        <w:t>“I wondered about a tag could be selected to specify services intended for specific people ie just trans women/men like make up support”</w:t>
       </w:r>
       <w:r>
         <w:rPr>
@@ -16202,15 +15779,7 @@
         <w:t>"</w:t>
       </w:r>
       <w:r>
-        <w:t xml:space="preserve">not sure if this might allow </w:t>
-      </w:r>
-      <w:proofErr w:type="spellStart"/>
-      <w:r>
-        <w:t>terfs</w:t>
-      </w:r>
-      <w:proofErr w:type="spellEnd"/>
-      <w:r>
-        <w:t xml:space="preserve"> to find and cause problems for those services/users who attend that place?</w:t>
+        <w:t>not sure if this might allow terfs to find and cause problems for those services/users who attend that place?</w:t>
       </w:r>
       <w:r>
         <w:t xml:space="preserve">” </w:t>
@@ -16395,7 +15964,7 @@
           <w:noProof/>
         </w:rPr>
         <w:drawing>
-          <wp:inline distT="0" distB="0" distL="0" distR="0" wp14:anchorId="18AB60F8" wp14:editId="01B3D5DA">
+          <wp:inline distT="0" distB="0" distL="0" distR="0" wp14:anchorId="18AB60F8" wp14:editId="3B3C22DA">
             <wp:extent cx="5731510" cy="1595755"/>
             <wp:effectExtent l="0" t="0" r="2540" b="4445"/>
             <wp:docPr id="509671741" name="Picture 3" descr="A picture containing text, screenshot, font, black and white&#10;&#10;Description automatically generated"/>
@@ -17565,6 +17134,119 @@
     </w:lvl>
   </w:abstractNum>
   <w:abstractNum w:abstractNumId="4" w15:restartNumberingAfterBreak="0">
+    <w:nsid w:val="13D91F6C"/>
+    <w:multiLevelType w:val="hybridMultilevel"/>
+    <w:tmpl w:val="7604E568"/>
+    <w:lvl w:ilvl="0" w:tplc="08090001">
+      <w:start w:val="1"/>
+      <w:numFmt w:val="bullet"/>
+      <w:lvlText w:val=""/>
+      <w:lvlJc w:val="left"/>
+      <w:pPr>
+        <w:ind w:left="720" w:hanging="360"/>
+      </w:pPr>
+      <w:rPr>
+        <w:rFonts w:ascii="Symbol" w:hAnsi="Symbol" w:hint="default"/>
+      </w:rPr>
+    </w:lvl>
+    <w:lvl w:ilvl="1" w:tplc="08090003" w:tentative="1">
+      <w:start w:val="1"/>
+      <w:numFmt w:val="bullet"/>
+      <w:lvlText w:val="o"/>
+      <w:lvlJc w:val="left"/>
+      <w:pPr>
+        <w:ind w:left="1440" w:hanging="360"/>
+      </w:pPr>
+      <w:rPr>
+        <w:rFonts w:ascii="Courier New" w:hAnsi="Courier New" w:cs="Courier New" w:hint="default"/>
+      </w:rPr>
+    </w:lvl>
+    <w:lvl w:ilvl="2" w:tplc="08090005" w:tentative="1">
+      <w:start w:val="1"/>
+      <w:numFmt w:val="bullet"/>
+      <w:lvlText w:val=""/>
+      <w:lvlJc w:val="left"/>
+      <w:pPr>
+        <w:ind w:left="2160" w:hanging="360"/>
+      </w:pPr>
+      <w:rPr>
+        <w:rFonts w:ascii="Wingdings" w:hAnsi="Wingdings" w:hint="default"/>
+      </w:rPr>
+    </w:lvl>
+    <w:lvl w:ilvl="3" w:tplc="08090001" w:tentative="1">
+      <w:start w:val="1"/>
+      <w:numFmt w:val="bullet"/>
+      <w:lvlText w:val=""/>
+      <w:lvlJc w:val="left"/>
+      <w:pPr>
+        <w:ind w:left="2880" w:hanging="360"/>
+      </w:pPr>
+      <w:rPr>
+        <w:rFonts w:ascii="Symbol" w:hAnsi="Symbol" w:hint="default"/>
+      </w:rPr>
+    </w:lvl>
+    <w:lvl w:ilvl="4" w:tplc="08090003" w:tentative="1">
+      <w:start w:val="1"/>
+      <w:numFmt w:val="bullet"/>
+      <w:lvlText w:val="o"/>
+      <w:lvlJc w:val="left"/>
+      <w:pPr>
+        <w:ind w:left="3600" w:hanging="360"/>
+      </w:pPr>
+      <w:rPr>
+        <w:rFonts w:ascii="Courier New" w:hAnsi="Courier New" w:cs="Courier New" w:hint="default"/>
+      </w:rPr>
+    </w:lvl>
+    <w:lvl w:ilvl="5" w:tplc="08090005" w:tentative="1">
+      <w:start w:val="1"/>
+      <w:numFmt w:val="bullet"/>
+      <w:lvlText w:val=""/>
+      <w:lvlJc w:val="left"/>
+      <w:pPr>
+        <w:ind w:left="4320" w:hanging="360"/>
+      </w:pPr>
+      <w:rPr>
+        <w:rFonts w:ascii="Wingdings" w:hAnsi="Wingdings" w:hint="default"/>
+      </w:rPr>
+    </w:lvl>
+    <w:lvl w:ilvl="6" w:tplc="08090001" w:tentative="1">
+      <w:start w:val="1"/>
+      <w:numFmt w:val="bullet"/>
+      <w:lvlText w:val=""/>
+      <w:lvlJc w:val="left"/>
+      <w:pPr>
+        <w:ind w:left="5040" w:hanging="360"/>
+      </w:pPr>
+      <w:rPr>
+        <w:rFonts w:ascii="Symbol" w:hAnsi="Symbol" w:hint="default"/>
+      </w:rPr>
+    </w:lvl>
+    <w:lvl w:ilvl="7" w:tplc="08090003" w:tentative="1">
+      <w:start w:val="1"/>
+      <w:numFmt w:val="bullet"/>
+      <w:lvlText w:val="o"/>
+      <w:lvlJc w:val="left"/>
+      <w:pPr>
+        <w:ind w:left="5760" w:hanging="360"/>
+      </w:pPr>
+      <w:rPr>
+        <w:rFonts w:ascii="Courier New" w:hAnsi="Courier New" w:cs="Courier New" w:hint="default"/>
+      </w:rPr>
+    </w:lvl>
+    <w:lvl w:ilvl="8" w:tplc="08090005" w:tentative="1">
+      <w:start w:val="1"/>
+      <w:numFmt w:val="bullet"/>
+      <w:lvlText w:val=""/>
+      <w:lvlJc w:val="left"/>
+      <w:pPr>
+        <w:ind w:left="6480" w:hanging="360"/>
+      </w:pPr>
+      <w:rPr>
+        <w:rFonts w:ascii="Wingdings" w:hAnsi="Wingdings" w:hint="default"/>
+      </w:rPr>
+    </w:lvl>
+  </w:abstractNum>
+  <w:abstractNum w:abstractNumId="5" w15:restartNumberingAfterBreak="0">
     <w:nsid w:val="17F537B2"/>
     <w:multiLevelType w:val="hybridMultilevel"/>
     <w:tmpl w:val="E98AF2AE"/>
@@ -17677,7 +17359,7 @@
       </w:rPr>
     </w:lvl>
   </w:abstractNum>
-  <w:abstractNum w:abstractNumId="5" w15:restartNumberingAfterBreak="0">
+  <w:abstractNum w:abstractNumId="6" w15:restartNumberingAfterBreak="0">
     <w:nsid w:val="1BAD785C"/>
     <w:multiLevelType w:val="hybridMultilevel"/>
     <w:tmpl w:val="6F9632BE"/>
@@ -17766,7 +17448,7 @@
       </w:pPr>
     </w:lvl>
   </w:abstractNum>
-  <w:abstractNum w:abstractNumId="6" w15:restartNumberingAfterBreak="0">
+  <w:abstractNum w:abstractNumId="7" w15:restartNumberingAfterBreak="0">
     <w:nsid w:val="1DE10004"/>
     <w:multiLevelType w:val="hybridMultilevel"/>
     <w:tmpl w:val="623E4712"/>
@@ -17855,7 +17537,7 @@
       </w:pPr>
     </w:lvl>
   </w:abstractNum>
-  <w:abstractNum w:abstractNumId="7" w15:restartNumberingAfterBreak="0">
+  <w:abstractNum w:abstractNumId="8" w15:restartNumberingAfterBreak="0">
     <w:nsid w:val="24366DAD"/>
     <w:multiLevelType w:val="hybridMultilevel"/>
     <w:tmpl w:val="8390B940"/>
@@ -17944,7 +17626,7 @@
       </w:pPr>
     </w:lvl>
   </w:abstractNum>
-  <w:abstractNum w:abstractNumId="8" w15:restartNumberingAfterBreak="0">
+  <w:abstractNum w:abstractNumId="9" w15:restartNumberingAfterBreak="0">
     <w:nsid w:val="28B8627A"/>
     <w:multiLevelType w:val="hybridMultilevel"/>
     <w:tmpl w:val="4704E266"/>
@@ -18033,7 +17715,7 @@
       </w:pPr>
     </w:lvl>
   </w:abstractNum>
-  <w:abstractNum w:abstractNumId="9" w15:restartNumberingAfterBreak="0">
+  <w:abstractNum w:abstractNumId="10" w15:restartNumberingAfterBreak="0">
     <w:nsid w:val="2F191828"/>
     <w:multiLevelType w:val="hybridMultilevel"/>
     <w:tmpl w:val="3D461AE8"/>
@@ -18146,7 +17828,7 @@
       </w:rPr>
     </w:lvl>
   </w:abstractNum>
-  <w:abstractNum w:abstractNumId="10" w15:restartNumberingAfterBreak="0">
+  <w:abstractNum w:abstractNumId="11" w15:restartNumberingAfterBreak="0">
     <w:nsid w:val="34D055ED"/>
     <w:multiLevelType w:val="hybridMultilevel"/>
     <w:tmpl w:val="6F128170"/>
@@ -18259,7 +17941,7 @@
       </w:rPr>
     </w:lvl>
   </w:abstractNum>
-  <w:abstractNum w:abstractNumId="11" w15:restartNumberingAfterBreak="0">
+  <w:abstractNum w:abstractNumId="12" w15:restartNumberingAfterBreak="0">
     <w:nsid w:val="35EE262E"/>
     <w:multiLevelType w:val="hybridMultilevel"/>
     <w:tmpl w:val="B2FE7216"/>
@@ -18372,7 +18054,7 @@
       </w:rPr>
     </w:lvl>
   </w:abstractNum>
-  <w:abstractNum w:abstractNumId="12" w15:restartNumberingAfterBreak="0">
+  <w:abstractNum w:abstractNumId="13" w15:restartNumberingAfterBreak="0">
     <w:nsid w:val="448A1FFC"/>
     <w:multiLevelType w:val="hybridMultilevel"/>
     <w:tmpl w:val="7B8E9C20"/>
@@ -18485,7 +18167,7 @@
       </w:rPr>
     </w:lvl>
   </w:abstractNum>
-  <w:abstractNum w:abstractNumId="13" w15:restartNumberingAfterBreak="0">
+  <w:abstractNum w:abstractNumId="14" w15:restartNumberingAfterBreak="0">
     <w:nsid w:val="4AD22C1C"/>
     <w:multiLevelType w:val="hybridMultilevel"/>
     <w:tmpl w:val="D6AE7546"/>
@@ -18574,7 +18256,7 @@
       </w:pPr>
     </w:lvl>
   </w:abstractNum>
-  <w:abstractNum w:abstractNumId="14" w15:restartNumberingAfterBreak="0">
+  <w:abstractNum w:abstractNumId="15" w15:restartNumberingAfterBreak="0">
     <w:nsid w:val="4F542116"/>
     <w:multiLevelType w:val="hybridMultilevel"/>
     <w:tmpl w:val="DEF63604"/>
@@ -18663,7 +18345,7 @@
       </w:pPr>
     </w:lvl>
   </w:abstractNum>
-  <w:abstractNum w:abstractNumId="15" w15:restartNumberingAfterBreak="0">
+  <w:abstractNum w:abstractNumId="16" w15:restartNumberingAfterBreak="0">
     <w:nsid w:val="563914CE"/>
     <w:multiLevelType w:val="hybridMultilevel"/>
     <w:tmpl w:val="B100FB68"/>
@@ -18776,7 +18458,7 @@
       </w:rPr>
     </w:lvl>
   </w:abstractNum>
-  <w:abstractNum w:abstractNumId="16" w15:restartNumberingAfterBreak="0">
+  <w:abstractNum w:abstractNumId="17" w15:restartNumberingAfterBreak="0">
     <w:nsid w:val="575D436C"/>
     <w:multiLevelType w:val="hybridMultilevel"/>
     <w:tmpl w:val="90EE767E"/>
@@ -18889,7 +18571,7 @@
       </w:rPr>
     </w:lvl>
   </w:abstractNum>
-  <w:abstractNum w:abstractNumId="17" w15:restartNumberingAfterBreak="0">
+  <w:abstractNum w:abstractNumId="18" w15:restartNumberingAfterBreak="0">
     <w:nsid w:val="5AC455B2"/>
     <w:multiLevelType w:val="hybridMultilevel"/>
     <w:tmpl w:val="A5740220"/>
@@ -19002,7 +18684,7 @@
       </w:rPr>
     </w:lvl>
   </w:abstractNum>
-  <w:abstractNum w:abstractNumId="18" w15:restartNumberingAfterBreak="0">
+  <w:abstractNum w:abstractNumId="19" w15:restartNumberingAfterBreak="0">
     <w:nsid w:val="5CB8495E"/>
     <w:multiLevelType w:val="hybridMultilevel"/>
     <w:tmpl w:val="B7747EE6"/>
@@ -19115,7 +18797,7 @@
       </w:rPr>
     </w:lvl>
   </w:abstractNum>
-  <w:abstractNum w:abstractNumId="19" w15:restartNumberingAfterBreak="0">
+  <w:abstractNum w:abstractNumId="20" w15:restartNumberingAfterBreak="0">
     <w:nsid w:val="5EE42BAF"/>
     <w:multiLevelType w:val="hybridMultilevel"/>
     <w:tmpl w:val="200E0664"/>
@@ -19228,7 +18910,7 @@
       </w:rPr>
     </w:lvl>
   </w:abstractNum>
-  <w:abstractNum w:abstractNumId="20" w15:restartNumberingAfterBreak="0">
+  <w:abstractNum w:abstractNumId="21" w15:restartNumberingAfterBreak="0">
     <w:nsid w:val="63476690"/>
     <w:multiLevelType w:val="hybridMultilevel"/>
     <w:tmpl w:val="7612333A"/>
@@ -19341,7 +19023,7 @@
       </w:rPr>
     </w:lvl>
   </w:abstractNum>
-  <w:abstractNum w:abstractNumId="21" w15:restartNumberingAfterBreak="0">
+  <w:abstractNum w:abstractNumId="22" w15:restartNumberingAfterBreak="0">
     <w:nsid w:val="660F1956"/>
     <w:multiLevelType w:val="hybridMultilevel"/>
     <w:tmpl w:val="49247BA0"/>
@@ -19454,7 +19136,7 @@
       </w:rPr>
     </w:lvl>
   </w:abstractNum>
-  <w:abstractNum w:abstractNumId="22" w15:restartNumberingAfterBreak="0">
+  <w:abstractNum w:abstractNumId="23" w15:restartNumberingAfterBreak="0">
     <w:nsid w:val="6AC14E53"/>
     <w:multiLevelType w:val="hybridMultilevel"/>
     <w:tmpl w:val="22A45972"/>
@@ -19567,7 +19249,7 @@
       </w:rPr>
     </w:lvl>
   </w:abstractNum>
-  <w:abstractNum w:abstractNumId="23" w15:restartNumberingAfterBreak="0">
+  <w:abstractNum w:abstractNumId="24" w15:restartNumberingAfterBreak="0">
     <w:nsid w:val="6AD361EA"/>
     <w:multiLevelType w:val="hybridMultilevel"/>
     <w:tmpl w:val="36DAD858"/>
@@ -19680,7 +19362,7 @@
       </w:rPr>
     </w:lvl>
   </w:abstractNum>
-  <w:abstractNum w:abstractNumId="24" w15:restartNumberingAfterBreak="0">
+  <w:abstractNum w:abstractNumId="25" w15:restartNumberingAfterBreak="0">
     <w:nsid w:val="6B3C1F5D"/>
     <w:multiLevelType w:val="hybridMultilevel"/>
     <w:tmpl w:val="C5C0E33C"/>
@@ -19769,7 +19451,7 @@
       </w:pPr>
     </w:lvl>
   </w:abstractNum>
-  <w:abstractNum w:abstractNumId="25" w15:restartNumberingAfterBreak="0">
+  <w:abstractNum w:abstractNumId="26" w15:restartNumberingAfterBreak="0">
     <w:nsid w:val="71F35957"/>
     <w:multiLevelType w:val="hybridMultilevel"/>
     <w:tmpl w:val="C1D6A3F8"/>
@@ -19882,7 +19564,7 @@
       </w:rPr>
     </w:lvl>
   </w:abstractNum>
-  <w:abstractNum w:abstractNumId="26" w15:restartNumberingAfterBreak="0">
+  <w:abstractNum w:abstractNumId="27" w15:restartNumberingAfterBreak="0">
     <w:nsid w:val="7CC44CEF"/>
     <w:multiLevelType w:val="hybridMultilevel"/>
     <w:tmpl w:val="415A867A"/>
@@ -19996,88 +19678,91 @@
     </w:lvl>
   </w:abstractNum>
   <w:num w:numId="1" w16cid:durableId="986785414">
-    <w:abstractNumId w:val="8"/>
+    <w:abstractNumId w:val="9"/>
   </w:num>
   <w:num w:numId="2" w16cid:durableId="1368599518">
-    <w:abstractNumId w:val="6"/>
+    <w:abstractNumId w:val="7"/>
   </w:num>
   <w:num w:numId="3" w16cid:durableId="53967672">
-    <w:abstractNumId w:val="24"/>
+    <w:abstractNumId w:val="25"/>
   </w:num>
   <w:num w:numId="4" w16cid:durableId="1759252492">
     <w:abstractNumId w:val="1"/>
   </w:num>
   <w:num w:numId="5" w16cid:durableId="1663923573">
-    <w:abstractNumId w:val="21"/>
+    <w:abstractNumId w:val="22"/>
   </w:num>
   <w:num w:numId="6" w16cid:durableId="282419342">
-    <w:abstractNumId w:val="26"/>
+    <w:abstractNumId w:val="27"/>
   </w:num>
   <w:num w:numId="7" w16cid:durableId="993685105">
-    <w:abstractNumId w:val="12"/>
+    <w:abstractNumId w:val="13"/>
   </w:num>
   <w:num w:numId="8" w16cid:durableId="1755316977">
     <w:abstractNumId w:val="0"/>
   </w:num>
   <w:num w:numId="9" w16cid:durableId="512301880">
-    <w:abstractNumId w:val="16"/>
+    <w:abstractNumId w:val="17"/>
   </w:num>
   <w:num w:numId="10" w16cid:durableId="974406684">
-    <w:abstractNumId w:val="10"/>
+    <w:abstractNumId w:val="11"/>
   </w:num>
   <w:num w:numId="11" w16cid:durableId="1452020043">
-    <w:abstractNumId w:val="12"/>
+    <w:abstractNumId w:val="13"/>
   </w:num>
   <w:num w:numId="12" w16cid:durableId="1825588604">
-    <w:abstractNumId w:val="25"/>
+    <w:abstractNumId w:val="26"/>
   </w:num>
   <w:num w:numId="13" w16cid:durableId="189150406">
-    <w:abstractNumId w:val="19"/>
+    <w:abstractNumId w:val="20"/>
   </w:num>
   <w:num w:numId="14" w16cid:durableId="400950147">
-    <w:abstractNumId w:val="17"/>
+    <w:abstractNumId w:val="18"/>
   </w:num>
   <w:num w:numId="15" w16cid:durableId="1671790269">
-    <w:abstractNumId w:val="18"/>
+    <w:abstractNumId w:val="19"/>
   </w:num>
   <w:num w:numId="16" w16cid:durableId="1180580487">
     <w:abstractNumId w:val="3"/>
   </w:num>
   <w:num w:numId="17" w16cid:durableId="1301229728">
-    <w:abstractNumId w:val="9"/>
+    <w:abstractNumId w:val="10"/>
   </w:num>
   <w:num w:numId="18" w16cid:durableId="279192303">
-    <w:abstractNumId w:val="22"/>
+    <w:abstractNumId w:val="23"/>
   </w:num>
   <w:num w:numId="19" w16cid:durableId="348141580">
-    <w:abstractNumId w:val="20"/>
+    <w:abstractNumId w:val="21"/>
   </w:num>
   <w:num w:numId="20" w16cid:durableId="1855997279">
     <w:abstractNumId w:val="2"/>
   </w:num>
   <w:num w:numId="21" w16cid:durableId="622227581">
+    <w:abstractNumId w:val="6"/>
+  </w:num>
+  <w:num w:numId="22" w16cid:durableId="1992785469">
+    <w:abstractNumId w:val="8"/>
+  </w:num>
+  <w:num w:numId="23" w16cid:durableId="1978489230">
+    <w:abstractNumId w:val="15"/>
+  </w:num>
+  <w:num w:numId="24" w16cid:durableId="719087517">
+    <w:abstractNumId w:val="12"/>
+  </w:num>
+  <w:num w:numId="25" w16cid:durableId="618756716">
+    <w:abstractNumId w:val="16"/>
+  </w:num>
+  <w:num w:numId="26" w16cid:durableId="2085251152">
     <w:abstractNumId w:val="5"/>
   </w:num>
-  <w:num w:numId="22" w16cid:durableId="1992785469">
-    <w:abstractNumId w:val="7"/>
+  <w:num w:numId="27" w16cid:durableId="1310329745">
+    <w:abstractNumId w:val="24"/>
   </w:num>
-  <w:num w:numId="23" w16cid:durableId="1978489230">
+  <w:num w:numId="28" w16cid:durableId="666786741">
     <w:abstractNumId w:val="14"/>
   </w:num>
-  <w:num w:numId="24" w16cid:durableId="719087517">
-    <w:abstractNumId w:val="11"/>
-  </w:num>
-  <w:num w:numId="25" w16cid:durableId="618756716">
-    <w:abstractNumId w:val="15"/>
-  </w:num>
-  <w:num w:numId="26" w16cid:durableId="2085251152">
+  <w:num w:numId="29" w16cid:durableId="1460807849">
     <w:abstractNumId w:val="4"/>
-  </w:num>
-  <w:num w:numId="27" w16cid:durableId="1310329745">
-    <w:abstractNumId w:val="23"/>
-  </w:num>
-  <w:num w:numId="28" w16cid:durableId="666786741">
-    <w:abstractNumId w:val="13"/>
   </w:num>
 </w:numbering>
 </file>

</xml_diff>